<commit_message>
Updated C4 diagram to include layering, included it in the Design Document
</commit_message>
<xml_diff>
--- a/Documentation/Design Document - Hristo Ganchev.docx
+++ b/Documentation/Design Document - Hristo Ganchev.docx
@@ -83,7 +83,6 @@
           <w:lang w:val="en-US"/>
         </w:rPr>
       </w:pPr>
-      <w:proofErr w:type="spellStart"/>
       <w:r>
         <w:rPr>
           <w:b/>
@@ -94,7 +93,6 @@
         </w:rPr>
         <w:t>Ticketpass</w:t>
       </w:r>
-      <w:proofErr w:type="spellEnd"/>
     </w:p>
     <w:p>
       <w:pPr>
@@ -243,28 +241,23 @@
           <w:szCs w:val="40"/>
           <w:lang w:val="en-US"/>
         </w:rPr>
-        <w:t>08/10/2023</w:t>
-      </w:r>
-    </w:p>
-    <w:p>
-      <w:pPr>
-        <w:rPr>
-          <w:b/>
-          <w:bCs/>
+        <w:t>10</w:t>
+      </w:r>
+      <w:r>
+        <w:rPr>
           <w:sz w:val="40"/>
           <w:szCs w:val="40"/>
           <w:lang w:val="en-US"/>
         </w:rPr>
-      </w:pPr>
-      <w:r>
-        <w:rPr>
-          <w:b/>
-          <w:bCs/>
+        <w:t>/1</w:t>
+      </w:r>
+      <w:r>
+        <w:rPr>
           <w:sz w:val="40"/>
           <w:szCs w:val="40"/>
           <w:lang w:val="en-US"/>
         </w:rPr>
-        <w:t xml:space="preserve">Version: </w:t>
+        <w:t>1</w:t>
       </w:r>
       <w:r>
         <w:rPr>
@@ -272,7 +265,44 @@
           <w:szCs w:val="40"/>
           <w:lang w:val="en-US"/>
         </w:rPr>
-        <w:t>1.0</w:t>
+        <w:t>/2023</w:t>
+      </w:r>
+    </w:p>
+    <w:p>
+      <w:pPr>
+        <w:rPr>
+          <w:b/>
+          <w:bCs/>
+          <w:sz w:val="40"/>
+          <w:szCs w:val="40"/>
+          <w:lang w:val="en-US"/>
+        </w:rPr>
+      </w:pPr>
+      <w:r>
+        <w:rPr>
+          <w:b/>
+          <w:bCs/>
+          <w:sz w:val="40"/>
+          <w:szCs w:val="40"/>
+          <w:lang w:val="en-US"/>
+        </w:rPr>
+        <w:t xml:space="preserve">Version: </w:t>
+      </w:r>
+      <w:r>
+        <w:rPr>
+          <w:sz w:val="40"/>
+          <w:szCs w:val="40"/>
+          <w:lang w:val="en-US"/>
+        </w:rPr>
+        <w:t>3</w:t>
+      </w:r>
+      <w:r>
+        <w:rPr>
+          <w:sz w:val="40"/>
+          <w:szCs w:val="40"/>
+          <w:lang w:val="en-US"/>
+        </w:rPr>
+        <w:t>.0</w:t>
       </w:r>
     </w:p>
     <w:p>
@@ -372,7 +402,7 @@
           <w:r>
             <w:fldChar w:fldCharType="separate"/>
           </w:r>
-          <w:hyperlink w:anchor="_Toc147942314" w:history="1">
+          <w:hyperlink w:anchor="_Toc149995011" w:history="1">
             <w:r>
               <w:rPr>
                 <w:rStyle w:val="a7"/>
@@ -412,7 +442,7 @@
               <w:rPr>
                 <w:webHidden/>
               </w:rPr>
-              <w:instrText xml:space="preserve"> PAGEREF _Toc147942314 \h </w:instrText>
+              <w:instrText xml:space="preserve"> PAGEREF _Toc149995011 \h </w:instrText>
             </w:r>
             <w:r>
               <w:rPr>
@@ -454,7 +484,7 @@
               <w:lang w:val="bg-BG" w:eastAsia="bg-BG"/>
             </w:rPr>
           </w:pPr>
-          <w:hyperlink w:anchor="_Toc147942315" w:history="1">
+          <w:hyperlink w:anchor="_Toc149995012" w:history="1">
             <w:r>
               <w:rPr>
                 <w:rStyle w:val="a7"/>
@@ -494,7 +524,7 @@
               <w:rPr>
                 <w:webHidden/>
               </w:rPr>
-              <w:instrText xml:space="preserve"> PAGEREF _Toc147942315 \h </w:instrText>
+              <w:instrText xml:space="preserve"> PAGEREF _Toc149995012 \h </w:instrText>
             </w:r>
             <w:r>
               <w:rPr>
@@ -536,7 +566,7 @@
               <w:lang w:val="bg-BG" w:eastAsia="bg-BG"/>
             </w:rPr>
           </w:pPr>
-          <w:hyperlink w:anchor="_Toc147942316" w:history="1">
+          <w:hyperlink w:anchor="_Toc149995013" w:history="1">
             <w:r>
               <w:rPr>
                 <w:rStyle w:val="a7"/>
@@ -576,7 +606,7 @@
               <w:rPr>
                 <w:webHidden/>
               </w:rPr>
-              <w:instrText xml:space="preserve"> PAGEREF _Toc147942316 \h </w:instrText>
+              <w:instrText xml:space="preserve"> PAGEREF _Toc149995013 \h </w:instrText>
             </w:r>
             <w:r>
               <w:rPr>
@@ -615,7 +645,7 @@
               <w:lang w:eastAsia="bg-BG"/>
             </w:rPr>
           </w:pPr>
-          <w:hyperlink w:anchor="_Toc147942317" w:history="1">
+          <w:hyperlink w:anchor="_Toc149995014" w:history="1">
             <w:r>
               <w:rPr>
                 <w:rStyle w:val="a7"/>
@@ -645,7 +675,7 @@
                 <w:noProof/>
                 <w:webHidden/>
               </w:rPr>
-              <w:instrText xml:space="preserve"> PAGEREF _Toc147942317 \h </w:instrText>
+              <w:instrText xml:space="preserve"> PAGEREF _Toc149995014 \h </w:instrText>
             </w:r>
             <w:r>
               <w:rPr>
@@ -688,7 +718,7 @@
               <w:lang w:eastAsia="bg-BG"/>
             </w:rPr>
           </w:pPr>
-          <w:hyperlink w:anchor="_Toc147942318" w:history="1">
+          <w:hyperlink w:anchor="_Toc149995015" w:history="1">
             <w:r>
               <w:rPr>
                 <w:rStyle w:val="a7"/>
@@ -718,7 +748,7 @@
                 <w:noProof/>
                 <w:webHidden/>
               </w:rPr>
-              <w:instrText xml:space="preserve"> PAGEREF _Toc147942318 \h </w:instrText>
+              <w:instrText xml:space="preserve"> PAGEREF _Toc149995015 \h </w:instrText>
             </w:r>
             <w:r>
               <w:rPr>
@@ -761,7 +791,7 @@
               <w:lang w:eastAsia="bg-BG"/>
             </w:rPr>
           </w:pPr>
-          <w:hyperlink w:anchor="_Toc147942319" w:history="1">
+          <w:hyperlink w:anchor="_Toc149995016" w:history="1">
             <w:r>
               <w:rPr>
                 <w:rStyle w:val="a7"/>
@@ -770,7 +800,7 @@
                 <w:noProof/>
                 <w:lang w:val="en-US"/>
               </w:rPr>
-              <w:t>Level 3: Component Diagram</w:t>
+              <w:t>Level 3: Component Diagram (Backend)</w:t>
             </w:r>
             <w:r>
               <w:rPr>
@@ -791,7 +821,7 @@
                 <w:noProof/>
                 <w:webHidden/>
               </w:rPr>
-              <w:instrText xml:space="preserve"> PAGEREF _Toc147942319 \h </w:instrText>
+              <w:instrText xml:space="preserve"> PAGEREF _Toc149995016 \h </w:instrText>
             </w:r>
             <w:r>
               <w:rPr>
@@ -812,6 +842,152 @@
                 <w:webHidden/>
               </w:rPr>
               <w:t>6</w:t>
+            </w:r>
+            <w:r>
+              <w:rPr>
+                <w:noProof/>
+                <w:webHidden/>
+              </w:rPr>
+              <w:fldChar w:fldCharType="end"/>
+            </w:r>
+          </w:hyperlink>
+        </w:p>
+        <w:p>
+          <w:pPr>
+            <w:pStyle w:val="21"/>
+            <w:tabs>
+              <w:tab w:val="right" w:leader="dot" w:pos="9062"/>
+            </w:tabs>
+            <w:rPr>
+              <w:rFonts w:eastAsiaTheme="minorEastAsia"/>
+              <w:noProof/>
+              <w:lang w:eastAsia="bg-BG"/>
+            </w:rPr>
+          </w:pPr>
+          <w:hyperlink w:anchor="_Toc149995017" w:history="1">
+            <w:r>
+              <w:rPr>
+                <w:rStyle w:val="a7"/>
+                <w:b/>
+                <w:bCs/>
+                <w:noProof/>
+                <w:lang w:val="en-US"/>
+              </w:rPr>
+              <w:t>Level 3: Component Diagram (Frontend)</w:t>
+            </w:r>
+            <w:r>
+              <w:rPr>
+                <w:noProof/>
+                <w:webHidden/>
+              </w:rPr>
+              <w:tab/>
+            </w:r>
+            <w:r>
+              <w:rPr>
+                <w:noProof/>
+                <w:webHidden/>
+              </w:rPr>
+              <w:fldChar w:fldCharType="begin"/>
+            </w:r>
+            <w:r>
+              <w:rPr>
+                <w:noProof/>
+                <w:webHidden/>
+              </w:rPr>
+              <w:instrText xml:space="preserve"> PAGEREF _Toc149995017 \h </w:instrText>
+            </w:r>
+            <w:r>
+              <w:rPr>
+                <w:noProof/>
+                <w:webHidden/>
+              </w:rPr>
+            </w:r>
+            <w:r>
+              <w:rPr>
+                <w:noProof/>
+                <w:webHidden/>
+              </w:rPr>
+              <w:fldChar w:fldCharType="separate"/>
+            </w:r>
+            <w:r>
+              <w:rPr>
+                <w:noProof/>
+                <w:webHidden/>
+              </w:rPr>
+              <w:t>7</w:t>
+            </w:r>
+            <w:r>
+              <w:rPr>
+                <w:noProof/>
+                <w:webHidden/>
+              </w:rPr>
+              <w:fldChar w:fldCharType="end"/>
+            </w:r>
+          </w:hyperlink>
+        </w:p>
+        <w:p>
+          <w:pPr>
+            <w:pStyle w:val="21"/>
+            <w:tabs>
+              <w:tab w:val="right" w:leader="dot" w:pos="9062"/>
+            </w:tabs>
+            <w:rPr>
+              <w:rFonts w:eastAsiaTheme="minorEastAsia"/>
+              <w:noProof/>
+              <w:lang w:eastAsia="bg-BG"/>
+            </w:rPr>
+          </w:pPr>
+          <w:hyperlink w:anchor="_Toc149995018" w:history="1">
+            <w:r>
+              <w:rPr>
+                <w:rStyle w:val="a7"/>
+                <w:b/>
+                <w:bCs/>
+                <w:noProof/>
+                <w:lang w:val="en-US"/>
+              </w:rPr>
+              <w:t>Level 4: Class Diagram (Backend)</w:t>
+            </w:r>
+            <w:r>
+              <w:rPr>
+                <w:noProof/>
+                <w:webHidden/>
+              </w:rPr>
+              <w:tab/>
+            </w:r>
+            <w:r>
+              <w:rPr>
+                <w:noProof/>
+                <w:webHidden/>
+              </w:rPr>
+              <w:fldChar w:fldCharType="begin"/>
+            </w:r>
+            <w:r>
+              <w:rPr>
+                <w:noProof/>
+                <w:webHidden/>
+              </w:rPr>
+              <w:instrText xml:space="preserve"> PAGEREF _Toc149995018 \h </w:instrText>
+            </w:r>
+            <w:r>
+              <w:rPr>
+                <w:noProof/>
+                <w:webHidden/>
+              </w:rPr>
+            </w:r>
+            <w:r>
+              <w:rPr>
+                <w:noProof/>
+                <w:webHidden/>
+              </w:rPr>
+              <w:fldChar w:fldCharType="separate"/>
+            </w:r>
+            <w:r>
+              <w:rPr>
+                <w:noProof/>
+                <w:webHidden/>
+              </w:rPr>
+              <w:t>8</w:t>
             </w:r>
             <w:r>
               <w:rPr>
@@ -837,7 +1013,7 @@
               <w:lang w:val="bg-BG" w:eastAsia="bg-BG"/>
             </w:rPr>
           </w:pPr>
-          <w:hyperlink w:anchor="_Toc147942320" w:history="1">
+          <w:hyperlink w:anchor="_Toc149995019" w:history="1">
             <w:r>
               <w:rPr>
                 <w:rStyle w:val="a7"/>
@@ -877,7 +1053,7 @@
               <w:rPr>
                 <w:webHidden/>
               </w:rPr>
-              <w:instrText xml:space="preserve"> PAGEREF _Toc147942320 \h </w:instrText>
+              <w:instrText xml:space="preserve"> PAGEREF _Toc149995019 \h </w:instrText>
             </w:r>
             <w:r>
               <w:rPr>
@@ -894,7 +1070,7 @@
               <w:rPr>
                 <w:webHidden/>
               </w:rPr>
-              <w:t>7</w:t>
+              <w:t>10</w:t>
             </w:r>
             <w:r>
               <w:rPr>
@@ -919,7 +1095,7 @@
               <w:lang w:val="bg-BG" w:eastAsia="bg-BG"/>
             </w:rPr>
           </w:pPr>
-          <w:hyperlink w:anchor="_Toc147942321" w:history="1">
+          <w:hyperlink w:anchor="_Toc149995020" w:history="1">
             <w:r>
               <w:rPr>
                 <w:rStyle w:val="a7"/>
@@ -959,7 +1135,7 @@
               <w:rPr>
                 <w:webHidden/>
               </w:rPr>
-              <w:instrText xml:space="preserve"> PAGEREF _Toc147942321 \h </w:instrText>
+              <w:instrText xml:space="preserve"> PAGEREF _Toc149995020 \h </w:instrText>
             </w:r>
             <w:r>
               <w:rPr>
@@ -976,7 +1152,7 @@
               <w:rPr>
                 <w:webHidden/>
               </w:rPr>
-              <w:t>7</w:t>
+              <w:t>10</w:t>
             </w:r>
             <w:r>
               <w:rPr>
@@ -998,7 +1174,7 @@
               <w:lang w:eastAsia="bg-BG"/>
             </w:rPr>
           </w:pPr>
-          <w:hyperlink w:anchor="_Toc147942322" w:history="1">
+          <w:hyperlink w:anchor="_Toc149995021" w:history="1">
             <w:r>
               <w:rPr>
                 <w:rStyle w:val="a7"/>
@@ -1028,7 +1204,7 @@
                 <w:noProof/>
                 <w:webHidden/>
               </w:rPr>
-              <w:instrText xml:space="preserve"> PAGEREF _Toc147942322 \h </w:instrText>
+              <w:instrText xml:space="preserve"> PAGEREF _Toc149995021 \h </w:instrText>
             </w:r>
             <w:r>
               <w:rPr>
@@ -1048,7 +1224,7 @@
                 <w:noProof/>
                 <w:webHidden/>
               </w:rPr>
-              <w:t>7</w:t>
+              <w:t>10</w:t>
             </w:r>
             <w:r>
               <w:rPr>
@@ -1071,7 +1247,7 @@
               <w:lang w:eastAsia="bg-BG"/>
             </w:rPr>
           </w:pPr>
-          <w:hyperlink w:anchor="_Toc147942323" w:history="1">
+          <w:hyperlink w:anchor="_Toc149995022" w:history="1">
             <w:r>
               <w:rPr>
                 <w:rStyle w:val="a7"/>
@@ -1101,7 +1277,7 @@
                 <w:noProof/>
                 <w:webHidden/>
               </w:rPr>
-              <w:instrText xml:space="preserve"> PAGEREF _Toc147942323 \h </w:instrText>
+              <w:instrText xml:space="preserve"> PAGEREF _Toc149995022 \h </w:instrText>
             </w:r>
             <w:r>
               <w:rPr>
@@ -1121,7 +1297,7 @@
                 <w:noProof/>
                 <w:webHidden/>
               </w:rPr>
-              <w:t>8</w:t>
+              <w:t>11</w:t>
             </w:r>
             <w:r>
               <w:rPr>
@@ -1266,7 +1442,7 @@
           <w:lang w:val="en-US"/>
         </w:rPr>
       </w:pPr>
-      <w:bookmarkStart w:id="0" w:name="_Toc147942314"/>
+      <w:bookmarkStart w:id="0" w:name="_Toc149995011"/>
       <w:r>
         <w:rPr>
           <w:b/>
@@ -1275,7 +1451,6 @@
           <w:szCs w:val="40"/>
           <w:lang w:val="en-US"/>
         </w:rPr>
-        <w:lastRenderedPageBreak/>
         <w:t>Introduction</w:t>
       </w:r>
       <w:bookmarkEnd w:id="0"/>
@@ -1381,23 +1556,13 @@
           <w:lang w:val="en-US"/>
         </w:rPr>
       </w:pPr>
-      <w:proofErr w:type="spellStart"/>
-      <w:r>
-        <w:rPr>
-          <w:sz w:val="28"/>
-          <w:szCs w:val="28"/>
-          <w:lang w:val="en-US"/>
-        </w:rPr>
-        <w:t>Ticketpass</w:t>
-      </w:r>
-      <w:proofErr w:type="spellEnd"/>
-      <w:r>
-        <w:rPr>
-          <w:sz w:val="28"/>
-          <w:szCs w:val="28"/>
-          <w:lang w:val="en-US"/>
-        </w:rPr>
-        <w:t xml:space="preserve"> is a platform that provides the user with a wide range of concerts. They can select a concert they would like to attend, purchase tickets for the selected event and gain access to it at the entrance of the venue.</w:t>
+      <w:r>
+        <w:rPr>
+          <w:sz w:val="28"/>
+          <w:szCs w:val="28"/>
+          <w:lang w:val="en-US"/>
+        </w:rPr>
+        <w:t>Ticketpass is a platform that provides the user with a wide range of concerts. They can select a concert they would like to attend, purchase tickets for the selected event and gain access to it at the entrance of the venue.</w:t>
       </w:r>
     </w:p>
     <w:p>
@@ -1434,7 +1599,7 @@
           <w:lang w:val="en-US"/>
         </w:rPr>
       </w:pPr>
-      <w:bookmarkStart w:id="1" w:name="_Toc147942315"/>
+      <w:bookmarkStart w:id="1" w:name="_Toc149995012"/>
       <w:r>
         <w:rPr>
           <w:b/>
@@ -1522,25 +1687,7 @@
           <w:szCs w:val="28"/>
           <w:lang w:val="en-US"/>
         </w:rPr>
-        <w:t xml:space="preserve">services/repositories throughout the application. The Single-Responsibility Principle and the YAGNI (You Aren’t </w:t>
-      </w:r>
-      <w:proofErr w:type="spellStart"/>
-      <w:r>
-        <w:rPr>
-          <w:sz w:val="28"/>
-          <w:szCs w:val="28"/>
-          <w:lang w:val="en-US"/>
-        </w:rPr>
-        <w:t>Gonna</w:t>
-      </w:r>
-      <w:proofErr w:type="spellEnd"/>
-      <w:r>
-        <w:rPr>
-          <w:sz w:val="28"/>
-          <w:szCs w:val="28"/>
-          <w:lang w:val="en-US"/>
-        </w:rPr>
-        <w:t xml:space="preserve"> Need It) Principle will also be followed.</w:t>
+        <w:t>services/repositories throughout the application. The Single-Responsibility Principle and the YAGNI (You Aren’t Gonna Need It) Principle will also be followed.</w:t>
       </w:r>
     </w:p>
     <w:p>
@@ -1616,7 +1763,16 @@
           <w:szCs w:val="28"/>
           <w:lang w:val="en-US"/>
         </w:rPr>
-        <w:t>Moreover, the framework is perfect for the DRY (Don’t Repeat Yourself) principle, since a component is declared only once and then can be reused in the entire application, without the need of copy-pasting code.</w:t>
+        <w:t xml:space="preserve">Moreover, the framework is perfect for the DRY (Don’t Repeat Yourself) principle, since a component is declared only once and then can be reused in the entire </w:t>
+      </w:r>
+      <w:r>
+        <w:rPr>
+          <w:sz w:val="28"/>
+          <w:szCs w:val="28"/>
+          <w:lang w:val="en-US"/>
+        </w:rPr>
+        <w:lastRenderedPageBreak/>
+        <w:t>application, without the need of copy-pasting code.</w:t>
       </w:r>
       <w:r>
         <w:rPr>
@@ -1652,7 +1808,6 @@
           <w:szCs w:val="28"/>
           <w:lang w:val="en-US"/>
         </w:rPr>
-        <w:lastRenderedPageBreak/>
         <w:t>MySQL will be used due to the wide ecosystem of tools and libraries</w:t>
       </w:r>
       <w:r>
@@ -1717,7 +1872,7 @@
           <w:lang w:val="en-US"/>
         </w:rPr>
       </w:pPr>
-      <w:bookmarkStart w:id="2" w:name="_Toc147942316"/>
+      <w:bookmarkStart w:id="2" w:name="_Toc149995013"/>
       <w:r>
         <w:rPr>
           <w:b/>
@@ -1750,7 +1905,7 @@
           <w:lang w:val="en-US"/>
         </w:rPr>
       </w:pPr>
-      <w:bookmarkStart w:id="3" w:name="_Toc147942317"/>
+      <w:bookmarkStart w:id="3" w:name="_Toc149995014"/>
       <w:r>
         <w:rPr>
           <w:b/>
@@ -2113,7 +2268,7 @@
           <w:lang w:val="en-US"/>
         </w:rPr>
       </w:pPr>
-      <w:bookmarkStart w:id="4" w:name="_Toc147942318"/>
+      <w:bookmarkStart w:id="4" w:name="_Toc149995015"/>
       <w:r>
         <w:rPr>
           <w:b/>
@@ -2122,7 +2277,6 @@
           <w:szCs w:val="36"/>
           <w:lang w:val="en-US"/>
         </w:rPr>
-        <w:lastRenderedPageBreak/>
         <w:t>Level 2: Container Diagram</w:t>
       </w:r>
       <w:bookmarkEnd w:id="4"/>
@@ -2505,7 +2659,7 @@
           <w:lang w:val="en-US"/>
         </w:rPr>
       </w:pPr>
-      <w:bookmarkStart w:id="5" w:name="_Toc147942319"/>
+      <w:bookmarkStart w:id="5" w:name="_Toc149995016"/>
       <w:r>
         <w:rPr>
           <w:b/>
@@ -2517,6 +2671,16 @@
         <w:lastRenderedPageBreak/>
         <w:t>Level 3: Component Diagram</w:t>
       </w:r>
+      <w:r>
+        <w:rPr>
+          <w:b/>
+          <w:bCs/>
+          <w:sz w:val="36"/>
+          <w:szCs w:val="36"/>
+          <w:lang w:val="en-US"/>
+        </w:rPr>
+        <w:t xml:space="preserve"> (Backend)</w:t>
+      </w:r>
       <w:bookmarkEnd w:id="5"/>
     </w:p>
     <w:p>
@@ -2531,7 +2695,7 @@
           <w:lang w:val="en-US"/>
         </w:rPr>
         <w:drawing>
-          <wp:anchor distT="0" distB="0" distL="114300" distR="114300" simplePos="0" relativeHeight="251660288" behindDoc="0" locked="0" layoutInCell="1" allowOverlap="1" wp14:anchorId="19CA9F62" wp14:editId="23B36084">
+          <wp:anchor distT="0" distB="0" distL="114300" distR="114300" simplePos="0" relativeHeight="251660288" behindDoc="0" locked="0" layoutInCell="1" allowOverlap="1" wp14:anchorId="19CA9F62" wp14:editId="72B98339">
             <wp:simplePos x="0" y="0"/>
             <wp:positionH relativeFrom="page">
               <wp:posOffset>0</wp:posOffset>
@@ -2955,6 +3119,1168 @@
     </w:p>
     <w:p>
       <w:pPr>
+        <w:pStyle w:val="2"/>
+        <w:ind w:firstLine="708"/>
+        <w:rPr>
+          <w:b/>
+          <w:bCs/>
+          <w:sz w:val="36"/>
+          <w:szCs w:val="36"/>
+          <w:lang w:val="en-US"/>
+        </w:rPr>
+      </w:pPr>
+      <w:bookmarkStart w:id="6" w:name="_Toc149995017"/>
+      <w:r>
+        <w:rPr>
+          <w:b/>
+          <w:bCs/>
+          <w:sz w:val="36"/>
+          <w:szCs w:val="36"/>
+          <w:lang w:val="en-US"/>
+        </w:rPr>
+        <w:lastRenderedPageBreak/>
+        <w:t>Level 3: Component Diagram</w:t>
+      </w:r>
+      <w:r>
+        <w:rPr>
+          <w:b/>
+          <w:bCs/>
+          <w:sz w:val="36"/>
+          <w:szCs w:val="36"/>
+          <w:lang w:val="en-US"/>
+        </w:rPr>
+        <w:t xml:space="preserve"> (</w:t>
+      </w:r>
+      <w:r>
+        <w:rPr>
+          <w:b/>
+          <w:bCs/>
+          <w:sz w:val="36"/>
+          <w:szCs w:val="36"/>
+          <w:lang w:val="en-US"/>
+        </w:rPr>
+        <w:t>Frontend</w:t>
+      </w:r>
+      <w:r>
+        <w:rPr>
+          <w:b/>
+          <w:bCs/>
+          <w:sz w:val="36"/>
+          <w:szCs w:val="36"/>
+          <w:lang w:val="en-US"/>
+        </w:rPr>
+        <w:t>)</w:t>
+      </w:r>
+      <w:bookmarkEnd w:id="6"/>
+    </w:p>
+    <w:p>
+      <w:pPr>
+        <w:rPr>
+          <w:b/>
+          <w:bCs/>
+          <w:sz w:val="28"/>
+          <w:szCs w:val="28"/>
+          <w:lang w:val="en-US"/>
+        </w:rPr>
+      </w:pPr>
+      <w:r>
+        <w:rPr>
+          <w:b/>
+          <w:bCs/>
+          <w:noProof/>
+          <w:sz w:val="28"/>
+          <w:szCs w:val="28"/>
+          <w:lang w:val="en-US"/>
+        </w:rPr>
+        <w:drawing>
+          <wp:anchor distT="0" distB="0" distL="114300" distR="114300" simplePos="0" relativeHeight="251661312" behindDoc="1" locked="0" layoutInCell="1" allowOverlap="1" wp14:anchorId="39754F5E" wp14:editId="51655DC8">
+            <wp:simplePos x="0" y="0"/>
+            <wp:positionH relativeFrom="page">
+              <wp:align>right</wp:align>
+            </wp:positionH>
+            <wp:positionV relativeFrom="paragraph">
+              <wp:posOffset>189114</wp:posOffset>
+            </wp:positionV>
+            <wp:extent cx="7559899" cy="5539093"/>
+            <wp:effectExtent l="0" t="0" r="3175" b="5080"/>
+            <wp:wrapNone/>
+            <wp:docPr id="1134921935" name="Картина 1" descr="Картина, която съдържа текст, екранна снимка, диаграма, Паралелен&#10;&#10;Описанието е генерирано автоматично"/>
+            <wp:cNvGraphicFramePr>
+              <a:graphicFrameLocks xmlns:a="http://schemas.openxmlformats.org/drawingml/2006/main" noChangeAspect="1"/>
+            </wp:cNvGraphicFramePr>
+            <a:graphic xmlns:a="http://schemas.openxmlformats.org/drawingml/2006/main">
+              <a:graphicData uri="http://schemas.openxmlformats.org/drawingml/2006/picture">
+                <pic:pic xmlns:pic="http://schemas.openxmlformats.org/drawingml/2006/picture">
+                  <pic:nvPicPr>
+                    <pic:cNvPr id="1134921935" name="Картина 1" descr="Картина, която съдържа текст, екранна снимка, диаграма, Паралелен&#10;&#10;Описанието е генерирано автоматично"/>
+                    <pic:cNvPicPr/>
+                  </pic:nvPicPr>
+                  <pic:blipFill>
+                    <a:blip r:embed="rId11">
+                      <a:extLst>
+                        <a:ext uri="{28A0092B-C50C-407E-A947-70E740481C1C}">
+                          <a14:useLocalDpi xmlns:a14="http://schemas.microsoft.com/office/drawing/2010/main" val="0"/>
+                        </a:ext>
+                      </a:extLst>
+                    </a:blip>
+                    <a:stretch>
+                      <a:fillRect/>
+                    </a:stretch>
+                  </pic:blipFill>
+                  <pic:spPr>
+                    <a:xfrm>
+                      <a:off x="0" y="0"/>
+                      <a:ext cx="7559899" cy="5539093"/>
+                    </a:xfrm>
+                    <a:prstGeom prst="rect">
+                      <a:avLst/>
+                    </a:prstGeom>
+                  </pic:spPr>
+                </pic:pic>
+              </a:graphicData>
+            </a:graphic>
+            <wp14:sizeRelH relativeFrom="margin">
+              <wp14:pctWidth>0</wp14:pctWidth>
+            </wp14:sizeRelH>
+            <wp14:sizeRelV relativeFrom="margin">
+              <wp14:pctHeight>0</wp14:pctHeight>
+            </wp14:sizeRelV>
+          </wp:anchor>
+        </w:drawing>
+      </w:r>
+    </w:p>
+    <w:p>
+      <w:pPr>
+        <w:rPr>
+          <w:b/>
+          <w:bCs/>
+          <w:sz w:val="28"/>
+          <w:szCs w:val="28"/>
+          <w:lang w:val="en-US"/>
+        </w:rPr>
+      </w:pPr>
+    </w:p>
+    <w:p>
+      <w:pPr>
+        <w:rPr>
+          <w:b/>
+          <w:bCs/>
+          <w:sz w:val="28"/>
+          <w:szCs w:val="28"/>
+          <w:lang w:val="en-US"/>
+        </w:rPr>
+      </w:pPr>
+    </w:p>
+    <w:p>
+      <w:pPr>
+        <w:rPr>
+          <w:b/>
+          <w:bCs/>
+          <w:sz w:val="28"/>
+          <w:szCs w:val="28"/>
+          <w:lang w:val="en-US"/>
+        </w:rPr>
+      </w:pPr>
+    </w:p>
+    <w:p>
+      <w:pPr>
+        <w:rPr>
+          <w:b/>
+          <w:bCs/>
+          <w:sz w:val="28"/>
+          <w:szCs w:val="28"/>
+          <w:lang w:val="en-US"/>
+        </w:rPr>
+      </w:pPr>
+    </w:p>
+    <w:p>
+      <w:pPr>
+        <w:rPr>
+          <w:b/>
+          <w:bCs/>
+          <w:sz w:val="28"/>
+          <w:szCs w:val="28"/>
+          <w:lang w:val="en-US"/>
+        </w:rPr>
+      </w:pPr>
+    </w:p>
+    <w:p>
+      <w:pPr>
+        <w:rPr>
+          <w:b/>
+          <w:bCs/>
+          <w:sz w:val="28"/>
+          <w:szCs w:val="28"/>
+          <w:lang w:val="en-US"/>
+        </w:rPr>
+      </w:pPr>
+    </w:p>
+    <w:p>
+      <w:pPr>
+        <w:rPr>
+          <w:b/>
+          <w:bCs/>
+          <w:sz w:val="28"/>
+          <w:szCs w:val="28"/>
+          <w:lang w:val="en-US"/>
+        </w:rPr>
+      </w:pPr>
+    </w:p>
+    <w:p>
+      <w:pPr>
+        <w:rPr>
+          <w:b/>
+          <w:bCs/>
+          <w:sz w:val="28"/>
+          <w:szCs w:val="28"/>
+          <w:lang w:val="en-US"/>
+        </w:rPr>
+      </w:pPr>
+    </w:p>
+    <w:p>
+      <w:pPr>
+        <w:rPr>
+          <w:b/>
+          <w:bCs/>
+          <w:sz w:val="28"/>
+          <w:szCs w:val="28"/>
+          <w:lang w:val="en-US"/>
+        </w:rPr>
+      </w:pPr>
+    </w:p>
+    <w:p>
+      <w:pPr>
+        <w:rPr>
+          <w:b/>
+          <w:bCs/>
+          <w:sz w:val="28"/>
+          <w:szCs w:val="28"/>
+          <w:lang w:val="en-US"/>
+        </w:rPr>
+      </w:pPr>
+    </w:p>
+    <w:p>
+      <w:pPr>
+        <w:rPr>
+          <w:b/>
+          <w:bCs/>
+          <w:sz w:val="28"/>
+          <w:szCs w:val="28"/>
+          <w:lang w:val="en-US"/>
+        </w:rPr>
+      </w:pPr>
+    </w:p>
+    <w:p>
+      <w:pPr>
+        <w:rPr>
+          <w:b/>
+          <w:bCs/>
+          <w:sz w:val="28"/>
+          <w:szCs w:val="28"/>
+          <w:lang w:val="en-US"/>
+        </w:rPr>
+      </w:pPr>
+    </w:p>
+    <w:p>
+      <w:pPr>
+        <w:rPr>
+          <w:b/>
+          <w:bCs/>
+          <w:sz w:val="28"/>
+          <w:szCs w:val="28"/>
+          <w:lang w:val="en-US"/>
+        </w:rPr>
+      </w:pPr>
+    </w:p>
+    <w:p>
+      <w:pPr>
+        <w:rPr>
+          <w:b/>
+          <w:bCs/>
+          <w:sz w:val="28"/>
+          <w:szCs w:val="28"/>
+          <w:lang w:val="en-US"/>
+        </w:rPr>
+      </w:pPr>
+    </w:p>
+    <w:p>
+      <w:pPr>
+        <w:rPr>
+          <w:b/>
+          <w:bCs/>
+          <w:sz w:val="28"/>
+          <w:szCs w:val="28"/>
+          <w:lang w:val="en-US"/>
+        </w:rPr>
+      </w:pPr>
+    </w:p>
+    <w:p>
+      <w:pPr>
+        <w:rPr>
+          <w:b/>
+          <w:bCs/>
+          <w:sz w:val="28"/>
+          <w:szCs w:val="28"/>
+          <w:lang w:val="en-US"/>
+        </w:rPr>
+      </w:pPr>
+    </w:p>
+    <w:p>
+      <w:pPr>
+        <w:rPr>
+          <w:b/>
+          <w:bCs/>
+          <w:sz w:val="28"/>
+          <w:szCs w:val="28"/>
+          <w:lang w:val="en-US"/>
+        </w:rPr>
+      </w:pPr>
+    </w:p>
+    <w:p>
+      <w:pPr>
+        <w:rPr>
+          <w:b/>
+          <w:bCs/>
+          <w:sz w:val="28"/>
+          <w:szCs w:val="28"/>
+          <w:lang w:val="en-US"/>
+        </w:rPr>
+      </w:pPr>
+    </w:p>
+    <w:p>
+      <w:pPr>
+        <w:rPr>
+          <w:b/>
+          <w:bCs/>
+          <w:sz w:val="28"/>
+          <w:szCs w:val="28"/>
+          <w:lang w:val="en-US"/>
+        </w:rPr>
+      </w:pPr>
+    </w:p>
+    <w:p>
+      <w:pPr>
+        <w:rPr>
+          <w:b/>
+          <w:bCs/>
+          <w:sz w:val="28"/>
+          <w:szCs w:val="28"/>
+          <w:lang w:val="en-US"/>
+        </w:rPr>
+      </w:pPr>
+    </w:p>
+    <w:p>
+      <w:pPr>
+        <w:rPr>
+          <w:b/>
+          <w:bCs/>
+          <w:sz w:val="28"/>
+          <w:szCs w:val="28"/>
+          <w:lang w:val="en-US"/>
+        </w:rPr>
+      </w:pPr>
+    </w:p>
+    <w:p>
+      <w:pPr>
+        <w:rPr>
+          <w:b/>
+          <w:bCs/>
+          <w:sz w:val="28"/>
+          <w:szCs w:val="28"/>
+          <w:lang w:val="en-US"/>
+        </w:rPr>
+      </w:pPr>
+    </w:p>
+    <w:p>
+      <w:pPr>
+        <w:rPr>
+          <w:b/>
+          <w:bCs/>
+          <w:sz w:val="28"/>
+          <w:szCs w:val="28"/>
+          <w:lang w:val="en-US"/>
+        </w:rPr>
+      </w:pPr>
+    </w:p>
+    <w:p>
+      <w:pPr>
+        <w:rPr>
+          <w:b/>
+          <w:bCs/>
+          <w:sz w:val="28"/>
+          <w:szCs w:val="28"/>
+          <w:lang w:val="en-US"/>
+        </w:rPr>
+      </w:pPr>
+    </w:p>
+    <w:p>
+      <w:pPr>
+        <w:pStyle w:val="2"/>
+        <w:ind w:firstLine="708"/>
+        <w:rPr>
+          <w:b/>
+          <w:bCs/>
+          <w:sz w:val="36"/>
+          <w:szCs w:val="36"/>
+          <w:lang w:val="en-US"/>
+        </w:rPr>
+      </w:pPr>
+      <w:bookmarkStart w:id="7" w:name="_Toc149995018"/>
+      <w:r>
+        <w:rPr>
+          <w:b/>
+          <w:bCs/>
+          <w:sz w:val="36"/>
+          <w:szCs w:val="36"/>
+          <w:lang w:val="en-US"/>
+        </w:rPr>
+        <w:lastRenderedPageBreak/>
+        <w:t xml:space="preserve">Level </w:t>
+      </w:r>
+      <w:r>
+        <w:rPr>
+          <w:b/>
+          <w:bCs/>
+          <w:sz w:val="36"/>
+          <w:szCs w:val="36"/>
+          <w:lang w:val="en-US"/>
+        </w:rPr>
+        <w:t>4</w:t>
+      </w:r>
+      <w:r>
+        <w:rPr>
+          <w:b/>
+          <w:bCs/>
+          <w:sz w:val="36"/>
+          <w:szCs w:val="36"/>
+          <w:lang w:val="en-US"/>
+        </w:rPr>
+        <w:t>: C</w:t>
+      </w:r>
+      <w:r>
+        <w:rPr>
+          <w:b/>
+          <w:bCs/>
+          <w:sz w:val="36"/>
+          <w:szCs w:val="36"/>
+          <w:lang w:val="en-US"/>
+        </w:rPr>
+        <w:t>lass</w:t>
+      </w:r>
+      <w:r>
+        <w:rPr>
+          <w:b/>
+          <w:bCs/>
+          <w:sz w:val="36"/>
+          <w:szCs w:val="36"/>
+          <w:lang w:val="en-US"/>
+        </w:rPr>
+        <w:t xml:space="preserve"> Diagram</w:t>
+      </w:r>
+      <w:r>
+        <w:rPr>
+          <w:b/>
+          <w:bCs/>
+          <w:sz w:val="36"/>
+          <w:szCs w:val="36"/>
+          <w:lang w:val="en-US"/>
+        </w:rPr>
+        <w:t xml:space="preserve"> (</w:t>
+      </w:r>
+      <w:r>
+        <w:rPr>
+          <w:b/>
+          <w:bCs/>
+          <w:sz w:val="36"/>
+          <w:szCs w:val="36"/>
+          <w:lang w:val="en-US"/>
+        </w:rPr>
+        <w:t>Backend</w:t>
+      </w:r>
+      <w:r>
+        <w:rPr>
+          <w:b/>
+          <w:bCs/>
+          <w:sz w:val="36"/>
+          <w:szCs w:val="36"/>
+          <w:lang w:val="en-US"/>
+        </w:rPr>
+        <w:t>)</w:t>
+      </w:r>
+      <w:bookmarkEnd w:id="7"/>
+    </w:p>
+    <w:p>
+      <w:pPr>
+        <w:rPr>
+          <w:b/>
+          <w:bCs/>
+          <w:sz w:val="28"/>
+          <w:szCs w:val="28"/>
+          <w:lang w:val="en-US"/>
+        </w:rPr>
+      </w:pPr>
+      <w:r>
+        <w:rPr>
+          <w:b/>
+          <w:bCs/>
+          <w:noProof/>
+          <w:sz w:val="28"/>
+          <w:szCs w:val="28"/>
+          <w:lang w:val="en-US"/>
+        </w:rPr>
+        <w:drawing>
+          <wp:anchor distT="0" distB="0" distL="114300" distR="114300" simplePos="0" relativeHeight="251662336" behindDoc="0" locked="0" layoutInCell="1" allowOverlap="1" wp14:anchorId="1A2A8BC1" wp14:editId="27CBB277">
+            <wp:simplePos x="0" y="0"/>
+            <wp:positionH relativeFrom="page">
+              <wp:posOffset>15240</wp:posOffset>
+            </wp:positionH>
+            <wp:positionV relativeFrom="paragraph">
+              <wp:posOffset>181951</wp:posOffset>
+            </wp:positionV>
+            <wp:extent cx="7545659" cy="5298264"/>
+            <wp:effectExtent l="0" t="0" r="0" b="0"/>
+            <wp:wrapNone/>
+            <wp:docPr id="1240055503" name="Картина 2" descr="Картина, която съдържа текст, екранна снимка, номер, Шрифт&#10;&#10;Описанието е генерирано автоматично"/>
+            <wp:cNvGraphicFramePr>
+              <a:graphicFrameLocks xmlns:a="http://schemas.openxmlformats.org/drawingml/2006/main" noChangeAspect="1"/>
+            </wp:cNvGraphicFramePr>
+            <a:graphic xmlns:a="http://schemas.openxmlformats.org/drawingml/2006/main">
+              <a:graphicData uri="http://schemas.openxmlformats.org/drawingml/2006/picture">
+                <pic:pic xmlns:pic="http://schemas.openxmlformats.org/drawingml/2006/picture">
+                  <pic:nvPicPr>
+                    <pic:cNvPr id="1240055503" name="Картина 2" descr="Картина, която съдържа текст, екранна снимка, номер, Шрифт&#10;&#10;Описанието е генерирано автоматично"/>
+                    <pic:cNvPicPr/>
+                  </pic:nvPicPr>
+                  <pic:blipFill>
+                    <a:blip r:embed="rId12">
+                      <a:extLst>
+                        <a:ext uri="{28A0092B-C50C-407E-A947-70E740481C1C}">
+                          <a14:useLocalDpi xmlns:a14="http://schemas.microsoft.com/office/drawing/2010/main" val="0"/>
+                        </a:ext>
+                      </a:extLst>
+                    </a:blip>
+                    <a:stretch>
+                      <a:fillRect/>
+                    </a:stretch>
+                  </pic:blipFill>
+                  <pic:spPr>
+                    <a:xfrm>
+                      <a:off x="0" y="0"/>
+                      <a:ext cx="7545659" cy="5298264"/>
+                    </a:xfrm>
+                    <a:prstGeom prst="rect">
+                      <a:avLst/>
+                    </a:prstGeom>
+                  </pic:spPr>
+                </pic:pic>
+              </a:graphicData>
+            </a:graphic>
+            <wp14:sizeRelH relativeFrom="margin">
+              <wp14:pctWidth>0</wp14:pctWidth>
+            </wp14:sizeRelH>
+            <wp14:sizeRelV relativeFrom="margin">
+              <wp14:pctHeight>0</wp14:pctHeight>
+            </wp14:sizeRelV>
+          </wp:anchor>
+        </w:drawing>
+      </w:r>
+    </w:p>
+    <w:p>
+      <w:pPr>
+        <w:rPr>
+          <w:b/>
+          <w:bCs/>
+          <w:sz w:val="28"/>
+          <w:szCs w:val="28"/>
+          <w:lang w:val="en-US"/>
+        </w:rPr>
+      </w:pPr>
+    </w:p>
+    <w:p>
+      <w:pPr>
+        <w:rPr>
+          <w:b/>
+          <w:bCs/>
+          <w:sz w:val="28"/>
+          <w:szCs w:val="28"/>
+          <w:lang w:val="en-US"/>
+        </w:rPr>
+      </w:pPr>
+    </w:p>
+    <w:p>
+      <w:pPr>
+        <w:rPr>
+          <w:b/>
+          <w:bCs/>
+          <w:sz w:val="28"/>
+          <w:szCs w:val="28"/>
+          <w:lang w:val="en-US"/>
+        </w:rPr>
+      </w:pPr>
+    </w:p>
+    <w:p>
+      <w:pPr>
+        <w:rPr>
+          <w:b/>
+          <w:bCs/>
+          <w:sz w:val="28"/>
+          <w:szCs w:val="28"/>
+          <w:lang w:val="en-US"/>
+        </w:rPr>
+      </w:pPr>
+    </w:p>
+    <w:p>
+      <w:pPr>
+        <w:rPr>
+          <w:b/>
+          <w:bCs/>
+          <w:sz w:val="28"/>
+          <w:szCs w:val="28"/>
+          <w:lang w:val="en-US"/>
+        </w:rPr>
+      </w:pPr>
+    </w:p>
+    <w:p>
+      <w:pPr>
+        <w:rPr>
+          <w:b/>
+          <w:bCs/>
+          <w:sz w:val="28"/>
+          <w:szCs w:val="28"/>
+          <w:lang w:val="en-US"/>
+        </w:rPr>
+      </w:pPr>
+    </w:p>
+    <w:p>
+      <w:pPr>
+        <w:rPr>
+          <w:b/>
+          <w:bCs/>
+          <w:sz w:val="28"/>
+          <w:szCs w:val="28"/>
+          <w:lang w:val="en-US"/>
+        </w:rPr>
+      </w:pPr>
+    </w:p>
+    <w:p>
+      <w:pPr>
+        <w:rPr>
+          <w:b/>
+          <w:bCs/>
+          <w:sz w:val="28"/>
+          <w:szCs w:val="28"/>
+          <w:lang w:val="en-US"/>
+        </w:rPr>
+      </w:pPr>
+    </w:p>
+    <w:p>
+      <w:pPr>
+        <w:rPr>
+          <w:b/>
+          <w:bCs/>
+          <w:sz w:val="28"/>
+          <w:szCs w:val="28"/>
+          <w:lang w:val="en-US"/>
+        </w:rPr>
+      </w:pPr>
+    </w:p>
+    <w:p>
+      <w:pPr>
+        <w:rPr>
+          <w:b/>
+          <w:bCs/>
+          <w:sz w:val="28"/>
+          <w:szCs w:val="28"/>
+          <w:lang w:val="en-US"/>
+        </w:rPr>
+      </w:pPr>
+    </w:p>
+    <w:p>
+      <w:pPr>
+        <w:rPr>
+          <w:b/>
+          <w:bCs/>
+          <w:sz w:val="28"/>
+          <w:szCs w:val="28"/>
+          <w:lang w:val="en-US"/>
+        </w:rPr>
+      </w:pPr>
+    </w:p>
+    <w:p>
+      <w:pPr>
+        <w:rPr>
+          <w:b/>
+          <w:bCs/>
+          <w:sz w:val="28"/>
+          <w:szCs w:val="28"/>
+          <w:lang w:val="en-US"/>
+        </w:rPr>
+      </w:pPr>
+    </w:p>
+    <w:p>
+      <w:pPr>
+        <w:rPr>
+          <w:b/>
+          <w:bCs/>
+          <w:sz w:val="28"/>
+          <w:szCs w:val="28"/>
+          <w:lang w:val="en-US"/>
+        </w:rPr>
+      </w:pPr>
+    </w:p>
+    <w:p>
+      <w:pPr>
+        <w:rPr>
+          <w:b/>
+          <w:bCs/>
+          <w:sz w:val="28"/>
+          <w:szCs w:val="28"/>
+          <w:lang w:val="en-US"/>
+        </w:rPr>
+      </w:pPr>
+    </w:p>
+    <w:p>
+      <w:pPr>
+        <w:rPr>
+          <w:b/>
+          <w:bCs/>
+          <w:sz w:val="28"/>
+          <w:szCs w:val="28"/>
+          <w:lang w:val="en-US"/>
+        </w:rPr>
+      </w:pPr>
+    </w:p>
+    <w:p>
+      <w:pPr>
+        <w:rPr>
+          <w:b/>
+          <w:bCs/>
+          <w:sz w:val="28"/>
+          <w:szCs w:val="28"/>
+          <w:lang w:val="en-US"/>
+        </w:rPr>
+      </w:pPr>
+    </w:p>
+    <w:p>
+      <w:pPr>
+        <w:rPr>
+          <w:b/>
+          <w:bCs/>
+          <w:sz w:val="28"/>
+          <w:szCs w:val="28"/>
+          <w:lang w:val="en-US"/>
+        </w:rPr>
+      </w:pPr>
+    </w:p>
+    <w:p>
+      <w:pPr>
+        <w:rPr>
+          <w:b/>
+          <w:bCs/>
+          <w:sz w:val="28"/>
+          <w:szCs w:val="28"/>
+          <w:lang w:val="en-US"/>
+        </w:rPr>
+      </w:pPr>
+    </w:p>
+    <w:p>
+      <w:pPr>
+        <w:rPr>
+          <w:b/>
+          <w:bCs/>
+          <w:sz w:val="28"/>
+          <w:szCs w:val="28"/>
+          <w:lang w:val="en-US"/>
+        </w:rPr>
+      </w:pPr>
+    </w:p>
+    <w:p>
+      <w:pPr>
+        <w:rPr>
+          <w:b/>
+          <w:bCs/>
+          <w:sz w:val="28"/>
+          <w:szCs w:val="28"/>
+          <w:lang w:val="en-US"/>
+        </w:rPr>
+      </w:pPr>
+    </w:p>
+    <w:p>
+      <w:pPr>
+        <w:rPr>
+          <w:b/>
+          <w:bCs/>
+          <w:sz w:val="28"/>
+          <w:szCs w:val="28"/>
+          <w:lang w:val="en-US"/>
+        </w:rPr>
+      </w:pPr>
+    </w:p>
+    <w:p>
+      <w:pPr>
+        <w:rPr>
+          <w:b/>
+          <w:bCs/>
+          <w:sz w:val="28"/>
+          <w:szCs w:val="28"/>
+          <w:lang w:val="en-US"/>
+        </w:rPr>
+      </w:pPr>
+    </w:p>
+    <w:p>
+      <w:pPr>
+        <w:rPr>
+          <w:b/>
+          <w:bCs/>
+          <w:sz w:val="28"/>
+          <w:szCs w:val="28"/>
+          <w:lang w:val="en-US"/>
+        </w:rPr>
+      </w:pPr>
+    </w:p>
+    <w:p>
+      <w:pPr>
+        <w:rPr>
+          <w:b/>
+          <w:bCs/>
+          <w:sz w:val="28"/>
+          <w:szCs w:val="28"/>
+          <w:lang w:val="en-US"/>
+        </w:rPr>
+      </w:pPr>
+    </w:p>
+    <w:p>
+      <w:pPr>
+        <w:rPr>
+          <w:b/>
+          <w:bCs/>
+          <w:sz w:val="28"/>
+          <w:szCs w:val="28"/>
+          <w:lang w:val="en-US"/>
+        </w:rPr>
+      </w:pPr>
+      <w:r>
+        <w:rPr>
+          <w:b/>
+          <w:bCs/>
+          <w:noProof/>
+          <w:sz w:val="28"/>
+          <w:szCs w:val="28"/>
+          <w:lang w:val="en-US"/>
+        </w:rPr>
+        <w:lastRenderedPageBreak/>
+        <w:drawing>
+          <wp:anchor distT="0" distB="0" distL="114300" distR="114300" simplePos="0" relativeHeight="251663360" behindDoc="0" locked="0" layoutInCell="1" allowOverlap="1" wp14:anchorId="4B545463" wp14:editId="0D5D9FCA">
+            <wp:simplePos x="0" y="0"/>
+            <wp:positionH relativeFrom="page">
+              <wp:align>left</wp:align>
+            </wp:positionH>
+            <wp:positionV relativeFrom="paragraph">
+              <wp:posOffset>276352</wp:posOffset>
+            </wp:positionV>
+            <wp:extent cx="7605049" cy="8118088"/>
+            <wp:effectExtent l="0" t="0" r="0" b="0"/>
+            <wp:wrapNone/>
+            <wp:docPr id="2003839978" name="Картина 3" descr="Картина, която съдържа текст, екранна снимка, номер, диаграма&#10;&#10;Описанието е генерирано автоматично"/>
+            <wp:cNvGraphicFramePr>
+              <a:graphicFrameLocks xmlns:a="http://schemas.openxmlformats.org/drawingml/2006/main" noChangeAspect="1"/>
+            </wp:cNvGraphicFramePr>
+            <a:graphic xmlns:a="http://schemas.openxmlformats.org/drawingml/2006/main">
+              <a:graphicData uri="http://schemas.openxmlformats.org/drawingml/2006/picture">
+                <pic:pic xmlns:pic="http://schemas.openxmlformats.org/drawingml/2006/picture">
+                  <pic:nvPicPr>
+                    <pic:cNvPr id="2003839978" name="Картина 3" descr="Картина, която съдържа текст, екранна снимка, номер, диаграма&#10;&#10;Описанието е генерирано автоматично"/>
+                    <pic:cNvPicPr/>
+                  </pic:nvPicPr>
+                  <pic:blipFill>
+                    <a:blip r:embed="rId13">
+                      <a:extLst>
+                        <a:ext uri="{28A0092B-C50C-407E-A947-70E740481C1C}">
+                          <a14:useLocalDpi xmlns:a14="http://schemas.microsoft.com/office/drawing/2010/main" val="0"/>
+                        </a:ext>
+                      </a:extLst>
+                    </a:blip>
+                    <a:stretch>
+                      <a:fillRect/>
+                    </a:stretch>
+                  </pic:blipFill>
+                  <pic:spPr>
+                    <a:xfrm>
+                      <a:off x="0" y="0"/>
+                      <a:ext cx="7605049" cy="8118088"/>
+                    </a:xfrm>
+                    <a:prstGeom prst="rect">
+                      <a:avLst/>
+                    </a:prstGeom>
+                  </pic:spPr>
+                </pic:pic>
+              </a:graphicData>
+            </a:graphic>
+            <wp14:sizeRelH relativeFrom="margin">
+              <wp14:pctWidth>0</wp14:pctWidth>
+            </wp14:sizeRelH>
+            <wp14:sizeRelV relativeFrom="margin">
+              <wp14:pctHeight>0</wp14:pctHeight>
+            </wp14:sizeRelV>
+          </wp:anchor>
+        </w:drawing>
+      </w:r>
+    </w:p>
+    <w:p>
+      <w:pPr>
+        <w:rPr>
+          <w:b/>
+          <w:bCs/>
+          <w:sz w:val="28"/>
+          <w:szCs w:val="28"/>
+          <w:lang w:val="en-US"/>
+        </w:rPr>
+      </w:pPr>
+    </w:p>
+    <w:p>
+      <w:pPr>
+        <w:rPr>
+          <w:b/>
+          <w:bCs/>
+          <w:sz w:val="28"/>
+          <w:szCs w:val="28"/>
+          <w:lang w:val="en-US"/>
+        </w:rPr>
+      </w:pPr>
+    </w:p>
+    <w:p>
+      <w:pPr>
+        <w:rPr>
+          <w:b/>
+          <w:bCs/>
+          <w:sz w:val="28"/>
+          <w:szCs w:val="28"/>
+          <w:lang w:val="en-US"/>
+        </w:rPr>
+      </w:pPr>
+    </w:p>
+    <w:p>
+      <w:pPr>
+        <w:rPr>
+          <w:b/>
+          <w:bCs/>
+          <w:sz w:val="28"/>
+          <w:szCs w:val="28"/>
+          <w:lang w:val="en-US"/>
+        </w:rPr>
+      </w:pPr>
+    </w:p>
+    <w:p>
+      <w:pPr>
+        <w:rPr>
+          <w:b/>
+          <w:bCs/>
+          <w:sz w:val="28"/>
+          <w:szCs w:val="28"/>
+          <w:lang w:val="en-US"/>
+        </w:rPr>
+      </w:pPr>
+    </w:p>
+    <w:p>
+      <w:pPr>
+        <w:rPr>
+          <w:b/>
+          <w:bCs/>
+          <w:sz w:val="28"/>
+          <w:szCs w:val="28"/>
+          <w:lang w:val="en-US"/>
+        </w:rPr>
+      </w:pPr>
+    </w:p>
+    <w:p>
+      <w:pPr>
+        <w:rPr>
+          <w:b/>
+          <w:bCs/>
+          <w:sz w:val="28"/>
+          <w:szCs w:val="28"/>
+          <w:lang w:val="en-US"/>
+        </w:rPr>
+      </w:pPr>
+    </w:p>
+    <w:p>
+      <w:pPr>
+        <w:rPr>
+          <w:b/>
+          <w:bCs/>
+          <w:sz w:val="28"/>
+          <w:szCs w:val="28"/>
+          <w:lang w:val="en-US"/>
+        </w:rPr>
+      </w:pPr>
+    </w:p>
+    <w:p>
+      <w:pPr>
+        <w:rPr>
+          <w:b/>
+          <w:bCs/>
+          <w:sz w:val="28"/>
+          <w:szCs w:val="28"/>
+          <w:lang w:val="en-US"/>
+        </w:rPr>
+      </w:pPr>
+    </w:p>
+    <w:p>
+      <w:pPr>
+        <w:rPr>
+          <w:b/>
+          <w:bCs/>
+          <w:sz w:val="28"/>
+          <w:szCs w:val="28"/>
+          <w:lang w:val="en-US"/>
+        </w:rPr>
+      </w:pPr>
+    </w:p>
+    <w:p>
+      <w:pPr>
+        <w:rPr>
+          <w:b/>
+          <w:bCs/>
+          <w:sz w:val="28"/>
+          <w:szCs w:val="28"/>
+          <w:lang w:val="en-US"/>
+        </w:rPr>
+      </w:pPr>
+    </w:p>
+    <w:p>
+      <w:pPr>
+        <w:rPr>
+          <w:b/>
+          <w:bCs/>
+          <w:sz w:val="28"/>
+          <w:szCs w:val="28"/>
+          <w:lang w:val="en-US"/>
+        </w:rPr>
+      </w:pPr>
+    </w:p>
+    <w:p>
+      <w:pPr>
+        <w:rPr>
+          <w:b/>
+          <w:bCs/>
+          <w:sz w:val="28"/>
+          <w:szCs w:val="28"/>
+          <w:lang w:val="en-US"/>
+        </w:rPr>
+      </w:pPr>
+    </w:p>
+    <w:p>
+      <w:pPr>
+        <w:rPr>
+          <w:b/>
+          <w:bCs/>
+          <w:sz w:val="28"/>
+          <w:szCs w:val="28"/>
+          <w:lang w:val="en-US"/>
+        </w:rPr>
+      </w:pPr>
+    </w:p>
+    <w:p>
+      <w:pPr>
+        <w:rPr>
+          <w:b/>
+          <w:bCs/>
+          <w:sz w:val="28"/>
+          <w:szCs w:val="28"/>
+          <w:lang w:val="en-US"/>
+        </w:rPr>
+      </w:pPr>
+    </w:p>
+    <w:p>
+      <w:pPr>
+        <w:rPr>
+          <w:b/>
+          <w:bCs/>
+          <w:sz w:val="28"/>
+          <w:szCs w:val="28"/>
+          <w:lang w:val="en-US"/>
+        </w:rPr>
+      </w:pPr>
+    </w:p>
+    <w:p>
+      <w:pPr>
+        <w:rPr>
+          <w:b/>
+          <w:bCs/>
+          <w:sz w:val="28"/>
+          <w:szCs w:val="28"/>
+          <w:lang w:val="en-US"/>
+        </w:rPr>
+      </w:pPr>
+    </w:p>
+    <w:p>
+      <w:pPr>
+        <w:rPr>
+          <w:b/>
+          <w:bCs/>
+          <w:sz w:val="28"/>
+          <w:szCs w:val="28"/>
+          <w:lang w:val="en-US"/>
+        </w:rPr>
+      </w:pPr>
+    </w:p>
+    <w:p>
+      <w:pPr>
+        <w:rPr>
+          <w:b/>
+          <w:bCs/>
+          <w:sz w:val="28"/>
+          <w:szCs w:val="28"/>
+          <w:lang w:val="en-US"/>
+        </w:rPr>
+      </w:pPr>
+    </w:p>
+    <w:p>
+      <w:pPr>
+        <w:rPr>
+          <w:b/>
+          <w:bCs/>
+          <w:sz w:val="28"/>
+          <w:szCs w:val="28"/>
+          <w:lang w:val="en-US"/>
+        </w:rPr>
+      </w:pPr>
+    </w:p>
+    <w:p>
+      <w:pPr>
+        <w:rPr>
+          <w:b/>
+          <w:bCs/>
+          <w:sz w:val="28"/>
+          <w:szCs w:val="28"/>
+          <w:lang w:val="en-US"/>
+        </w:rPr>
+      </w:pPr>
+    </w:p>
+    <w:p>
+      <w:pPr>
+        <w:rPr>
+          <w:b/>
+          <w:bCs/>
+          <w:sz w:val="28"/>
+          <w:szCs w:val="28"/>
+          <w:lang w:val="en-US"/>
+        </w:rPr>
+      </w:pPr>
+    </w:p>
+    <w:p>
+      <w:pPr>
+        <w:rPr>
+          <w:b/>
+          <w:bCs/>
+          <w:sz w:val="28"/>
+          <w:szCs w:val="28"/>
+          <w:lang w:val="en-US"/>
+        </w:rPr>
+      </w:pPr>
+    </w:p>
+    <w:p>
+      <w:pPr>
         <w:pStyle w:val="1"/>
         <w:numPr>
           <w:ilvl w:val="0"/>
@@ -2968,7 +4294,7 @@
           <w:lang w:val="en-US"/>
         </w:rPr>
       </w:pPr>
-      <w:bookmarkStart w:id="6" w:name="_Toc147942320"/>
+      <w:bookmarkStart w:id="8" w:name="_Toc149995019"/>
       <w:r>
         <w:rPr>
           <w:b/>
@@ -2980,7 +4306,7 @@
         <w:lastRenderedPageBreak/>
         <w:t>Explanations and Rationale</w:t>
       </w:r>
-      <w:bookmarkEnd w:id="6"/>
+      <w:bookmarkEnd w:id="8"/>
     </w:p>
     <w:p>
       <w:pPr>
@@ -3191,25 +4517,7 @@
           <w:szCs w:val="28"/>
           <w:lang w:val="en-US"/>
         </w:rPr>
-        <w:t xml:space="preserve"> is implemented using Java Spring Boot. It is responsible for all the logic behind the application. It is separated into 4 different categories (User, Ticket, Order, Concert). Each category consists of a REST Controller that is responsible for managing the HTTP requests, a Service layer where </w:t>
-      </w:r>
-      <w:proofErr w:type="gramStart"/>
-      <w:r>
-        <w:rPr>
-          <w:sz w:val="28"/>
-          <w:szCs w:val="28"/>
-          <w:lang w:val="en-US"/>
-        </w:rPr>
-        <w:t>all of</w:t>
-      </w:r>
-      <w:proofErr w:type="gramEnd"/>
-      <w:r>
-        <w:rPr>
-          <w:sz w:val="28"/>
-          <w:szCs w:val="28"/>
-          <w:lang w:val="en-US"/>
-        </w:rPr>
-        <w:t xml:space="preserve"> the logic is managed, and a Repository that assists with the retrieval and updating of information to/from the database.</w:t>
+        <w:t xml:space="preserve"> is implemented using Java Spring Boot. It is responsible for all the logic behind the application. It is separated into 4 different categories (User, Ticket, Order, Concert). Each category consists of a REST Controller that is responsible for managing the HTTP requests, a Service layer where all of the logic is managed, and a Repository that assists with the retrieval and updating of information to/from the database.</w:t>
       </w:r>
     </w:p>
     <w:p>
@@ -3227,51 +4535,15 @@
           <w:szCs w:val="28"/>
           <w:lang w:val="en-US"/>
         </w:rPr>
-        <w:t xml:space="preserve">The database is where </w:t>
-      </w:r>
-      <w:proofErr w:type="gramStart"/>
-      <w:r>
-        <w:rPr>
-          <w:sz w:val="28"/>
-          <w:szCs w:val="28"/>
-          <w:lang w:val="en-US"/>
-        </w:rPr>
-        <w:t>all of</w:t>
-      </w:r>
-      <w:proofErr w:type="gramEnd"/>
-      <w:r>
-        <w:rPr>
-          <w:sz w:val="28"/>
-          <w:szCs w:val="28"/>
-          <w:lang w:val="en-US"/>
-        </w:rPr>
-        <w:t xml:space="preserve"> the information is store</w:t>
-      </w:r>
-      <w:r>
-        <w:rPr>
-          <w:sz w:val="28"/>
-          <w:szCs w:val="28"/>
-          <w:lang w:val="en-US"/>
-        </w:rPr>
-        <w:t>d. Measures will be taken in order to keep sensitive information (</w:t>
-      </w:r>
-      <w:proofErr w:type="gramStart"/>
-      <w:r>
-        <w:rPr>
-          <w:sz w:val="28"/>
-          <w:szCs w:val="28"/>
-          <w:lang w:val="en-US"/>
-        </w:rPr>
-        <w:t>e.g.</w:t>
-      </w:r>
-      <w:proofErr w:type="gramEnd"/>
-      <w:r>
-        <w:rPr>
-          <w:sz w:val="28"/>
-          <w:szCs w:val="28"/>
-          <w:lang w:val="en-US"/>
-        </w:rPr>
-        <w:t xml:space="preserve"> passwords) hidden in case of data leaks.</w:t>
+        <w:t>The database is where all of the information is store</w:t>
+      </w:r>
+      <w:r>
+        <w:rPr>
+          <w:sz w:val="28"/>
+          <w:szCs w:val="28"/>
+          <w:lang w:val="en-US"/>
+        </w:rPr>
+        <w:t>d. Measures will be taken in order to keep sensitive information (e.g. passwords) hidden in case of data leaks.</w:t>
       </w:r>
     </w:p>
     <w:p>
@@ -3307,7 +4579,7 @@
           <w:lang w:val="en-US"/>
         </w:rPr>
       </w:pPr>
-      <w:bookmarkStart w:id="7" w:name="_Toc147942321"/>
+      <w:bookmarkStart w:id="9" w:name="_Toc149995020"/>
       <w:r>
         <w:rPr>
           <w:b/>
@@ -3318,7 +4590,7 @@
         </w:rPr>
         <w:t>Sprints Progress</w:t>
       </w:r>
-      <w:bookmarkEnd w:id="7"/>
+      <w:bookmarkEnd w:id="9"/>
     </w:p>
     <w:p>
       <w:pPr>
@@ -3339,7 +4611,7 @@
           <w:lang w:val="en-US"/>
         </w:rPr>
       </w:pPr>
-      <w:bookmarkStart w:id="8" w:name="_Toc147942322"/>
+      <w:bookmarkStart w:id="10" w:name="_Toc149995021"/>
       <w:r>
         <w:rPr>
           <w:b/>
@@ -3348,7 +4620,7 @@
         </w:rPr>
         <w:t>Sprint 1:</w:t>
       </w:r>
-      <w:bookmarkEnd w:id="8"/>
+      <w:bookmarkEnd w:id="10"/>
       <w:r>
         <w:rPr>
           <w:b/>
@@ -3383,559 +4655,7 @@
           <w:lang w:val="en-US" w:eastAsia="en-US"/>
           <w14:ligatures w14:val="standardContextual"/>
         </w:rPr>
-        <w:t xml:space="preserve">As an administrator, I </w:t>
-      </w:r>
-      <w:proofErr w:type="spellStart"/>
-      <w:r>
-        <w:rPr>
-          <w:rFonts w:asciiTheme="minorHAnsi" w:eastAsiaTheme="minorHAnsi" w:hAnsiTheme="minorHAnsi" w:cstheme="minorBidi"/>
-          <w:kern w:val="2"/>
-          <w:sz w:val="28"/>
-          <w:szCs w:val="28"/>
-          <w:lang w:val="en-US" w:eastAsia="en-US"/>
-          <w14:ligatures w14:val="standardContextual"/>
-        </w:rPr>
-        <w:t>want</w:t>
-      </w:r>
-      <w:proofErr w:type="spellEnd"/>
-      <w:r>
-        <w:rPr>
-          <w:rFonts w:asciiTheme="minorHAnsi" w:eastAsiaTheme="minorHAnsi" w:hAnsiTheme="minorHAnsi" w:cstheme="minorBidi"/>
-          <w:kern w:val="2"/>
-          <w:sz w:val="28"/>
-          <w:szCs w:val="28"/>
-          <w:lang w:val="en-US" w:eastAsia="en-US"/>
-          <w14:ligatures w14:val="standardContextual"/>
-        </w:rPr>
-        <w:t xml:space="preserve"> </w:t>
-      </w:r>
-      <w:proofErr w:type="spellStart"/>
-      <w:r>
-        <w:rPr>
-          <w:rFonts w:asciiTheme="minorHAnsi" w:eastAsiaTheme="minorHAnsi" w:hAnsiTheme="minorHAnsi" w:cstheme="minorBidi"/>
-          <w:kern w:val="2"/>
-          <w:sz w:val="28"/>
-          <w:szCs w:val="28"/>
-          <w:lang w:val="en-US" w:eastAsia="en-US"/>
-          <w14:ligatures w14:val="standardContextual"/>
-        </w:rPr>
-        <w:t>to</w:t>
-      </w:r>
-      <w:proofErr w:type="spellEnd"/>
-      <w:r>
-        <w:rPr>
-          <w:rFonts w:asciiTheme="minorHAnsi" w:eastAsiaTheme="minorHAnsi" w:hAnsiTheme="minorHAnsi" w:cstheme="minorBidi"/>
-          <w:kern w:val="2"/>
-          <w:sz w:val="28"/>
-          <w:szCs w:val="28"/>
-          <w:lang w:val="en-US" w:eastAsia="en-US"/>
-          <w14:ligatures w14:val="standardContextual"/>
-        </w:rPr>
-        <w:t xml:space="preserve"> </w:t>
-      </w:r>
-      <w:proofErr w:type="spellStart"/>
-      <w:r>
-        <w:rPr>
-          <w:rFonts w:asciiTheme="minorHAnsi" w:eastAsiaTheme="minorHAnsi" w:hAnsiTheme="minorHAnsi" w:cstheme="minorBidi"/>
-          <w:kern w:val="2"/>
-          <w:sz w:val="28"/>
-          <w:szCs w:val="28"/>
-          <w:lang w:val="en-US" w:eastAsia="en-US"/>
-          <w14:ligatures w14:val="standardContextual"/>
-        </w:rPr>
-        <w:t>add</w:t>
-      </w:r>
-      <w:proofErr w:type="spellEnd"/>
-      <w:r>
-        <w:rPr>
-          <w:rFonts w:asciiTheme="minorHAnsi" w:eastAsiaTheme="minorHAnsi" w:hAnsiTheme="minorHAnsi" w:cstheme="minorBidi"/>
-          <w:kern w:val="2"/>
-          <w:sz w:val="28"/>
-          <w:szCs w:val="28"/>
-          <w:lang w:val="en-US" w:eastAsia="en-US"/>
-          <w14:ligatures w14:val="standardContextual"/>
-        </w:rPr>
-        <w:t xml:space="preserve"> </w:t>
-      </w:r>
-      <w:proofErr w:type="spellStart"/>
-      <w:r>
-        <w:rPr>
-          <w:rFonts w:asciiTheme="minorHAnsi" w:eastAsiaTheme="minorHAnsi" w:hAnsiTheme="minorHAnsi" w:cstheme="minorBidi"/>
-          <w:kern w:val="2"/>
-          <w:sz w:val="28"/>
-          <w:szCs w:val="28"/>
-          <w:lang w:val="en-US" w:eastAsia="en-US"/>
-          <w14:ligatures w14:val="standardContextual"/>
-        </w:rPr>
-        <w:t>concerts</w:t>
-      </w:r>
-      <w:proofErr w:type="spellEnd"/>
-      <w:r>
-        <w:rPr>
-          <w:rFonts w:asciiTheme="minorHAnsi" w:eastAsiaTheme="minorHAnsi" w:hAnsiTheme="minorHAnsi" w:cstheme="minorBidi"/>
-          <w:kern w:val="2"/>
-          <w:sz w:val="28"/>
-          <w:szCs w:val="28"/>
-          <w:lang w:val="en-US" w:eastAsia="en-US"/>
-          <w14:ligatures w14:val="standardContextual"/>
-        </w:rPr>
-        <w:t xml:space="preserve"> </w:t>
-      </w:r>
-      <w:proofErr w:type="spellStart"/>
-      <w:r>
-        <w:rPr>
-          <w:rFonts w:asciiTheme="minorHAnsi" w:eastAsiaTheme="minorHAnsi" w:hAnsiTheme="minorHAnsi" w:cstheme="minorBidi"/>
-          <w:kern w:val="2"/>
-          <w:sz w:val="28"/>
-          <w:szCs w:val="28"/>
-          <w:lang w:val="en-US" w:eastAsia="en-US"/>
-          <w14:ligatures w14:val="standardContextual"/>
-        </w:rPr>
-        <w:t>to</w:t>
-      </w:r>
-      <w:proofErr w:type="spellEnd"/>
-      <w:r>
-        <w:rPr>
-          <w:rFonts w:asciiTheme="minorHAnsi" w:eastAsiaTheme="minorHAnsi" w:hAnsiTheme="minorHAnsi" w:cstheme="minorBidi"/>
-          <w:kern w:val="2"/>
-          <w:sz w:val="28"/>
-          <w:szCs w:val="28"/>
-          <w:lang w:val="en-US" w:eastAsia="en-US"/>
-          <w14:ligatures w14:val="standardContextual"/>
-        </w:rPr>
-        <w:t xml:space="preserve"> </w:t>
-      </w:r>
-      <w:proofErr w:type="spellStart"/>
-      <w:r>
-        <w:rPr>
-          <w:rFonts w:asciiTheme="minorHAnsi" w:eastAsiaTheme="minorHAnsi" w:hAnsiTheme="minorHAnsi" w:cstheme="minorBidi"/>
-          <w:kern w:val="2"/>
-          <w:sz w:val="28"/>
-          <w:szCs w:val="28"/>
-          <w:lang w:val="en-US" w:eastAsia="en-US"/>
-          <w14:ligatures w14:val="standardContextual"/>
-        </w:rPr>
-        <w:t>the</w:t>
-      </w:r>
-      <w:proofErr w:type="spellEnd"/>
-      <w:r>
-        <w:rPr>
-          <w:rFonts w:asciiTheme="minorHAnsi" w:eastAsiaTheme="minorHAnsi" w:hAnsiTheme="minorHAnsi" w:cstheme="minorBidi"/>
-          <w:kern w:val="2"/>
-          <w:sz w:val="28"/>
-          <w:szCs w:val="28"/>
-          <w:lang w:val="en-US" w:eastAsia="en-US"/>
-          <w14:ligatures w14:val="standardContextual"/>
-        </w:rPr>
-        <w:t xml:space="preserve"> </w:t>
-      </w:r>
-      <w:proofErr w:type="spellStart"/>
-      <w:r>
-        <w:rPr>
-          <w:rFonts w:asciiTheme="minorHAnsi" w:eastAsiaTheme="minorHAnsi" w:hAnsiTheme="minorHAnsi" w:cstheme="minorBidi"/>
-          <w:kern w:val="2"/>
-          <w:sz w:val="28"/>
-          <w:szCs w:val="28"/>
-          <w:lang w:val="en-US" w:eastAsia="en-US"/>
-          <w14:ligatures w14:val="standardContextual"/>
-        </w:rPr>
-        <w:t>database</w:t>
-      </w:r>
-      <w:proofErr w:type="spellEnd"/>
-      <w:r>
-        <w:rPr>
-          <w:rFonts w:asciiTheme="minorHAnsi" w:eastAsiaTheme="minorHAnsi" w:hAnsiTheme="minorHAnsi" w:cstheme="minorBidi"/>
-          <w:kern w:val="2"/>
-          <w:sz w:val="28"/>
-          <w:szCs w:val="28"/>
-          <w:lang w:val="en-US" w:eastAsia="en-US"/>
-          <w14:ligatures w14:val="standardContextual"/>
-        </w:rPr>
-        <w:t xml:space="preserve"> </w:t>
-      </w:r>
-      <w:proofErr w:type="spellStart"/>
-      <w:r>
-        <w:rPr>
-          <w:rFonts w:asciiTheme="minorHAnsi" w:eastAsiaTheme="minorHAnsi" w:hAnsiTheme="minorHAnsi" w:cstheme="minorBidi"/>
-          <w:kern w:val="2"/>
-          <w:sz w:val="28"/>
-          <w:szCs w:val="28"/>
-          <w:lang w:val="en-US" w:eastAsia="en-US"/>
-          <w14:ligatures w14:val="standardContextual"/>
-        </w:rPr>
-        <w:t>with</w:t>
-      </w:r>
-      <w:proofErr w:type="spellEnd"/>
-      <w:r>
-        <w:rPr>
-          <w:rFonts w:asciiTheme="minorHAnsi" w:eastAsiaTheme="minorHAnsi" w:hAnsiTheme="minorHAnsi" w:cstheme="minorBidi"/>
-          <w:kern w:val="2"/>
-          <w:sz w:val="28"/>
-          <w:szCs w:val="28"/>
-          <w:lang w:val="en-US" w:eastAsia="en-US"/>
-          <w14:ligatures w14:val="standardContextual"/>
-        </w:rPr>
-        <w:t xml:space="preserve"> </w:t>
-      </w:r>
-      <w:proofErr w:type="spellStart"/>
-      <w:r>
-        <w:rPr>
-          <w:rFonts w:asciiTheme="minorHAnsi" w:eastAsiaTheme="minorHAnsi" w:hAnsiTheme="minorHAnsi" w:cstheme="minorBidi"/>
-          <w:kern w:val="2"/>
-          <w:sz w:val="28"/>
-          <w:szCs w:val="28"/>
-          <w:lang w:val="en-US" w:eastAsia="en-US"/>
-          <w14:ligatures w14:val="standardContextual"/>
-        </w:rPr>
-        <w:t>the</w:t>
-      </w:r>
-      <w:proofErr w:type="spellEnd"/>
-      <w:r>
-        <w:rPr>
-          <w:rFonts w:asciiTheme="minorHAnsi" w:eastAsiaTheme="minorHAnsi" w:hAnsiTheme="minorHAnsi" w:cstheme="minorBidi"/>
-          <w:kern w:val="2"/>
-          <w:sz w:val="28"/>
-          <w:szCs w:val="28"/>
-          <w:lang w:val="en-US" w:eastAsia="en-US"/>
-          <w14:ligatures w14:val="standardContextual"/>
-        </w:rPr>
-        <w:t xml:space="preserve"> </w:t>
-      </w:r>
-      <w:proofErr w:type="spellStart"/>
-      <w:r>
-        <w:rPr>
-          <w:rFonts w:asciiTheme="minorHAnsi" w:eastAsiaTheme="minorHAnsi" w:hAnsiTheme="minorHAnsi" w:cstheme="minorBidi"/>
-          <w:kern w:val="2"/>
-          <w:sz w:val="28"/>
-          <w:szCs w:val="28"/>
-          <w:lang w:val="en-US" w:eastAsia="en-US"/>
-          <w14:ligatures w14:val="standardContextual"/>
-        </w:rPr>
-        <w:t>necessary</w:t>
-      </w:r>
-      <w:proofErr w:type="spellEnd"/>
-      <w:r>
-        <w:rPr>
-          <w:rFonts w:asciiTheme="minorHAnsi" w:eastAsiaTheme="minorHAnsi" w:hAnsiTheme="minorHAnsi" w:cstheme="minorBidi"/>
-          <w:kern w:val="2"/>
-          <w:sz w:val="28"/>
-          <w:szCs w:val="28"/>
-          <w:lang w:val="en-US" w:eastAsia="en-US"/>
-          <w14:ligatures w14:val="standardContextual"/>
-        </w:rPr>
-        <w:t xml:space="preserve"> </w:t>
-      </w:r>
-      <w:proofErr w:type="spellStart"/>
-      <w:r>
-        <w:rPr>
-          <w:rFonts w:asciiTheme="minorHAnsi" w:eastAsiaTheme="minorHAnsi" w:hAnsiTheme="minorHAnsi" w:cstheme="minorBidi"/>
-          <w:kern w:val="2"/>
-          <w:sz w:val="28"/>
-          <w:szCs w:val="28"/>
-          <w:lang w:val="en-US" w:eastAsia="en-US"/>
-          <w14:ligatures w14:val="standardContextual"/>
-        </w:rPr>
-        <w:t>information</w:t>
-      </w:r>
-      <w:proofErr w:type="spellEnd"/>
-      <w:r>
-        <w:rPr>
-          <w:rFonts w:asciiTheme="minorHAnsi" w:eastAsiaTheme="minorHAnsi" w:hAnsiTheme="minorHAnsi" w:cstheme="minorBidi"/>
-          <w:kern w:val="2"/>
-          <w:sz w:val="28"/>
-          <w:szCs w:val="28"/>
-          <w:lang w:val="en-US" w:eastAsia="en-US"/>
-          <w14:ligatures w14:val="standardContextual"/>
-        </w:rPr>
-        <w:t xml:space="preserve"> </w:t>
-      </w:r>
-      <w:proofErr w:type="spellStart"/>
-      <w:r>
-        <w:rPr>
-          <w:rFonts w:asciiTheme="minorHAnsi" w:eastAsiaTheme="minorHAnsi" w:hAnsiTheme="minorHAnsi" w:cstheme="minorBidi"/>
-          <w:kern w:val="2"/>
-          <w:sz w:val="28"/>
-          <w:szCs w:val="28"/>
-          <w:lang w:val="en-US" w:eastAsia="en-US"/>
-          <w14:ligatures w14:val="standardContextual"/>
-        </w:rPr>
-        <w:t>so</w:t>
-      </w:r>
-      <w:proofErr w:type="spellEnd"/>
-      <w:r>
-        <w:rPr>
-          <w:rFonts w:asciiTheme="minorHAnsi" w:eastAsiaTheme="minorHAnsi" w:hAnsiTheme="minorHAnsi" w:cstheme="minorBidi"/>
-          <w:kern w:val="2"/>
-          <w:sz w:val="28"/>
-          <w:szCs w:val="28"/>
-          <w:lang w:val="en-US" w:eastAsia="en-US"/>
-          <w14:ligatures w14:val="standardContextual"/>
-        </w:rPr>
-        <w:t xml:space="preserve"> </w:t>
-      </w:r>
-      <w:proofErr w:type="spellStart"/>
-      <w:r>
-        <w:rPr>
-          <w:rFonts w:asciiTheme="minorHAnsi" w:eastAsiaTheme="minorHAnsi" w:hAnsiTheme="minorHAnsi" w:cstheme="minorBidi"/>
-          <w:kern w:val="2"/>
-          <w:sz w:val="28"/>
-          <w:szCs w:val="28"/>
-          <w:lang w:val="en-US" w:eastAsia="en-US"/>
-          <w14:ligatures w14:val="standardContextual"/>
-        </w:rPr>
-        <w:t>that</w:t>
-      </w:r>
-      <w:proofErr w:type="spellEnd"/>
-      <w:r>
-        <w:rPr>
-          <w:rFonts w:asciiTheme="minorHAnsi" w:eastAsiaTheme="minorHAnsi" w:hAnsiTheme="minorHAnsi" w:cstheme="minorBidi"/>
-          <w:kern w:val="2"/>
-          <w:sz w:val="28"/>
-          <w:szCs w:val="28"/>
-          <w:lang w:val="en-US" w:eastAsia="en-US"/>
-          <w14:ligatures w14:val="standardContextual"/>
-        </w:rPr>
-        <w:t xml:space="preserve"> </w:t>
-      </w:r>
-      <w:proofErr w:type="spellStart"/>
-      <w:r>
-        <w:rPr>
-          <w:rFonts w:asciiTheme="minorHAnsi" w:eastAsiaTheme="minorHAnsi" w:hAnsiTheme="minorHAnsi" w:cstheme="minorBidi"/>
-          <w:kern w:val="2"/>
-          <w:sz w:val="28"/>
-          <w:szCs w:val="28"/>
-          <w:lang w:val="en-US" w:eastAsia="en-US"/>
-          <w14:ligatures w14:val="standardContextual"/>
-        </w:rPr>
-        <w:t>they</w:t>
-      </w:r>
-      <w:proofErr w:type="spellEnd"/>
-      <w:r>
-        <w:rPr>
-          <w:rFonts w:asciiTheme="minorHAnsi" w:eastAsiaTheme="minorHAnsi" w:hAnsiTheme="minorHAnsi" w:cstheme="minorBidi"/>
-          <w:kern w:val="2"/>
-          <w:sz w:val="28"/>
-          <w:szCs w:val="28"/>
-          <w:lang w:val="en-US" w:eastAsia="en-US"/>
-          <w14:ligatures w14:val="standardContextual"/>
-        </w:rPr>
-        <w:t xml:space="preserve"> </w:t>
-      </w:r>
-      <w:proofErr w:type="spellStart"/>
-      <w:r>
-        <w:rPr>
-          <w:rFonts w:asciiTheme="minorHAnsi" w:eastAsiaTheme="minorHAnsi" w:hAnsiTheme="minorHAnsi" w:cstheme="minorBidi"/>
-          <w:kern w:val="2"/>
-          <w:sz w:val="28"/>
-          <w:szCs w:val="28"/>
-          <w:lang w:val="en-US" w:eastAsia="en-US"/>
-          <w14:ligatures w14:val="standardContextual"/>
-        </w:rPr>
-        <w:t>can</w:t>
-      </w:r>
-      <w:proofErr w:type="spellEnd"/>
-      <w:r>
-        <w:rPr>
-          <w:rFonts w:asciiTheme="minorHAnsi" w:eastAsiaTheme="minorHAnsi" w:hAnsiTheme="minorHAnsi" w:cstheme="minorBidi"/>
-          <w:kern w:val="2"/>
-          <w:sz w:val="28"/>
-          <w:szCs w:val="28"/>
-          <w:lang w:val="en-US" w:eastAsia="en-US"/>
-          <w14:ligatures w14:val="standardContextual"/>
-        </w:rPr>
-        <w:t xml:space="preserve"> </w:t>
-      </w:r>
-      <w:proofErr w:type="spellStart"/>
-      <w:r>
-        <w:rPr>
-          <w:rFonts w:asciiTheme="minorHAnsi" w:eastAsiaTheme="minorHAnsi" w:hAnsiTheme="minorHAnsi" w:cstheme="minorBidi"/>
-          <w:kern w:val="2"/>
-          <w:sz w:val="28"/>
-          <w:szCs w:val="28"/>
-          <w:lang w:val="en-US" w:eastAsia="en-US"/>
-          <w14:ligatures w14:val="standardContextual"/>
-        </w:rPr>
-        <w:t>be</w:t>
-      </w:r>
-      <w:proofErr w:type="spellEnd"/>
-      <w:r>
-        <w:rPr>
-          <w:rFonts w:asciiTheme="minorHAnsi" w:eastAsiaTheme="minorHAnsi" w:hAnsiTheme="minorHAnsi" w:cstheme="minorBidi"/>
-          <w:kern w:val="2"/>
-          <w:sz w:val="28"/>
-          <w:szCs w:val="28"/>
-          <w:lang w:val="en-US" w:eastAsia="en-US"/>
-          <w14:ligatures w14:val="standardContextual"/>
-        </w:rPr>
-        <w:t xml:space="preserve"> </w:t>
-      </w:r>
-      <w:proofErr w:type="spellStart"/>
-      <w:r>
-        <w:rPr>
-          <w:rFonts w:asciiTheme="minorHAnsi" w:eastAsiaTheme="minorHAnsi" w:hAnsiTheme="minorHAnsi" w:cstheme="minorBidi"/>
-          <w:kern w:val="2"/>
-          <w:sz w:val="28"/>
-          <w:szCs w:val="28"/>
-          <w:lang w:val="en-US" w:eastAsia="en-US"/>
-          <w14:ligatures w14:val="standardContextual"/>
-        </w:rPr>
-        <w:t>displayed</w:t>
-      </w:r>
-      <w:proofErr w:type="spellEnd"/>
-      <w:r>
-        <w:rPr>
-          <w:rFonts w:asciiTheme="minorHAnsi" w:eastAsiaTheme="minorHAnsi" w:hAnsiTheme="minorHAnsi" w:cstheme="minorBidi"/>
-          <w:kern w:val="2"/>
-          <w:sz w:val="28"/>
-          <w:szCs w:val="28"/>
-          <w:lang w:val="en-US" w:eastAsia="en-US"/>
-          <w14:ligatures w14:val="standardContextual"/>
-        </w:rPr>
-        <w:t xml:space="preserve"> </w:t>
-      </w:r>
-      <w:proofErr w:type="spellStart"/>
-      <w:r>
-        <w:rPr>
-          <w:rFonts w:asciiTheme="minorHAnsi" w:eastAsiaTheme="minorHAnsi" w:hAnsiTheme="minorHAnsi" w:cstheme="minorBidi"/>
-          <w:kern w:val="2"/>
-          <w:sz w:val="28"/>
-          <w:szCs w:val="28"/>
-          <w:lang w:val="en-US" w:eastAsia="en-US"/>
-          <w14:ligatures w14:val="standardContextual"/>
-        </w:rPr>
-        <w:t>to</w:t>
-      </w:r>
-      <w:proofErr w:type="spellEnd"/>
-      <w:r>
-        <w:rPr>
-          <w:rFonts w:asciiTheme="minorHAnsi" w:eastAsiaTheme="minorHAnsi" w:hAnsiTheme="minorHAnsi" w:cstheme="minorBidi"/>
-          <w:kern w:val="2"/>
-          <w:sz w:val="28"/>
-          <w:szCs w:val="28"/>
-          <w:lang w:val="en-US" w:eastAsia="en-US"/>
-          <w14:ligatures w14:val="standardContextual"/>
-        </w:rPr>
-        <w:t xml:space="preserve"> </w:t>
-      </w:r>
-      <w:proofErr w:type="spellStart"/>
-      <w:r>
-        <w:rPr>
-          <w:rFonts w:asciiTheme="minorHAnsi" w:eastAsiaTheme="minorHAnsi" w:hAnsiTheme="minorHAnsi" w:cstheme="minorBidi"/>
-          <w:kern w:val="2"/>
-          <w:sz w:val="28"/>
-          <w:szCs w:val="28"/>
-          <w:lang w:val="en-US" w:eastAsia="en-US"/>
-          <w14:ligatures w14:val="standardContextual"/>
-        </w:rPr>
-        <w:t>the</w:t>
-      </w:r>
-      <w:proofErr w:type="spellEnd"/>
-      <w:r>
-        <w:rPr>
-          <w:rFonts w:asciiTheme="minorHAnsi" w:eastAsiaTheme="minorHAnsi" w:hAnsiTheme="minorHAnsi" w:cstheme="minorBidi"/>
-          <w:kern w:val="2"/>
-          <w:sz w:val="28"/>
-          <w:szCs w:val="28"/>
-          <w:lang w:val="en-US" w:eastAsia="en-US"/>
-          <w14:ligatures w14:val="standardContextual"/>
-        </w:rPr>
-        <w:t xml:space="preserve"> </w:t>
-      </w:r>
-      <w:proofErr w:type="spellStart"/>
-      <w:r>
-        <w:rPr>
-          <w:rFonts w:asciiTheme="minorHAnsi" w:eastAsiaTheme="minorHAnsi" w:hAnsiTheme="minorHAnsi" w:cstheme="minorBidi"/>
-          <w:kern w:val="2"/>
-          <w:sz w:val="28"/>
-          <w:szCs w:val="28"/>
-          <w:lang w:val="en-US" w:eastAsia="en-US"/>
-          <w14:ligatures w14:val="standardContextual"/>
-        </w:rPr>
-        <w:t>users</w:t>
-      </w:r>
-      <w:proofErr w:type="spellEnd"/>
-      <w:r>
-        <w:rPr>
-          <w:rFonts w:asciiTheme="minorHAnsi" w:eastAsiaTheme="minorHAnsi" w:hAnsiTheme="minorHAnsi" w:cstheme="minorBidi"/>
-          <w:kern w:val="2"/>
-          <w:sz w:val="28"/>
-          <w:szCs w:val="28"/>
-          <w:lang w:val="en-US" w:eastAsia="en-US"/>
-          <w14:ligatures w14:val="standardContextual"/>
-        </w:rPr>
-        <w:t xml:space="preserve"> </w:t>
-      </w:r>
-      <w:proofErr w:type="spellStart"/>
-      <w:r>
-        <w:rPr>
-          <w:rFonts w:asciiTheme="minorHAnsi" w:eastAsiaTheme="minorHAnsi" w:hAnsiTheme="minorHAnsi" w:cstheme="minorBidi"/>
-          <w:kern w:val="2"/>
-          <w:sz w:val="28"/>
-          <w:szCs w:val="28"/>
-          <w:lang w:val="en-US" w:eastAsia="en-US"/>
-          <w14:ligatures w14:val="standardContextual"/>
-        </w:rPr>
-        <w:t>of</w:t>
-      </w:r>
-      <w:proofErr w:type="spellEnd"/>
-      <w:r>
-        <w:rPr>
-          <w:rFonts w:asciiTheme="minorHAnsi" w:eastAsiaTheme="minorHAnsi" w:hAnsiTheme="minorHAnsi" w:cstheme="minorBidi"/>
-          <w:kern w:val="2"/>
-          <w:sz w:val="28"/>
-          <w:szCs w:val="28"/>
-          <w:lang w:val="en-US" w:eastAsia="en-US"/>
-          <w14:ligatures w14:val="standardContextual"/>
-        </w:rPr>
-        <w:t xml:space="preserve"> </w:t>
-      </w:r>
-      <w:proofErr w:type="spellStart"/>
-      <w:r>
-        <w:rPr>
-          <w:rFonts w:asciiTheme="minorHAnsi" w:eastAsiaTheme="minorHAnsi" w:hAnsiTheme="minorHAnsi" w:cstheme="minorBidi"/>
-          <w:kern w:val="2"/>
-          <w:sz w:val="28"/>
-          <w:szCs w:val="28"/>
-          <w:lang w:val="en-US" w:eastAsia="en-US"/>
-          <w14:ligatures w14:val="standardContextual"/>
-        </w:rPr>
-        <w:t>the</w:t>
-      </w:r>
-      <w:proofErr w:type="spellEnd"/>
-      <w:r>
-        <w:rPr>
-          <w:rFonts w:asciiTheme="minorHAnsi" w:eastAsiaTheme="minorHAnsi" w:hAnsiTheme="minorHAnsi" w:cstheme="minorBidi"/>
-          <w:kern w:val="2"/>
-          <w:sz w:val="28"/>
-          <w:szCs w:val="28"/>
-          <w:lang w:val="en-US" w:eastAsia="en-US"/>
-          <w14:ligatures w14:val="standardContextual"/>
-        </w:rPr>
-        <w:t xml:space="preserve"> </w:t>
-      </w:r>
-      <w:proofErr w:type="spellStart"/>
-      <w:r>
-        <w:rPr>
-          <w:rFonts w:asciiTheme="minorHAnsi" w:eastAsiaTheme="minorHAnsi" w:hAnsiTheme="minorHAnsi" w:cstheme="minorBidi"/>
-          <w:kern w:val="2"/>
-          <w:sz w:val="28"/>
-          <w:szCs w:val="28"/>
-          <w:lang w:val="en-US" w:eastAsia="en-US"/>
-          <w14:ligatures w14:val="standardContextual"/>
-        </w:rPr>
-        <w:t>platform</w:t>
-      </w:r>
-      <w:proofErr w:type="spellEnd"/>
-      <w:r>
-        <w:rPr>
-          <w:rFonts w:asciiTheme="minorHAnsi" w:eastAsiaTheme="minorHAnsi" w:hAnsiTheme="minorHAnsi" w:cstheme="minorBidi"/>
-          <w:kern w:val="2"/>
-          <w:sz w:val="28"/>
-          <w:szCs w:val="28"/>
-          <w:lang w:val="en-US" w:eastAsia="en-US"/>
-          <w14:ligatures w14:val="standardContextual"/>
-        </w:rPr>
-        <w:t>.</w:t>
+        <w:t>As an administrator, I want to add concerts to the database with the necessary information so that they can be displayed to the users of the platform.</w:t>
       </w:r>
     </w:p>
     <w:p>
@@ -3963,175 +4683,7 @@
           <w:lang w:val="en-US" w:eastAsia="en-US"/>
           <w14:ligatures w14:val="standardContextual"/>
         </w:rPr>
-        <w:t xml:space="preserve">A </w:t>
-      </w:r>
-      <w:proofErr w:type="spellStart"/>
-      <w:r>
-        <w:rPr>
-          <w:rFonts w:asciiTheme="minorHAnsi" w:eastAsiaTheme="minorHAnsi" w:hAnsiTheme="minorHAnsi" w:cstheme="minorBidi"/>
-          <w:kern w:val="2"/>
-          <w:sz w:val="28"/>
-          <w:szCs w:val="28"/>
-          <w:lang w:val="en-US" w:eastAsia="en-US"/>
-          <w14:ligatures w14:val="standardContextual"/>
-        </w:rPr>
-        <w:t>database</w:t>
-      </w:r>
-      <w:proofErr w:type="spellEnd"/>
-      <w:r>
-        <w:rPr>
-          <w:rFonts w:asciiTheme="minorHAnsi" w:eastAsiaTheme="minorHAnsi" w:hAnsiTheme="minorHAnsi" w:cstheme="minorBidi"/>
-          <w:kern w:val="2"/>
-          <w:sz w:val="28"/>
-          <w:szCs w:val="28"/>
-          <w:lang w:val="en-US" w:eastAsia="en-US"/>
-          <w14:ligatures w14:val="standardContextual"/>
-        </w:rPr>
-        <w:t xml:space="preserve"> </w:t>
-      </w:r>
-      <w:proofErr w:type="spellStart"/>
-      <w:r>
-        <w:rPr>
-          <w:rFonts w:asciiTheme="minorHAnsi" w:eastAsiaTheme="minorHAnsi" w:hAnsiTheme="minorHAnsi" w:cstheme="minorBidi"/>
-          <w:kern w:val="2"/>
-          <w:sz w:val="28"/>
-          <w:szCs w:val="28"/>
-          <w:lang w:val="en-US" w:eastAsia="en-US"/>
-          <w14:ligatures w14:val="standardContextual"/>
-        </w:rPr>
-        <w:t>that</w:t>
-      </w:r>
-      <w:proofErr w:type="spellEnd"/>
-      <w:r>
-        <w:rPr>
-          <w:rFonts w:asciiTheme="minorHAnsi" w:eastAsiaTheme="minorHAnsi" w:hAnsiTheme="minorHAnsi" w:cstheme="minorBidi"/>
-          <w:kern w:val="2"/>
-          <w:sz w:val="28"/>
-          <w:szCs w:val="28"/>
-          <w:lang w:val="en-US" w:eastAsia="en-US"/>
-          <w14:ligatures w14:val="standardContextual"/>
-        </w:rPr>
-        <w:t xml:space="preserve"> </w:t>
-      </w:r>
-      <w:proofErr w:type="spellStart"/>
-      <w:r>
-        <w:rPr>
-          <w:rFonts w:asciiTheme="minorHAnsi" w:eastAsiaTheme="minorHAnsi" w:hAnsiTheme="minorHAnsi" w:cstheme="minorBidi"/>
-          <w:kern w:val="2"/>
-          <w:sz w:val="28"/>
-          <w:szCs w:val="28"/>
-          <w:lang w:val="en-US" w:eastAsia="en-US"/>
-          <w14:ligatures w14:val="standardContextual"/>
-        </w:rPr>
-        <w:t>stores</w:t>
-      </w:r>
-      <w:proofErr w:type="spellEnd"/>
-      <w:r>
-        <w:rPr>
-          <w:rFonts w:asciiTheme="minorHAnsi" w:eastAsiaTheme="minorHAnsi" w:hAnsiTheme="minorHAnsi" w:cstheme="minorBidi"/>
-          <w:kern w:val="2"/>
-          <w:sz w:val="28"/>
-          <w:szCs w:val="28"/>
-          <w:lang w:val="en-US" w:eastAsia="en-US"/>
-          <w14:ligatures w14:val="standardContextual"/>
-        </w:rPr>
-        <w:t xml:space="preserve"> </w:t>
-      </w:r>
-      <w:proofErr w:type="spellStart"/>
-      <w:r>
-        <w:rPr>
-          <w:rFonts w:asciiTheme="minorHAnsi" w:eastAsiaTheme="minorHAnsi" w:hAnsiTheme="minorHAnsi" w:cstheme="minorBidi"/>
-          <w:kern w:val="2"/>
-          <w:sz w:val="28"/>
-          <w:szCs w:val="28"/>
-          <w:lang w:val="en-US" w:eastAsia="en-US"/>
-          <w14:ligatures w14:val="standardContextual"/>
-        </w:rPr>
-        <w:t>concerts</w:t>
-      </w:r>
-      <w:proofErr w:type="spellEnd"/>
-      <w:r>
-        <w:rPr>
-          <w:rFonts w:asciiTheme="minorHAnsi" w:eastAsiaTheme="minorHAnsi" w:hAnsiTheme="minorHAnsi" w:cstheme="minorBidi"/>
-          <w:kern w:val="2"/>
-          <w:sz w:val="28"/>
-          <w:szCs w:val="28"/>
-          <w:lang w:val="en-US" w:eastAsia="en-US"/>
-          <w14:ligatures w14:val="standardContextual"/>
-        </w:rPr>
-        <w:t xml:space="preserve"> </w:t>
-      </w:r>
-      <w:proofErr w:type="spellStart"/>
-      <w:r>
-        <w:rPr>
-          <w:rFonts w:asciiTheme="minorHAnsi" w:eastAsiaTheme="minorHAnsi" w:hAnsiTheme="minorHAnsi" w:cstheme="minorBidi"/>
-          <w:kern w:val="2"/>
-          <w:sz w:val="28"/>
-          <w:szCs w:val="28"/>
-          <w:lang w:val="en-US" w:eastAsia="en-US"/>
-          <w14:ligatures w14:val="standardContextual"/>
-        </w:rPr>
-        <w:t>should</w:t>
-      </w:r>
-      <w:proofErr w:type="spellEnd"/>
-      <w:r>
-        <w:rPr>
-          <w:rFonts w:asciiTheme="minorHAnsi" w:eastAsiaTheme="minorHAnsi" w:hAnsiTheme="minorHAnsi" w:cstheme="minorBidi"/>
-          <w:kern w:val="2"/>
-          <w:sz w:val="28"/>
-          <w:szCs w:val="28"/>
-          <w:lang w:val="en-US" w:eastAsia="en-US"/>
-          <w14:ligatures w14:val="standardContextual"/>
-        </w:rPr>
-        <w:t xml:space="preserve"> </w:t>
-      </w:r>
-      <w:proofErr w:type="spellStart"/>
-      <w:r>
-        <w:rPr>
-          <w:rFonts w:asciiTheme="minorHAnsi" w:eastAsiaTheme="minorHAnsi" w:hAnsiTheme="minorHAnsi" w:cstheme="minorBidi"/>
-          <w:kern w:val="2"/>
-          <w:sz w:val="28"/>
-          <w:szCs w:val="28"/>
-          <w:lang w:val="en-US" w:eastAsia="en-US"/>
-          <w14:ligatures w14:val="standardContextual"/>
-        </w:rPr>
-        <w:t>be</w:t>
-      </w:r>
-      <w:proofErr w:type="spellEnd"/>
-      <w:r>
-        <w:rPr>
-          <w:rFonts w:asciiTheme="minorHAnsi" w:eastAsiaTheme="minorHAnsi" w:hAnsiTheme="minorHAnsi" w:cstheme="minorBidi"/>
-          <w:kern w:val="2"/>
-          <w:sz w:val="28"/>
-          <w:szCs w:val="28"/>
-          <w:lang w:val="en-US" w:eastAsia="en-US"/>
-          <w14:ligatures w14:val="standardContextual"/>
-        </w:rPr>
-        <w:t xml:space="preserve"> </w:t>
-      </w:r>
-      <w:proofErr w:type="spellStart"/>
-      <w:r>
-        <w:rPr>
-          <w:rFonts w:asciiTheme="minorHAnsi" w:eastAsiaTheme="minorHAnsi" w:hAnsiTheme="minorHAnsi" w:cstheme="minorBidi"/>
-          <w:kern w:val="2"/>
-          <w:sz w:val="28"/>
-          <w:szCs w:val="28"/>
-          <w:lang w:val="en-US" w:eastAsia="en-US"/>
-          <w14:ligatures w14:val="standardContextual"/>
-        </w:rPr>
-        <w:t>created</w:t>
-      </w:r>
-      <w:proofErr w:type="spellEnd"/>
-      <w:r>
-        <w:rPr>
-          <w:rFonts w:asciiTheme="minorHAnsi" w:eastAsiaTheme="minorHAnsi" w:hAnsiTheme="minorHAnsi" w:cstheme="minorBidi"/>
-          <w:kern w:val="2"/>
-          <w:sz w:val="28"/>
-          <w:szCs w:val="28"/>
-          <w:lang w:val="en-US" w:eastAsia="en-US"/>
-          <w14:ligatures w14:val="standardContextual"/>
-        </w:rPr>
-        <w:t>.</w:t>
+        <w:t>A database that stores concerts should be created.</w:t>
       </w:r>
     </w:p>
     <w:p>
@@ -4150,7 +4702,6 @@
           <w14:ligatures w14:val="standardContextual"/>
         </w:rPr>
       </w:pPr>
-      <w:proofErr w:type="spellStart"/>
       <w:r>
         <w:rPr>
           <w:rFonts w:asciiTheme="minorHAnsi" w:eastAsiaTheme="minorHAnsi" w:hAnsiTheme="minorHAnsi" w:cstheme="minorBidi"/>
@@ -4161,427 +4712,7 @@
           <w14:ligatures w14:val="standardContextual"/>
         </w:rPr>
         <w:lastRenderedPageBreak/>
-        <w:t>Each</w:t>
-      </w:r>
-      <w:proofErr w:type="spellEnd"/>
-      <w:r>
-        <w:rPr>
-          <w:rFonts w:asciiTheme="minorHAnsi" w:eastAsiaTheme="minorHAnsi" w:hAnsiTheme="minorHAnsi" w:cstheme="minorBidi"/>
-          <w:kern w:val="2"/>
-          <w:sz w:val="28"/>
-          <w:szCs w:val="28"/>
-          <w:lang w:val="en-US" w:eastAsia="en-US"/>
-          <w14:ligatures w14:val="standardContextual"/>
-        </w:rPr>
-        <w:t xml:space="preserve"> </w:t>
-      </w:r>
-      <w:proofErr w:type="spellStart"/>
-      <w:r>
-        <w:rPr>
-          <w:rFonts w:asciiTheme="minorHAnsi" w:eastAsiaTheme="minorHAnsi" w:hAnsiTheme="minorHAnsi" w:cstheme="minorBidi"/>
-          <w:kern w:val="2"/>
-          <w:sz w:val="28"/>
-          <w:szCs w:val="28"/>
-          <w:lang w:val="en-US" w:eastAsia="en-US"/>
-          <w14:ligatures w14:val="standardContextual"/>
-        </w:rPr>
-        <w:t>concert</w:t>
-      </w:r>
-      <w:proofErr w:type="spellEnd"/>
-      <w:r>
-        <w:rPr>
-          <w:rFonts w:asciiTheme="minorHAnsi" w:eastAsiaTheme="minorHAnsi" w:hAnsiTheme="minorHAnsi" w:cstheme="minorBidi"/>
-          <w:kern w:val="2"/>
-          <w:sz w:val="28"/>
-          <w:szCs w:val="28"/>
-          <w:lang w:val="en-US" w:eastAsia="en-US"/>
-          <w14:ligatures w14:val="standardContextual"/>
-        </w:rPr>
-        <w:t xml:space="preserve"> </w:t>
-      </w:r>
-      <w:proofErr w:type="spellStart"/>
-      <w:r>
-        <w:rPr>
-          <w:rFonts w:asciiTheme="minorHAnsi" w:eastAsiaTheme="minorHAnsi" w:hAnsiTheme="minorHAnsi" w:cstheme="minorBidi"/>
-          <w:kern w:val="2"/>
-          <w:sz w:val="28"/>
-          <w:szCs w:val="28"/>
-          <w:lang w:val="en-US" w:eastAsia="en-US"/>
-          <w14:ligatures w14:val="standardContextual"/>
-        </w:rPr>
-        <w:t>should</w:t>
-      </w:r>
-      <w:proofErr w:type="spellEnd"/>
-      <w:r>
-        <w:rPr>
-          <w:rFonts w:asciiTheme="minorHAnsi" w:eastAsiaTheme="minorHAnsi" w:hAnsiTheme="minorHAnsi" w:cstheme="minorBidi"/>
-          <w:kern w:val="2"/>
-          <w:sz w:val="28"/>
-          <w:szCs w:val="28"/>
-          <w:lang w:val="en-US" w:eastAsia="en-US"/>
-          <w14:ligatures w14:val="standardContextual"/>
-        </w:rPr>
-        <w:t xml:space="preserve"> </w:t>
-      </w:r>
-      <w:proofErr w:type="spellStart"/>
-      <w:r>
-        <w:rPr>
-          <w:rFonts w:asciiTheme="minorHAnsi" w:eastAsiaTheme="minorHAnsi" w:hAnsiTheme="minorHAnsi" w:cstheme="minorBidi"/>
-          <w:kern w:val="2"/>
-          <w:sz w:val="28"/>
-          <w:szCs w:val="28"/>
-          <w:lang w:val="en-US" w:eastAsia="en-US"/>
-          <w14:ligatures w14:val="standardContextual"/>
-        </w:rPr>
-        <w:t>have</w:t>
-      </w:r>
-      <w:proofErr w:type="spellEnd"/>
-      <w:r>
-        <w:rPr>
-          <w:rFonts w:asciiTheme="minorHAnsi" w:eastAsiaTheme="minorHAnsi" w:hAnsiTheme="minorHAnsi" w:cstheme="minorBidi"/>
-          <w:kern w:val="2"/>
-          <w:sz w:val="28"/>
-          <w:szCs w:val="28"/>
-          <w:lang w:val="en-US" w:eastAsia="en-US"/>
-          <w14:ligatures w14:val="standardContextual"/>
-        </w:rPr>
-        <w:t xml:space="preserve"> a </w:t>
-      </w:r>
-      <w:proofErr w:type="spellStart"/>
-      <w:r>
-        <w:rPr>
-          <w:rFonts w:asciiTheme="minorHAnsi" w:eastAsiaTheme="minorHAnsi" w:hAnsiTheme="minorHAnsi" w:cstheme="minorBidi"/>
-          <w:kern w:val="2"/>
-          <w:sz w:val="28"/>
-          <w:szCs w:val="28"/>
-          <w:lang w:val="en-US" w:eastAsia="en-US"/>
-          <w14:ligatures w14:val="standardContextual"/>
-        </w:rPr>
-        <w:t>unique</w:t>
-      </w:r>
-      <w:proofErr w:type="spellEnd"/>
-      <w:r>
-        <w:rPr>
-          <w:rFonts w:asciiTheme="minorHAnsi" w:eastAsiaTheme="minorHAnsi" w:hAnsiTheme="minorHAnsi" w:cstheme="minorBidi"/>
-          <w:kern w:val="2"/>
-          <w:sz w:val="28"/>
-          <w:szCs w:val="28"/>
-          <w:lang w:val="en-US" w:eastAsia="en-US"/>
-          <w14:ligatures w14:val="standardContextual"/>
-        </w:rPr>
-        <w:t xml:space="preserve"> ID, </w:t>
-      </w:r>
-      <w:proofErr w:type="spellStart"/>
-      <w:r>
-        <w:rPr>
-          <w:rFonts w:asciiTheme="minorHAnsi" w:eastAsiaTheme="minorHAnsi" w:hAnsiTheme="minorHAnsi" w:cstheme="minorBidi"/>
-          <w:kern w:val="2"/>
-          <w:sz w:val="28"/>
-          <w:szCs w:val="28"/>
-          <w:lang w:val="en-US" w:eastAsia="en-US"/>
-          <w14:ligatures w14:val="standardContextual"/>
-        </w:rPr>
-        <w:t>Artist</w:t>
-      </w:r>
-      <w:proofErr w:type="spellEnd"/>
-      <w:r>
-        <w:rPr>
-          <w:rFonts w:asciiTheme="minorHAnsi" w:eastAsiaTheme="minorHAnsi" w:hAnsiTheme="minorHAnsi" w:cstheme="minorBidi"/>
-          <w:kern w:val="2"/>
-          <w:sz w:val="28"/>
-          <w:szCs w:val="28"/>
-          <w:lang w:val="en-US" w:eastAsia="en-US"/>
-          <w14:ligatures w14:val="standardContextual"/>
-        </w:rPr>
-        <w:t xml:space="preserve"> </w:t>
-      </w:r>
-      <w:proofErr w:type="spellStart"/>
-      <w:r>
-        <w:rPr>
-          <w:rFonts w:asciiTheme="minorHAnsi" w:eastAsiaTheme="minorHAnsi" w:hAnsiTheme="minorHAnsi" w:cstheme="minorBidi"/>
-          <w:kern w:val="2"/>
-          <w:sz w:val="28"/>
-          <w:szCs w:val="28"/>
-          <w:lang w:val="en-US" w:eastAsia="en-US"/>
-          <w14:ligatures w14:val="standardContextual"/>
-        </w:rPr>
-        <w:t>Name</w:t>
-      </w:r>
-      <w:proofErr w:type="spellEnd"/>
-      <w:r>
-        <w:rPr>
-          <w:rFonts w:asciiTheme="minorHAnsi" w:eastAsiaTheme="minorHAnsi" w:hAnsiTheme="minorHAnsi" w:cstheme="minorBidi"/>
-          <w:kern w:val="2"/>
-          <w:sz w:val="28"/>
-          <w:szCs w:val="28"/>
-          <w:lang w:val="en-US" w:eastAsia="en-US"/>
-          <w14:ligatures w14:val="standardContextual"/>
-        </w:rPr>
-        <w:t xml:space="preserve">, Music </w:t>
-      </w:r>
-      <w:proofErr w:type="spellStart"/>
-      <w:r>
-        <w:rPr>
-          <w:rFonts w:asciiTheme="minorHAnsi" w:eastAsiaTheme="minorHAnsi" w:hAnsiTheme="minorHAnsi" w:cstheme="minorBidi"/>
-          <w:kern w:val="2"/>
-          <w:sz w:val="28"/>
-          <w:szCs w:val="28"/>
-          <w:lang w:val="en-US" w:eastAsia="en-US"/>
-          <w14:ligatures w14:val="standardContextual"/>
-        </w:rPr>
-        <w:t>Genre</w:t>
-      </w:r>
-      <w:proofErr w:type="spellEnd"/>
-      <w:r>
-        <w:rPr>
-          <w:rFonts w:asciiTheme="minorHAnsi" w:eastAsiaTheme="minorHAnsi" w:hAnsiTheme="minorHAnsi" w:cstheme="minorBidi"/>
-          <w:kern w:val="2"/>
-          <w:sz w:val="28"/>
-          <w:szCs w:val="28"/>
-          <w:lang w:val="en-US" w:eastAsia="en-US"/>
-          <w14:ligatures w14:val="standardContextual"/>
-        </w:rPr>
-        <w:t xml:space="preserve">, </w:t>
-      </w:r>
-      <w:proofErr w:type="spellStart"/>
-      <w:r>
-        <w:rPr>
-          <w:rFonts w:asciiTheme="minorHAnsi" w:eastAsiaTheme="minorHAnsi" w:hAnsiTheme="minorHAnsi" w:cstheme="minorBidi"/>
-          <w:kern w:val="2"/>
-          <w:sz w:val="28"/>
-          <w:szCs w:val="28"/>
-          <w:lang w:val="en-US" w:eastAsia="en-US"/>
-          <w14:ligatures w14:val="standardContextual"/>
-        </w:rPr>
-        <w:t>Venue</w:t>
-      </w:r>
-      <w:proofErr w:type="spellEnd"/>
-      <w:r>
-        <w:rPr>
-          <w:rFonts w:asciiTheme="minorHAnsi" w:eastAsiaTheme="minorHAnsi" w:hAnsiTheme="minorHAnsi" w:cstheme="minorBidi"/>
-          <w:kern w:val="2"/>
-          <w:sz w:val="28"/>
-          <w:szCs w:val="28"/>
-          <w:lang w:val="en-US" w:eastAsia="en-US"/>
-          <w14:ligatures w14:val="standardContextual"/>
-        </w:rPr>
-        <w:t xml:space="preserve">, </w:t>
-      </w:r>
-      <w:proofErr w:type="spellStart"/>
-      <w:r>
-        <w:rPr>
-          <w:rFonts w:asciiTheme="minorHAnsi" w:eastAsiaTheme="minorHAnsi" w:hAnsiTheme="minorHAnsi" w:cstheme="minorBidi"/>
-          <w:kern w:val="2"/>
-          <w:sz w:val="28"/>
-          <w:szCs w:val="28"/>
-          <w:lang w:val="en-US" w:eastAsia="en-US"/>
-          <w14:ligatures w14:val="standardContextual"/>
-        </w:rPr>
-        <w:t>City</w:t>
-      </w:r>
-      <w:proofErr w:type="spellEnd"/>
-      <w:r>
-        <w:rPr>
-          <w:rFonts w:asciiTheme="minorHAnsi" w:eastAsiaTheme="minorHAnsi" w:hAnsiTheme="minorHAnsi" w:cstheme="minorBidi"/>
-          <w:kern w:val="2"/>
-          <w:sz w:val="28"/>
-          <w:szCs w:val="28"/>
-          <w:lang w:val="en-US" w:eastAsia="en-US"/>
-          <w14:ligatures w14:val="standardContextual"/>
-        </w:rPr>
-        <w:t xml:space="preserve">, </w:t>
-      </w:r>
-      <w:proofErr w:type="spellStart"/>
-      <w:r>
-        <w:rPr>
-          <w:rFonts w:asciiTheme="minorHAnsi" w:eastAsiaTheme="minorHAnsi" w:hAnsiTheme="minorHAnsi" w:cstheme="minorBidi"/>
-          <w:kern w:val="2"/>
-          <w:sz w:val="28"/>
-          <w:szCs w:val="28"/>
-          <w:lang w:val="en-US" w:eastAsia="en-US"/>
-          <w14:ligatures w14:val="standardContextual"/>
-        </w:rPr>
-        <w:t>Date</w:t>
-      </w:r>
-      <w:proofErr w:type="spellEnd"/>
-      <w:r>
-        <w:rPr>
-          <w:rFonts w:asciiTheme="minorHAnsi" w:eastAsiaTheme="minorHAnsi" w:hAnsiTheme="minorHAnsi" w:cstheme="minorBidi"/>
-          <w:kern w:val="2"/>
-          <w:sz w:val="28"/>
-          <w:szCs w:val="28"/>
-          <w:lang w:val="en-US" w:eastAsia="en-US"/>
-          <w14:ligatures w14:val="standardContextual"/>
-        </w:rPr>
-        <w:t xml:space="preserve">, </w:t>
-      </w:r>
-      <w:proofErr w:type="spellStart"/>
-      <w:r>
-        <w:rPr>
-          <w:rFonts w:asciiTheme="minorHAnsi" w:eastAsiaTheme="minorHAnsi" w:hAnsiTheme="minorHAnsi" w:cstheme="minorBidi"/>
-          <w:kern w:val="2"/>
-          <w:sz w:val="28"/>
-          <w:szCs w:val="28"/>
-          <w:lang w:val="en-US" w:eastAsia="en-US"/>
-          <w14:ligatures w14:val="standardContextual"/>
-        </w:rPr>
-        <w:t>Description</w:t>
-      </w:r>
-      <w:proofErr w:type="spellEnd"/>
-      <w:r>
-        <w:rPr>
-          <w:rFonts w:asciiTheme="minorHAnsi" w:eastAsiaTheme="minorHAnsi" w:hAnsiTheme="minorHAnsi" w:cstheme="minorBidi"/>
-          <w:kern w:val="2"/>
-          <w:sz w:val="28"/>
-          <w:szCs w:val="28"/>
-          <w:lang w:val="en-US" w:eastAsia="en-US"/>
-          <w14:ligatures w14:val="standardContextual"/>
-        </w:rPr>
-        <w:t xml:space="preserve">, </w:t>
-      </w:r>
-      <w:proofErr w:type="spellStart"/>
-      <w:r>
-        <w:rPr>
-          <w:rFonts w:asciiTheme="minorHAnsi" w:eastAsiaTheme="minorHAnsi" w:hAnsiTheme="minorHAnsi" w:cstheme="minorBidi"/>
-          <w:kern w:val="2"/>
-          <w:sz w:val="28"/>
-          <w:szCs w:val="28"/>
-          <w:lang w:val="en-US" w:eastAsia="en-US"/>
-          <w14:ligatures w14:val="standardContextual"/>
-        </w:rPr>
-        <w:t>Photo</w:t>
-      </w:r>
-      <w:proofErr w:type="spellEnd"/>
-      <w:r>
-        <w:rPr>
-          <w:rFonts w:asciiTheme="minorHAnsi" w:eastAsiaTheme="minorHAnsi" w:hAnsiTheme="minorHAnsi" w:cstheme="minorBidi"/>
-          <w:kern w:val="2"/>
-          <w:sz w:val="28"/>
-          <w:szCs w:val="28"/>
-          <w:lang w:val="en-US" w:eastAsia="en-US"/>
-          <w14:ligatures w14:val="standardContextual"/>
-        </w:rPr>
-        <w:t xml:space="preserve"> URL, </w:t>
-      </w:r>
-      <w:proofErr w:type="spellStart"/>
-      <w:r>
-        <w:rPr>
-          <w:rFonts w:asciiTheme="minorHAnsi" w:eastAsiaTheme="minorHAnsi" w:hAnsiTheme="minorHAnsi" w:cstheme="minorBidi"/>
-          <w:kern w:val="2"/>
-          <w:sz w:val="28"/>
-          <w:szCs w:val="28"/>
-          <w:lang w:val="en-US" w:eastAsia="en-US"/>
-          <w14:ligatures w14:val="standardContextual"/>
-        </w:rPr>
-        <w:t>Ticket</w:t>
-      </w:r>
-      <w:proofErr w:type="spellEnd"/>
-      <w:r>
-        <w:rPr>
-          <w:rFonts w:asciiTheme="minorHAnsi" w:eastAsiaTheme="minorHAnsi" w:hAnsiTheme="minorHAnsi" w:cstheme="minorBidi"/>
-          <w:kern w:val="2"/>
-          <w:sz w:val="28"/>
-          <w:szCs w:val="28"/>
-          <w:lang w:val="en-US" w:eastAsia="en-US"/>
-          <w14:ligatures w14:val="standardContextual"/>
-        </w:rPr>
-        <w:t xml:space="preserve"> </w:t>
-      </w:r>
-      <w:proofErr w:type="spellStart"/>
-      <w:r>
-        <w:rPr>
-          <w:rFonts w:asciiTheme="minorHAnsi" w:eastAsiaTheme="minorHAnsi" w:hAnsiTheme="minorHAnsi" w:cstheme="minorBidi"/>
-          <w:kern w:val="2"/>
-          <w:sz w:val="28"/>
-          <w:szCs w:val="28"/>
-          <w:lang w:val="en-US" w:eastAsia="en-US"/>
-          <w14:ligatures w14:val="standardContextual"/>
-        </w:rPr>
-        <w:t>Price</w:t>
-      </w:r>
-      <w:proofErr w:type="spellEnd"/>
-      <w:r>
-        <w:rPr>
-          <w:rFonts w:asciiTheme="minorHAnsi" w:eastAsiaTheme="minorHAnsi" w:hAnsiTheme="minorHAnsi" w:cstheme="minorBidi"/>
-          <w:kern w:val="2"/>
-          <w:sz w:val="28"/>
-          <w:szCs w:val="28"/>
-          <w:lang w:val="en-US" w:eastAsia="en-US"/>
-          <w14:ligatures w14:val="standardContextual"/>
-        </w:rPr>
-        <w:t xml:space="preserve"> </w:t>
-      </w:r>
-      <w:proofErr w:type="spellStart"/>
-      <w:r>
-        <w:rPr>
-          <w:rFonts w:asciiTheme="minorHAnsi" w:eastAsiaTheme="minorHAnsi" w:hAnsiTheme="minorHAnsi" w:cstheme="minorBidi"/>
-          <w:kern w:val="2"/>
-          <w:sz w:val="28"/>
-          <w:szCs w:val="28"/>
-          <w:lang w:val="en-US" w:eastAsia="en-US"/>
-          <w14:ligatures w14:val="standardContextual"/>
-        </w:rPr>
-        <w:t>and</w:t>
-      </w:r>
-      <w:proofErr w:type="spellEnd"/>
-      <w:r>
-        <w:rPr>
-          <w:rFonts w:asciiTheme="minorHAnsi" w:eastAsiaTheme="minorHAnsi" w:hAnsiTheme="minorHAnsi" w:cstheme="minorBidi"/>
-          <w:kern w:val="2"/>
-          <w:sz w:val="28"/>
-          <w:szCs w:val="28"/>
-          <w:lang w:val="en-US" w:eastAsia="en-US"/>
-          <w14:ligatures w14:val="standardContextual"/>
-        </w:rPr>
-        <w:t xml:space="preserve"> </w:t>
-      </w:r>
-      <w:proofErr w:type="spellStart"/>
-      <w:r>
-        <w:rPr>
-          <w:rFonts w:asciiTheme="minorHAnsi" w:eastAsiaTheme="minorHAnsi" w:hAnsiTheme="minorHAnsi" w:cstheme="minorBidi"/>
-          <w:kern w:val="2"/>
-          <w:sz w:val="28"/>
-          <w:szCs w:val="28"/>
-          <w:lang w:val="en-US" w:eastAsia="en-US"/>
-          <w14:ligatures w14:val="standardContextual"/>
-        </w:rPr>
-        <w:t>Tickets</w:t>
-      </w:r>
-      <w:proofErr w:type="spellEnd"/>
-      <w:r>
-        <w:rPr>
-          <w:rFonts w:asciiTheme="minorHAnsi" w:eastAsiaTheme="minorHAnsi" w:hAnsiTheme="minorHAnsi" w:cstheme="minorBidi"/>
-          <w:kern w:val="2"/>
-          <w:sz w:val="28"/>
-          <w:szCs w:val="28"/>
-          <w:lang w:val="en-US" w:eastAsia="en-US"/>
-          <w14:ligatures w14:val="standardContextual"/>
-        </w:rPr>
-        <w:t xml:space="preserve"> </w:t>
-      </w:r>
-      <w:proofErr w:type="spellStart"/>
-      <w:r>
-        <w:rPr>
-          <w:rFonts w:asciiTheme="minorHAnsi" w:eastAsiaTheme="minorHAnsi" w:hAnsiTheme="minorHAnsi" w:cstheme="minorBidi"/>
-          <w:kern w:val="2"/>
-          <w:sz w:val="28"/>
-          <w:szCs w:val="28"/>
-          <w:lang w:val="en-US" w:eastAsia="en-US"/>
-          <w14:ligatures w14:val="standardContextual"/>
-        </w:rPr>
-        <w:t>Remaining</w:t>
-      </w:r>
-      <w:proofErr w:type="spellEnd"/>
-      <w:r>
-        <w:rPr>
-          <w:rFonts w:asciiTheme="minorHAnsi" w:eastAsiaTheme="minorHAnsi" w:hAnsiTheme="minorHAnsi" w:cstheme="minorBidi"/>
-          <w:kern w:val="2"/>
-          <w:sz w:val="28"/>
-          <w:szCs w:val="28"/>
-          <w:lang w:val="en-US" w:eastAsia="en-US"/>
-          <w14:ligatures w14:val="standardContextual"/>
-        </w:rPr>
-        <w:t>.</w:t>
+        <w:t>Each concert should have a unique ID, Artist Name, Music Genre, Venue, City, Date, Description, Photo URL, Ticket Price and Tickets Remaining.</w:t>
       </w:r>
     </w:p>
     <w:p>
@@ -4609,237 +4740,8 @@
           <w:lang w:val="en-US" w:eastAsia="en-US"/>
           <w14:ligatures w14:val="standardContextual"/>
         </w:rPr>
-        <w:t xml:space="preserve">A </w:t>
-      </w:r>
-      <w:proofErr w:type="spellStart"/>
-      <w:r>
-        <w:rPr>
-          <w:rFonts w:asciiTheme="minorHAnsi" w:eastAsiaTheme="minorHAnsi" w:hAnsiTheme="minorHAnsi" w:cstheme="minorBidi"/>
-          <w:kern w:val="2"/>
-          <w:sz w:val="28"/>
-          <w:szCs w:val="28"/>
-          <w:lang w:val="en-US" w:eastAsia="en-US"/>
-          <w14:ligatures w14:val="standardContextual"/>
-        </w:rPr>
-        <w:t>method</w:t>
-      </w:r>
-      <w:proofErr w:type="spellEnd"/>
-      <w:r>
-        <w:rPr>
-          <w:rFonts w:asciiTheme="minorHAnsi" w:eastAsiaTheme="minorHAnsi" w:hAnsiTheme="minorHAnsi" w:cstheme="minorBidi"/>
-          <w:kern w:val="2"/>
-          <w:sz w:val="28"/>
-          <w:szCs w:val="28"/>
-          <w:lang w:val="en-US" w:eastAsia="en-US"/>
-          <w14:ligatures w14:val="standardContextual"/>
-        </w:rPr>
-        <w:t xml:space="preserve"> </w:t>
-      </w:r>
-      <w:proofErr w:type="spellStart"/>
-      <w:r>
-        <w:rPr>
-          <w:rFonts w:asciiTheme="minorHAnsi" w:eastAsiaTheme="minorHAnsi" w:hAnsiTheme="minorHAnsi" w:cstheme="minorBidi"/>
-          <w:kern w:val="2"/>
-          <w:sz w:val="28"/>
-          <w:szCs w:val="28"/>
-          <w:lang w:val="en-US" w:eastAsia="en-US"/>
-          <w14:ligatures w14:val="standardContextual"/>
-        </w:rPr>
-        <w:t>that</w:t>
-      </w:r>
-      <w:proofErr w:type="spellEnd"/>
-      <w:r>
-        <w:rPr>
-          <w:rFonts w:asciiTheme="minorHAnsi" w:eastAsiaTheme="minorHAnsi" w:hAnsiTheme="minorHAnsi" w:cstheme="minorBidi"/>
-          <w:kern w:val="2"/>
-          <w:sz w:val="28"/>
-          <w:szCs w:val="28"/>
-          <w:lang w:val="en-US" w:eastAsia="en-US"/>
-          <w14:ligatures w14:val="standardContextual"/>
-        </w:rPr>
-        <w:t xml:space="preserve"> </w:t>
-      </w:r>
-      <w:proofErr w:type="spellStart"/>
-      <w:r>
-        <w:rPr>
-          <w:rFonts w:asciiTheme="minorHAnsi" w:eastAsiaTheme="minorHAnsi" w:hAnsiTheme="minorHAnsi" w:cstheme="minorBidi"/>
-          <w:kern w:val="2"/>
-          <w:sz w:val="28"/>
-          <w:szCs w:val="28"/>
-          <w:lang w:val="en-US" w:eastAsia="en-US"/>
-          <w14:ligatures w14:val="standardContextual"/>
-        </w:rPr>
-        <w:t>adds</w:t>
-      </w:r>
-      <w:proofErr w:type="spellEnd"/>
-      <w:r>
-        <w:rPr>
-          <w:rFonts w:asciiTheme="minorHAnsi" w:eastAsiaTheme="minorHAnsi" w:hAnsiTheme="minorHAnsi" w:cstheme="minorBidi"/>
-          <w:kern w:val="2"/>
-          <w:sz w:val="28"/>
-          <w:szCs w:val="28"/>
-          <w:lang w:val="en-US" w:eastAsia="en-US"/>
-          <w14:ligatures w14:val="standardContextual"/>
-        </w:rPr>
-        <w:t xml:space="preserve"> </w:t>
-      </w:r>
-      <w:proofErr w:type="spellStart"/>
-      <w:r>
-        <w:rPr>
-          <w:rFonts w:asciiTheme="minorHAnsi" w:eastAsiaTheme="minorHAnsi" w:hAnsiTheme="minorHAnsi" w:cstheme="minorBidi"/>
-          <w:kern w:val="2"/>
-          <w:sz w:val="28"/>
-          <w:szCs w:val="28"/>
-          <w:lang w:val="en-US" w:eastAsia="en-US"/>
-          <w14:ligatures w14:val="standardContextual"/>
-        </w:rPr>
-        <w:t>concerts</w:t>
-      </w:r>
-      <w:proofErr w:type="spellEnd"/>
-      <w:r>
-        <w:rPr>
-          <w:rFonts w:asciiTheme="minorHAnsi" w:eastAsiaTheme="minorHAnsi" w:hAnsiTheme="minorHAnsi" w:cstheme="minorBidi"/>
-          <w:kern w:val="2"/>
-          <w:sz w:val="28"/>
-          <w:szCs w:val="28"/>
-          <w:lang w:val="en-US" w:eastAsia="en-US"/>
-          <w14:ligatures w14:val="standardContextual"/>
-        </w:rPr>
-        <w:t xml:space="preserve"> </w:t>
-      </w:r>
-      <w:proofErr w:type="spellStart"/>
-      <w:r>
-        <w:rPr>
-          <w:rFonts w:asciiTheme="minorHAnsi" w:eastAsiaTheme="minorHAnsi" w:hAnsiTheme="minorHAnsi" w:cstheme="minorBidi"/>
-          <w:kern w:val="2"/>
-          <w:sz w:val="28"/>
-          <w:szCs w:val="28"/>
-          <w:lang w:val="en-US" w:eastAsia="en-US"/>
-          <w14:ligatures w14:val="standardContextual"/>
-        </w:rPr>
-        <w:t>to</w:t>
-      </w:r>
-      <w:proofErr w:type="spellEnd"/>
-      <w:r>
-        <w:rPr>
-          <w:rFonts w:asciiTheme="minorHAnsi" w:eastAsiaTheme="minorHAnsi" w:hAnsiTheme="minorHAnsi" w:cstheme="minorBidi"/>
-          <w:kern w:val="2"/>
-          <w:sz w:val="28"/>
-          <w:szCs w:val="28"/>
-          <w:lang w:val="en-US" w:eastAsia="en-US"/>
-          <w14:ligatures w14:val="standardContextual"/>
-        </w:rPr>
-        <w:t xml:space="preserve"> </w:t>
-      </w:r>
-      <w:proofErr w:type="spellStart"/>
-      <w:r>
-        <w:rPr>
-          <w:rFonts w:asciiTheme="minorHAnsi" w:eastAsiaTheme="minorHAnsi" w:hAnsiTheme="minorHAnsi" w:cstheme="minorBidi"/>
-          <w:kern w:val="2"/>
-          <w:sz w:val="28"/>
-          <w:szCs w:val="28"/>
-          <w:lang w:val="en-US" w:eastAsia="en-US"/>
-          <w14:ligatures w14:val="standardContextual"/>
-        </w:rPr>
-        <w:t>the</w:t>
-      </w:r>
-      <w:proofErr w:type="spellEnd"/>
-      <w:r>
-        <w:rPr>
-          <w:rFonts w:asciiTheme="minorHAnsi" w:eastAsiaTheme="minorHAnsi" w:hAnsiTheme="minorHAnsi" w:cstheme="minorBidi"/>
-          <w:kern w:val="2"/>
-          <w:sz w:val="28"/>
-          <w:szCs w:val="28"/>
-          <w:lang w:val="en-US" w:eastAsia="en-US"/>
-          <w14:ligatures w14:val="standardContextual"/>
-        </w:rPr>
-        <w:t xml:space="preserve"> </w:t>
-      </w:r>
-      <w:proofErr w:type="spellStart"/>
-      <w:r>
-        <w:rPr>
-          <w:rFonts w:asciiTheme="minorHAnsi" w:eastAsiaTheme="minorHAnsi" w:hAnsiTheme="minorHAnsi" w:cstheme="minorBidi"/>
-          <w:kern w:val="2"/>
-          <w:sz w:val="28"/>
-          <w:szCs w:val="28"/>
-          <w:lang w:val="en-US" w:eastAsia="en-US"/>
-          <w14:ligatures w14:val="standardContextual"/>
-        </w:rPr>
-        <w:t>database</w:t>
-      </w:r>
-      <w:proofErr w:type="spellEnd"/>
-      <w:r>
-        <w:rPr>
-          <w:rFonts w:asciiTheme="minorHAnsi" w:eastAsiaTheme="minorHAnsi" w:hAnsiTheme="minorHAnsi" w:cstheme="minorBidi"/>
-          <w:kern w:val="2"/>
-          <w:sz w:val="28"/>
-          <w:szCs w:val="28"/>
-          <w:lang w:val="en-US" w:eastAsia="en-US"/>
-          <w14:ligatures w14:val="standardContextual"/>
-        </w:rPr>
-        <w:t xml:space="preserve"> </w:t>
-      </w:r>
-      <w:proofErr w:type="spellStart"/>
-      <w:r>
-        <w:rPr>
-          <w:rFonts w:asciiTheme="minorHAnsi" w:eastAsiaTheme="minorHAnsi" w:hAnsiTheme="minorHAnsi" w:cstheme="minorBidi"/>
-          <w:kern w:val="2"/>
-          <w:sz w:val="28"/>
-          <w:szCs w:val="28"/>
-          <w:lang w:val="en-US" w:eastAsia="en-US"/>
-          <w14:ligatures w14:val="standardContextual"/>
-        </w:rPr>
-        <w:t>should</w:t>
-      </w:r>
-      <w:proofErr w:type="spellEnd"/>
-      <w:r>
-        <w:rPr>
-          <w:rFonts w:asciiTheme="minorHAnsi" w:eastAsiaTheme="minorHAnsi" w:hAnsiTheme="minorHAnsi" w:cstheme="minorBidi"/>
-          <w:kern w:val="2"/>
-          <w:sz w:val="28"/>
-          <w:szCs w:val="28"/>
-          <w:lang w:val="en-US" w:eastAsia="en-US"/>
-          <w14:ligatures w14:val="standardContextual"/>
-        </w:rPr>
-        <w:t xml:space="preserve"> </w:t>
-      </w:r>
-      <w:proofErr w:type="spellStart"/>
-      <w:r>
-        <w:rPr>
-          <w:rFonts w:asciiTheme="minorHAnsi" w:eastAsiaTheme="minorHAnsi" w:hAnsiTheme="minorHAnsi" w:cstheme="minorBidi"/>
-          <w:kern w:val="2"/>
-          <w:sz w:val="28"/>
-          <w:szCs w:val="28"/>
-          <w:lang w:val="en-US" w:eastAsia="en-US"/>
-          <w14:ligatures w14:val="standardContextual"/>
-        </w:rPr>
-        <w:t>be</w:t>
-      </w:r>
-      <w:proofErr w:type="spellEnd"/>
-      <w:r>
-        <w:rPr>
-          <w:rFonts w:asciiTheme="minorHAnsi" w:eastAsiaTheme="minorHAnsi" w:hAnsiTheme="minorHAnsi" w:cstheme="minorBidi"/>
-          <w:kern w:val="2"/>
-          <w:sz w:val="28"/>
-          <w:szCs w:val="28"/>
-          <w:lang w:val="en-US" w:eastAsia="en-US"/>
-          <w14:ligatures w14:val="standardContextual"/>
-        </w:rPr>
-        <w:t xml:space="preserve"> </w:t>
-      </w:r>
-      <w:proofErr w:type="spellStart"/>
-      <w:r>
-        <w:rPr>
-          <w:rFonts w:asciiTheme="minorHAnsi" w:eastAsiaTheme="minorHAnsi" w:hAnsiTheme="minorHAnsi" w:cstheme="minorBidi"/>
-          <w:kern w:val="2"/>
-          <w:sz w:val="28"/>
-          <w:szCs w:val="28"/>
-          <w:lang w:val="en-US" w:eastAsia="en-US"/>
-          <w14:ligatures w14:val="standardContextual"/>
-        </w:rPr>
-        <w:t>implemented</w:t>
-      </w:r>
-      <w:proofErr w:type="spellEnd"/>
+        <w:t>A method that adds concerts to the database should be implemented</w:t>
+      </w:r>
     </w:p>
     <w:p>
       <w:pPr>
@@ -4870,7 +4772,7 @@
           <w:lang w:val="en-US"/>
         </w:rPr>
       </w:pPr>
-      <w:bookmarkStart w:id="9" w:name="_Toc147942323"/>
+      <w:bookmarkStart w:id="11" w:name="_Toc149995022"/>
       <w:r>
         <w:rPr>
           <w:b/>
@@ -4879,7 +4781,7 @@
         </w:rPr>
         <w:t>Sprint 2:</w:t>
       </w:r>
-      <w:bookmarkEnd w:id="9"/>
+      <w:bookmarkEnd w:id="11"/>
     </w:p>
     <w:p>
       <w:pPr>
@@ -4897,7 +4799,6 @@
           <w14:ligatures w14:val="standardContextual"/>
         </w:rPr>
       </w:pPr>
-      <w:proofErr w:type="spellStart"/>
       <w:r>
         <w:rPr>
           <w:rFonts w:asciiTheme="minorHAnsi" w:eastAsiaTheme="minorHAnsi" w:hAnsiTheme="minorHAnsi" w:cstheme="minorBidi"/>
@@ -4907,571 +4808,7 @@
           <w:lang w:val="en-US" w:eastAsia="en-US"/>
           <w14:ligatures w14:val="standardContextual"/>
         </w:rPr>
-        <w:t>As</w:t>
-      </w:r>
-      <w:proofErr w:type="spellEnd"/>
-      <w:r>
-        <w:rPr>
-          <w:rFonts w:asciiTheme="minorHAnsi" w:eastAsiaTheme="minorHAnsi" w:hAnsiTheme="minorHAnsi" w:cstheme="minorBidi"/>
-          <w:kern w:val="2"/>
-          <w:sz w:val="28"/>
-          <w:szCs w:val="28"/>
-          <w:lang w:val="en-US" w:eastAsia="en-US"/>
-          <w14:ligatures w14:val="standardContextual"/>
-        </w:rPr>
-        <w:t xml:space="preserve"> a </w:t>
-      </w:r>
-      <w:proofErr w:type="spellStart"/>
-      <w:r>
-        <w:rPr>
-          <w:rFonts w:asciiTheme="minorHAnsi" w:eastAsiaTheme="minorHAnsi" w:hAnsiTheme="minorHAnsi" w:cstheme="minorBidi"/>
-          <w:kern w:val="2"/>
-          <w:sz w:val="28"/>
-          <w:szCs w:val="28"/>
-          <w:lang w:val="en-US" w:eastAsia="en-US"/>
-          <w14:ligatures w14:val="standardContextual"/>
-        </w:rPr>
-        <w:t>user</w:t>
-      </w:r>
-      <w:proofErr w:type="spellEnd"/>
-      <w:r>
-        <w:rPr>
-          <w:rFonts w:asciiTheme="minorHAnsi" w:eastAsiaTheme="minorHAnsi" w:hAnsiTheme="minorHAnsi" w:cstheme="minorBidi"/>
-          <w:kern w:val="2"/>
-          <w:sz w:val="28"/>
-          <w:szCs w:val="28"/>
-          <w:lang w:val="en-US" w:eastAsia="en-US"/>
-          <w14:ligatures w14:val="standardContextual"/>
-        </w:rPr>
-        <w:t xml:space="preserve">, I </w:t>
-      </w:r>
-      <w:proofErr w:type="spellStart"/>
-      <w:r>
-        <w:rPr>
-          <w:rFonts w:asciiTheme="minorHAnsi" w:eastAsiaTheme="minorHAnsi" w:hAnsiTheme="minorHAnsi" w:cstheme="minorBidi"/>
-          <w:kern w:val="2"/>
-          <w:sz w:val="28"/>
-          <w:szCs w:val="28"/>
-          <w:lang w:val="en-US" w:eastAsia="en-US"/>
-          <w14:ligatures w14:val="standardContextual"/>
-        </w:rPr>
-        <w:t>want</w:t>
-      </w:r>
-      <w:proofErr w:type="spellEnd"/>
-      <w:r>
-        <w:rPr>
-          <w:rFonts w:asciiTheme="minorHAnsi" w:eastAsiaTheme="minorHAnsi" w:hAnsiTheme="minorHAnsi" w:cstheme="minorBidi"/>
-          <w:kern w:val="2"/>
-          <w:sz w:val="28"/>
-          <w:szCs w:val="28"/>
-          <w:lang w:val="en-US" w:eastAsia="en-US"/>
-          <w14:ligatures w14:val="standardContextual"/>
-        </w:rPr>
-        <w:t xml:space="preserve"> </w:t>
-      </w:r>
-      <w:proofErr w:type="spellStart"/>
-      <w:r>
-        <w:rPr>
-          <w:rFonts w:asciiTheme="minorHAnsi" w:eastAsiaTheme="minorHAnsi" w:hAnsiTheme="minorHAnsi" w:cstheme="minorBidi"/>
-          <w:kern w:val="2"/>
-          <w:sz w:val="28"/>
-          <w:szCs w:val="28"/>
-          <w:lang w:val="en-US" w:eastAsia="en-US"/>
-          <w14:ligatures w14:val="standardContextual"/>
-        </w:rPr>
-        <w:t>to</w:t>
-      </w:r>
-      <w:proofErr w:type="spellEnd"/>
-      <w:r>
-        <w:rPr>
-          <w:rFonts w:asciiTheme="minorHAnsi" w:eastAsiaTheme="minorHAnsi" w:hAnsiTheme="minorHAnsi" w:cstheme="minorBidi"/>
-          <w:kern w:val="2"/>
-          <w:sz w:val="28"/>
-          <w:szCs w:val="28"/>
-          <w:lang w:val="en-US" w:eastAsia="en-US"/>
-          <w14:ligatures w14:val="standardContextual"/>
-        </w:rPr>
-        <w:t xml:space="preserve"> </w:t>
-      </w:r>
-      <w:proofErr w:type="spellStart"/>
-      <w:r>
-        <w:rPr>
-          <w:rFonts w:asciiTheme="minorHAnsi" w:eastAsiaTheme="minorHAnsi" w:hAnsiTheme="minorHAnsi" w:cstheme="minorBidi"/>
-          <w:kern w:val="2"/>
-          <w:sz w:val="28"/>
-          <w:szCs w:val="28"/>
-          <w:lang w:val="en-US" w:eastAsia="en-US"/>
-          <w14:ligatures w14:val="standardContextual"/>
-        </w:rPr>
-        <w:t>see</w:t>
-      </w:r>
-      <w:proofErr w:type="spellEnd"/>
-      <w:r>
-        <w:rPr>
-          <w:rFonts w:asciiTheme="minorHAnsi" w:eastAsiaTheme="minorHAnsi" w:hAnsiTheme="minorHAnsi" w:cstheme="minorBidi"/>
-          <w:kern w:val="2"/>
-          <w:sz w:val="28"/>
-          <w:szCs w:val="28"/>
-          <w:lang w:val="en-US" w:eastAsia="en-US"/>
-          <w14:ligatures w14:val="standardContextual"/>
-        </w:rPr>
-        <w:t xml:space="preserve"> </w:t>
-      </w:r>
-      <w:proofErr w:type="spellStart"/>
-      <w:r>
-        <w:rPr>
-          <w:rFonts w:asciiTheme="minorHAnsi" w:eastAsiaTheme="minorHAnsi" w:hAnsiTheme="minorHAnsi" w:cstheme="minorBidi"/>
-          <w:kern w:val="2"/>
-          <w:sz w:val="28"/>
-          <w:szCs w:val="28"/>
-          <w:lang w:val="en-US" w:eastAsia="en-US"/>
-          <w14:ligatures w14:val="standardContextual"/>
-        </w:rPr>
-        <w:t>all</w:t>
-      </w:r>
-      <w:proofErr w:type="spellEnd"/>
-      <w:r>
-        <w:rPr>
-          <w:rFonts w:asciiTheme="minorHAnsi" w:eastAsiaTheme="minorHAnsi" w:hAnsiTheme="minorHAnsi" w:cstheme="minorBidi"/>
-          <w:kern w:val="2"/>
-          <w:sz w:val="28"/>
-          <w:szCs w:val="28"/>
-          <w:lang w:val="en-US" w:eastAsia="en-US"/>
-          <w14:ligatures w14:val="standardContextual"/>
-        </w:rPr>
-        <w:t xml:space="preserve"> </w:t>
-      </w:r>
-      <w:proofErr w:type="spellStart"/>
-      <w:r>
-        <w:rPr>
-          <w:rFonts w:asciiTheme="minorHAnsi" w:eastAsiaTheme="minorHAnsi" w:hAnsiTheme="minorHAnsi" w:cstheme="minorBidi"/>
-          <w:kern w:val="2"/>
-          <w:sz w:val="28"/>
-          <w:szCs w:val="28"/>
-          <w:lang w:val="en-US" w:eastAsia="en-US"/>
-          <w14:ligatures w14:val="standardContextual"/>
-        </w:rPr>
-        <w:t>concerts</w:t>
-      </w:r>
-      <w:proofErr w:type="spellEnd"/>
-      <w:r>
-        <w:rPr>
-          <w:rFonts w:asciiTheme="minorHAnsi" w:eastAsiaTheme="minorHAnsi" w:hAnsiTheme="minorHAnsi" w:cstheme="minorBidi"/>
-          <w:kern w:val="2"/>
-          <w:sz w:val="28"/>
-          <w:szCs w:val="28"/>
-          <w:lang w:val="en-US" w:eastAsia="en-US"/>
-          <w14:ligatures w14:val="standardContextual"/>
-        </w:rPr>
-        <w:t xml:space="preserve"> </w:t>
-      </w:r>
-      <w:proofErr w:type="spellStart"/>
-      <w:r>
-        <w:rPr>
-          <w:rFonts w:asciiTheme="minorHAnsi" w:eastAsiaTheme="minorHAnsi" w:hAnsiTheme="minorHAnsi" w:cstheme="minorBidi"/>
-          <w:kern w:val="2"/>
-          <w:sz w:val="28"/>
-          <w:szCs w:val="28"/>
-          <w:lang w:val="en-US" w:eastAsia="en-US"/>
-          <w14:ligatures w14:val="standardContextual"/>
-        </w:rPr>
-        <w:t>in</w:t>
-      </w:r>
-      <w:proofErr w:type="spellEnd"/>
-      <w:r>
-        <w:rPr>
-          <w:rFonts w:asciiTheme="minorHAnsi" w:eastAsiaTheme="minorHAnsi" w:hAnsiTheme="minorHAnsi" w:cstheme="minorBidi"/>
-          <w:kern w:val="2"/>
-          <w:sz w:val="28"/>
-          <w:szCs w:val="28"/>
-          <w:lang w:val="en-US" w:eastAsia="en-US"/>
-          <w14:ligatures w14:val="standardContextual"/>
-        </w:rPr>
-        <w:t xml:space="preserve"> </w:t>
-      </w:r>
-      <w:proofErr w:type="spellStart"/>
-      <w:r>
-        <w:rPr>
-          <w:rFonts w:asciiTheme="minorHAnsi" w:eastAsiaTheme="minorHAnsi" w:hAnsiTheme="minorHAnsi" w:cstheme="minorBidi"/>
-          <w:kern w:val="2"/>
-          <w:sz w:val="28"/>
-          <w:szCs w:val="28"/>
-          <w:lang w:val="en-US" w:eastAsia="en-US"/>
-          <w14:ligatures w14:val="standardContextual"/>
-        </w:rPr>
-        <w:t>one</w:t>
-      </w:r>
-      <w:proofErr w:type="spellEnd"/>
-      <w:r>
-        <w:rPr>
-          <w:rFonts w:asciiTheme="minorHAnsi" w:eastAsiaTheme="minorHAnsi" w:hAnsiTheme="minorHAnsi" w:cstheme="minorBidi"/>
-          <w:kern w:val="2"/>
-          <w:sz w:val="28"/>
-          <w:szCs w:val="28"/>
-          <w:lang w:val="en-US" w:eastAsia="en-US"/>
-          <w14:ligatures w14:val="standardContextual"/>
-        </w:rPr>
-        <w:t xml:space="preserve"> </w:t>
-      </w:r>
-      <w:proofErr w:type="spellStart"/>
-      <w:r>
-        <w:rPr>
-          <w:rFonts w:asciiTheme="minorHAnsi" w:eastAsiaTheme="minorHAnsi" w:hAnsiTheme="minorHAnsi" w:cstheme="minorBidi"/>
-          <w:kern w:val="2"/>
-          <w:sz w:val="28"/>
-          <w:szCs w:val="28"/>
-          <w:lang w:val="en-US" w:eastAsia="en-US"/>
-          <w14:ligatures w14:val="standardContextual"/>
-        </w:rPr>
-        <w:t>place</w:t>
-      </w:r>
-      <w:proofErr w:type="spellEnd"/>
-      <w:r>
-        <w:rPr>
-          <w:rFonts w:asciiTheme="minorHAnsi" w:eastAsiaTheme="minorHAnsi" w:hAnsiTheme="minorHAnsi" w:cstheme="minorBidi"/>
-          <w:kern w:val="2"/>
-          <w:sz w:val="28"/>
-          <w:szCs w:val="28"/>
-          <w:lang w:val="en-US" w:eastAsia="en-US"/>
-          <w14:ligatures w14:val="standardContextual"/>
-        </w:rPr>
-        <w:t xml:space="preserve">, </w:t>
-      </w:r>
-      <w:proofErr w:type="spellStart"/>
-      <w:r>
-        <w:rPr>
-          <w:rFonts w:asciiTheme="minorHAnsi" w:eastAsiaTheme="minorHAnsi" w:hAnsiTheme="minorHAnsi" w:cstheme="minorBidi"/>
-          <w:kern w:val="2"/>
-          <w:sz w:val="28"/>
-          <w:szCs w:val="28"/>
-          <w:lang w:val="en-US" w:eastAsia="en-US"/>
-          <w14:ligatures w14:val="standardContextual"/>
-        </w:rPr>
-        <w:t>so</w:t>
-      </w:r>
-      <w:proofErr w:type="spellEnd"/>
-      <w:r>
-        <w:rPr>
-          <w:rFonts w:asciiTheme="minorHAnsi" w:eastAsiaTheme="minorHAnsi" w:hAnsiTheme="minorHAnsi" w:cstheme="minorBidi"/>
-          <w:kern w:val="2"/>
-          <w:sz w:val="28"/>
-          <w:szCs w:val="28"/>
-          <w:lang w:val="en-US" w:eastAsia="en-US"/>
-          <w14:ligatures w14:val="standardContextual"/>
-        </w:rPr>
-        <w:t xml:space="preserve"> </w:t>
-      </w:r>
-      <w:proofErr w:type="spellStart"/>
-      <w:r>
-        <w:rPr>
-          <w:rFonts w:asciiTheme="minorHAnsi" w:eastAsiaTheme="minorHAnsi" w:hAnsiTheme="minorHAnsi" w:cstheme="minorBidi"/>
-          <w:kern w:val="2"/>
-          <w:sz w:val="28"/>
-          <w:szCs w:val="28"/>
-          <w:lang w:val="en-US" w:eastAsia="en-US"/>
-          <w14:ligatures w14:val="standardContextual"/>
-        </w:rPr>
-        <w:t>that</w:t>
-      </w:r>
-      <w:proofErr w:type="spellEnd"/>
-      <w:r>
-        <w:rPr>
-          <w:rFonts w:asciiTheme="minorHAnsi" w:eastAsiaTheme="minorHAnsi" w:hAnsiTheme="minorHAnsi" w:cstheme="minorBidi"/>
-          <w:kern w:val="2"/>
-          <w:sz w:val="28"/>
-          <w:szCs w:val="28"/>
-          <w:lang w:val="en-US" w:eastAsia="en-US"/>
-          <w14:ligatures w14:val="standardContextual"/>
-        </w:rPr>
-        <w:t xml:space="preserve"> I </w:t>
-      </w:r>
-      <w:proofErr w:type="spellStart"/>
-      <w:r>
-        <w:rPr>
-          <w:rFonts w:asciiTheme="minorHAnsi" w:eastAsiaTheme="minorHAnsi" w:hAnsiTheme="minorHAnsi" w:cstheme="minorBidi"/>
-          <w:kern w:val="2"/>
-          <w:sz w:val="28"/>
-          <w:szCs w:val="28"/>
-          <w:lang w:val="en-US" w:eastAsia="en-US"/>
-          <w14:ligatures w14:val="standardContextual"/>
-        </w:rPr>
-        <w:t>have</w:t>
-      </w:r>
-      <w:proofErr w:type="spellEnd"/>
-      <w:r>
-        <w:rPr>
-          <w:rFonts w:asciiTheme="minorHAnsi" w:eastAsiaTheme="minorHAnsi" w:hAnsiTheme="minorHAnsi" w:cstheme="minorBidi"/>
-          <w:kern w:val="2"/>
-          <w:sz w:val="28"/>
-          <w:szCs w:val="28"/>
-          <w:lang w:val="en-US" w:eastAsia="en-US"/>
-          <w14:ligatures w14:val="standardContextual"/>
-        </w:rPr>
-        <w:t xml:space="preserve"> a </w:t>
-      </w:r>
-      <w:proofErr w:type="spellStart"/>
-      <w:r>
-        <w:rPr>
-          <w:rFonts w:asciiTheme="minorHAnsi" w:eastAsiaTheme="minorHAnsi" w:hAnsiTheme="minorHAnsi" w:cstheme="minorBidi"/>
-          <w:kern w:val="2"/>
-          <w:sz w:val="28"/>
-          <w:szCs w:val="28"/>
-          <w:lang w:val="en-US" w:eastAsia="en-US"/>
-          <w14:ligatures w14:val="standardContextual"/>
-        </w:rPr>
-        <w:t>wide</w:t>
-      </w:r>
-      <w:proofErr w:type="spellEnd"/>
-      <w:r>
-        <w:rPr>
-          <w:rFonts w:asciiTheme="minorHAnsi" w:eastAsiaTheme="minorHAnsi" w:hAnsiTheme="minorHAnsi" w:cstheme="minorBidi"/>
-          <w:kern w:val="2"/>
-          <w:sz w:val="28"/>
-          <w:szCs w:val="28"/>
-          <w:lang w:val="en-US" w:eastAsia="en-US"/>
-          <w14:ligatures w14:val="standardContextual"/>
-        </w:rPr>
-        <w:t xml:space="preserve"> </w:t>
-      </w:r>
-      <w:proofErr w:type="spellStart"/>
-      <w:r>
-        <w:rPr>
-          <w:rFonts w:asciiTheme="minorHAnsi" w:eastAsiaTheme="minorHAnsi" w:hAnsiTheme="minorHAnsi" w:cstheme="minorBidi"/>
-          <w:kern w:val="2"/>
-          <w:sz w:val="28"/>
-          <w:szCs w:val="28"/>
-          <w:lang w:val="en-US" w:eastAsia="en-US"/>
-          <w14:ligatures w14:val="standardContextual"/>
-        </w:rPr>
-        <w:t>selection</w:t>
-      </w:r>
-      <w:proofErr w:type="spellEnd"/>
-      <w:r>
-        <w:rPr>
-          <w:rFonts w:asciiTheme="minorHAnsi" w:eastAsiaTheme="minorHAnsi" w:hAnsiTheme="minorHAnsi" w:cstheme="minorBidi"/>
-          <w:kern w:val="2"/>
-          <w:sz w:val="28"/>
-          <w:szCs w:val="28"/>
-          <w:lang w:val="en-US" w:eastAsia="en-US"/>
-          <w14:ligatures w14:val="standardContextual"/>
-        </w:rPr>
-        <w:t xml:space="preserve"> </w:t>
-      </w:r>
-      <w:proofErr w:type="spellStart"/>
-      <w:r>
-        <w:rPr>
-          <w:rFonts w:asciiTheme="minorHAnsi" w:eastAsiaTheme="minorHAnsi" w:hAnsiTheme="minorHAnsi" w:cstheme="minorBidi"/>
-          <w:kern w:val="2"/>
-          <w:sz w:val="28"/>
-          <w:szCs w:val="28"/>
-          <w:lang w:val="en-US" w:eastAsia="en-US"/>
-          <w14:ligatures w14:val="standardContextual"/>
-        </w:rPr>
-        <w:t>of</w:t>
-      </w:r>
-      <w:proofErr w:type="spellEnd"/>
-      <w:r>
-        <w:rPr>
-          <w:rFonts w:asciiTheme="minorHAnsi" w:eastAsiaTheme="minorHAnsi" w:hAnsiTheme="minorHAnsi" w:cstheme="minorBidi"/>
-          <w:kern w:val="2"/>
-          <w:sz w:val="28"/>
-          <w:szCs w:val="28"/>
-          <w:lang w:val="en-US" w:eastAsia="en-US"/>
-          <w14:ligatures w14:val="standardContextual"/>
-        </w:rPr>
-        <w:t xml:space="preserve"> </w:t>
-      </w:r>
-      <w:proofErr w:type="spellStart"/>
-      <w:r>
-        <w:rPr>
-          <w:rFonts w:asciiTheme="minorHAnsi" w:eastAsiaTheme="minorHAnsi" w:hAnsiTheme="minorHAnsi" w:cstheme="minorBidi"/>
-          <w:kern w:val="2"/>
-          <w:sz w:val="28"/>
-          <w:szCs w:val="28"/>
-          <w:lang w:val="en-US" w:eastAsia="en-US"/>
-          <w14:ligatures w14:val="standardContextual"/>
-        </w:rPr>
-        <w:t>different</w:t>
-      </w:r>
-      <w:proofErr w:type="spellEnd"/>
-      <w:r>
-        <w:rPr>
-          <w:rFonts w:asciiTheme="minorHAnsi" w:eastAsiaTheme="minorHAnsi" w:hAnsiTheme="minorHAnsi" w:cstheme="minorBidi"/>
-          <w:kern w:val="2"/>
-          <w:sz w:val="28"/>
-          <w:szCs w:val="28"/>
-          <w:lang w:val="en-US" w:eastAsia="en-US"/>
-          <w14:ligatures w14:val="standardContextual"/>
-        </w:rPr>
-        <w:t xml:space="preserve"> </w:t>
-      </w:r>
-      <w:proofErr w:type="spellStart"/>
-      <w:r>
-        <w:rPr>
-          <w:rFonts w:asciiTheme="minorHAnsi" w:eastAsiaTheme="minorHAnsi" w:hAnsiTheme="minorHAnsi" w:cstheme="minorBidi"/>
-          <w:kern w:val="2"/>
-          <w:sz w:val="28"/>
-          <w:szCs w:val="28"/>
-          <w:lang w:val="en-US" w:eastAsia="en-US"/>
-          <w14:ligatures w14:val="standardContextual"/>
-        </w:rPr>
-        <w:t>concerts</w:t>
-      </w:r>
-      <w:proofErr w:type="spellEnd"/>
-      <w:r>
-        <w:rPr>
-          <w:rFonts w:asciiTheme="minorHAnsi" w:eastAsiaTheme="minorHAnsi" w:hAnsiTheme="minorHAnsi" w:cstheme="minorBidi"/>
-          <w:kern w:val="2"/>
-          <w:sz w:val="28"/>
-          <w:szCs w:val="28"/>
-          <w:lang w:val="en-US" w:eastAsia="en-US"/>
-          <w14:ligatures w14:val="standardContextual"/>
-        </w:rPr>
-        <w:t xml:space="preserve"> </w:t>
-      </w:r>
-      <w:proofErr w:type="spellStart"/>
-      <w:r>
-        <w:rPr>
-          <w:rFonts w:asciiTheme="minorHAnsi" w:eastAsiaTheme="minorHAnsi" w:hAnsiTheme="minorHAnsi" w:cstheme="minorBidi"/>
-          <w:kern w:val="2"/>
-          <w:sz w:val="28"/>
-          <w:szCs w:val="28"/>
-          <w:lang w:val="en-US" w:eastAsia="en-US"/>
-          <w14:ligatures w14:val="standardContextual"/>
-        </w:rPr>
-        <w:t>of</w:t>
-      </w:r>
-      <w:proofErr w:type="spellEnd"/>
-      <w:r>
-        <w:rPr>
-          <w:rFonts w:asciiTheme="minorHAnsi" w:eastAsiaTheme="minorHAnsi" w:hAnsiTheme="minorHAnsi" w:cstheme="minorBidi"/>
-          <w:kern w:val="2"/>
-          <w:sz w:val="28"/>
-          <w:szCs w:val="28"/>
-          <w:lang w:val="en-US" w:eastAsia="en-US"/>
-          <w14:ligatures w14:val="standardContextual"/>
-        </w:rPr>
-        <w:t xml:space="preserve"> </w:t>
-      </w:r>
-      <w:proofErr w:type="spellStart"/>
-      <w:r>
-        <w:rPr>
-          <w:rFonts w:asciiTheme="minorHAnsi" w:eastAsiaTheme="minorHAnsi" w:hAnsiTheme="minorHAnsi" w:cstheme="minorBidi"/>
-          <w:kern w:val="2"/>
-          <w:sz w:val="28"/>
-          <w:szCs w:val="28"/>
-          <w:lang w:val="en-US" w:eastAsia="en-US"/>
-          <w14:ligatures w14:val="standardContextual"/>
-        </w:rPr>
-        <w:t>different</w:t>
-      </w:r>
-      <w:proofErr w:type="spellEnd"/>
-      <w:r>
-        <w:rPr>
-          <w:rFonts w:asciiTheme="minorHAnsi" w:eastAsiaTheme="minorHAnsi" w:hAnsiTheme="minorHAnsi" w:cstheme="minorBidi"/>
-          <w:kern w:val="2"/>
-          <w:sz w:val="28"/>
-          <w:szCs w:val="28"/>
-          <w:lang w:val="en-US" w:eastAsia="en-US"/>
-          <w14:ligatures w14:val="standardContextual"/>
-        </w:rPr>
-        <w:t xml:space="preserve"> </w:t>
-      </w:r>
-      <w:proofErr w:type="spellStart"/>
-      <w:r>
-        <w:rPr>
-          <w:rFonts w:asciiTheme="minorHAnsi" w:eastAsiaTheme="minorHAnsi" w:hAnsiTheme="minorHAnsi" w:cstheme="minorBidi"/>
-          <w:kern w:val="2"/>
-          <w:sz w:val="28"/>
-          <w:szCs w:val="28"/>
-          <w:lang w:val="en-US" w:eastAsia="en-US"/>
-          <w14:ligatures w14:val="standardContextual"/>
-        </w:rPr>
-        <w:t>genres</w:t>
-      </w:r>
-      <w:proofErr w:type="spellEnd"/>
-      <w:r>
-        <w:rPr>
-          <w:rFonts w:asciiTheme="minorHAnsi" w:eastAsiaTheme="minorHAnsi" w:hAnsiTheme="minorHAnsi" w:cstheme="minorBidi"/>
-          <w:kern w:val="2"/>
-          <w:sz w:val="28"/>
-          <w:szCs w:val="28"/>
-          <w:lang w:val="en-US" w:eastAsia="en-US"/>
-          <w14:ligatures w14:val="standardContextual"/>
-        </w:rPr>
-        <w:t xml:space="preserve"> </w:t>
-      </w:r>
-      <w:proofErr w:type="spellStart"/>
-      <w:r>
-        <w:rPr>
-          <w:rFonts w:asciiTheme="minorHAnsi" w:eastAsiaTheme="minorHAnsi" w:hAnsiTheme="minorHAnsi" w:cstheme="minorBidi"/>
-          <w:kern w:val="2"/>
-          <w:sz w:val="28"/>
-          <w:szCs w:val="28"/>
-          <w:lang w:val="en-US" w:eastAsia="en-US"/>
-          <w14:ligatures w14:val="standardContextual"/>
-        </w:rPr>
-        <w:t>available</w:t>
-      </w:r>
-      <w:proofErr w:type="spellEnd"/>
-      <w:r>
-        <w:rPr>
-          <w:rFonts w:asciiTheme="minorHAnsi" w:eastAsiaTheme="minorHAnsi" w:hAnsiTheme="minorHAnsi" w:cstheme="minorBidi"/>
-          <w:kern w:val="2"/>
-          <w:sz w:val="28"/>
-          <w:szCs w:val="28"/>
-          <w:lang w:val="en-US" w:eastAsia="en-US"/>
-          <w14:ligatures w14:val="standardContextual"/>
-        </w:rPr>
-        <w:t xml:space="preserve"> </w:t>
-      </w:r>
-      <w:proofErr w:type="spellStart"/>
-      <w:r>
-        <w:rPr>
-          <w:rFonts w:asciiTheme="minorHAnsi" w:eastAsiaTheme="minorHAnsi" w:hAnsiTheme="minorHAnsi" w:cstheme="minorBidi"/>
-          <w:kern w:val="2"/>
-          <w:sz w:val="28"/>
-          <w:szCs w:val="28"/>
-          <w:lang w:val="en-US" w:eastAsia="en-US"/>
-          <w14:ligatures w14:val="standardContextual"/>
-        </w:rPr>
-        <w:t>in</w:t>
-      </w:r>
-      <w:proofErr w:type="spellEnd"/>
-      <w:r>
-        <w:rPr>
-          <w:rFonts w:asciiTheme="minorHAnsi" w:eastAsiaTheme="minorHAnsi" w:hAnsiTheme="minorHAnsi" w:cstheme="minorBidi"/>
-          <w:kern w:val="2"/>
-          <w:sz w:val="28"/>
-          <w:szCs w:val="28"/>
-          <w:lang w:val="en-US" w:eastAsia="en-US"/>
-          <w14:ligatures w14:val="standardContextual"/>
-        </w:rPr>
-        <w:t xml:space="preserve"> a </w:t>
-      </w:r>
-      <w:proofErr w:type="spellStart"/>
-      <w:r>
-        <w:rPr>
-          <w:rFonts w:asciiTheme="minorHAnsi" w:eastAsiaTheme="minorHAnsi" w:hAnsiTheme="minorHAnsi" w:cstheme="minorBidi"/>
-          <w:kern w:val="2"/>
-          <w:sz w:val="28"/>
-          <w:szCs w:val="28"/>
-          <w:lang w:val="en-US" w:eastAsia="en-US"/>
-          <w14:ligatures w14:val="standardContextual"/>
-        </w:rPr>
-        <w:t>glance</w:t>
-      </w:r>
-      <w:proofErr w:type="spellEnd"/>
-      <w:r>
-        <w:rPr>
-          <w:rFonts w:asciiTheme="minorHAnsi" w:eastAsiaTheme="minorHAnsi" w:hAnsiTheme="minorHAnsi" w:cstheme="minorBidi"/>
-          <w:kern w:val="2"/>
-          <w:sz w:val="28"/>
-          <w:szCs w:val="28"/>
-          <w:lang w:val="en-US" w:eastAsia="en-US"/>
-          <w14:ligatures w14:val="standardContextual"/>
-        </w:rPr>
-        <w:t>.</w:t>
+        <w:t>As a user, I want to see all concerts in one place, so that I have a wide selection of different concerts of different genres available in a glance.</w:t>
       </w:r>
     </w:p>
     <w:p>
@@ -5499,237 +4836,8 @@
           <w:lang w:val="en-US" w:eastAsia="en-US"/>
           <w14:ligatures w14:val="standardContextual"/>
         </w:rPr>
-        <w:t xml:space="preserve">A </w:t>
-      </w:r>
-      <w:proofErr w:type="spellStart"/>
-      <w:r>
-        <w:rPr>
-          <w:rFonts w:asciiTheme="minorHAnsi" w:eastAsiaTheme="minorHAnsi" w:hAnsiTheme="minorHAnsi" w:cstheme="minorBidi"/>
-          <w:kern w:val="2"/>
-          <w:sz w:val="28"/>
-          <w:szCs w:val="28"/>
-          <w:lang w:val="en-US" w:eastAsia="en-US"/>
-          <w14:ligatures w14:val="standardContextual"/>
-        </w:rPr>
-        <w:t>page</w:t>
-      </w:r>
-      <w:proofErr w:type="spellEnd"/>
-      <w:r>
-        <w:rPr>
-          <w:rFonts w:asciiTheme="minorHAnsi" w:eastAsiaTheme="minorHAnsi" w:hAnsiTheme="minorHAnsi" w:cstheme="minorBidi"/>
-          <w:kern w:val="2"/>
-          <w:sz w:val="28"/>
-          <w:szCs w:val="28"/>
-          <w:lang w:val="en-US" w:eastAsia="en-US"/>
-          <w14:ligatures w14:val="standardContextual"/>
-        </w:rPr>
-        <w:t xml:space="preserve"> </w:t>
-      </w:r>
-      <w:proofErr w:type="spellStart"/>
-      <w:r>
-        <w:rPr>
-          <w:rFonts w:asciiTheme="minorHAnsi" w:eastAsiaTheme="minorHAnsi" w:hAnsiTheme="minorHAnsi" w:cstheme="minorBidi"/>
-          <w:kern w:val="2"/>
-          <w:sz w:val="28"/>
-          <w:szCs w:val="28"/>
-          <w:lang w:val="en-US" w:eastAsia="en-US"/>
-          <w14:ligatures w14:val="standardContextual"/>
-        </w:rPr>
-        <w:t>where</w:t>
-      </w:r>
-      <w:proofErr w:type="spellEnd"/>
-      <w:r>
-        <w:rPr>
-          <w:rFonts w:asciiTheme="minorHAnsi" w:eastAsiaTheme="minorHAnsi" w:hAnsiTheme="minorHAnsi" w:cstheme="minorBidi"/>
-          <w:kern w:val="2"/>
-          <w:sz w:val="28"/>
-          <w:szCs w:val="28"/>
-          <w:lang w:val="en-US" w:eastAsia="en-US"/>
-          <w14:ligatures w14:val="standardContextual"/>
-        </w:rPr>
-        <w:t xml:space="preserve"> </w:t>
-      </w:r>
-      <w:proofErr w:type="spellStart"/>
-      <w:r>
-        <w:rPr>
-          <w:rFonts w:asciiTheme="minorHAnsi" w:eastAsiaTheme="minorHAnsi" w:hAnsiTheme="minorHAnsi" w:cstheme="minorBidi"/>
-          <w:kern w:val="2"/>
-          <w:sz w:val="28"/>
-          <w:szCs w:val="28"/>
-          <w:lang w:val="en-US" w:eastAsia="en-US"/>
-          <w14:ligatures w14:val="standardContextual"/>
-        </w:rPr>
-        <w:t>concerts</w:t>
-      </w:r>
-      <w:proofErr w:type="spellEnd"/>
-      <w:r>
-        <w:rPr>
-          <w:rFonts w:asciiTheme="minorHAnsi" w:eastAsiaTheme="minorHAnsi" w:hAnsiTheme="minorHAnsi" w:cstheme="minorBidi"/>
-          <w:kern w:val="2"/>
-          <w:sz w:val="28"/>
-          <w:szCs w:val="28"/>
-          <w:lang w:val="en-US" w:eastAsia="en-US"/>
-          <w14:ligatures w14:val="standardContextual"/>
-        </w:rPr>
-        <w:t xml:space="preserve"> </w:t>
-      </w:r>
-      <w:proofErr w:type="spellStart"/>
-      <w:r>
-        <w:rPr>
-          <w:rFonts w:asciiTheme="minorHAnsi" w:eastAsiaTheme="minorHAnsi" w:hAnsiTheme="minorHAnsi" w:cstheme="minorBidi"/>
-          <w:kern w:val="2"/>
-          <w:sz w:val="28"/>
-          <w:szCs w:val="28"/>
-          <w:lang w:val="en-US" w:eastAsia="en-US"/>
-          <w14:ligatures w14:val="standardContextual"/>
-        </w:rPr>
-        <w:t>are</w:t>
-      </w:r>
-      <w:proofErr w:type="spellEnd"/>
-      <w:r>
-        <w:rPr>
-          <w:rFonts w:asciiTheme="minorHAnsi" w:eastAsiaTheme="minorHAnsi" w:hAnsiTheme="minorHAnsi" w:cstheme="minorBidi"/>
-          <w:kern w:val="2"/>
-          <w:sz w:val="28"/>
-          <w:szCs w:val="28"/>
-          <w:lang w:val="en-US" w:eastAsia="en-US"/>
-          <w14:ligatures w14:val="standardContextual"/>
-        </w:rPr>
-        <w:t xml:space="preserve"> </w:t>
-      </w:r>
-      <w:proofErr w:type="spellStart"/>
-      <w:r>
-        <w:rPr>
-          <w:rFonts w:asciiTheme="minorHAnsi" w:eastAsiaTheme="minorHAnsi" w:hAnsiTheme="minorHAnsi" w:cstheme="minorBidi"/>
-          <w:kern w:val="2"/>
-          <w:sz w:val="28"/>
-          <w:szCs w:val="28"/>
-          <w:lang w:val="en-US" w:eastAsia="en-US"/>
-          <w14:ligatures w14:val="standardContextual"/>
-        </w:rPr>
-        <w:t>retrieved</w:t>
-      </w:r>
-      <w:proofErr w:type="spellEnd"/>
-      <w:r>
-        <w:rPr>
-          <w:rFonts w:asciiTheme="minorHAnsi" w:eastAsiaTheme="minorHAnsi" w:hAnsiTheme="minorHAnsi" w:cstheme="minorBidi"/>
-          <w:kern w:val="2"/>
-          <w:sz w:val="28"/>
-          <w:szCs w:val="28"/>
-          <w:lang w:val="en-US" w:eastAsia="en-US"/>
-          <w14:ligatures w14:val="standardContextual"/>
-        </w:rPr>
-        <w:t xml:space="preserve"> </w:t>
-      </w:r>
-      <w:proofErr w:type="spellStart"/>
-      <w:r>
-        <w:rPr>
-          <w:rFonts w:asciiTheme="minorHAnsi" w:eastAsiaTheme="minorHAnsi" w:hAnsiTheme="minorHAnsi" w:cstheme="minorBidi"/>
-          <w:kern w:val="2"/>
-          <w:sz w:val="28"/>
-          <w:szCs w:val="28"/>
-          <w:lang w:val="en-US" w:eastAsia="en-US"/>
-          <w14:ligatures w14:val="standardContextual"/>
-        </w:rPr>
-        <w:t>from</w:t>
-      </w:r>
-      <w:proofErr w:type="spellEnd"/>
-      <w:r>
-        <w:rPr>
-          <w:rFonts w:asciiTheme="minorHAnsi" w:eastAsiaTheme="minorHAnsi" w:hAnsiTheme="minorHAnsi" w:cstheme="minorBidi"/>
-          <w:kern w:val="2"/>
-          <w:sz w:val="28"/>
-          <w:szCs w:val="28"/>
-          <w:lang w:val="en-US" w:eastAsia="en-US"/>
-          <w14:ligatures w14:val="standardContextual"/>
-        </w:rPr>
-        <w:t xml:space="preserve"> a </w:t>
-      </w:r>
-      <w:proofErr w:type="spellStart"/>
-      <w:r>
-        <w:rPr>
-          <w:rFonts w:asciiTheme="minorHAnsi" w:eastAsiaTheme="minorHAnsi" w:hAnsiTheme="minorHAnsi" w:cstheme="minorBidi"/>
-          <w:kern w:val="2"/>
-          <w:sz w:val="28"/>
-          <w:szCs w:val="28"/>
-          <w:lang w:val="en-US" w:eastAsia="en-US"/>
-          <w14:ligatures w14:val="standardContextual"/>
-        </w:rPr>
-        <w:t>database</w:t>
-      </w:r>
-      <w:proofErr w:type="spellEnd"/>
-      <w:r>
-        <w:rPr>
-          <w:rFonts w:asciiTheme="minorHAnsi" w:eastAsiaTheme="minorHAnsi" w:hAnsiTheme="minorHAnsi" w:cstheme="minorBidi"/>
-          <w:kern w:val="2"/>
-          <w:sz w:val="28"/>
-          <w:szCs w:val="28"/>
-          <w:lang w:val="en-US" w:eastAsia="en-US"/>
-          <w14:ligatures w14:val="standardContextual"/>
-        </w:rPr>
-        <w:t xml:space="preserve"> </w:t>
-      </w:r>
-      <w:proofErr w:type="spellStart"/>
-      <w:r>
-        <w:rPr>
-          <w:rFonts w:asciiTheme="minorHAnsi" w:eastAsiaTheme="minorHAnsi" w:hAnsiTheme="minorHAnsi" w:cstheme="minorBidi"/>
-          <w:kern w:val="2"/>
-          <w:sz w:val="28"/>
-          <w:szCs w:val="28"/>
-          <w:lang w:val="en-US" w:eastAsia="en-US"/>
-          <w14:ligatures w14:val="standardContextual"/>
-        </w:rPr>
-        <w:t>should</w:t>
-      </w:r>
-      <w:proofErr w:type="spellEnd"/>
-      <w:r>
-        <w:rPr>
-          <w:rFonts w:asciiTheme="minorHAnsi" w:eastAsiaTheme="minorHAnsi" w:hAnsiTheme="minorHAnsi" w:cstheme="minorBidi"/>
-          <w:kern w:val="2"/>
-          <w:sz w:val="28"/>
-          <w:szCs w:val="28"/>
-          <w:lang w:val="en-US" w:eastAsia="en-US"/>
-          <w14:ligatures w14:val="standardContextual"/>
-        </w:rPr>
-        <w:t xml:space="preserve"> </w:t>
-      </w:r>
-      <w:proofErr w:type="spellStart"/>
-      <w:r>
-        <w:rPr>
-          <w:rFonts w:asciiTheme="minorHAnsi" w:eastAsiaTheme="minorHAnsi" w:hAnsiTheme="minorHAnsi" w:cstheme="minorBidi"/>
-          <w:kern w:val="2"/>
-          <w:sz w:val="28"/>
-          <w:szCs w:val="28"/>
-          <w:lang w:val="en-US" w:eastAsia="en-US"/>
-          <w14:ligatures w14:val="standardContextual"/>
-        </w:rPr>
-        <w:t>be</w:t>
-      </w:r>
-      <w:proofErr w:type="spellEnd"/>
-      <w:r>
-        <w:rPr>
-          <w:rFonts w:asciiTheme="minorHAnsi" w:eastAsiaTheme="minorHAnsi" w:hAnsiTheme="minorHAnsi" w:cstheme="minorBidi"/>
-          <w:kern w:val="2"/>
-          <w:sz w:val="28"/>
-          <w:szCs w:val="28"/>
-          <w:lang w:val="en-US" w:eastAsia="en-US"/>
-          <w14:ligatures w14:val="standardContextual"/>
-        </w:rPr>
-        <w:t xml:space="preserve"> </w:t>
-      </w:r>
-      <w:proofErr w:type="spellStart"/>
-      <w:r>
-        <w:rPr>
-          <w:rFonts w:asciiTheme="minorHAnsi" w:eastAsiaTheme="minorHAnsi" w:hAnsiTheme="minorHAnsi" w:cstheme="minorBidi"/>
-          <w:kern w:val="2"/>
-          <w:sz w:val="28"/>
-          <w:szCs w:val="28"/>
-          <w:lang w:val="en-US" w:eastAsia="en-US"/>
-          <w14:ligatures w14:val="standardContextual"/>
-        </w:rPr>
-        <w:t>created</w:t>
-      </w:r>
-      <w:proofErr w:type="spellEnd"/>
+        <w:t>A page where concerts are retrieved from a database should be created</w:t>
+      </w:r>
     </w:p>
     <w:p>
       <w:pPr>
@@ -5747,7 +4855,6 @@
           <w14:ligatures w14:val="standardContextual"/>
         </w:rPr>
       </w:pPr>
-      <w:proofErr w:type="spellStart"/>
       <w:r>
         <w:rPr>
           <w:rFonts w:asciiTheme="minorHAnsi" w:eastAsiaTheme="minorHAnsi" w:hAnsiTheme="minorHAnsi" w:cstheme="minorBidi"/>
@@ -5757,345 +4864,8 @@
           <w:lang w:val="en-US" w:eastAsia="en-US"/>
           <w14:ligatures w14:val="standardContextual"/>
         </w:rPr>
-        <w:t>Each</w:t>
-      </w:r>
-      <w:proofErr w:type="spellEnd"/>
-      <w:r>
-        <w:rPr>
-          <w:rFonts w:asciiTheme="minorHAnsi" w:eastAsiaTheme="minorHAnsi" w:hAnsiTheme="minorHAnsi" w:cstheme="minorBidi"/>
-          <w:kern w:val="2"/>
-          <w:sz w:val="28"/>
-          <w:szCs w:val="28"/>
-          <w:lang w:val="en-US" w:eastAsia="en-US"/>
-          <w14:ligatures w14:val="standardContextual"/>
-        </w:rPr>
-        <w:t xml:space="preserve"> </w:t>
-      </w:r>
-      <w:proofErr w:type="spellStart"/>
-      <w:r>
-        <w:rPr>
-          <w:rFonts w:asciiTheme="minorHAnsi" w:eastAsiaTheme="minorHAnsi" w:hAnsiTheme="minorHAnsi" w:cstheme="minorBidi"/>
-          <w:kern w:val="2"/>
-          <w:sz w:val="28"/>
-          <w:szCs w:val="28"/>
-          <w:lang w:val="en-US" w:eastAsia="en-US"/>
-          <w14:ligatures w14:val="standardContextual"/>
-        </w:rPr>
-        <w:t>concert</w:t>
-      </w:r>
-      <w:proofErr w:type="spellEnd"/>
-      <w:r>
-        <w:rPr>
-          <w:rFonts w:asciiTheme="minorHAnsi" w:eastAsiaTheme="minorHAnsi" w:hAnsiTheme="minorHAnsi" w:cstheme="minorBidi"/>
-          <w:kern w:val="2"/>
-          <w:sz w:val="28"/>
-          <w:szCs w:val="28"/>
-          <w:lang w:val="en-US" w:eastAsia="en-US"/>
-          <w14:ligatures w14:val="standardContextual"/>
-        </w:rPr>
-        <w:t xml:space="preserve"> </w:t>
-      </w:r>
-      <w:proofErr w:type="spellStart"/>
-      <w:r>
-        <w:rPr>
-          <w:rFonts w:asciiTheme="minorHAnsi" w:eastAsiaTheme="minorHAnsi" w:hAnsiTheme="minorHAnsi" w:cstheme="minorBidi"/>
-          <w:kern w:val="2"/>
-          <w:sz w:val="28"/>
-          <w:szCs w:val="28"/>
-          <w:lang w:val="en-US" w:eastAsia="en-US"/>
-          <w14:ligatures w14:val="standardContextual"/>
-        </w:rPr>
-        <w:t>should</w:t>
-      </w:r>
-      <w:proofErr w:type="spellEnd"/>
-      <w:r>
-        <w:rPr>
-          <w:rFonts w:asciiTheme="minorHAnsi" w:eastAsiaTheme="minorHAnsi" w:hAnsiTheme="minorHAnsi" w:cstheme="minorBidi"/>
-          <w:kern w:val="2"/>
-          <w:sz w:val="28"/>
-          <w:szCs w:val="28"/>
-          <w:lang w:val="en-US" w:eastAsia="en-US"/>
-          <w14:ligatures w14:val="standardContextual"/>
-        </w:rPr>
-        <w:t xml:space="preserve"> </w:t>
-      </w:r>
-      <w:proofErr w:type="spellStart"/>
-      <w:r>
-        <w:rPr>
-          <w:rFonts w:asciiTheme="minorHAnsi" w:eastAsiaTheme="minorHAnsi" w:hAnsiTheme="minorHAnsi" w:cstheme="minorBidi"/>
-          <w:kern w:val="2"/>
-          <w:sz w:val="28"/>
-          <w:szCs w:val="28"/>
-          <w:lang w:val="en-US" w:eastAsia="en-US"/>
-          <w14:ligatures w14:val="standardContextual"/>
-        </w:rPr>
-        <w:t>be</w:t>
-      </w:r>
-      <w:proofErr w:type="spellEnd"/>
-      <w:r>
-        <w:rPr>
-          <w:rFonts w:asciiTheme="minorHAnsi" w:eastAsiaTheme="minorHAnsi" w:hAnsiTheme="minorHAnsi" w:cstheme="minorBidi"/>
-          <w:kern w:val="2"/>
-          <w:sz w:val="28"/>
-          <w:szCs w:val="28"/>
-          <w:lang w:val="en-US" w:eastAsia="en-US"/>
-          <w14:ligatures w14:val="standardContextual"/>
-        </w:rPr>
-        <w:t xml:space="preserve"> </w:t>
-      </w:r>
-      <w:proofErr w:type="spellStart"/>
-      <w:r>
-        <w:rPr>
-          <w:rFonts w:asciiTheme="minorHAnsi" w:eastAsiaTheme="minorHAnsi" w:hAnsiTheme="minorHAnsi" w:cstheme="minorBidi"/>
-          <w:kern w:val="2"/>
-          <w:sz w:val="28"/>
-          <w:szCs w:val="28"/>
-          <w:lang w:val="en-US" w:eastAsia="en-US"/>
-          <w14:ligatures w14:val="standardContextual"/>
-        </w:rPr>
-        <w:t>displayed</w:t>
-      </w:r>
-      <w:proofErr w:type="spellEnd"/>
-      <w:r>
-        <w:rPr>
-          <w:rFonts w:asciiTheme="minorHAnsi" w:eastAsiaTheme="minorHAnsi" w:hAnsiTheme="minorHAnsi" w:cstheme="minorBidi"/>
-          <w:kern w:val="2"/>
-          <w:sz w:val="28"/>
-          <w:szCs w:val="28"/>
-          <w:lang w:val="en-US" w:eastAsia="en-US"/>
-          <w14:ligatures w14:val="standardContextual"/>
-        </w:rPr>
-        <w:t xml:space="preserve"> </w:t>
-      </w:r>
-      <w:proofErr w:type="spellStart"/>
-      <w:r>
-        <w:rPr>
-          <w:rFonts w:asciiTheme="minorHAnsi" w:eastAsiaTheme="minorHAnsi" w:hAnsiTheme="minorHAnsi" w:cstheme="minorBidi"/>
-          <w:kern w:val="2"/>
-          <w:sz w:val="28"/>
-          <w:szCs w:val="28"/>
-          <w:lang w:val="en-US" w:eastAsia="en-US"/>
-          <w14:ligatures w14:val="standardContextual"/>
-        </w:rPr>
-        <w:t>with</w:t>
-      </w:r>
-      <w:proofErr w:type="spellEnd"/>
-      <w:r>
-        <w:rPr>
-          <w:rFonts w:asciiTheme="minorHAnsi" w:eastAsiaTheme="minorHAnsi" w:hAnsiTheme="minorHAnsi" w:cstheme="minorBidi"/>
-          <w:kern w:val="2"/>
-          <w:sz w:val="28"/>
-          <w:szCs w:val="28"/>
-          <w:lang w:val="en-US" w:eastAsia="en-US"/>
-          <w14:ligatures w14:val="standardContextual"/>
-        </w:rPr>
-        <w:t xml:space="preserve"> </w:t>
-      </w:r>
-      <w:proofErr w:type="spellStart"/>
-      <w:r>
-        <w:rPr>
-          <w:rFonts w:asciiTheme="minorHAnsi" w:eastAsiaTheme="minorHAnsi" w:hAnsiTheme="minorHAnsi" w:cstheme="minorBidi"/>
-          <w:kern w:val="2"/>
-          <w:sz w:val="28"/>
-          <w:szCs w:val="28"/>
-          <w:lang w:val="en-US" w:eastAsia="en-US"/>
-          <w14:ligatures w14:val="standardContextual"/>
-        </w:rPr>
-        <w:t>their</w:t>
-      </w:r>
-      <w:proofErr w:type="spellEnd"/>
-      <w:r>
-        <w:rPr>
-          <w:rFonts w:asciiTheme="minorHAnsi" w:eastAsiaTheme="minorHAnsi" w:hAnsiTheme="minorHAnsi" w:cstheme="minorBidi"/>
-          <w:kern w:val="2"/>
-          <w:sz w:val="28"/>
-          <w:szCs w:val="28"/>
-          <w:lang w:val="en-US" w:eastAsia="en-US"/>
-          <w14:ligatures w14:val="standardContextual"/>
-        </w:rPr>
-        <w:t xml:space="preserve"> </w:t>
-      </w:r>
-      <w:proofErr w:type="spellStart"/>
-      <w:r>
-        <w:rPr>
-          <w:rFonts w:asciiTheme="minorHAnsi" w:eastAsiaTheme="minorHAnsi" w:hAnsiTheme="minorHAnsi" w:cstheme="minorBidi"/>
-          <w:kern w:val="2"/>
-          <w:sz w:val="28"/>
-          <w:szCs w:val="28"/>
-          <w:lang w:val="en-US" w:eastAsia="en-US"/>
-          <w14:ligatures w14:val="standardContextual"/>
-        </w:rPr>
-        <w:t>name</w:t>
-      </w:r>
-      <w:proofErr w:type="spellEnd"/>
-      <w:r>
-        <w:rPr>
-          <w:rFonts w:asciiTheme="minorHAnsi" w:eastAsiaTheme="minorHAnsi" w:hAnsiTheme="minorHAnsi" w:cstheme="minorBidi"/>
-          <w:kern w:val="2"/>
-          <w:sz w:val="28"/>
-          <w:szCs w:val="28"/>
-          <w:lang w:val="en-US" w:eastAsia="en-US"/>
-          <w14:ligatures w14:val="standardContextual"/>
-        </w:rPr>
-        <w:t xml:space="preserve">, </w:t>
-      </w:r>
-      <w:proofErr w:type="spellStart"/>
-      <w:r>
-        <w:rPr>
-          <w:rFonts w:asciiTheme="minorHAnsi" w:eastAsiaTheme="minorHAnsi" w:hAnsiTheme="minorHAnsi" w:cstheme="minorBidi"/>
-          <w:kern w:val="2"/>
-          <w:sz w:val="28"/>
-          <w:szCs w:val="28"/>
-          <w:lang w:val="en-US" w:eastAsia="en-US"/>
-          <w14:ligatures w14:val="standardContextual"/>
-        </w:rPr>
-        <w:t>photo</w:t>
-      </w:r>
-      <w:proofErr w:type="spellEnd"/>
-      <w:r>
-        <w:rPr>
-          <w:rFonts w:asciiTheme="minorHAnsi" w:eastAsiaTheme="minorHAnsi" w:hAnsiTheme="minorHAnsi" w:cstheme="minorBidi"/>
-          <w:kern w:val="2"/>
-          <w:sz w:val="28"/>
-          <w:szCs w:val="28"/>
-          <w:lang w:val="en-US" w:eastAsia="en-US"/>
-          <w14:ligatures w14:val="standardContextual"/>
-        </w:rPr>
-        <w:t xml:space="preserve">, </w:t>
-      </w:r>
-      <w:proofErr w:type="spellStart"/>
-      <w:r>
-        <w:rPr>
-          <w:rFonts w:asciiTheme="minorHAnsi" w:eastAsiaTheme="minorHAnsi" w:hAnsiTheme="minorHAnsi" w:cstheme="minorBidi"/>
-          <w:kern w:val="2"/>
-          <w:sz w:val="28"/>
-          <w:szCs w:val="28"/>
-          <w:lang w:val="en-US" w:eastAsia="en-US"/>
-          <w14:ligatures w14:val="standardContextual"/>
-        </w:rPr>
-        <w:t>and</w:t>
-      </w:r>
-      <w:proofErr w:type="spellEnd"/>
-      <w:r>
-        <w:rPr>
-          <w:rFonts w:asciiTheme="minorHAnsi" w:eastAsiaTheme="minorHAnsi" w:hAnsiTheme="minorHAnsi" w:cstheme="minorBidi"/>
-          <w:kern w:val="2"/>
-          <w:sz w:val="28"/>
-          <w:szCs w:val="28"/>
-          <w:lang w:val="en-US" w:eastAsia="en-US"/>
-          <w14:ligatures w14:val="standardContextual"/>
-        </w:rPr>
-        <w:t xml:space="preserve"> </w:t>
-      </w:r>
-      <w:proofErr w:type="spellStart"/>
-      <w:r>
-        <w:rPr>
-          <w:rFonts w:asciiTheme="minorHAnsi" w:eastAsiaTheme="minorHAnsi" w:hAnsiTheme="minorHAnsi" w:cstheme="minorBidi"/>
-          <w:kern w:val="2"/>
-          <w:sz w:val="28"/>
-          <w:szCs w:val="28"/>
-          <w:lang w:val="en-US" w:eastAsia="en-US"/>
-          <w14:ligatures w14:val="standardContextual"/>
-        </w:rPr>
-        <w:t>description</w:t>
-      </w:r>
-      <w:proofErr w:type="spellEnd"/>
-      <w:r>
-        <w:rPr>
-          <w:rFonts w:asciiTheme="minorHAnsi" w:eastAsiaTheme="minorHAnsi" w:hAnsiTheme="minorHAnsi" w:cstheme="minorBidi"/>
-          <w:kern w:val="2"/>
-          <w:sz w:val="28"/>
-          <w:szCs w:val="28"/>
-          <w:lang w:val="en-US" w:eastAsia="en-US"/>
-          <w14:ligatures w14:val="standardContextual"/>
-        </w:rPr>
-        <w:t xml:space="preserve"> </w:t>
-      </w:r>
-      <w:proofErr w:type="spellStart"/>
-      <w:r>
-        <w:rPr>
-          <w:rFonts w:asciiTheme="minorHAnsi" w:eastAsiaTheme="minorHAnsi" w:hAnsiTheme="minorHAnsi" w:cstheme="minorBidi"/>
-          <w:kern w:val="2"/>
-          <w:sz w:val="28"/>
-          <w:szCs w:val="28"/>
-          <w:lang w:val="en-US" w:eastAsia="en-US"/>
-          <w14:ligatures w14:val="standardContextual"/>
-        </w:rPr>
-        <w:t>in</w:t>
-      </w:r>
-      <w:proofErr w:type="spellEnd"/>
-      <w:r>
-        <w:rPr>
-          <w:rFonts w:asciiTheme="minorHAnsi" w:eastAsiaTheme="minorHAnsi" w:hAnsiTheme="minorHAnsi" w:cstheme="minorBidi"/>
-          <w:kern w:val="2"/>
-          <w:sz w:val="28"/>
-          <w:szCs w:val="28"/>
-          <w:lang w:val="en-US" w:eastAsia="en-US"/>
-          <w14:ligatures w14:val="standardContextual"/>
-        </w:rPr>
-        <w:t xml:space="preserve"> </w:t>
-      </w:r>
-      <w:proofErr w:type="spellStart"/>
-      <w:r>
-        <w:rPr>
-          <w:rFonts w:asciiTheme="minorHAnsi" w:eastAsiaTheme="minorHAnsi" w:hAnsiTheme="minorHAnsi" w:cstheme="minorBidi"/>
-          <w:kern w:val="2"/>
-          <w:sz w:val="28"/>
-          <w:szCs w:val="28"/>
-          <w:lang w:val="en-US" w:eastAsia="en-US"/>
-          <w14:ligatures w14:val="standardContextual"/>
-        </w:rPr>
-        <w:t>the</w:t>
-      </w:r>
-      <w:proofErr w:type="spellEnd"/>
-      <w:r>
-        <w:rPr>
-          <w:rFonts w:asciiTheme="minorHAnsi" w:eastAsiaTheme="minorHAnsi" w:hAnsiTheme="minorHAnsi" w:cstheme="minorBidi"/>
-          <w:kern w:val="2"/>
-          <w:sz w:val="28"/>
-          <w:szCs w:val="28"/>
-          <w:lang w:val="en-US" w:eastAsia="en-US"/>
-          <w14:ligatures w14:val="standardContextual"/>
-        </w:rPr>
-        <w:t xml:space="preserve"> “</w:t>
-      </w:r>
-      <w:proofErr w:type="spellStart"/>
-      <w:r>
-        <w:rPr>
-          <w:rFonts w:asciiTheme="minorHAnsi" w:eastAsiaTheme="minorHAnsi" w:hAnsiTheme="minorHAnsi" w:cstheme="minorBidi"/>
-          <w:kern w:val="2"/>
-          <w:sz w:val="28"/>
-          <w:szCs w:val="28"/>
-          <w:lang w:val="en-US" w:eastAsia="en-US"/>
-          <w14:ligatures w14:val="standardContextual"/>
-        </w:rPr>
-        <w:t>Concerts</w:t>
-      </w:r>
-      <w:proofErr w:type="spellEnd"/>
-      <w:r>
-        <w:rPr>
-          <w:rFonts w:asciiTheme="minorHAnsi" w:eastAsiaTheme="minorHAnsi" w:hAnsiTheme="minorHAnsi" w:cstheme="minorBidi"/>
-          <w:kern w:val="2"/>
-          <w:sz w:val="28"/>
-          <w:szCs w:val="28"/>
-          <w:lang w:val="en-US" w:eastAsia="en-US"/>
-          <w14:ligatures w14:val="standardContextual"/>
-        </w:rPr>
-        <w:t xml:space="preserve">” </w:t>
-      </w:r>
-      <w:proofErr w:type="spellStart"/>
-      <w:r>
-        <w:rPr>
-          <w:rFonts w:asciiTheme="minorHAnsi" w:eastAsiaTheme="minorHAnsi" w:hAnsiTheme="minorHAnsi" w:cstheme="minorBidi"/>
-          <w:kern w:val="2"/>
-          <w:sz w:val="28"/>
-          <w:szCs w:val="28"/>
-          <w:lang w:val="en-US" w:eastAsia="en-US"/>
-          <w14:ligatures w14:val="standardContextual"/>
-        </w:rPr>
-        <w:t>page</w:t>
-      </w:r>
-      <w:proofErr w:type="spellEnd"/>
+        <w:t>Each concert should be displayed with their name, photo, and description in the “Concerts” page</w:t>
+      </w:r>
     </w:p>
     <w:p>
       <w:pPr>

</xml_diff>

<commit_message>
removed pipeline. should fix accessToken
</commit_message>
<xml_diff>
--- a/Documentation/Design Document - Hristo Ganchev.docx
+++ b/Documentation/Design Document - Hristo Ganchev.docx
@@ -243,7 +243,7 @@
           <w:szCs w:val="40"/>
           <w:lang w:val="en-US"/>
         </w:rPr>
-        <w:t>10</w:t>
+        <w:t>01</w:t>
       </w:r>
       <w:r>
         <w:rPr>
@@ -259,7 +259,7 @@
           <w:szCs w:val="40"/>
           <w:lang w:val="en-US"/>
         </w:rPr>
-        <w:t>1</w:t>
+        <w:t>2</w:t>
       </w:r>
       <w:r>
         <w:rPr>
@@ -296,7 +296,7 @@
           <w:szCs w:val="40"/>
           <w:lang w:val="en-US"/>
         </w:rPr>
-        <w:t>3</w:t>
+        <w:t>4</w:t>
       </w:r>
       <w:r>
         <w:rPr>
@@ -404,7 +404,7 @@
           <w:r>
             <w:fldChar w:fldCharType="separate"/>
           </w:r>
-          <w:hyperlink w:anchor="_Toc150469039" w:history="1">
+          <w:hyperlink w:anchor="_Toc152245480" w:history="1">
             <w:r>
               <w:rPr>
                 <w:rStyle w:val="a7"/>
@@ -444,7 +444,7 @@
               <w:rPr>
                 <w:webHidden/>
               </w:rPr>
-              <w:instrText xml:space="preserve"> PAGEREF _Toc150469039 \h </w:instrText>
+              <w:instrText xml:space="preserve"> PAGEREF _Toc152245480 \h </w:instrText>
             </w:r>
             <w:r>
               <w:rPr>
@@ -486,7 +486,7 @@
               <w:lang w:val="bg-BG" w:eastAsia="bg-BG"/>
             </w:rPr>
           </w:pPr>
-          <w:hyperlink w:anchor="_Toc150469040" w:history="1">
+          <w:hyperlink w:anchor="_Toc152245481" w:history="1">
             <w:r>
               <w:rPr>
                 <w:rStyle w:val="a7"/>
@@ -526,7 +526,7 @@
               <w:rPr>
                 <w:webHidden/>
               </w:rPr>
-              <w:instrText xml:space="preserve"> PAGEREF _Toc150469040 \h </w:instrText>
+              <w:instrText xml:space="preserve"> PAGEREF _Toc152245481 \h </w:instrText>
             </w:r>
             <w:r>
               <w:rPr>
@@ -568,7 +568,7 @@
               <w:lang w:val="bg-BG" w:eastAsia="bg-BG"/>
             </w:rPr>
           </w:pPr>
-          <w:hyperlink w:anchor="_Toc150469041" w:history="1">
+          <w:hyperlink w:anchor="_Toc152245482" w:history="1">
             <w:r>
               <w:rPr>
                 <w:rStyle w:val="a7"/>
@@ -608,7 +608,7 @@
               <w:rPr>
                 <w:webHidden/>
               </w:rPr>
-              <w:instrText xml:space="preserve"> PAGEREF _Toc150469041 \h </w:instrText>
+              <w:instrText xml:space="preserve"> PAGEREF _Toc152245482 \h </w:instrText>
             </w:r>
             <w:r>
               <w:rPr>
@@ -647,7 +647,7 @@
               <w:lang w:eastAsia="bg-BG"/>
             </w:rPr>
           </w:pPr>
-          <w:hyperlink w:anchor="_Toc150469042" w:history="1">
+          <w:hyperlink w:anchor="_Toc152245483" w:history="1">
             <w:r>
               <w:rPr>
                 <w:rStyle w:val="a7"/>
@@ -677,7 +677,7 @@
                 <w:noProof/>
                 <w:webHidden/>
               </w:rPr>
-              <w:instrText xml:space="preserve"> PAGEREF _Toc150469042 \h </w:instrText>
+              <w:instrText xml:space="preserve"> PAGEREF _Toc152245483 \h </w:instrText>
             </w:r>
             <w:r>
               <w:rPr>
@@ -720,7 +720,7 @@
               <w:lang w:eastAsia="bg-BG"/>
             </w:rPr>
           </w:pPr>
-          <w:hyperlink w:anchor="_Toc150469043" w:history="1">
+          <w:hyperlink w:anchor="_Toc152245484" w:history="1">
             <w:r>
               <w:rPr>
                 <w:rStyle w:val="a7"/>
@@ -750,7 +750,7 @@
                 <w:noProof/>
                 <w:webHidden/>
               </w:rPr>
-              <w:instrText xml:space="preserve"> PAGEREF _Toc150469043 \h </w:instrText>
+              <w:instrText xml:space="preserve"> PAGEREF _Toc152245484 \h </w:instrText>
             </w:r>
             <w:r>
               <w:rPr>
@@ -793,7 +793,7 @@
               <w:lang w:eastAsia="bg-BG"/>
             </w:rPr>
           </w:pPr>
-          <w:hyperlink w:anchor="_Toc150469044" w:history="1">
+          <w:hyperlink w:anchor="_Toc152245485" w:history="1">
             <w:r>
               <w:rPr>
                 <w:rStyle w:val="a7"/>
@@ -823,7 +823,7 @@
                 <w:noProof/>
                 <w:webHidden/>
               </w:rPr>
-              <w:instrText xml:space="preserve"> PAGEREF _Toc150469044 \h </w:instrText>
+              <w:instrText xml:space="preserve"> PAGEREF _Toc152245485 \h </w:instrText>
             </w:r>
             <w:r>
               <w:rPr>
@@ -866,7 +866,7 @@
               <w:lang w:eastAsia="bg-BG"/>
             </w:rPr>
           </w:pPr>
-          <w:hyperlink w:anchor="_Toc150469045" w:history="1">
+          <w:hyperlink w:anchor="_Toc152245486" w:history="1">
             <w:r>
               <w:rPr>
                 <w:rStyle w:val="a7"/>
@@ -896,7 +896,7 @@
                 <w:noProof/>
                 <w:webHidden/>
               </w:rPr>
-              <w:instrText xml:space="preserve"> PAGEREF _Toc150469045 \h </w:instrText>
+              <w:instrText xml:space="preserve"> PAGEREF _Toc152245486 \h </w:instrText>
             </w:r>
             <w:r>
               <w:rPr>
@@ -939,7 +939,7 @@
               <w:lang w:eastAsia="bg-BG"/>
             </w:rPr>
           </w:pPr>
-          <w:hyperlink w:anchor="_Toc150469046" w:history="1">
+          <w:hyperlink w:anchor="_Toc152245487" w:history="1">
             <w:r>
               <w:rPr>
                 <w:rStyle w:val="a7"/>
@@ -969,7 +969,7 @@
                 <w:noProof/>
                 <w:webHidden/>
               </w:rPr>
-              <w:instrText xml:space="preserve"> PAGEREF _Toc150469046 \h </w:instrText>
+              <w:instrText xml:space="preserve"> PAGEREF _Toc152245487 \h </w:instrText>
             </w:r>
             <w:r>
               <w:rPr>
@@ -1012,7 +1012,7 @@
               <w:lang w:eastAsia="bg-BG"/>
             </w:rPr>
           </w:pPr>
-          <w:hyperlink w:anchor="_Toc150469047" w:history="1">
+          <w:hyperlink w:anchor="_Toc152245488" w:history="1">
             <w:r>
               <w:rPr>
                 <w:rStyle w:val="a7"/>
@@ -1021,6 +1021,79 @@
                 <w:noProof/>
                 <w:lang w:val="en-US"/>
               </w:rPr>
+              <w:t>CI Pipeline Diagram</w:t>
+            </w:r>
+            <w:r>
+              <w:rPr>
+                <w:noProof/>
+                <w:webHidden/>
+              </w:rPr>
+              <w:tab/>
+            </w:r>
+            <w:r>
+              <w:rPr>
+                <w:noProof/>
+                <w:webHidden/>
+              </w:rPr>
+              <w:fldChar w:fldCharType="begin"/>
+            </w:r>
+            <w:r>
+              <w:rPr>
+                <w:noProof/>
+                <w:webHidden/>
+              </w:rPr>
+              <w:instrText xml:space="preserve"> PAGEREF _Toc152245488 \h </w:instrText>
+            </w:r>
+            <w:r>
+              <w:rPr>
+                <w:noProof/>
+                <w:webHidden/>
+              </w:rPr>
+            </w:r>
+            <w:r>
+              <w:rPr>
+                <w:noProof/>
+                <w:webHidden/>
+              </w:rPr>
+              <w:fldChar w:fldCharType="separate"/>
+            </w:r>
+            <w:r>
+              <w:rPr>
+                <w:noProof/>
+                <w:webHidden/>
+              </w:rPr>
+              <w:t>9</w:t>
+            </w:r>
+            <w:r>
+              <w:rPr>
+                <w:noProof/>
+                <w:webHidden/>
+              </w:rPr>
+              <w:fldChar w:fldCharType="end"/>
+            </w:r>
+          </w:hyperlink>
+        </w:p>
+        <w:p>
+          <w:pPr>
+            <w:pStyle w:val="21"/>
+            <w:tabs>
+              <w:tab w:val="right" w:leader="dot" w:pos="9062"/>
+            </w:tabs>
+            <w:rPr>
+              <w:rFonts w:eastAsiaTheme="minorEastAsia"/>
+              <w:noProof/>
+              <w:lang w:eastAsia="bg-BG"/>
+            </w:rPr>
+          </w:pPr>
+          <w:hyperlink w:anchor="_Toc152245489" w:history="1">
+            <w:r>
+              <w:rPr>
+                <w:rStyle w:val="a7"/>
+                <w:b/>
+                <w:bCs/>
+                <w:noProof/>
+                <w:lang w:val="en-US"/>
+              </w:rPr>
               <w:t>Level 4: Class Diagram</w:t>
             </w:r>
             <w:r>
@@ -1042,7 +1115,7 @@
                 <w:noProof/>
                 <w:webHidden/>
               </w:rPr>
-              <w:instrText xml:space="preserve"> PAGEREF _Toc150469047 \h </w:instrText>
+              <w:instrText xml:space="preserve"> PAGEREF _Toc152245489 \h </w:instrText>
             </w:r>
             <w:r>
               <w:rPr>
@@ -1062,7 +1135,7 @@
                 <w:noProof/>
                 <w:webHidden/>
               </w:rPr>
-              <w:t>9</w:t>
+              <w:t>10</w:t>
             </w:r>
             <w:r>
               <w:rPr>
@@ -1088,7 +1161,7 @@
               <w:lang w:val="bg-BG" w:eastAsia="bg-BG"/>
             </w:rPr>
           </w:pPr>
-          <w:hyperlink w:anchor="_Toc150469048" w:history="1">
+          <w:hyperlink w:anchor="_Toc152245490" w:history="1">
             <w:r>
               <w:rPr>
                 <w:rStyle w:val="a7"/>
@@ -1128,7 +1201,7 @@
               <w:rPr>
                 <w:webHidden/>
               </w:rPr>
-              <w:instrText xml:space="preserve"> PAGEREF _Toc150469048 \h </w:instrText>
+              <w:instrText xml:space="preserve"> PAGEREF _Toc152245490 \h </w:instrText>
             </w:r>
             <w:r>
               <w:rPr>
@@ -1145,7 +1218,7 @@
               <w:rPr>
                 <w:webHidden/>
               </w:rPr>
-              <w:t>11</w:t>
+              <w:t>12</w:t>
             </w:r>
             <w:r>
               <w:rPr>
@@ -1170,7 +1243,7 @@
               <w:lang w:val="bg-BG" w:eastAsia="bg-BG"/>
             </w:rPr>
           </w:pPr>
-          <w:hyperlink w:anchor="_Toc150469049" w:history="1">
+          <w:hyperlink w:anchor="_Toc152245491" w:history="1">
             <w:r>
               <w:rPr>
                 <w:rStyle w:val="a7"/>
@@ -1210,7 +1283,7 @@
               <w:rPr>
                 <w:webHidden/>
               </w:rPr>
-              <w:instrText xml:space="preserve"> PAGEREF _Toc150469049 \h </w:instrText>
+              <w:instrText xml:space="preserve"> PAGEREF _Toc152245491 \h </w:instrText>
             </w:r>
             <w:r>
               <w:rPr>
@@ -1227,7 +1300,7 @@
               <w:rPr>
                 <w:webHidden/>
               </w:rPr>
-              <w:t>11</w:t>
+              <w:t>13</w:t>
             </w:r>
             <w:r>
               <w:rPr>
@@ -1249,7 +1322,7 @@
               <w:lang w:eastAsia="bg-BG"/>
             </w:rPr>
           </w:pPr>
-          <w:hyperlink w:anchor="_Toc150469050" w:history="1">
+          <w:hyperlink w:anchor="_Toc152245492" w:history="1">
             <w:r>
               <w:rPr>
                 <w:rStyle w:val="a7"/>
@@ -1279,7 +1352,7 @@
                 <w:noProof/>
                 <w:webHidden/>
               </w:rPr>
-              <w:instrText xml:space="preserve"> PAGEREF _Toc150469050 \h </w:instrText>
+              <w:instrText xml:space="preserve"> PAGEREF _Toc152245492 \h </w:instrText>
             </w:r>
             <w:r>
               <w:rPr>
@@ -1299,7 +1372,7 @@
                 <w:noProof/>
                 <w:webHidden/>
               </w:rPr>
-              <w:t>11</w:t>
+              <w:t>13</w:t>
             </w:r>
             <w:r>
               <w:rPr>
@@ -1322,7 +1395,7 @@
               <w:lang w:eastAsia="bg-BG"/>
             </w:rPr>
           </w:pPr>
-          <w:hyperlink w:anchor="_Toc150469051" w:history="1">
+          <w:hyperlink w:anchor="_Toc152245493" w:history="1">
             <w:r>
               <w:rPr>
                 <w:rStyle w:val="a7"/>
@@ -1352,7 +1425,7 @@
                 <w:noProof/>
                 <w:webHidden/>
               </w:rPr>
-              <w:instrText xml:space="preserve"> PAGEREF _Toc150469051 \h </w:instrText>
+              <w:instrText xml:space="preserve"> PAGEREF _Toc152245493 \h </w:instrText>
             </w:r>
             <w:r>
               <w:rPr>
@@ -1372,7 +1445,80 @@
                 <w:noProof/>
                 <w:webHidden/>
               </w:rPr>
-              <w:t>12</w:t>
+              <w:t>13</w:t>
+            </w:r>
+            <w:r>
+              <w:rPr>
+                <w:noProof/>
+                <w:webHidden/>
+              </w:rPr>
+              <w:fldChar w:fldCharType="end"/>
+            </w:r>
+          </w:hyperlink>
+        </w:p>
+        <w:p>
+          <w:pPr>
+            <w:pStyle w:val="21"/>
+            <w:tabs>
+              <w:tab w:val="right" w:leader="dot" w:pos="9062"/>
+            </w:tabs>
+            <w:rPr>
+              <w:rFonts w:eastAsiaTheme="minorEastAsia"/>
+              <w:noProof/>
+              <w:lang w:eastAsia="bg-BG"/>
+            </w:rPr>
+          </w:pPr>
+          <w:hyperlink w:anchor="_Toc152245494" w:history="1">
+            <w:r>
+              <w:rPr>
+                <w:rStyle w:val="a7"/>
+                <w:b/>
+                <w:bCs/>
+                <w:noProof/>
+                <w:lang w:val="en-US"/>
+              </w:rPr>
+              <w:t>Sprint 3:</w:t>
+            </w:r>
+            <w:r>
+              <w:rPr>
+                <w:noProof/>
+                <w:webHidden/>
+              </w:rPr>
+              <w:tab/>
+            </w:r>
+            <w:r>
+              <w:rPr>
+                <w:noProof/>
+                <w:webHidden/>
+              </w:rPr>
+              <w:fldChar w:fldCharType="begin"/>
+            </w:r>
+            <w:r>
+              <w:rPr>
+                <w:noProof/>
+                <w:webHidden/>
+              </w:rPr>
+              <w:instrText xml:space="preserve"> PAGEREF _Toc152245494 \h </w:instrText>
+            </w:r>
+            <w:r>
+              <w:rPr>
+                <w:noProof/>
+                <w:webHidden/>
+              </w:rPr>
+            </w:r>
+            <w:r>
+              <w:rPr>
+                <w:noProof/>
+                <w:webHidden/>
+              </w:rPr>
+              <w:fldChar w:fldCharType="separate"/>
+            </w:r>
+            <w:r>
+              <w:rPr>
+                <w:noProof/>
+                <w:webHidden/>
+              </w:rPr>
+              <w:t>14</w:t>
             </w:r>
             <w:r>
               <w:rPr>
@@ -1517,7 +1663,7 @@
           <w:lang w:val="en-US"/>
         </w:rPr>
       </w:pPr>
-      <w:bookmarkStart w:id="0" w:name="_Toc150469039"/>
+      <w:bookmarkStart w:id="0" w:name="_Toc152245480"/>
       <w:r>
         <w:rPr>
           <w:b/>
@@ -1684,7 +1830,7 @@
           <w:lang w:val="en-US"/>
         </w:rPr>
       </w:pPr>
-      <w:bookmarkStart w:id="1" w:name="_Toc150469040"/>
+      <w:bookmarkStart w:id="1" w:name="_Toc152245481"/>
       <w:r>
         <w:rPr>
           <w:b/>
@@ -1834,7 +1980,16 @@
           <w:szCs w:val="28"/>
           <w:lang w:val="en-US"/>
         </w:rPr>
-        <w:t>application easier to compile and maintain</w:t>
+        <w:t xml:space="preserve">application easier to compile and </w:t>
+      </w:r>
+      <w:r>
+        <w:rPr>
+          <w:sz w:val="28"/>
+          <w:szCs w:val="28"/>
+          <w:lang w:val="en-US"/>
+        </w:rPr>
+        <w:lastRenderedPageBreak/>
+        <w:t>maintain</w:t>
       </w:r>
       <w:r>
         <w:rPr>
@@ -1866,16 +2021,7 @@
           <w:szCs w:val="28"/>
           <w:lang w:val="en-US"/>
         </w:rPr>
-        <w:t xml:space="preserve">Moreover, the framework is perfect for the DRY (Don’t Repeat Yourself) principle, since </w:t>
-      </w:r>
-      <w:r>
-        <w:rPr>
-          <w:sz w:val="28"/>
-          <w:szCs w:val="28"/>
-          <w:lang w:val="en-US"/>
-        </w:rPr>
-        <w:lastRenderedPageBreak/>
-        <w:t>a component is declared only once and then can be reused in the entire application, without the need of copy-pasting code.</w:t>
+        <w:t>Moreover, the framework is perfect for the DRY (Don’t Repeat Yourself) principle, since a component is declared only once and then can be reused in the entire application, without the need of copy-pasting code.</w:t>
       </w:r>
       <w:r>
         <w:rPr>
@@ -1975,7 +2121,7 @@
           <w:lang w:val="en-US"/>
         </w:rPr>
       </w:pPr>
-      <w:bookmarkStart w:id="2" w:name="_Toc150469041"/>
+      <w:bookmarkStart w:id="2" w:name="_Toc152245482"/>
       <w:r>
         <w:rPr>
           <w:b/>
@@ -2008,7 +2154,7 @@
           <w:lang w:val="en-US"/>
         </w:rPr>
       </w:pPr>
-      <w:bookmarkStart w:id="3" w:name="_Toc150469042"/>
+      <w:bookmarkStart w:id="3" w:name="_Toc152245483"/>
       <w:r>
         <w:rPr>
           <w:b/>
@@ -2371,7 +2517,7 @@
           <w:lang w:val="en-US"/>
         </w:rPr>
       </w:pPr>
-      <w:bookmarkStart w:id="4" w:name="_Toc150469043"/>
+      <w:bookmarkStart w:id="4" w:name="_Toc152245484"/>
       <w:r>
         <w:rPr>
           <w:b/>
@@ -2762,7 +2908,7 @@
           <w:lang w:val="en-US"/>
         </w:rPr>
       </w:pPr>
-      <w:bookmarkStart w:id="5" w:name="_Toc150469044"/>
+      <w:bookmarkStart w:id="5" w:name="_Toc152245485"/>
       <w:r>
         <w:rPr>
           <w:b/>
@@ -3231,7 +3377,7 @@
           <w:lang w:val="en-US"/>
         </w:rPr>
       </w:pPr>
-      <w:bookmarkStart w:id="6" w:name="_Toc150469045"/>
+      <w:bookmarkStart w:id="6" w:name="_Toc152245486"/>
       <w:r>
         <w:rPr>
           <w:b/>
@@ -3606,7 +3752,7 @@
           <w:lang w:val="en-US"/>
         </w:rPr>
       </w:pPr>
-      <w:bookmarkStart w:id="7" w:name="_Toc150469046"/>
+      <w:bookmarkStart w:id="7" w:name="_Toc152245487"/>
       <w:r>
         <w:rPr>
           <w:b/>
@@ -4100,7 +4246,7 @@
           <w:lang w:val="en-US"/>
         </w:rPr>
       </w:pPr>
-      <w:bookmarkStart w:id="8" w:name="_Toc150469047"/>
+      <w:bookmarkStart w:id="8" w:name="_Toc152245488"/>
       <w:r>
         <w:rPr>
           <w:b/>
@@ -4109,57 +4255,7 @@
           <w:szCs w:val="36"/>
           <w:lang w:val="en-US"/>
         </w:rPr>
-        <w:t xml:space="preserve">Level </w:t>
-      </w:r>
-      <w:r>
-        <w:rPr>
-          <w:b/>
-          <w:bCs/>
-          <w:sz w:val="36"/>
-          <w:szCs w:val="36"/>
-          <w:lang w:val="en-US"/>
-        </w:rPr>
-        <w:t>4</w:t>
-      </w:r>
-      <w:r>
-        <w:rPr>
-          <w:b/>
-          <w:bCs/>
-          <w:sz w:val="36"/>
-          <w:szCs w:val="36"/>
-          <w:lang w:val="en-US"/>
-        </w:rPr>
-        <w:t>: C</w:t>
-      </w:r>
-      <w:r>
-        <w:rPr>
-          <w:b/>
-          <w:bCs/>
-          <w:sz w:val="36"/>
-          <w:szCs w:val="36"/>
-          <w:lang w:val="en-US"/>
-        </w:rPr>
-        <w:t>lass</w:t>
-      </w:r>
-      <w:r>
-        <w:rPr>
-          <w:b/>
-          <w:bCs/>
-          <w:sz w:val="36"/>
-          <w:szCs w:val="36"/>
-          <w:lang w:val="en-US"/>
-        </w:rPr>
-        <w:t xml:space="preserve"> </w:t>
-      </w:r>
-      <w:r>
-        <w:rPr>
-          <w:b/>
-          <w:bCs/>
-          <w:sz w:val="36"/>
-          <w:szCs w:val="36"/>
-          <w:lang w:val="en-US"/>
-        </w:rPr>
-        <w:t>Diagram</w:t>
+        <w:t>CI Pipeline Diagram</w:t>
       </w:r>
       <w:bookmarkEnd w:id="8"/>
     </w:p>
@@ -4183,18 +4279,18 @@
           <w:lang w:val="en-US"/>
         </w:rPr>
         <w:drawing>
-          <wp:anchor distT="0" distB="0" distL="114300" distR="114300" simplePos="0" relativeHeight="251670528" behindDoc="0" locked="0" layoutInCell="1" allowOverlap="1" wp14:anchorId="2FF2FC5A" wp14:editId="365DD788">
+          <wp:anchor distT="0" distB="0" distL="114300" distR="114300" simplePos="0" relativeHeight="251668480" behindDoc="0" locked="0" layoutInCell="1" allowOverlap="1" wp14:anchorId="558F71D6" wp14:editId="1AA3E768">
             <wp:simplePos x="0" y="0"/>
-            <wp:positionH relativeFrom="page">
-              <wp:align>right</wp:align>
+            <wp:positionH relativeFrom="column">
+              <wp:posOffset>-871220</wp:posOffset>
             </wp:positionH>
             <wp:positionV relativeFrom="paragraph">
-              <wp:posOffset>149225</wp:posOffset>
+              <wp:posOffset>139700</wp:posOffset>
             </wp:positionV>
-            <wp:extent cx="7553325" cy="6644128"/>
-            <wp:effectExtent l="0" t="0" r="0" b="4445"/>
+            <wp:extent cx="7637848" cy="6905625"/>
+            <wp:effectExtent l="0" t="0" r="1270" b="0"/>
             <wp:wrapNone/>
-            <wp:docPr id="652487864" name="Картина 1" descr="Картина, която съдържа текст, екранна снимка, номер, Паралелен&#10;&#10;Описанието е генерирано автоматично"/>
+            <wp:docPr id="69292914" name="Картина 1"/>
             <wp:cNvGraphicFramePr>
               <a:graphicFrameLocks xmlns:a="http://schemas.openxmlformats.org/drawingml/2006/main" noChangeAspect="1"/>
             </wp:cNvGraphicFramePr>
@@ -4202,8 +4298,10 @@
               <a:graphicData uri="http://schemas.openxmlformats.org/drawingml/2006/picture">
                 <pic:pic xmlns:pic="http://schemas.openxmlformats.org/drawingml/2006/picture">
                   <pic:nvPicPr>
-                    <pic:cNvPr id="652487864" name="Картина 1" descr="Картина, която съдържа текст, екранна снимка, номер, Паралелен&#10;&#10;Описанието е генерирано автоматично"/>
-                    <pic:cNvPicPr/>
+                    <pic:cNvPr id="0" name="Picture 1"/>
+                    <pic:cNvPicPr>
+                      <a:picLocks noChangeAspect="1" noChangeArrowheads="1"/>
+                    </pic:cNvPicPr>
                   </pic:nvPicPr>
                   <pic:blipFill>
                     <a:blip r:embed="rId17">
@@ -4213,18 +4311,23 @@
                         </a:ext>
                       </a:extLst>
                     </a:blip>
+                    <a:srcRect/>
                     <a:stretch>
                       <a:fillRect/>
                     </a:stretch>
                   </pic:blipFill>
-                  <pic:spPr>
+                  <pic:spPr bwMode="auto">
                     <a:xfrm>
                       <a:off x="0" y="0"/>
-                      <a:ext cx="7553325" cy="6644128"/>
+                      <a:ext cx="7640991" cy="6908467"/>
                     </a:xfrm>
                     <a:prstGeom prst="rect">
                       <a:avLst/>
                     </a:prstGeom>
+                    <a:noFill/>
+                    <a:ln>
+                      <a:noFill/>
+                    </a:ln>
                   </pic:spPr>
                 </pic:pic>
               </a:graphicData>
@@ -4505,36 +4608,39 @@
     </w:p>
     <w:p>
       <w:pPr>
-        <w:rPr>
-          <w:b/>
-          <w:bCs/>
-          <w:sz w:val="28"/>
-          <w:szCs w:val="28"/>
-          <w:lang w:val="en-US"/>
-        </w:rPr>
-      </w:pPr>
-      <w:r>
-        <w:rPr>
-          <w:b/>
-          <w:bCs/>
-          <w:noProof/>
+        <w:pStyle w:val="2"/>
+        <w:ind w:firstLine="708"/>
+        <w:rPr>
+          <w:b/>
+          <w:bCs/>
           <w:sz w:val="36"/>
           <w:szCs w:val="36"/>
           <w:lang w:val="en-US"/>
         </w:rPr>
+      </w:pPr>
+      <w:bookmarkStart w:id="9" w:name="_Toc152245489"/>
+      <w:r>
+        <w:rPr>
+          <w:b/>
+          <w:bCs/>
+          <w:noProof/>
+          <w:sz w:val="28"/>
+          <w:szCs w:val="28"/>
+          <w:lang w:val="en-US"/>
+        </w:rPr>
         <w:drawing>
-          <wp:anchor distT="0" distB="0" distL="114300" distR="114300" simplePos="0" relativeHeight="251669504" behindDoc="0" locked="0" layoutInCell="1" allowOverlap="1" wp14:anchorId="4BE3845C" wp14:editId="39AEF62B">
+          <wp:anchor distT="0" distB="0" distL="114300" distR="114300" simplePos="0" relativeHeight="251669504" behindDoc="0" locked="0" layoutInCell="1" allowOverlap="1" wp14:anchorId="73BEA7E7" wp14:editId="7FC99148">
             <wp:simplePos x="0" y="0"/>
-            <wp:positionH relativeFrom="margin">
-              <wp:align>center</wp:align>
+            <wp:positionH relativeFrom="page">
+              <wp:align>right</wp:align>
             </wp:positionH>
             <wp:positionV relativeFrom="paragraph">
-              <wp:posOffset>-4445</wp:posOffset>
+              <wp:posOffset>421640</wp:posOffset>
             </wp:positionV>
-            <wp:extent cx="7930297" cy="8724900"/>
+            <wp:extent cx="7553325" cy="6828006"/>
             <wp:effectExtent l="0" t="0" r="0" b="0"/>
             <wp:wrapNone/>
-            <wp:docPr id="1208933803" name="Картина 9" descr="Картина, която съдържа текст, екранна снимка, диаграма, Паралелен&#10;&#10;Описанието е генерирано автоматично"/>
+            <wp:docPr id="1235196603" name="Картина 2"/>
             <wp:cNvGraphicFramePr>
               <a:graphicFrameLocks xmlns:a="http://schemas.openxmlformats.org/drawingml/2006/main" noChangeAspect="1"/>
             </wp:cNvGraphicFramePr>
@@ -4542,8 +4648,10 @@
               <a:graphicData uri="http://schemas.openxmlformats.org/drawingml/2006/picture">
                 <pic:pic xmlns:pic="http://schemas.openxmlformats.org/drawingml/2006/picture">
                   <pic:nvPicPr>
-                    <pic:cNvPr id="1208933803" name="Картина 9" descr="Картина, която съдържа текст, екранна снимка, диаграма, Паралелен&#10;&#10;Описанието е генерирано автоматично"/>
-                    <pic:cNvPicPr/>
+                    <pic:cNvPr id="0" name="Picture 2"/>
+                    <pic:cNvPicPr>
+                      <a:picLocks noChangeAspect="1" noChangeArrowheads="1"/>
+                    </pic:cNvPicPr>
                   </pic:nvPicPr>
                   <pic:blipFill>
                     <a:blip r:embed="rId18">
@@ -4553,18 +4661,23 @@
                         </a:ext>
                       </a:extLst>
                     </a:blip>
+                    <a:srcRect/>
                     <a:stretch>
                       <a:fillRect/>
                     </a:stretch>
                   </pic:blipFill>
-                  <pic:spPr>
+                  <pic:spPr bwMode="auto">
                     <a:xfrm>
                       <a:off x="0" y="0"/>
-                      <a:ext cx="7930297" cy="8724900"/>
+                      <a:ext cx="7553325" cy="6828006"/>
                     </a:xfrm>
                     <a:prstGeom prst="rect">
                       <a:avLst/>
                     </a:prstGeom>
+                    <a:noFill/>
+                    <a:ln>
+                      <a:noFill/>
+                    </a:ln>
                   </pic:spPr>
                 </pic:pic>
               </a:graphicData>
@@ -4578,6 +4691,364 @@
           </wp:anchor>
         </w:drawing>
       </w:r>
+      <w:r>
+        <w:rPr>
+          <w:b/>
+          <w:bCs/>
+          <w:sz w:val="36"/>
+          <w:szCs w:val="36"/>
+          <w:lang w:val="en-US"/>
+        </w:rPr>
+        <w:t>Level 4: Class Diagram</w:t>
+      </w:r>
+      <w:bookmarkEnd w:id="9"/>
+    </w:p>
+    <w:p>
+      <w:pPr>
+        <w:rPr>
+          <w:b/>
+          <w:bCs/>
+          <w:sz w:val="28"/>
+          <w:szCs w:val="28"/>
+          <w:lang w:val="en-US"/>
+        </w:rPr>
+      </w:pPr>
+    </w:p>
+    <w:p>
+      <w:pPr>
+        <w:rPr>
+          <w:b/>
+          <w:bCs/>
+          <w:sz w:val="28"/>
+          <w:szCs w:val="28"/>
+          <w:lang w:val="en-US"/>
+        </w:rPr>
+      </w:pPr>
+    </w:p>
+    <w:p>
+      <w:pPr>
+        <w:rPr>
+          <w:b/>
+          <w:bCs/>
+          <w:sz w:val="28"/>
+          <w:szCs w:val="28"/>
+          <w:lang w:val="en-US"/>
+        </w:rPr>
+      </w:pPr>
+    </w:p>
+    <w:p>
+      <w:pPr>
+        <w:rPr>
+          <w:b/>
+          <w:bCs/>
+          <w:sz w:val="28"/>
+          <w:szCs w:val="28"/>
+          <w:lang w:val="en-US"/>
+        </w:rPr>
+      </w:pPr>
+    </w:p>
+    <w:p>
+      <w:pPr>
+        <w:rPr>
+          <w:b/>
+          <w:bCs/>
+          <w:sz w:val="28"/>
+          <w:szCs w:val="28"/>
+          <w:lang w:val="en-US"/>
+        </w:rPr>
+      </w:pPr>
+    </w:p>
+    <w:p>
+      <w:pPr>
+        <w:rPr>
+          <w:b/>
+          <w:bCs/>
+          <w:sz w:val="28"/>
+          <w:szCs w:val="28"/>
+          <w:lang w:val="en-US"/>
+        </w:rPr>
+      </w:pPr>
+    </w:p>
+    <w:p>
+      <w:pPr>
+        <w:rPr>
+          <w:b/>
+          <w:bCs/>
+          <w:sz w:val="28"/>
+          <w:szCs w:val="28"/>
+          <w:lang w:val="en-US"/>
+        </w:rPr>
+      </w:pPr>
+    </w:p>
+    <w:p>
+      <w:pPr>
+        <w:rPr>
+          <w:b/>
+          <w:bCs/>
+          <w:sz w:val="28"/>
+          <w:szCs w:val="28"/>
+          <w:lang w:val="en-US"/>
+        </w:rPr>
+      </w:pPr>
+    </w:p>
+    <w:p>
+      <w:pPr>
+        <w:rPr>
+          <w:b/>
+          <w:bCs/>
+          <w:sz w:val="28"/>
+          <w:szCs w:val="28"/>
+          <w:lang w:val="en-US"/>
+        </w:rPr>
+      </w:pPr>
+    </w:p>
+    <w:p>
+      <w:pPr>
+        <w:rPr>
+          <w:b/>
+          <w:bCs/>
+          <w:sz w:val="28"/>
+          <w:szCs w:val="28"/>
+          <w:lang w:val="en-US"/>
+        </w:rPr>
+      </w:pPr>
+    </w:p>
+    <w:p>
+      <w:pPr>
+        <w:rPr>
+          <w:b/>
+          <w:bCs/>
+          <w:sz w:val="28"/>
+          <w:szCs w:val="28"/>
+          <w:lang w:val="en-US"/>
+        </w:rPr>
+      </w:pPr>
+    </w:p>
+    <w:p>
+      <w:pPr>
+        <w:rPr>
+          <w:b/>
+          <w:bCs/>
+          <w:sz w:val="28"/>
+          <w:szCs w:val="28"/>
+          <w:lang w:val="en-US"/>
+        </w:rPr>
+      </w:pPr>
+    </w:p>
+    <w:p>
+      <w:pPr>
+        <w:rPr>
+          <w:b/>
+          <w:bCs/>
+          <w:sz w:val="28"/>
+          <w:szCs w:val="28"/>
+          <w:lang w:val="en-US"/>
+        </w:rPr>
+      </w:pPr>
+    </w:p>
+    <w:p>
+      <w:pPr>
+        <w:rPr>
+          <w:b/>
+          <w:bCs/>
+          <w:sz w:val="28"/>
+          <w:szCs w:val="28"/>
+          <w:lang w:val="en-US"/>
+        </w:rPr>
+      </w:pPr>
+    </w:p>
+    <w:p>
+      <w:pPr>
+        <w:rPr>
+          <w:b/>
+          <w:bCs/>
+          <w:sz w:val="28"/>
+          <w:szCs w:val="28"/>
+          <w:lang w:val="en-US"/>
+        </w:rPr>
+      </w:pPr>
+    </w:p>
+    <w:p>
+      <w:pPr>
+        <w:rPr>
+          <w:b/>
+          <w:bCs/>
+          <w:sz w:val="28"/>
+          <w:szCs w:val="28"/>
+          <w:lang w:val="en-US"/>
+        </w:rPr>
+      </w:pPr>
+    </w:p>
+    <w:p>
+      <w:pPr>
+        <w:rPr>
+          <w:b/>
+          <w:bCs/>
+          <w:sz w:val="28"/>
+          <w:szCs w:val="28"/>
+          <w:lang w:val="en-US"/>
+        </w:rPr>
+      </w:pPr>
+    </w:p>
+    <w:p>
+      <w:pPr>
+        <w:rPr>
+          <w:b/>
+          <w:bCs/>
+          <w:sz w:val="28"/>
+          <w:szCs w:val="28"/>
+          <w:lang w:val="en-US"/>
+        </w:rPr>
+      </w:pPr>
+    </w:p>
+    <w:p>
+      <w:pPr>
+        <w:rPr>
+          <w:b/>
+          <w:bCs/>
+          <w:sz w:val="28"/>
+          <w:szCs w:val="28"/>
+          <w:lang w:val="en-US"/>
+        </w:rPr>
+      </w:pPr>
+    </w:p>
+    <w:p>
+      <w:pPr>
+        <w:rPr>
+          <w:b/>
+          <w:bCs/>
+          <w:sz w:val="28"/>
+          <w:szCs w:val="28"/>
+          <w:lang w:val="en-US"/>
+        </w:rPr>
+      </w:pPr>
+    </w:p>
+    <w:p>
+      <w:pPr>
+        <w:rPr>
+          <w:b/>
+          <w:bCs/>
+          <w:sz w:val="28"/>
+          <w:szCs w:val="28"/>
+          <w:lang w:val="en-US"/>
+        </w:rPr>
+      </w:pPr>
+    </w:p>
+    <w:p>
+      <w:pPr>
+        <w:rPr>
+          <w:b/>
+          <w:bCs/>
+          <w:sz w:val="28"/>
+          <w:szCs w:val="28"/>
+          <w:lang w:val="en-US"/>
+        </w:rPr>
+      </w:pPr>
+    </w:p>
+    <w:p>
+      <w:pPr>
+        <w:rPr>
+          <w:b/>
+          <w:bCs/>
+          <w:sz w:val="28"/>
+          <w:szCs w:val="28"/>
+          <w:lang w:val="en-US"/>
+        </w:rPr>
+      </w:pPr>
+    </w:p>
+    <w:p>
+      <w:pPr>
+        <w:rPr>
+          <w:b/>
+          <w:bCs/>
+          <w:sz w:val="28"/>
+          <w:szCs w:val="28"/>
+          <w:lang w:val="en-US"/>
+        </w:rPr>
+      </w:pPr>
+    </w:p>
+    <w:p>
+      <w:pPr>
+        <w:rPr>
+          <w:b/>
+          <w:bCs/>
+          <w:sz w:val="28"/>
+          <w:szCs w:val="28"/>
+          <w:lang w:val="en-US"/>
+        </w:rPr>
+      </w:pPr>
+      <w:r>
+        <w:rPr>
+          <w:b/>
+          <w:bCs/>
+          <w:noProof/>
+          <w:sz w:val="28"/>
+          <w:szCs w:val="28"/>
+          <w:lang w:val="en-US"/>
+        </w:rPr>
+        <w:drawing>
+          <wp:anchor distT="0" distB="0" distL="114300" distR="114300" simplePos="0" relativeHeight="251670528" behindDoc="1" locked="0" layoutInCell="1" allowOverlap="1" wp14:anchorId="56E02BBD" wp14:editId="69D6849B">
+            <wp:simplePos x="0" y="0"/>
+            <wp:positionH relativeFrom="column">
+              <wp:posOffset>-1023620</wp:posOffset>
+            </wp:positionH>
+            <wp:positionV relativeFrom="paragraph">
+              <wp:posOffset>-172085</wp:posOffset>
+            </wp:positionV>
+            <wp:extent cx="8362950" cy="9262937"/>
+            <wp:effectExtent l="0" t="0" r="0" b="0"/>
+            <wp:wrapNone/>
+            <wp:docPr id="731235867" name="Картина 3"/>
+            <wp:cNvGraphicFramePr>
+              <a:graphicFrameLocks xmlns:a="http://schemas.openxmlformats.org/drawingml/2006/main" noChangeAspect="1"/>
+            </wp:cNvGraphicFramePr>
+            <a:graphic xmlns:a="http://schemas.openxmlformats.org/drawingml/2006/main">
+              <a:graphicData uri="http://schemas.openxmlformats.org/drawingml/2006/picture">
+                <pic:pic xmlns:pic="http://schemas.openxmlformats.org/drawingml/2006/picture">
+                  <pic:nvPicPr>
+                    <pic:cNvPr id="0" name="Picture 3"/>
+                    <pic:cNvPicPr>
+                      <a:picLocks noChangeAspect="1" noChangeArrowheads="1"/>
+                    </pic:cNvPicPr>
+                  </pic:nvPicPr>
+                  <pic:blipFill>
+                    <a:blip r:embed="rId19">
+                      <a:extLst>
+                        <a:ext uri="{28A0092B-C50C-407E-A947-70E740481C1C}">
+                          <a14:useLocalDpi xmlns:a14="http://schemas.microsoft.com/office/drawing/2010/main" val="0"/>
+                        </a:ext>
+                      </a:extLst>
+                    </a:blip>
+                    <a:srcRect/>
+                    <a:stretch>
+                      <a:fillRect/>
+                    </a:stretch>
+                  </pic:blipFill>
+                  <pic:spPr bwMode="auto">
+                    <a:xfrm>
+                      <a:off x="0" y="0"/>
+                      <a:ext cx="8362950" cy="9262937"/>
+                    </a:xfrm>
+                    <a:prstGeom prst="rect">
+                      <a:avLst/>
+                    </a:prstGeom>
+                    <a:noFill/>
+                    <a:ln>
+                      <a:noFill/>
+                    </a:ln>
+                  </pic:spPr>
+                </pic:pic>
+              </a:graphicData>
+            </a:graphic>
+            <wp14:sizeRelH relativeFrom="margin">
+              <wp14:pctWidth>0</wp14:pctWidth>
+            </wp14:sizeRelH>
+            <wp14:sizeRelV relativeFrom="margin">
+              <wp14:pctHeight>0</wp14:pctHeight>
+            </wp14:sizeRelV>
+          </wp:anchor>
+        </w:drawing>
+      </w:r>
     </w:p>
     <w:p>
       <w:pPr>
@@ -4847,7 +5318,7 @@
           <w:lang w:val="en-US"/>
         </w:rPr>
       </w:pPr>
-      <w:bookmarkStart w:id="9" w:name="_Toc150469048"/>
+      <w:bookmarkStart w:id="10" w:name="_Toc152245490"/>
       <w:r>
         <w:rPr>
           <w:b/>
@@ -4859,7 +5330,7 @@
         <w:lastRenderedPageBreak/>
         <w:t>Explanations and Rationale</w:t>
       </w:r>
-      <w:bookmarkEnd w:id="9"/>
+      <w:bookmarkEnd w:id="10"/>
     </w:p>
     <w:p>
       <w:pPr>
@@ -5152,6 +5623,178 @@
         </w:rPr>
         <w:t xml:space="preserve"> passwords) hidden in case of data leaks.</w:t>
       </w:r>
+    </w:p>
+    <w:p>
+      <w:pPr>
+        <w:ind w:left="360"/>
+        <w:rPr>
+          <w:sz w:val="28"/>
+          <w:szCs w:val="28"/>
+          <w:lang w:val="en-US"/>
+        </w:rPr>
+      </w:pPr>
+    </w:p>
+    <w:p>
+      <w:pPr>
+        <w:ind w:left="360"/>
+        <w:rPr>
+          <w:sz w:val="28"/>
+          <w:szCs w:val="28"/>
+          <w:lang w:val="en-US"/>
+        </w:rPr>
+      </w:pPr>
+      <w:r>
+        <w:rPr>
+          <w:sz w:val="28"/>
+          <w:szCs w:val="28"/>
+          <w:lang w:val="en-US"/>
+        </w:rPr>
+        <w:t xml:space="preserve">The repository where the backend application is stored is connected to three CI Pipelines: build, test, and </w:t>
+      </w:r>
+      <w:proofErr w:type="spellStart"/>
+      <w:r>
+        <w:rPr>
+          <w:sz w:val="28"/>
+          <w:szCs w:val="28"/>
+          <w:lang w:val="en-US"/>
+        </w:rPr>
+        <w:t>sonarqube</w:t>
+      </w:r>
+      <w:proofErr w:type="spellEnd"/>
+      <w:r>
+        <w:rPr>
+          <w:sz w:val="28"/>
+          <w:szCs w:val="28"/>
+          <w:lang w:val="en-US"/>
+        </w:rPr>
+        <w:t xml:space="preserve">-check. </w:t>
+      </w:r>
+      <w:r>
+        <w:rPr>
+          <w:sz w:val="28"/>
+          <w:szCs w:val="28"/>
+          <w:lang w:val="en-US"/>
+        </w:rPr>
+        <w:t xml:space="preserve">If the pipeline prior to the current one fails, </w:t>
+      </w:r>
+      <w:proofErr w:type="gramStart"/>
+      <w:r>
+        <w:rPr>
+          <w:sz w:val="28"/>
+          <w:szCs w:val="28"/>
+          <w:lang w:val="en-US"/>
+        </w:rPr>
+        <w:t>all of</w:t>
+      </w:r>
+      <w:proofErr w:type="gramEnd"/>
+      <w:r>
+        <w:rPr>
+          <w:sz w:val="28"/>
+          <w:szCs w:val="28"/>
+          <w:lang w:val="en-US"/>
+        </w:rPr>
+        <w:t xml:space="preserve"> the other pipelines are skipped in order to not run faulty code.</w:t>
+      </w:r>
+    </w:p>
+    <w:p>
+      <w:pPr>
+        <w:ind w:left="360"/>
+        <w:rPr>
+          <w:sz w:val="28"/>
+          <w:szCs w:val="28"/>
+          <w:lang w:val="en-US"/>
+        </w:rPr>
+      </w:pPr>
+      <w:r>
+        <w:rPr>
+          <w:sz w:val="28"/>
+          <w:szCs w:val="28"/>
+          <w:lang w:val="en-US"/>
+        </w:rPr>
+        <w:t>The first pipeline is responsible for the building of the application. If this pipeline fails, all the others will not be executed.</w:t>
+      </w:r>
+    </w:p>
+    <w:p>
+      <w:pPr>
+        <w:ind w:left="360"/>
+        <w:rPr>
+          <w:sz w:val="28"/>
+          <w:szCs w:val="28"/>
+          <w:lang w:val="en-US"/>
+        </w:rPr>
+      </w:pPr>
+      <w:r>
+        <w:rPr>
+          <w:sz w:val="28"/>
+          <w:szCs w:val="28"/>
+          <w:lang w:val="en-US"/>
+        </w:rPr>
+        <w:t xml:space="preserve">The second pipeline is responsible for running the tests in the application. First, it compiles the application, and then runs </w:t>
+      </w:r>
+      <w:proofErr w:type="gramStart"/>
+      <w:r>
+        <w:rPr>
+          <w:sz w:val="28"/>
+          <w:szCs w:val="28"/>
+          <w:lang w:val="en-US"/>
+        </w:rPr>
+        <w:t>all of</w:t>
+      </w:r>
+      <w:proofErr w:type="gramEnd"/>
+      <w:r>
+        <w:rPr>
+          <w:sz w:val="28"/>
+          <w:szCs w:val="28"/>
+          <w:lang w:val="en-US"/>
+        </w:rPr>
+        <w:t xml:space="preserve"> the tests in the program. If at least one tests fails, the pipeline fails, too.</w:t>
+      </w:r>
+    </w:p>
+    <w:p>
+      <w:pPr>
+        <w:ind w:left="360"/>
+        <w:rPr>
+          <w:sz w:val="28"/>
+          <w:szCs w:val="28"/>
+          <w:lang w:val="en-US"/>
+        </w:rPr>
+      </w:pPr>
+      <w:r>
+        <w:rPr>
+          <w:sz w:val="28"/>
+          <w:szCs w:val="28"/>
+          <w:lang w:val="en-US"/>
+        </w:rPr>
+        <w:lastRenderedPageBreak/>
+        <w:t xml:space="preserve">The last pipeline in the flow is </w:t>
+      </w:r>
+      <w:proofErr w:type="spellStart"/>
+      <w:r>
+        <w:rPr>
+          <w:sz w:val="28"/>
+          <w:szCs w:val="28"/>
+          <w:lang w:val="en-US"/>
+        </w:rPr>
+        <w:t>sonarqube</w:t>
+      </w:r>
+      <w:proofErr w:type="spellEnd"/>
+      <w:r>
+        <w:rPr>
+          <w:sz w:val="28"/>
+          <w:szCs w:val="28"/>
+          <w:lang w:val="en-US"/>
+        </w:rPr>
+        <w:t>-check. It will not run unless the application successfully compiles. It is responsible for giving more insight into the application. By “scanning” through the code, it recommends pieces of code being changed, which code blocks are duplicate, and what percentage of the application do the tests cover. It is only applied in branches, such as main and master.</w:t>
+      </w:r>
+    </w:p>
+    <w:p>
+      <w:pPr>
+        <w:rPr>
+          <w:sz w:val="28"/>
+          <w:szCs w:val="28"/>
+          <w:lang w:val="en-US"/>
+        </w:rPr>
+      </w:pPr>
     </w:p>
     <w:p>
       <w:pPr>
@@ -5186,7 +5829,7 @@
           <w:lang w:val="en-US"/>
         </w:rPr>
       </w:pPr>
-      <w:bookmarkStart w:id="10" w:name="_Toc150469049"/>
+      <w:bookmarkStart w:id="11" w:name="_Toc152245491"/>
       <w:r>
         <w:rPr>
           <w:b/>
@@ -5197,7 +5840,7 @@
         </w:rPr>
         <w:t>Sprints Progress</w:t>
       </w:r>
-      <w:bookmarkEnd w:id="10"/>
+      <w:bookmarkEnd w:id="11"/>
     </w:p>
     <w:p>
       <w:pPr>
@@ -5218,7 +5861,7 @@
           <w:lang w:val="en-US"/>
         </w:rPr>
       </w:pPr>
-      <w:bookmarkStart w:id="11" w:name="_Toc150469050"/>
+      <w:bookmarkStart w:id="12" w:name="_Toc152245492"/>
       <w:r>
         <w:rPr>
           <w:b/>
@@ -5227,7 +5870,7 @@
         </w:rPr>
         <w:t>Sprint 1:</w:t>
       </w:r>
-      <w:bookmarkEnd w:id="11"/>
+      <w:bookmarkEnd w:id="12"/>
       <w:r>
         <w:rPr>
           <w:b/>
@@ -5318,7 +5961,6 @@
           <w:lang w:val="en-US" w:eastAsia="en-US"/>
           <w14:ligatures w14:val="standardContextual"/>
         </w:rPr>
-        <w:lastRenderedPageBreak/>
         <w:t>Each concert should have a unique ID, Artist Name, Music Genre, Venue, City, Date, Description, Photo URL, Ticket Price and Tickets Remaining.</w:t>
       </w:r>
     </w:p>
@@ -5392,7 +6034,7 @@
           <w:lang w:val="en-US"/>
         </w:rPr>
       </w:pPr>
-      <w:bookmarkStart w:id="12" w:name="_Toc150469051"/>
+      <w:bookmarkStart w:id="13" w:name="_Toc152245493"/>
       <w:r>
         <w:rPr>
           <w:b/>
@@ -5401,7 +6043,7 @@
         </w:rPr>
         <w:t>Sprint 2:</w:t>
       </w:r>
-      <w:bookmarkEnd w:id="12"/>
+      <w:bookmarkEnd w:id="13"/>
     </w:p>
     <w:p>
       <w:pPr>
@@ -5512,6 +6154,368 @@
         <w:t>page</w:t>
       </w:r>
       <w:proofErr w:type="gramEnd"/>
+    </w:p>
+    <w:p>
+      <w:pPr>
+        <w:pStyle w:val="a3"/>
+        <w:rPr>
+          <w:rFonts w:asciiTheme="minorHAnsi" w:eastAsiaTheme="minorHAnsi" w:hAnsiTheme="minorHAnsi" w:cstheme="minorBidi"/>
+          <w:kern w:val="2"/>
+          <w:sz w:val="28"/>
+          <w:szCs w:val="28"/>
+          <w:lang w:val="en-US" w:eastAsia="en-US"/>
+          <w14:ligatures w14:val="standardContextual"/>
+        </w:rPr>
+      </w:pPr>
+    </w:p>
+    <w:p>
+      <w:pPr>
+        <w:pStyle w:val="2"/>
+        <w:rPr>
+          <w:b/>
+          <w:bCs/>
+          <w:lang w:val="en-US"/>
+        </w:rPr>
+      </w:pPr>
+      <w:bookmarkStart w:id="14" w:name="_Toc152245494"/>
+      <w:r>
+        <w:rPr>
+          <w:b/>
+          <w:bCs/>
+          <w:lang w:val="en-US"/>
+        </w:rPr>
+        <w:lastRenderedPageBreak/>
+        <w:t xml:space="preserve">Sprint </w:t>
+      </w:r>
+      <w:r>
+        <w:rPr>
+          <w:b/>
+          <w:bCs/>
+          <w:lang w:val="en-US"/>
+        </w:rPr>
+        <w:t>3</w:t>
+      </w:r>
+      <w:r>
+        <w:rPr>
+          <w:b/>
+          <w:bCs/>
+          <w:lang w:val="en-US"/>
+        </w:rPr>
+        <w:t>:</w:t>
+      </w:r>
+      <w:bookmarkEnd w:id="14"/>
+    </w:p>
+    <w:p>
+      <w:pPr>
+        <w:pStyle w:val="a3"/>
+        <w:rPr>
+          <w:rFonts w:asciiTheme="minorHAnsi" w:eastAsiaTheme="minorHAnsi" w:hAnsiTheme="minorHAnsi" w:cstheme="minorBidi"/>
+          <w:kern w:val="2"/>
+          <w:sz w:val="28"/>
+          <w:szCs w:val="28"/>
+          <w:lang w:val="en-US" w:eastAsia="en-US"/>
+          <w14:ligatures w14:val="standardContextual"/>
+        </w:rPr>
+      </w:pPr>
+      <w:r>
+        <w:rPr>
+          <w:lang w:val="en-US"/>
+        </w:rPr>
+        <w:t xml:space="preserve">    </w:t>
+      </w:r>
+      <w:r>
+        <w:t xml:space="preserve"> 1.</w:t>
+      </w:r>
+      <w:r>
+        <w:rPr>
+          <w:rFonts w:eastAsiaTheme="minorHAnsi"/>
+          <w:sz w:val="28"/>
+          <w:szCs w:val="28"/>
+          <w:lang w:val="en-US"/>
+        </w:rPr>
+        <w:t xml:space="preserve"> </w:t>
+      </w:r>
+      <w:r>
+        <w:rPr>
+          <w:rFonts w:asciiTheme="minorHAnsi" w:eastAsiaTheme="minorHAnsi" w:hAnsiTheme="minorHAnsi" w:cstheme="minorBidi"/>
+          <w:kern w:val="2"/>
+          <w:sz w:val="28"/>
+          <w:szCs w:val="28"/>
+          <w:lang w:val="en-US" w:eastAsia="en-US"/>
+          <w14:ligatures w14:val="standardContextual"/>
+        </w:rPr>
+        <w:t xml:space="preserve">As a user, I want to be able to purchase tickets online so that I can reserve my place in the event I would like to attend fast and easy. </w:t>
+      </w:r>
+    </w:p>
+    <w:p>
+      <w:pPr>
+        <w:pStyle w:val="a3"/>
+        <w:numPr>
+          <w:ilvl w:val="0"/>
+          <w:numId w:val="14"/>
+        </w:numPr>
+        <w:rPr>
+          <w:rFonts w:asciiTheme="minorHAnsi" w:eastAsiaTheme="minorHAnsi" w:hAnsiTheme="minorHAnsi" w:cstheme="minorBidi"/>
+          <w:kern w:val="2"/>
+          <w:sz w:val="28"/>
+          <w:szCs w:val="28"/>
+          <w:lang w:val="en-US" w:eastAsia="en-US"/>
+          <w14:ligatures w14:val="standardContextual"/>
+        </w:rPr>
+      </w:pPr>
+      <w:r>
+        <w:rPr>
+          <w:rFonts w:asciiTheme="minorHAnsi" w:eastAsiaTheme="minorHAnsi" w:hAnsiTheme="minorHAnsi" w:cstheme="minorBidi"/>
+          <w:kern w:val="2"/>
+          <w:sz w:val="28"/>
+          <w:szCs w:val="28"/>
+          <w:lang w:val="en-US" w:eastAsia="en-US"/>
+          <w14:ligatures w14:val="standardContextual"/>
+        </w:rPr>
+        <w:t xml:space="preserve">A “Checkout” page should be implemented. </w:t>
+      </w:r>
+    </w:p>
+    <w:p>
+      <w:pPr>
+        <w:pStyle w:val="a3"/>
+        <w:numPr>
+          <w:ilvl w:val="0"/>
+          <w:numId w:val="14"/>
+        </w:numPr>
+        <w:rPr>
+          <w:rFonts w:asciiTheme="majorHAnsi" w:eastAsiaTheme="majorEastAsia" w:hAnsiTheme="majorHAnsi" w:cstheme="majorBidi"/>
+          <w:b/>
+          <w:bCs/>
+          <w:sz w:val="26"/>
+          <w:szCs w:val="26"/>
+          <w:lang w:val="en-US"/>
+        </w:rPr>
+      </w:pPr>
+      <w:r>
+        <w:rPr>
+          <w:rFonts w:asciiTheme="minorHAnsi" w:eastAsiaTheme="minorHAnsi" w:hAnsiTheme="minorHAnsi" w:cstheme="minorBidi"/>
+          <w:kern w:val="2"/>
+          <w:sz w:val="28"/>
+          <w:szCs w:val="28"/>
+          <w:lang w:val="en-US" w:eastAsia="en-US"/>
+          <w14:ligatures w14:val="standardContextual"/>
+        </w:rPr>
+        <w:t xml:space="preserve">A method for making an order should be created. </w:t>
+      </w:r>
+    </w:p>
+    <w:p>
+      <w:pPr>
+        <w:pStyle w:val="a3"/>
+        <w:numPr>
+          <w:ilvl w:val="0"/>
+          <w:numId w:val="14"/>
+        </w:numPr>
+        <w:rPr>
+          <w:rFonts w:asciiTheme="majorHAnsi" w:eastAsiaTheme="majorEastAsia" w:hAnsiTheme="majorHAnsi" w:cstheme="majorBidi"/>
+          <w:b/>
+          <w:bCs/>
+          <w:sz w:val="26"/>
+          <w:szCs w:val="26"/>
+          <w:lang w:val="en-US"/>
+        </w:rPr>
+      </w:pPr>
+      <w:r>
+        <w:rPr>
+          <w:rFonts w:asciiTheme="minorHAnsi" w:eastAsiaTheme="minorHAnsi" w:hAnsiTheme="minorHAnsi" w:cstheme="minorBidi"/>
+          <w:kern w:val="2"/>
+          <w:sz w:val="28"/>
+          <w:szCs w:val="28"/>
+          <w:lang w:val="en-US" w:eastAsia="en-US"/>
+          <w14:ligatures w14:val="standardContextual"/>
+        </w:rPr>
+        <w:t>All orders made should be stored in the database.</w:t>
+      </w:r>
+    </w:p>
+    <w:p>
+      <w:pPr>
+        <w:pStyle w:val="a3"/>
+        <w:rPr>
+          <w:rFonts w:asciiTheme="minorHAnsi" w:eastAsiaTheme="minorHAnsi" w:hAnsiTheme="minorHAnsi" w:cstheme="minorBidi"/>
+          <w:kern w:val="2"/>
+          <w:sz w:val="28"/>
+          <w:szCs w:val="28"/>
+          <w:lang w:val="en-US" w:eastAsia="en-US"/>
+          <w14:ligatures w14:val="standardContextual"/>
+        </w:rPr>
+      </w:pPr>
+    </w:p>
+    <w:p>
+      <w:pPr>
+        <w:pStyle w:val="2"/>
+        <w:rPr>
+          <w:b/>
+          <w:bCs/>
+          <w:lang w:val="en-US"/>
+        </w:rPr>
+      </w:pPr>
+      <w:r>
+        <w:rPr>
+          <w:b/>
+          <w:bCs/>
+          <w:lang w:val="en-US"/>
+        </w:rPr>
+        <w:t xml:space="preserve">Sprint </w:t>
+      </w:r>
+      <w:r>
+        <w:rPr>
+          <w:b/>
+          <w:bCs/>
+          <w:lang w:val="en-US"/>
+        </w:rPr>
+        <w:t>4</w:t>
+      </w:r>
+      <w:r>
+        <w:rPr>
+          <w:b/>
+          <w:bCs/>
+          <w:lang w:val="en-US"/>
+        </w:rPr>
+        <w:t>:</w:t>
+      </w:r>
+    </w:p>
+    <w:p>
+      <w:pPr>
+        <w:pStyle w:val="a3"/>
+        <w:rPr>
+          <w:rFonts w:asciiTheme="minorHAnsi" w:eastAsiaTheme="minorHAnsi" w:hAnsiTheme="minorHAnsi" w:cstheme="minorBidi"/>
+          <w:kern w:val="2"/>
+          <w:sz w:val="28"/>
+          <w:szCs w:val="28"/>
+          <w:lang w:val="en-US" w:eastAsia="en-US"/>
+          <w14:ligatures w14:val="standardContextual"/>
+        </w:rPr>
+      </w:pPr>
+      <w:r>
+        <w:rPr>
+          <w:lang w:val="en-US"/>
+        </w:rPr>
+        <w:t xml:space="preserve">    </w:t>
+      </w:r>
+      <w:r>
+        <w:t xml:space="preserve"> 1.</w:t>
+      </w:r>
+      <w:r>
+        <w:rPr>
+          <w:rFonts w:eastAsiaTheme="minorHAnsi"/>
+          <w:sz w:val="28"/>
+          <w:szCs w:val="28"/>
+          <w:lang w:val="en-US"/>
+        </w:rPr>
+        <w:t xml:space="preserve"> </w:t>
+      </w:r>
+      <w:r>
+        <w:rPr>
+          <w:rFonts w:asciiTheme="minorHAnsi" w:eastAsiaTheme="minorHAnsi" w:hAnsiTheme="minorHAnsi" w:cstheme="minorBidi"/>
+          <w:kern w:val="2"/>
+          <w:sz w:val="28"/>
+          <w:szCs w:val="28"/>
+          <w:lang w:val="en-US" w:eastAsia="en-US"/>
+          <w14:ligatures w14:val="standardContextual"/>
+        </w:rPr>
+        <w:t xml:space="preserve">As a user, I want to be able to purchase tickets online so that I can reserve my place in the event I would like to attend fast and easy. </w:t>
+      </w:r>
+    </w:p>
+    <w:p>
+      <w:pPr>
+        <w:pStyle w:val="a3"/>
+        <w:numPr>
+          <w:ilvl w:val="0"/>
+          <w:numId w:val="14"/>
+        </w:numPr>
+        <w:rPr>
+          <w:rFonts w:asciiTheme="minorHAnsi" w:eastAsiaTheme="minorHAnsi" w:hAnsiTheme="minorHAnsi" w:cstheme="minorBidi"/>
+          <w:kern w:val="2"/>
+          <w:sz w:val="28"/>
+          <w:szCs w:val="28"/>
+          <w:lang w:val="en-US" w:eastAsia="en-US"/>
+          <w14:ligatures w14:val="standardContextual"/>
+        </w:rPr>
+      </w:pPr>
+      <w:r>
+        <w:rPr>
+          <w:rFonts w:asciiTheme="minorHAnsi" w:eastAsiaTheme="minorHAnsi" w:hAnsiTheme="minorHAnsi" w:cstheme="minorBidi"/>
+          <w:kern w:val="2"/>
+          <w:sz w:val="28"/>
+          <w:szCs w:val="28"/>
+          <w:lang w:val="en-US" w:eastAsia="en-US"/>
+          <w14:ligatures w14:val="standardContextual"/>
+        </w:rPr>
+        <w:t xml:space="preserve">A “Checkout” page should be implemented. </w:t>
+      </w:r>
+    </w:p>
+    <w:p>
+      <w:pPr>
+        <w:pStyle w:val="a3"/>
+        <w:numPr>
+          <w:ilvl w:val="0"/>
+          <w:numId w:val="14"/>
+        </w:numPr>
+        <w:rPr>
+          <w:rFonts w:asciiTheme="majorHAnsi" w:eastAsiaTheme="majorEastAsia" w:hAnsiTheme="majorHAnsi" w:cstheme="majorBidi"/>
+          <w:b/>
+          <w:bCs/>
+          <w:sz w:val="26"/>
+          <w:szCs w:val="26"/>
+          <w:lang w:val="en-US"/>
+        </w:rPr>
+      </w:pPr>
+      <w:r>
+        <w:rPr>
+          <w:rFonts w:asciiTheme="minorHAnsi" w:eastAsiaTheme="minorHAnsi" w:hAnsiTheme="minorHAnsi" w:cstheme="minorBidi"/>
+          <w:kern w:val="2"/>
+          <w:sz w:val="28"/>
+          <w:szCs w:val="28"/>
+          <w:lang w:val="en-US" w:eastAsia="en-US"/>
+          <w14:ligatures w14:val="standardContextual"/>
+        </w:rPr>
+        <w:t xml:space="preserve">A method for making an order should be created. </w:t>
+      </w:r>
+    </w:p>
+    <w:p>
+      <w:pPr>
+        <w:pStyle w:val="a3"/>
+        <w:numPr>
+          <w:ilvl w:val="0"/>
+          <w:numId w:val="14"/>
+        </w:numPr>
+        <w:rPr>
+          <w:rFonts w:asciiTheme="majorHAnsi" w:eastAsiaTheme="majorEastAsia" w:hAnsiTheme="majorHAnsi" w:cstheme="majorBidi"/>
+          <w:b/>
+          <w:bCs/>
+          <w:sz w:val="26"/>
+          <w:szCs w:val="26"/>
+          <w:lang w:val="en-US"/>
+        </w:rPr>
+      </w:pPr>
+      <w:r>
+        <w:rPr>
+          <w:rFonts w:asciiTheme="minorHAnsi" w:eastAsiaTheme="minorHAnsi" w:hAnsiTheme="minorHAnsi" w:cstheme="minorBidi"/>
+          <w:kern w:val="2"/>
+          <w:sz w:val="28"/>
+          <w:szCs w:val="28"/>
+          <w:lang w:val="en-US" w:eastAsia="en-US"/>
+          <w14:ligatures w14:val="standardContextual"/>
+        </w:rPr>
+        <w:t>All orders made should be stored in the database.</w:t>
+      </w:r>
+    </w:p>
+    <w:p>
+      <w:pPr>
+        <w:pStyle w:val="a3"/>
+        <w:rPr>
+          <w:rFonts w:asciiTheme="majorHAnsi" w:eastAsiaTheme="majorEastAsia" w:hAnsiTheme="majorHAnsi" w:cstheme="majorBidi"/>
+          <w:b/>
+          <w:bCs/>
+          <w:sz w:val="26"/>
+          <w:szCs w:val="26"/>
+          <w:lang w:val="en-US"/>
+        </w:rPr>
+      </w:pPr>
     </w:p>
     <w:p>
       <w:pPr>
@@ -5583,6 +6587,95 @@
 <file path=word/numbering.xml><?xml version="1.0" encoding="utf-8"?>
 <w:numbering xmlns:wpc="http://schemas.microsoft.com/office/word/2010/wordprocessingCanvas" xmlns:cx="http://schemas.microsoft.com/office/drawing/2014/chartex" xmlns:cx1="http://schemas.microsoft.com/office/drawing/2015/9/8/chartex" xmlns:cx2="http://schemas.microsoft.com/office/drawing/2015/10/21/chartex" xmlns:cx3="http://schemas.microsoft.com/office/drawing/2016/5/9/chartex" xmlns:cx4="http://schemas.microsoft.com/office/drawing/2016/5/10/chartex" xmlns:cx5="http://schemas.microsoft.com/office/drawing/2016/5/11/chartex" xmlns:cx6="http://schemas.microsoft.com/office/drawing/2016/5/12/chartex" xmlns:cx7="http://schemas.microsoft.com/office/drawing/2016/5/13/chartex" xmlns:cx8="http://schemas.microsoft.com/office/drawing/2016/5/14/chartex" xmlns:mc="http://schemas.openxmlformats.org/markup-compatibility/2006" xmlns:aink="http://schemas.microsoft.com/office/drawing/2016/ink" xmlns:am3d="http://schemas.microsoft.com/office/drawing/2017/model3d" xmlns:o="urn:schemas-microsoft-com:office:office" xmlns:oel="http://schemas.microsoft.com/office/2019/extlst" xmlns:r="http://schemas.openxmlformats.org/officeDocument/2006/relationships" xmlns:m="http://schemas.openxmlformats.org/officeDocument/2006/math" xmlns:v="urn:schemas-microsoft-com:vml" xmlns:wp14="http://schemas.microsoft.com/office/word/2010/wordprocessingDrawing" xmlns:wp="http://schemas.openxmlformats.org/drawingml/2006/wordprocessingDrawing" xmlns:w10="urn:schemas-microsoft-com:office:word" xmlns:w="http://schemas.openxmlformats.org/wordprocessingml/2006/main" xmlns:w14="http://schemas.microsoft.com/office/word/2010/wordml" xmlns:w15="http://schemas.microsoft.com/office/word/2012/wordml" xmlns:w16cex="http://schemas.microsoft.com/office/word/2018/wordml/cex" xmlns:w16cid="http://schemas.microsoft.com/office/word/2016/wordml/cid" xmlns:w16="http://schemas.microsoft.com/office/word/2018/wordml" xmlns:w16sdtdh="http://schemas.microsoft.com/office/word/2020/wordml/sdtdatahash" xmlns:w16se="http://schemas.microsoft.com/office/word/2015/wordml/symex" xmlns:wpg="http://schemas.microsoft.com/office/word/2010/wordprocessingGroup" xmlns:wpi="http://schemas.microsoft.com/office/word/2010/wordprocessingInk" xmlns:wne="http://schemas.microsoft.com/office/word/2006/wordml" xmlns:wps="http://schemas.microsoft.com/office/word/2010/wordprocessingShape" mc:Ignorable="w14 w15 w16se w16cid w16 w16cex w16sdtdh wp14">
   <w:abstractNum w:abstractNumId="0" w15:restartNumberingAfterBreak="0">
+    <w:nsid w:val="03D4128B"/>
+    <w:multiLevelType w:val="hybridMultilevel"/>
+    <w:tmpl w:val="233E5CCE"/>
+    <w:lvl w:ilvl="0" w:tplc="0402000F">
+      <w:start w:val="1"/>
+      <w:numFmt w:val="decimal"/>
+      <w:lvlText w:val="%1."/>
+      <w:lvlJc w:val="left"/>
+      <w:pPr>
+        <w:ind w:left="720" w:hanging="360"/>
+      </w:pPr>
+      <w:rPr>
+        <w:rFonts w:hint="default"/>
+      </w:rPr>
+    </w:lvl>
+    <w:lvl w:ilvl="1" w:tplc="04020019" w:tentative="1">
+      <w:start w:val="1"/>
+      <w:numFmt w:val="lowerLetter"/>
+      <w:lvlText w:val="%2."/>
+      <w:lvlJc w:val="left"/>
+      <w:pPr>
+        <w:ind w:left="1440" w:hanging="360"/>
+      </w:pPr>
+    </w:lvl>
+    <w:lvl w:ilvl="2" w:tplc="0402001B" w:tentative="1">
+      <w:start w:val="1"/>
+      <w:numFmt w:val="lowerRoman"/>
+      <w:lvlText w:val="%3."/>
+      <w:lvlJc w:val="right"/>
+      <w:pPr>
+        <w:ind w:left="2160" w:hanging="180"/>
+      </w:pPr>
+    </w:lvl>
+    <w:lvl w:ilvl="3" w:tplc="0402000F" w:tentative="1">
+      <w:start w:val="1"/>
+      <w:numFmt w:val="decimal"/>
+      <w:lvlText w:val="%4."/>
+      <w:lvlJc w:val="left"/>
+      <w:pPr>
+        <w:ind w:left="2880" w:hanging="360"/>
+      </w:pPr>
+    </w:lvl>
+    <w:lvl w:ilvl="4" w:tplc="04020019" w:tentative="1">
+      <w:start w:val="1"/>
+      <w:numFmt w:val="lowerLetter"/>
+      <w:lvlText w:val="%5."/>
+      <w:lvlJc w:val="left"/>
+      <w:pPr>
+        <w:ind w:left="3600" w:hanging="360"/>
+      </w:pPr>
+    </w:lvl>
+    <w:lvl w:ilvl="5" w:tplc="0402001B" w:tentative="1">
+      <w:start w:val="1"/>
+      <w:numFmt w:val="lowerRoman"/>
+      <w:lvlText w:val="%6."/>
+      <w:lvlJc w:val="right"/>
+      <w:pPr>
+        <w:ind w:left="4320" w:hanging="180"/>
+      </w:pPr>
+    </w:lvl>
+    <w:lvl w:ilvl="6" w:tplc="0402000F" w:tentative="1">
+      <w:start w:val="1"/>
+      <w:numFmt w:val="decimal"/>
+      <w:lvlText w:val="%7."/>
+      <w:lvlJc w:val="left"/>
+      <w:pPr>
+        <w:ind w:left="5040" w:hanging="360"/>
+      </w:pPr>
+    </w:lvl>
+    <w:lvl w:ilvl="7" w:tplc="04020019" w:tentative="1">
+      <w:start w:val="1"/>
+      <w:numFmt w:val="lowerLetter"/>
+      <w:lvlText w:val="%8."/>
+      <w:lvlJc w:val="left"/>
+      <w:pPr>
+        <w:ind w:left="5760" w:hanging="360"/>
+      </w:pPr>
+    </w:lvl>
+    <w:lvl w:ilvl="8" w:tplc="0402001B" w:tentative="1">
+      <w:start w:val="1"/>
+      <w:numFmt w:val="lowerRoman"/>
+      <w:lvlText w:val="%9."/>
+      <w:lvlJc w:val="right"/>
+      <w:pPr>
+        <w:ind w:left="6480" w:hanging="180"/>
+      </w:pPr>
+    </w:lvl>
+  </w:abstractNum>
+  <w:abstractNum w:abstractNumId="1" w15:restartNumberingAfterBreak="0">
     <w:nsid w:val="060E74FC"/>
     <w:multiLevelType w:val="multilevel"/>
     <w:tmpl w:val="8AA68998"/>
@@ -5731,7 +6824,7 @@
       </w:rPr>
     </w:lvl>
   </w:abstractNum>
-  <w:abstractNum w:abstractNumId="1" w15:restartNumberingAfterBreak="0">
+  <w:abstractNum w:abstractNumId="2" w15:restartNumberingAfterBreak="0">
     <w:nsid w:val="08F83E78"/>
     <w:multiLevelType w:val="multilevel"/>
     <w:tmpl w:val="74E296CA"/>
@@ -5880,7 +6973,7 @@
       </w:rPr>
     </w:lvl>
   </w:abstractNum>
-  <w:abstractNum w:abstractNumId="2" w15:restartNumberingAfterBreak="0">
+  <w:abstractNum w:abstractNumId="3" w15:restartNumberingAfterBreak="0">
     <w:nsid w:val="09C75755"/>
     <w:multiLevelType w:val="multilevel"/>
     <w:tmpl w:val="1C101052"/>
@@ -6029,7 +7122,7 @@
       </w:rPr>
     </w:lvl>
   </w:abstractNum>
-  <w:abstractNum w:abstractNumId="3" w15:restartNumberingAfterBreak="0">
+  <w:abstractNum w:abstractNumId="4" w15:restartNumberingAfterBreak="0">
     <w:nsid w:val="165A25AC"/>
     <w:multiLevelType w:val="hybridMultilevel"/>
     <w:tmpl w:val="0344AF0C"/>
@@ -6122,7 +7215,7 @@
       </w:pPr>
     </w:lvl>
   </w:abstractNum>
-  <w:abstractNum w:abstractNumId="4" w15:restartNumberingAfterBreak="0">
+  <w:abstractNum w:abstractNumId="5" w15:restartNumberingAfterBreak="0">
     <w:nsid w:val="2CD40993"/>
     <w:multiLevelType w:val="hybridMultilevel"/>
     <w:tmpl w:val="95C2A32A"/>
@@ -6211,10 +7304,10 @@
       </w:pPr>
     </w:lvl>
   </w:abstractNum>
-  <w:abstractNum w:abstractNumId="5" w15:restartNumberingAfterBreak="0">
+  <w:abstractNum w:abstractNumId="6" w15:restartNumberingAfterBreak="0">
     <w:nsid w:val="32650F8B"/>
     <w:multiLevelType w:val="multilevel"/>
-    <w:tmpl w:val="E1EA5486"/>
+    <w:tmpl w:val="669831F4"/>
     <w:lvl w:ilvl="0">
       <w:start w:val="1"/>
       <w:numFmt w:val="bullet"/>
@@ -6231,20 +7324,16 @@
         <w:sz w:val="20"/>
       </w:rPr>
     </w:lvl>
-    <w:lvl w:ilvl="1" w:tentative="1">
-      <w:start w:val="1"/>
-      <w:numFmt w:val="bullet"/>
-      <w:lvlText w:val="o"/>
-      <w:lvlJc w:val="left"/>
-      <w:pPr>
-        <w:tabs>
-          <w:tab w:val="num" w:pos="1440"/>
-        </w:tabs>
+    <w:lvl w:ilvl="1">
+      <w:start w:val="1"/>
+      <w:numFmt w:val="decimal"/>
+      <w:lvlText w:val="%2."/>
+      <w:lvlJc w:val="left"/>
+      <w:pPr>
         <w:ind w:left="1440" w:hanging="360"/>
       </w:pPr>
       <w:rPr>
-        <w:rFonts w:ascii="Courier New" w:hAnsi="Courier New" w:hint="default"/>
-        <w:sz w:val="20"/>
+        <w:rFonts w:hint="default"/>
       </w:rPr>
     </w:lvl>
     <w:lvl w:ilvl="2" w:tentative="1">
@@ -6360,7 +7449,7 @@
       </w:rPr>
     </w:lvl>
   </w:abstractNum>
-  <w:abstractNum w:abstractNumId="6" w15:restartNumberingAfterBreak="0">
+  <w:abstractNum w:abstractNumId="7" w15:restartNumberingAfterBreak="0">
     <w:nsid w:val="43E20478"/>
     <w:multiLevelType w:val="multilevel"/>
     <w:tmpl w:val="BB2ACD9C"/>
@@ -6485,7 +7574,122 @@
       </w:rPr>
     </w:lvl>
   </w:abstractNum>
-  <w:abstractNum w:abstractNumId="7" w15:restartNumberingAfterBreak="0">
+  <w:abstractNum w:abstractNumId="8" w15:restartNumberingAfterBreak="0">
+    <w:nsid w:val="4697604F"/>
+    <w:multiLevelType w:val="hybridMultilevel"/>
+    <w:tmpl w:val="8B54AA12"/>
+    <w:lvl w:ilvl="0" w:tplc="23943FFE">
+      <w:start w:val="1"/>
+      <w:numFmt w:val="bullet"/>
+      <w:lvlText w:val=""/>
+      <w:lvlJc w:val="left"/>
+      <w:pPr>
+        <w:ind w:left="720" w:hanging="360"/>
+      </w:pPr>
+      <w:rPr>
+        <w:rFonts w:ascii="Symbol" w:hAnsi="Symbol" w:hint="default"/>
+        <w:sz w:val="20"/>
+        <w:szCs w:val="20"/>
+      </w:rPr>
+    </w:lvl>
+    <w:lvl w:ilvl="1" w:tplc="04020003" w:tentative="1">
+      <w:start w:val="1"/>
+      <w:numFmt w:val="bullet"/>
+      <w:lvlText w:val="o"/>
+      <w:lvlJc w:val="left"/>
+      <w:pPr>
+        <w:ind w:left="1440" w:hanging="360"/>
+      </w:pPr>
+      <w:rPr>
+        <w:rFonts w:ascii="Courier New" w:hAnsi="Courier New" w:cs="Courier New" w:hint="default"/>
+      </w:rPr>
+    </w:lvl>
+    <w:lvl w:ilvl="2" w:tplc="04020005" w:tentative="1">
+      <w:start w:val="1"/>
+      <w:numFmt w:val="bullet"/>
+      <w:lvlText w:val=""/>
+      <w:lvlJc w:val="left"/>
+      <w:pPr>
+        <w:ind w:left="2160" w:hanging="360"/>
+      </w:pPr>
+      <w:rPr>
+        <w:rFonts w:ascii="Wingdings" w:hAnsi="Wingdings" w:hint="default"/>
+      </w:rPr>
+    </w:lvl>
+    <w:lvl w:ilvl="3" w:tplc="04020001" w:tentative="1">
+      <w:start w:val="1"/>
+      <w:numFmt w:val="bullet"/>
+      <w:lvlText w:val=""/>
+      <w:lvlJc w:val="left"/>
+      <w:pPr>
+        <w:ind w:left="2880" w:hanging="360"/>
+      </w:pPr>
+      <w:rPr>
+        <w:rFonts w:ascii="Symbol" w:hAnsi="Symbol" w:hint="default"/>
+      </w:rPr>
+    </w:lvl>
+    <w:lvl w:ilvl="4" w:tplc="04020003" w:tentative="1">
+      <w:start w:val="1"/>
+      <w:numFmt w:val="bullet"/>
+      <w:lvlText w:val="o"/>
+      <w:lvlJc w:val="left"/>
+      <w:pPr>
+        <w:ind w:left="3600" w:hanging="360"/>
+      </w:pPr>
+      <w:rPr>
+        <w:rFonts w:ascii="Courier New" w:hAnsi="Courier New" w:cs="Courier New" w:hint="default"/>
+      </w:rPr>
+    </w:lvl>
+    <w:lvl w:ilvl="5" w:tplc="04020005" w:tentative="1">
+      <w:start w:val="1"/>
+      <w:numFmt w:val="bullet"/>
+      <w:lvlText w:val=""/>
+      <w:lvlJc w:val="left"/>
+      <w:pPr>
+        <w:ind w:left="4320" w:hanging="360"/>
+      </w:pPr>
+      <w:rPr>
+        <w:rFonts w:ascii="Wingdings" w:hAnsi="Wingdings" w:hint="default"/>
+      </w:rPr>
+    </w:lvl>
+    <w:lvl w:ilvl="6" w:tplc="04020001" w:tentative="1">
+      <w:start w:val="1"/>
+      <w:numFmt w:val="bullet"/>
+      <w:lvlText w:val=""/>
+      <w:lvlJc w:val="left"/>
+      <w:pPr>
+        <w:ind w:left="5040" w:hanging="360"/>
+      </w:pPr>
+      <w:rPr>
+        <w:rFonts w:ascii="Symbol" w:hAnsi="Symbol" w:hint="default"/>
+      </w:rPr>
+    </w:lvl>
+    <w:lvl w:ilvl="7" w:tplc="04020003" w:tentative="1">
+      <w:start w:val="1"/>
+      <w:numFmt w:val="bullet"/>
+      <w:lvlText w:val="o"/>
+      <w:lvlJc w:val="left"/>
+      <w:pPr>
+        <w:ind w:left="5760" w:hanging="360"/>
+      </w:pPr>
+      <w:rPr>
+        <w:rFonts w:ascii="Courier New" w:hAnsi="Courier New" w:cs="Courier New" w:hint="default"/>
+      </w:rPr>
+    </w:lvl>
+    <w:lvl w:ilvl="8" w:tplc="04020005" w:tentative="1">
+      <w:start w:val="1"/>
+      <w:numFmt w:val="bullet"/>
+      <w:lvlText w:val=""/>
+      <w:lvlJc w:val="left"/>
+      <w:pPr>
+        <w:ind w:left="6480" w:hanging="360"/>
+      </w:pPr>
+      <w:rPr>
+        <w:rFonts w:ascii="Wingdings" w:hAnsi="Wingdings" w:hint="default"/>
+      </w:rPr>
+    </w:lvl>
+  </w:abstractNum>
+  <w:abstractNum w:abstractNumId="9" w15:restartNumberingAfterBreak="0">
     <w:nsid w:val="49FD3CC4"/>
     <w:multiLevelType w:val="multilevel"/>
     <w:tmpl w:val="C7CC71E0"/>
@@ -6634,7 +7838,7 @@
       </w:rPr>
     </w:lvl>
   </w:abstractNum>
-  <w:abstractNum w:abstractNumId="8" w15:restartNumberingAfterBreak="0">
+  <w:abstractNum w:abstractNumId="10" w15:restartNumberingAfterBreak="0">
     <w:nsid w:val="520D0433"/>
     <w:multiLevelType w:val="multilevel"/>
     <w:tmpl w:val="AD80B368"/>
@@ -6783,7 +7987,7 @@
       </w:rPr>
     </w:lvl>
   </w:abstractNum>
-  <w:abstractNum w:abstractNumId="9" w15:restartNumberingAfterBreak="0">
+  <w:abstractNum w:abstractNumId="11" w15:restartNumberingAfterBreak="0">
     <w:nsid w:val="5242706C"/>
     <w:multiLevelType w:val="multilevel"/>
     <w:tmpl w:val="7E0640DE"/>
@@ -6932,7 +8136,7 @@
       </w:rPr>
     </w:lvl>
   </w:abstractNum>
-  <w:abstractNum w:abstractNumId="10" w15:restartNumberingAfterBreak="0">
+  <w:abstractNum w:abstractNumId="12" w15:restartNumberingAfterBreak="0">
     <w:nsid w:val="5AC32351"/>
     <w:multiLevelType w:val="multilevel"/>
     <w:tmpl w:val="33CEC63A"/>
@@ -7081,7 +8285,7 @@
       </w:rPr>
     </w:lvl>
   </w:abstractNum>
-  <w:abstractNum w:abstractNumId="11" w15:restartNumberingAfterBreak="0">
+  <w:abstractNum w:abstractNumId="13" w15:restartNumberingAfterBreak="0">
     <w:nsid w:val="6DF21A89"/>
     <w:multiLevelType w:val="hybridMultilevel"/>
     <w:tmpl w:val="6CD0EEA4"/>
@@ -7171,40 +8375,46 @@
     </w:lvl>
   </w:abstractNum>
   <w:num w:numId="1" w16cid:durableId="19821794">
+    <w:abstractNumId w:val="1"/>
+  </w:num>
+  <w:num w:numId="2" w16cid:durableId="136800732">
+    <w:abstractNumId w:val="9"/>
+  </w:num>
+  <w:num w:numId="3" w16cid:durableId="207184322">
+    <w:abstractNumId w:val="12"/>
+  </w:num>
+  <w:num w:numId="4" w16cid:durableId="568153520">
+    <w:abstractNumId w:val="2"/>
+  </w:num>
+  <w:num w:numId="5" w16cid:durableId="1090733668">
+    <w:abstractNumId w:val="3"/>
+  </w:num>
+  <w:num w:numId="6" w16cid:durableId="1426074120">
+    <w:abstractNumId w:val="7"/>
+  </w:num>
+  <w:num w:numId="7" w16cid:durableId="1099061470">
+    <w:abstractNumId w:val="4"/>
+  </w:num>
+  <w:num w:numId="8" w16cid:durableId="2096631095">
+    <w:abstractNumId w:val="11"/>
+  </w:num>
+  <w:num w:numId="9" w16cid:durableId="249584429">
+    <w:abstractNumId w:val="10"/>
+  </w:num>
+  <w:num w:numId="10" w16cid:durableId="1237202361">
+    <w:abstractNumId w:val="5"/>
+  </w:num>
+  <w:num w:numId="11" w16cid:durableId="2044860616">
+    <w:abstractNumId w:val="6"/>
+  </w:num>
+  <w:num w:numId="12" w16cid:durableId="2121487236">
+    <w:abstractNumId w:val="13"/>
+  </w:num>
+  <w:num w:numId="13" w16cid:durableId="711881071">
     <w:abstractNumId w:val="0"/>
   </w:num>
-  <w:num w:numId="2" w16cid:durableId="136800732">
-    <w:abstractNumId w:val="7"/>
-  </w:num>
-  <w:num w:numId="3" w16cid:durableId="207184322">
-    <w:abstractNumId w:val="10"/>
-  </w:num>
-  <w:num w:numId="4" w16cid:durableId="568153520">
-    <w:abstractNumId w:val="1"/>
-  </w:num>
-  <w:num w:numId="5" w16cid:durableId="1090733668">
-    <w:abstractNumId w:val="2"/>
-  </w:num>
-  <w:num w:numId="6" w16cid:durableId="1426074120">
-    <w:abstractNumId w:val="6"/>
-  </w:num>
-  <w:num w:numId="7" w16cid:durableId="1099061470">
-    <w:abstractNumId w:val="3"/>
-  </w:num>
-  <w:num w:numId="8" w16cid:durableId="2096631095">
-    <w:abstractNumId w:val="9"/>
-  </w:num>
-  <w:num w:numId="9" w16cid:durableId="249584429">
+  <w:num w:numId="14" w16cid:durableId="833301968">
     <w:abstractNumId w:val="8"/>
-  </w:num>
-  <w:num w:numId="10" w16cid:durableId="1237202361">
-    <w:abstractNumId w:val="4"/>
-  </w:num>
-  <w:num w:numId="11" w16cid:durableId="2044860616">
-    <w:abstractNumId w:val="5"/>
-  </w:num>
-  <w:num w:numId="12" w16cid:durableId="2121487236">
-    <w:abstractNumId w:val="11"/>
   </w:num>
 </w:numbering>
 </file>
@@ -7656,7 +8866,6 @@
   <w:style w:type="character" w:default="1" w:styleId="a0">
     <w:name w:val="Default Paragraph Font"/>
     <w:uiPriority w:val="1"/>
-    <w:semiHidden/>
     <w:unhideWhenUsed/>
   </w:style>
   <w:style w:type="table" w:default="1" w:styleId="a1">

</xml_diff>

<commit_message>
fixed documentation. all pipelines are passing
</commit_message>
<xml_diff>
--- a/Documentation/Design Document - Hristo Ganchev.docx
+++ b/Documentation/Design Document - Hristo Ganchev.docx
@@ -243,7 +243,7 @@
           <w:szCs w:val="40"/>
           <w:lang w:val="en-US"/>
         </w:rPr>
-        <w:t>01</w:t>
+        <w:t>20</w:t>
       </w:r>
       <w:r>
         <w:rPr>
@@ -296,7 +296,7 @@
           <w:szCs w:val="40"/>
           <w:lang w:val="en-US"/>
         </w:rPr>
-        <w:t>4</w:t>
+        <w:t>5</w:t>
       </w:r>
       <w:r>
         <w:rPr>
@@ -404,7 +404,7 @@
           <w:r>
             <w:fldChar w:fldCharType="separate"/>
           </w:r>
-          <w:hyperlink w:anchor="_Toc153829285" w:history="1">
+          <w:hyperlink w:anchor="_Toc154007910" w:history="1">
             <w:r>
               <w:rPr>
                 <w:rStyle w:val="a7"/>
@@ -444,7 +444,7 @@
               <w:rPr>
                 <w:webHidden/>
               </w:rPr>
-              <w:instrText xml:space="preserve"> PAGEREF _Toc153829285 \h </w:instrText>
+              <w:instrText xml:space="preserve"> PAGEREF _Toc154007910 \h </w:instrText>
             </w:r>
             <w:r>
               <w:rPr>
@@ -486,7 +486,7 @@
               <w:lang w:val="bg-BG" w:eastAsia="bg-BG"/>
             </w:rPr>
           </w:pPr>
-          <w:hyperlink w:anchor="_Toc153829286" w:history="1">
+          <w:hyperlink w:anchor="_Toc154007911" w:history="1">
             <w:r>
               <w:rPr>
                 <w:rStyle w:val="a7"/>
@@ -526,7 +526,7 @@
               <w:rPr>
                 <w:webHidden/>
               </w:rPr>
-              <w:instrText xml:space="preserve"> PAGEREF _Toc153829286 \h </w:instrText>
+              <w:instrText xml:space="preserve"> PAGEREF _Toc154007911 \h </w:instrText>
             </w:r>
             <w:r>
               <w:rPr>
@@ -568,7 +568,7 @@
               <w:lang w:val="bg-BG" w:eastAsia="bg-BG"/>
             </w:rPr>
           </w:pPr>
-          <w:hyperlink w:anchor="_Toc153829287" w:history="1">
+          <w:hyperlink w:anchor="_Toc154007912" w:history="1">
             <w:r>
               <w:rPr>
                 <w:rStyle w:val="a7"/>
@@ -608,7 +608,7 @@
               <w:rPr>
                 <w:webHidden/>
               </w:rPr>
-              <w:instrText xml:space="preserve"> PAGEREF _Toc153829287 \h </w:instrText>
+              <w:instrText xml:space="preserve"> PAGEREF _Toc154007912 \h </w:instrText>
             </w:r>
             <w:r>
               <w:rPr>
@@ -647,7 +647,7 @@
               <w:lang w:eastAsia="bg-BG"/>
             </w:rPr>
           </w:pPr>
-          <w:hyperlink w:anchor="_Toc153829288" w:history="1">
+          <w:hyperlink w:anchor="_Toc154007913" w:history="1">
             <w:r>
               <w:rPr>
                 <w:rStyle w:val="a7"/>
@@ -677,7 +677,7 @@
                 <w:noProof/>
                 <w:webHidden/>
               </w:rPr>
-              <w:instrText xml:space="preserve"> PAGEREF _Toc153829288 \h </w:instrText>
+              <w:instrText xml:space="preserve"> PAGEREF _Toc154007913 \h </w:instrText>
             </w:r>
             <w:r>
               <w:rPr>
@@ -720,7 +720,7 @@
               <w:lang w:eastAsia="bg-BG"/>
             </w:rPr>
           </w:pPr>
-          <w:hyperlink w:anchor="_Toc153829289" w:history="1">
+          <w:hyperlink w:anchor="_Toc154007914" w:history="1">
             <w:r>
               <w:rPr>
                 <w:rStyle w:val="a7"/>
@@ -750,7 +750,7 @@
                 <w:noProof/>
                 <w:webHidden/>
               </w:rPr>
-              <w:instrText xml:space="preserve"> PAGEREF _Toc153829289 \h </w:instrText>
+              <w:instrText xml:space="preserve"> PAGEREF _Toc154007914 \h </w:instrText>
             </w:r>
             <w:r>
               <w:rPr>
@@ -793,7 +793,7 @@
               <w:lang w:eastAsia="bg-BG"/>
             </w:rPr>
           </w:pPr>
-          <w:hyperlink w:anchor="_Toc153829290" w:history="1">
+          <w:hyperlink w:anchor="_Toc154007915" w:history="1">
             <w:r>
               <w:rPr>
                 <w:rStyle w:val="a7"/>
@@ -823,7 +823,7 @@
                 <w:noProof/>
                 <w:webHidden/>
               </w:rPr>
-              <w:instrText xml:space="preserve"> PAGEREF _Toc153829290 \h </w:instrText>
+              <w:instrText xml:space="preserve"> PAGEREF _Toc154007915 \h </w:instrText>
             </w:r>
             <w:r>
               <w:rPr>
@@ -866,7 +866,7 @@
               <w:lang w:eastAsia="bg-BG"/>
             </w:rPr>
           </w:pPr>
-          <w:hyperlink w:anchor="_Toc153829291" w:history="1">
+          <w:hyperlink w:anchor="_Toc154007916" w:history="1">
             <w:r>
               <w:rPr>
                 <w:rStyle w:val="a7"/>
@@ -896,7 +896,7 @@
                 <w:noProof/>
                 <w:webHidden/>
               </w:rPr>
-              <w:instrText xml:space="preserve"> PAGEREF _Toc153829291 \h </w:instrText>
+              <w:instrText xml:space="preserve"> PAGEREF _Toc154007916 \h </w:instrText>
             </w:r>
             <w:r>
               <w:rPr>
@@ -939,7 +939,7 @@
               <w:lang w:eastAsia="bg-BG"/>
             </w:rPr>
           </w:pPr>
-          <w:hyperlink w:anchor="_Toc153829292" w:history="1">
+          <w:hyperlink w:anchor="_Toc154007917" w:history="1">
             <w:r>
               <w:rPr>
                 <w:rStyle w:val="a7"/>
@@ -969,7 +969,7 @@
                 <w:noProof/>
                 <w:webHidden/>
               </w:rPr>
-              <w:instrText xml:space="preserve"> PAGEREF _Toc153829292 \h </w:instrText>
+              <w:instrText xml:space="preserve"> PAGEREF _Toc154007917 \h </w:instrText>
             </w:r>
             <w:r>
               <w:rPr>
@@ -1012,7 +1012,7 @@
               <w:lang w:eastAsia="bg-BG"/>
             </w:rPr>
           </w:pPr>
-          <w:hyperlink w:anchor="_Toc153829293" w:history="1">
+          <w:hyperlink w:anchor="_Toc154007918" w:history="1">
             <w:r>
               <w:rPr>
                 <w:rStyle w:val="a7"/>
@@ -1042,7 +1042,7 @@
                 <w:noProof/>
                 <w:webHidden/>
               </w:rPr>
-              <w:instrText xml:space="preserve"> PAGEREF _Toc153829293 \h </w:instrText>
+              <w:instrText xml:space="preserve"> PAGEREF _Toc154007918 \h </w:instrText>
             </w:r>
             <w:r>
               <w:rPr>
@@ -1085,7 +1085,7 @@
               <w:lang w:eastAsia="bg-BG"/>
             </w:rPr>
           </w:pPr>
-          <w:hyperlink w:anchor="_Toc153829294" w:history="1">
+          <w:hyperlink w:anchor="_Toc154007919" w:history="1">
             <w:r>
               <w:rPr>
                 <w:rStyle w:val="a7"/>
@@ -1115,7 +1115,7 @@
                 <w:noProof/>
                 <w:webHidden/>
               </w:rPr>
-              <w:instrText xml:space="preserve"> PAGEREF _Toc153829294 \h </w:instrText>
+              <w:instrText xml:space="preserve"> PAGEREF _Toc154007919 \h </w:instrText>
             </w:r>
             <w:r>
               <w:rPr>
@@ -1161,7 +1161,7 @@
               <w:lang w:val="bg-BG" w:eastAsia="bg-BG"/>
             </w:rPr>
           </w:pPr>
-          <w:hyperlink w:anchor="_Toc153829295" w:history="1">
+          <w:hyperlink w:anchor="_Toc154007920" w:history="1">
             <w:r>
               <w:rPr>
                 <w:rStyle w:val="a7"/>
@@ -1201,7 +1201,7 @@
               <w:rPr>
                 <w:webHidden/>
               </w:rPr>
-              <w:instrText xml:space="preserve"> PAGEREF _Toc153829295 \h </w:instrText>
+              <w:instrText xml:space="preserve"> PAGEREF _Toc154007920 \h </w:instrText>
             </w:r>
             <w:r>
               <w:rPr>
@@ -1243,7 +1243,7 @@
               <w:lang w:val="bg-BG" w:eastAsia="bg-BG"/>
             </w:rPr>
           </w:pPr>
-          <w:hyperlink w:anchor="_Toc153829296" w:history="1">
+          <w:hyperlink w:anchor="_Toc154007921" w:history="1">
             <w:r>
               <w:rPr>
                 <w:rStyle w:val="a7"/>
@@ -1283,7 +1283,7 @@
               <w:rPr>
                 <w:webHidden/>
               </w:rPr>
-              <w:instrText xml:space="preserve"> PAGEREF _Toc153829296 \h </w:instrText>
+              <w:instrText xml:space="preserve"> PAGEREF _Toc154007921 \h </w:instrText>
             </w:r>
             <w:r>
               <w:rPr>
@@ -1322,7 +1322,7 @@
               <w:lang w:eastAsia="bg-BG"/>
             </w:rPr>
           </w:pPr>
-          <w:hyperlink w:anchor="_Toc153829297" w:history="1">
+          <w:hyperlink w:anchor="_Toc154007922" w:history="1">
             <w:r>
               <w:rPr>
                 <w:rStyle w:val="a7"/>
@@ -1352,7 +1352,7 @@
                 <w:noProof/>
                 <w:webHidden/>
               </w:rPr>
-              <w:instrText xml:space="preserve"> PAGEREF _Toc153829297 \h </w:instrText>
+              <w:instrText xml:space="preserve"> PAGEREF _Toc154007922 \h </w:instrText>
             </w:r>
             <w:r>
               <w:rPr>
@@ -1395,7 +1395,7 @@
               <w:lang w:eastAsia="bg-BG"/>
             </w:rPr>
           </w:pPr>
-          <w:hyperlink w:anchor="_Toc153829298" w:history="1">
+          <w:hyperlink w:anchor="_Toc154007923" w:history="1">
             <w:r>
               <w:rPr>
                 <w:rStyle w:val="a7"/>
@@ -1425,7 +1425,7 @@
                 <w:noProof/>
                 <w:webHidden/>
               </w:rPr>
-              <w:instrText xml:space="preserve"> PAGEREF _Toc153829298 \h </w:instrText>
+              <w:instrText xml:space="preserve"> PAGEREF _Toc154007923 \h </w:instrText>
             </w:r>
             <w:r>
               <w:rPr>
@@ -1468,7 +1468,7 @@
               <w:lang w:eastAsia="bg-BG"/>
             </w:rPr>
           </w:pPr>
-          <w:hyperlink w:anchor="_Toc153829299" w:history="1">
+          <w:hyperlink w:anchor="_Toc154007924" w:history="1">
             <w:r>
               <w:rPr>
                 <w:rStyle w:val="a7"/>
@@ -1498,7 +1498,7 @@
                 <w:noProof/>
                 <w:webHidden/>
               </w:rPr>
-              <w:instrText xml:space="preserve"> PAGEREF _Toc153829299 \h </w:instrText>
+              <w:instrText xml:space="preserve"> PAGEREF _Toc154007924 \h </w:instrText>
             </w:r>
             <w:r>
               <w:rPr>
@@ -1541,7 +1541,7 @@
               <w:lang w:eastAsia="bg-BG"/>
             </w:rPr>
           </w:pPr>
-          <w:hyperlink w:anchor="_Toc153829300" w:history="1">
+          <w:hyperlink w:anchor="_Toc154007925" w:history="1">
             <w:r>
               <w:rPr>
                 <w:rStyle w:val="a7"/>
@@ -1571,7 +1571,7 @@
                 <w:noProof/>
                 <w:webHidden/>
               </w:rPr>
-              <w:instrText xml:space="preserve"> PAGEREF _Toc153829300 \h </w:instrText>
+              <w:instrText xml:space="preserve"> PAGEREF _Toc154007925 \h </w:instrText>
             </w:r>
             <w:r>
               <w:rPr>
@@ -1614,7 +1614,7 @@
               <w:lang w:eastAsia="bg-BG"/>
             </w:rPr>
           </w:pPr>
-          <w:hyperlink w:anchor="_Toc153829301" w:history="1">
+          <w:hyperlink w:anchor="_Toc154007926" w:history="1">
             <w:r>
               <w:rPr>
                 <w:rStyle w:val="a7"/>
@@ -1644,7 +1644,7 @@
                 <w:noProof/>
                 <w:webHidden/>
               </w:rPr>
-              <w:instrText xml:space="preserve"> PAGEREF _Toc153829301 \h </w:instrText>
+              <w:instrText xml:space="preserve"> PAGEREF _Toc154007926 \h </w:instrText>
             </w:r>
             <w:r>
               <w:rPr>
@@ -1687,7 +1687,7 @@
               <w:lang w:eastAsia="bg-BG"/>
             </w:rPr>
           </w:pPr>
-          <w:hyperlink w:anchor="_Toc153829302" w:history="1">
+          <w:hyperlink w:anchor="_Toc154007927" w:history="1">
             <w:r>
               <w:rPr>
                 <w:rStyle w:val="a7"/>
@@ -1717,7 +1717,7 @@
                 <w:noProof/>
                 <w:webHidden/>
               </w:rPr>
-              <w:instrText xml:space="preserve"> PAGEREF _Toc153829302 \h </w:instrText>
+              <w:instrText xml:space="preserve"> PAGEREF _Toc154007927 \h </w:instrText>
             </w:r>
             <w:r>
               <w:rPr>
@@ -1737,7 +1737,7 @@
                 <w:noProof/>
                 <w:webHidden/>
               </w:rPr>
-              <w:t>14</w:t>
+              <w:t>15</w:t>
             </w:r>
             <w:r>
               <w:rPr>
@@ -1760,7 +1760,7 @@
               <w:lang w:eastAsia="bg-BG"/>
             </w:rPr>
           </w:pPr>
-          <w:hyperlink w:anchor="_Toc153829303" w:history="1">
+          <w:hyperlink w:anchor="_Toc154007928" w:history="1">
             <w:r>
               <w:rPr>
                 <w:rStyle w:val="a7"/>
@@ -1790,7 +1790,7 @@
                 <w:noProof/>
                 <w:webHidden/>
               </w:rPr>
-              <w:instrText xml:space="preserve"> PAGEREF _Toc153829303 \h </w:instrText>
+              <w:instrText xml:space="preserve"> PAGEREF _Toc154007928 \h </w:instrText>
             </w:r>
             <w:r>
               <w:rPr>
@@ -1833,7 +1833,7 @@
               <w:lang w:eastAsia="bg-BG"/>
             </w:rPr>
           </w:pPr>
-          <w:hyperlink w:anchor="_Toc153829304" w:history="1">
+          <w:hyperlink w:anchor="_Toc154007929" w:history="1">
             <w:r>
               <w:rPr>
                 <w:rStyle w:val="a7"/>
@@ -1863,7 +1863,7 @@
                 <w:noProof/>
                 <w:webHidden/>
               </w:rPr>
-              <w:instrText xml:space="preserve"> PAGEREF _Toc153829304 \h </w:instrText>
+              <w:instrText xml:space="preserve"> PAGEREF _Toc154007929 \h </w:instrText>
             </w:r>
             <w:r>
               <w:rPr>
@@ -1906,7 +1906,7 @@
               <w:lang w:eastAsia="bg-BG"/>
             </w:rPr>
           </w:pPr>
-          <w:hyperlink w:anchor="_Toc153829305" w:history="1">
+          <w:hyperlink w:anchor="_Toc154007930" w:history="1">
             <w:r>
               <w:rPr>
                 <w:rStyle w:val="a7"/>
@@ -1936,7 +1936,7 @@
                 <w:noProof/>
                 <w:webHidden/>
               </w:rPr>
-              <w:instrText xml:space="preserve"> PAGEREF _Toc153829305 \h </w:instrText>
+              <w:instrText xml:space="preserve"> PAGEREF _Toc154007930 \h </w:instrText>
             </w:r>
             <w:r>
               <w:rPr>
@@ -1956,7 +1956,7 @@
                 <w:noProof/>
                 <w:webHidden/>
               </w:rPr>
-              <w:t>15</w:t>
+              <w:t>16</w:t>
             </w:r>
             <w:r>
               <w:rPr>
@@ -1979,7 +1979,7 @@
               <w:lang w:eastAsia="bg-BG"/>
             </w:rPr>
           </w:pPr>
-          <w:hyperlink w:anchor="_Toc153829306" w:history="1">
+          <w:hyperlink w:anchor="_Toc154007931" w:history="1">
             <w:r>
               <w:rPr>
                 <w:rStyle w:val="a7"/>
@@ -2009,7 +2009,7 @@
                 <w:noProof/>
                 <w:webHidden/>
               </w:rPr>
-              <w:instrText xml:space="preserve"> PAGEREF _Toc153829306 \h </w:instrText>
+              <w:instrText xml:space="preserve"> PAGEREF _Toc154007931 \h </w:instrText>
             </w:r>
             <w:r>
               <w:rPr>
@@ -2029,7 +2029,7 @@
                 <w:noProof/>
                 <w:webHidden/>
               </w:rPr>
-              <w:t>15</w:t>
+              <w:t>16</w:t>
             </w:r>
             <w:r>
               <w:rPr>
@@ -2055,7 +2055,7 @@
               <w:lang w:val="bg-BG" w:eastAsia="bg-BG"/>
             </w:rPr>
           </w:pPr>
-          <w:hyperlink w:anchor="_Toc153829307" w:history="1">
+          <w:hyperlink w:anchor="_Toc154007932" w:history="1">
             <w:r>
               <w:rPr>
                 <w:rStyle w:val="a7"/>
@@ -2095,7 +2095,7 @@
               <w:rPr>
                 <w:webHidden/>
               </w:rPr>
-              <w:instrText xml:space="preserve"> PAGEREF _Toc153829307 \h </w:instrText>
+              <w:instrText xml:space="preserve"> PAGEREF _Toc154007932 \h </w:instrText>
             </w:r>
             <w:r>
               <w:rPr>
@@ -2112,7 +2112,7 @@
               <w:rPr>
                 <w:webHidden/>
               </w:rPr>
-              <w:t>16</w:t>
+              <w:t>17</w:t>
             </w:r>
             <w:r>
               <w:rPr>
@@ -2134,7 +2134,7 @@
               <w:lang w:eastAsia="bg-BG"/>
             </w:rPr>
           </w:pPr>
-          <w:hyperlink w:anchor="_Toc153829308" w:history="1">
+          <w:hyperlink w:anchor="_Toc154007933" w:history="1">
             <w:r>
               <w:rPr>
                 <w:rStyle w:val="a7"/>
@@ -2164,7 +2164,7 @@
                 <w:noProof/>
                 <w:webHidden/>
               </w:rPr>
-              <w:instrText xml:space="preserve"> PAGEREF _Toc153829308 \h </w:instrText>
+              <w:instrText xml:space="preserve"> PAGEREF _Toc154007933 \h </w:instrText>
             </w:r>
             <w:r>
               <w:rPr>
@@ -2184,7 +2184,7 @@
                 <w:noProof/>
                 <w:webHidden/>
               </w:rPr>
-              <w:t>16</w:t>
+              <w:t>17</w:t>
             </w:r>
             <w:r>
               <w:rPr>
@@ -2207,7 +2207,7 @@
               <w:lang w:eastAsia="bg-BG"/>
             </w:rPr>
           </w:pPr>
-          <w:hyperlink w:anchor="_Toc153829309" w:history="1">
+          <w:hyperlink w:anchor="_Toc154007934" w:history="1">
             <w:r>
               <w:rPr>
                 <w:rStyle w:val="a7"/>
@@ -2237,7 +2237,7 @@
                 <w:noProof/>
                 <w:webHidden/>
               </w:rPr>
-              <w:instrText xml:space="preserve"> PAGEREF _Toc153829309 \h </w:instrText>
+              <w:instrText xml:space="preserve"> PAGEREF _Toc154007934 \h </w:instrText>
             </w:r>
             <w:r>
               <w:rPr>
@@ -2257,7 +2257,7 @@
                 <w:noProof/>
                 <w:webHidden/>
               </w:rPr>
-              <w:t>16</w:t>
+              <w:t>17</w:t>
             </w:r>
             <w:r>
               <w:rPr>
@@ -2280,7 +2280,7 @@
               <w:lang w:eastAsia="bg-BG"/>
             </w:rPr>
           </w:pPr>
-          <w:hyperlink w:anchor="_Toc153829310" w:history="1">
+          <w:hyperlink w:anchor="_Toc154007935" w:history="1">
             <w:r>
               <w:rPr>
                 <w:rStyle w:val="a7"/>
@@ -2310,7 +2310,7 @@
                 <w:noProof/>
                 <w:webHidden/>
               </w:rPr>
-              <w:instrText xml:space="preserve"> PAGEREF _Toc153829310 \h </w:instrText>
+              <w:instrText xml:space="preserve"> PAGEREF _Toc154007935 \h </w:instrText>
             </w:r>
             <w:r>
               <w:rPr>
@@ -2330,7 +2330,7 @@
                 <w:noProof/>
                 <w:webHidden/>
               </w:rPr>
-              <w:t>16</w:t>
+              <w:t>17</w:t>
             </w:r>
             <w:r>
               <w:rPr>
@@ -2353,7 +2353,7 @@
               <w:lang w:eastAsia="bg-BG"/>
             </w:rPr>
           </w:pPr>
-          <w:hyperlink w:anchor="_Toc153829311" w:history="1">
+          <w:hyperlink w:anchor="_Toc154007936" w:history="1">
             <w:r>
               <w:rPr>
                 <w:rStyle w:val="a7"/>
@@ -2383,7 +2383,7 @@
                 <w:noProof/>
                 <w:webHidden/>
               </w:rPr>
-              <w:instrText xml:space="preserve"> PAGEREF _Toc153829311 \h </w:instrText>
+              <w:instrText xml:space="preserve"> PAGEREF _Toc154007936 \h </w:instrText>
             </w:r>
             <w:r>
               <w:rPr>
@@ -2403,7 +2403,7 @@
                 <w:noProof/>
                 <w:webHidden/>
               </w:rPr>
-              <w:t>17</w:t>
+              <w:t>18</w:t>
             </w:r>
             <w:r>
               <w:rPr>
@@ -2426,7 +2426,7 @@
               <w:lang w:eastAsia="bg-BG"/>
             </w:rPr>
           </w:pPr>
-          <w:hyperlink w:anchor="_Toc153829312" w:history="1">
+          <w:hyperlink w:anchor="_Toc154007937" w:history="1">
             <w:r>
               <w:rPr>
                 <w:rStyle w:val="a7"/>
@@ -2456,7 +2456,7 @@
                 <w:noProof/>
                 <w:webHidden/>
               </w:rPr>
-              <w:instrText xml:space="preserve"> PAGEREF _Toc153829312 \h </w:instrText>
+              <w:instrText xml:space="preserve"> PAGEREF _Toc154007937 \h </w:instrText>
             </w:r>
             <w:r>
               <w:rPr>
@@ -2476,7 +2476,7 @@
                 <w:noProof/>
                 <w:webHidden/>
               </w:rPr>
-              <w:t>17</w:t>
+              <w:t>18</w:t>
             </w:r>
             <w:r>
               <w:rPr>
@@ -2499,7 +2499,7 @@
               <w:lang w:eastAsia="bg-BG"/>
             </w:rPr>
           </w:pPr>
-          <w:hyperlink w:anchor="_Toc153829313" w:history="1">
+          <w:hyperlink w:anchor="_Toc154007938" w:history="1">
             <w:r>
               <w:rPr>
                 <w:rStyle w:val="a7"/>
@@ -2529,7 +2529,7 @@
                 <w:noProof/>
                 <w:webHidden/>
               </w:rPr>
-              <w:instrText xml:space="preserve"> PAGEREF _Toc153829313 \h </w:instrText>
+              <w:instrText xml:space="preserve"> PAGEREF _Toc154007938 \h </w:instrText>
             </w:r>
             <w:r>
               <w:rPr>
@@ -2549,7 +2549,7 @@
                 <w:noProof/>
                 <w:webHidden/>
               </w:rPr>
-              <w:t>18</w:t>
+              <w:t>19</w:t>
             </w:r>
             <w:r>
               <w:rPr>
@@ -2595,7 +2595,7 @@
           <w:lang w:val="en-US"/>
         </w:rPr>
       </w:pPr>
-      <w:bookmarkStart w:id="0" w:name="_Toc153829285"/>
+      <w:bookmarkStart w:id="0" w:name="_Toc154007910"/>
       <w:r>
         <w:rPr>
           <w:b/>
@@ -2763,7 +2763,7 @@
           <w:lang w:val="en-US"/>
         </w:rPr>
       </w:pPr>
-      <w:bookmarkStart w:id="1" w:name="_Toc153829286"/>
+      <w:bookmarkStart w:id="1" w:name="_Toc154007911"/>
       <w:r>
         <w:rPr>
           <w:b/>
@@ -3035,7 +3035,7 @@
           <w:lang w:val="en-US"/>
         </w:rPr>
       </w:pPr>
-      <w:bookmarkStart w:id="2" w:name="_Toc153829287"/>
+      <w:bookmarkStart w:id="2" w:name="_Toc154007912"/>
       <w:r>
         <w:rPr>
           <w:b/>
@@ -3068,7 +3068,7 @@
           <w:lang w:val="en-US"/>
         </w:rPr>
       </w:pPr>
-      <w:bookmarkStart w:id="3" w:name="_Toc153829288"/>
+      <w:bookmarkStart w:id="3" w:name="_Toc154007913"/>
       <w:r>
         <w:rPr>
           <w:b/>
@@ -3339,7 +3339,7 @@
           <w:lang w:val="en-US"/>
         </w:rPr>
       </w:pPr>
-      <w:bookmarkStart w:id="4" w:name="_Toc153829289"/>
+      <w:bookmarkStart w:id="4" w:name="_Toc154007914"/>
       <w:r>
         <w:rPr>
           <w:b/>
@@ -3677,7 +3677,7 @@
           <w:lang w:val="en-US"/>
         </w:rPr>
       </w:pPr>
-      <w:bookmarkStart w:id="5" w:name="_Toc153829290"/>
+      <w:bookmarkStart w:id="5" w:name="_Toc154007915"/>
       <w:r>
         <w:rPr>
           <w:noProof/>
@@ -4096,7 +4096,7 @@
           <w:lang w:val="en-US"/>
         </w:rPr>
       </w:pPr>
-      <w:bookmarkStart w:id="6" w:name="_Toc153829291"/>
+      <w:bookmarkStart w:id="6" w:name="_Toc154007916"/>
       <w:r>
         <w:rPr>
           <w:b/>
@@ -4485,7 +4485,7 @@
           <w:lang w:val="en-US"/>
         </w:rPr>
       </w:pPr>
-      <w:bookmarkStart w:id="7" w:name="_Toc153829292"/>
+      <w:bookmarkStart w:id="7" w:name="_Toc154007917"/>
       <w:r>
         <w:rPr>
           <w:b/>
@@ -4497,7 +4497,7 @@
         </w:rPr>
         <w:lastRenderedPageBreak/>
         <w:drawing>
-          <wp:anchor distT="0" distB="0" distL="114300" distR="114300" simplePos="0" relativeHeight="251662336" behindDoc="0" locked="0" layoutInCell="1" allowOverlap="1" wp14:anchorId="0AE9F46F" wp14:editId="4BD476EA">
+          <wp:anchor distT="0" distB="0" distL="114300" distR="114300" simplePos="0" relativeHeight="251662336" behindDoc="0" locked="0" layoutInCell="1" allowOverlap="1" wp14:anchorId="0AE9F46F" wp14:editId="1A98D246">
             <wp:simplePos x="0" y="0"/>
             <wp:positionH relativeFrom="page">
               <wp:posOffset>-1140460</wp:posOffset>
@@ -4607,7 +4607,7 @@
         <mc:AlternateContent>
           <mc:Choice Requires="wpi">
             <w:drawing>
-              <wp:anchor distT="0" distB="0" distL="114300" distR="114300" simplePos="0" relativeHeight="251667456" behindDoc="0" locked="0" layoutInCell="1" allowOverlap="1" wp14:anchorId="7D3E1191" wp14:editId="7F2C2997">
+              <wp:anchor distT="0" distB="0" distL="114300" distR="114300" simplePos="0" relativeHeight="251667456" behindDoc="0" locked="0" layoutInCell="1" allowOverlap="1" wp14:anchorId="7D3E1191" wp14:editId="524BDAE1">
                 <wp:simplePos x="0" y="0"/>
                 <wp:positionH relativeFrom="column">
                   <wp:posOffset>-997585</wp:posOffset>
@@ -4641,7 +4641,7 @@
           </mc:Choice>
           <mc:Fallback>
             <w:pict>
-              <v:shapetype w14:anchorId="3B5059D5" id="_x0000_t75" coordsize="21600,21600" o:spt="75" o:preferrelative="t" path="m@4@5l@4@11@9@11@9@5xe" filled="f" stroked="f">
+              <v:shapetype w14:anchorId="397065A3" id="_x0000_t75" coordsize="21600,21600" o:spt="75" o:preferrelative="t" path="m@4@5l@4@11@9@11@9@5xe" filled="f" stroked="f">
                 <v:stroke joinstyle="miter"/>
                 <v:formulas>
                   <v:f eqn="if lineDrawn pixelLineWidth 0"/>
@@ -4660,7 +4660,7 @@
                 <v:path o:extrusionok="f" gradientshapeok="t" o:connecttype="rect"/>
                 <o:lock v:ext="edit" aspectratio="t"/>
               </v:shapetype>
-              <v:shape id="Ръкопис 7" o:spid="_x0000_s1026" type="#_x0000_t75" style="position:absolute;margin-left:-79.25pt;margin-top:1.25pt;width:47.35pt;height:20.15pt;z-index:251667456;visibility:visible;mso-wrap-style:square;mso-width-percent:0;mso-wrap-distance-left:9pt;mso-wrap-distance-top:0;mso-wrap-distance-right:9pt;mso-wrap-distance-bottom:0;mso-position-horizontal:absolute;mso-position-horizontal-relative:text;mso-position-vertical:absolute;mso-position-vertical-relative:text;mso-width-percent:0;mso-width-relative:margin" o:gfxdata="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">
+              <v:shape id="Ръкопис 7" o:spid="_x0000_s1026" type="#_x0000_t75" style="position:absolute;margin-left:-79.25pt;margin-top:1.25pt;width:47.35pt;height:20.15pt;z-index:251667456;visibility:visible;mso-wrap-style:square;mso-width-percent:0;mso-wrap-distance-left:9pt;mso-wrap-distance-top:0;mso-wrap-distance-right:9pt;mso-wrap-distance-bottom:0;mso-position-horizontal:absolute;mso-position-horizontal-relative:text;mso-position-vertical:absolute;mso-position-vertical-relative:text;mso-width-percent:0;mso-width-relative:margin" o:gfxdata="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">
                 <v:imagedata r:id="rId14" o:title=""/>
               </v:shape>
             </w:pict>
@@ -4816,197 +4816,6 @@
           <w:lang w:val="en-US"/>
         </w:rPr>
       </w:pPr>
-    </w:p>
-    <w:p>
-      <w:pPr>
-        <w:rPr>
-          <w:b/>
-          <w:bCs/>
-          <w:sz w:val="28"/>
-          <w:szCs w:val="28"/>
-          <w:lang w:val="en-US"/>
-        </w:rPr>
-      </w:pPr>
-    </w:p>
-    <w:p>
-      <w:pPr>
-        <w:rPr>
-          <w:b/>
-          <w:bCs/>
-          <w:sz w:val="28"/>
-          <w:szCs w:val="28"/>
-          <w:lang w:val="en-US"/>
-        </w:rPr>
-      </w:pPr>
-    </w:p>
-    <w:p>
-      <w:pPr>
-        <w:rPr>
-          <w:b/>
-          <w:bCs/>
-          <w:sz w:val="28"/>
-          <w:szCs w:val="28"/>
-          <w:lang w:val="en-US"/>
-        </w:rPr>
-      </w:pPr>
-    </w:p>
-    <w:p>
-      <w:pPr>
-        <w:rPr>
-          <w:b/>
-          <w:bCs/>
-          <w:sz w:val="28"/>
-          <w:szCs w:val="28"/>
-          <w:lang w:val="en-US"/>
-        </w:rPr>
-      </w:pPr>
-    </w:p>
-    <w:p>
-      <w:pPr>
-        <w:rPr>
-          <w:b/>
-          <w:bCs/>
-          <w:sz w:val="28"/>
-          <w:szCs w:val="28"/>
-          <w:lang w:val="en-US"/>
-        </w:rPr>
-      </w:pPr>
-    </w:p>
-    <w:p>
-      <w:pPr>
-        <w:rPr>
-          <w:b/>
-          <w:bCs/>
-          <w:sz w:val="28"/>
-          <w:szCs w:val="28"/>
-          <w:lang w:val="en-US"/>
-        </w:rPr>
-      </w:pPr>
-    </w:p>
-    <w:p>
-      <w:pPr>
-        <w:rPr>
-          <w:b/>
-          <w:bCs/>
-          <w:sz w:val="28"/>
-          <w:szCs w:val="28"/>
-          <w:lang w:val="en-US"/>
-        </w:rPr>
-      </w:pPr>
-    </w:p>
-    <w:p>
-      <w:pPr>
-        <w:rPr>
-          <w:b/>
-          <w:bCs/>
-          <w:sz w:val="28"/>
-          <w:szCs w:val="28"/>
-          <w:lang w:val="en-US"/>
-        </w:rPr>
-      </w:pPr>
-    </w:p>
-    <w:p>
-      <w:pPr>
-        <w:rPr>
-          <w:b/>
-          <w:bCs/>
-          <w:sz w:val="28"/>
-          <w:szCs w:val="28"/>
-          <w:lang w:val="en-US"/>
-        </w:rPr>
-      </w:pPr>
-    </w:p>
-    <w:p>
-      <w:pPr>
-        <w:rPr>
-          <w:b/>
-          <w:bCs/>
-          <w:sz w:val="28"/>
-          <w:szCs w:val="28"/>
-          <w:lang w:val="en-US"/>
-        </w:rPr>
-      </w:pPr>
-    </w:p>
-    <w:p>
-      <w:pPr>
-        <w:rPr>
-          <w:b/>
-          <w:bCs/>
-          <w:sz w:val="28"/>
-          <w:szCs w:val="28"/>
-          <w:lang w:val="en-US"/>
-        </w:rPr>
-      </w:pPr>
-    </w:p>
-    <w:p>
-      <w:pPr>
-        <w:rPr>
-          <w:b/>
-          <w:bCs/>
-          <w:sz w:val="28"/>
-          <w:szCs w:val="28"/>
-          <w:lang w:val="en-US"/>
-        </w:rPr>
-      </w:pPr>
-    </w:p>
-    <w:p>
-      <w:pPr>
-        <w:rPr>
-          <w:b/>
-          <w:bCs/>
-          <w:sz w:val="28"/>
-          <w:szCs w:val="28"/>
-          <w:lang w:val="en-US"/>
-        </w:rPr>
-      </w:pPr>
-    </w:p>
-    <w:p>
-      <w:pPr>
-        <w:rPr>
-          <w:b/>
-          <w:bCs/>
-          <w:sz w:val="28"/>
-          <w:szCs w:val="28"/>
-          <w:lang w:val="en-US"/>
-        </w:rPr>
-      </w:pPr>
-    </w:p>
-    <w:p>
-      <w:pPr>
-        <w:pStyle w:val="2"/>
-        <w:ind w:firstLine="708"/>
-        <w:rPr>
-          <w:b/>
-          <w:bCs/>
-          <w:sz w:val="36"/>
-          <w:szCs w:val="36"/>
-          <w:lang w:val="en-US"/>
-        </w:rPr>
-      </w:pPr>
-      <w:bookmarkStart w:id="8" w:name="_Toc153829293"/>
-      <w:r>
-        <w:rPr>
-          <w:b/>
-          <w:bCs/>
-          <w:sz w:val="36"/>
-          <w:szCs w:val="36"/>
-          <w:lang w:val="en-US"/>
-        </w:rPr>
-        <w:lastRenderedPageBreak/>
-        <w:t>CI Pipeline Diagram</w:t>
-      </w:r>
-      <w:bookmarkEnd w:id="8"/>
-    </w:p>
-    <w:p>
-      <w:pPr>
-        <w:rPr>
-          <w:b/>
-          <w:bCs/>
-          <w:sz w:val="28"/>
-          <w:szCs w:val="28"/>
-          <w:lang w:val="en-US"/>
-        </w:rPr>
-      </w:pPr>
       <w:r>
         <w:rPr>
           <w:b/>
@@ -5017,18 +4826,18 @@
           <w:lang w:val="en-US"/>
         </w:rPr>
         <w:drawing>
-          <wp:anchor distT="0" distB="0" distL="114300" distR="114300" simplePos="0" relativeHeight="251668480" behindDoc="0" locked="0" layoutInCell="1" allowOverlap="1" wp14:anchorId="558F71D6" wp14:editId="68309B54">
+          <wp:anchor distT="0" distB="0" distL="114300" distR="114300" simplePos="0" relativeHeight="251673600" behindDoc="0" locked="0" layoutInCell="1" allowOverlap="1" wp14:anchorId="636504D1" wp14:editId="739A8CBF">
             <wp:simplePos x="0" y="0"/>
-            <wp:positionH relativeFrom="column">
-              <wp:posOffset>-1014095</wp:posOffset>
+            <wp:positionH relativeFrom="margin">
+              <wp:align>center</wp:align>
             </wp:positionH>
-            <wp:positionV relativeFrom="page">
-              <wp:posOffset>1397635</wp:posOffset>
+            <wp:positionV relativeFrom="paragraph">
+              <wp:posOffset>222250</wp:posOffset>
             </wp:positionV>
-            <wp:extent cx="7637780" cy="6905625"/>
-            <wp:effectExtent l="0" t="0" r="1270" b="9525"/>
+            <wp:extent cx="6743700" cy="5806331"/>
+            <wp:effectExtent l="0" t="0" r="0" b="4445"/>
             <wp:wrapNone/>
-            <wp:docPr id="69292914" name="Картина 1"/>
+            <wp:docPr id="1188440471" name="Картина 4" descr="Картина, която съдържа текст, екранна снимка, номер, Паралелен&#10;&#10;Описанието е генерирано автоматично"/>
             <wp:cNvGraphicFramePr>
               <a:graphicFrameLocks xmlns:a="http://schemas.openxmlformats.org/drawingml/2006/main" noChangeAspect="1"/>
             </wp:cNvGraphicFramePr>
@@ -5036,10 +4845,8 @@
               <a:graphicData uri="http://schemas.openxmlformats.org/drawingml/2006/picture">
                 <pic:pic xmlns:pic="http://schemas.openxmlformats.org/drawingml/2006/picture">
                   <pic:nvPicPr>
-                    <pic:cNvPr id="0" name="Picture 1"/>
-                    <pic:cNvPicPr>
-                      <a:picLocks noChangeAspect="1" noChangeArrowheads="1"/>
-                    </pic:cNvPicPr>
+                    <pic:cNvPr id="1188440471" name="Картина 4" descr="Картина, която съдържа текст, екранна снимка, номер, Паралелен&#10;&#10;Описанието е генерирано автоматично"/>
+                    <pic:cNvPicPr/>
                   </pic:nvPicPr>
                   <pic:blipFill>
                     <a:blip r:embed="rId17">
@@ -5049,23 +4856,18 @@
                         </a:ext>
                       </a:extLst>
                     </a:blip>
-                    <a:srcRect/>
                     <a:stretch>
                       <a:fillRect/>
                     </a:stretch>
                   </pic:blipFill>
-                  <pic:spPr bwMode="auto">
+                  <pic:spPr>
                     <a:xfrm>
                       <a:off x="0" y="0"/>
-                      <a:ext cx="7637780" cy="6905625"/>
+                      <a:ext cx="6743700" cy="5806331"/>
                     </a:xfrm>
                     <a:prstGeom prst="rect">
                       <a:avLst/>
                     </a:prstGeom>
-                    <a:noFill/>
-                    <a:ln>
-                      <a:noFill/>
-                    </a:ln>
                   </pic:spPr>
                 </pic:pic>
               </a:graphicData>
@@ -5236,116 +5038,6 @@
     </w:p>
     <w:p>
       <w:pPr>
-        <w:rPr>
-          <w:b/>
-          <w:bCs/>
-          <w:sz w:val="28"/>
-          <w:szCs w:val="28"/>
-          <w:lang w:val="en-US"/>
-        </w:rPr>
-      </w:pPr>
-    </w:p>
-    <w:p>
-      <w:pPr>
-        <w:rPr>
-          <w:b/>
-          <w:bCs/>
-          <w:sz w:val="28"/>
-          <w:szCs w:val="28"/>
-          <w:lang w:val="en-US"/>
-        </w:rPr>
-      </w:pPr>
-    </w:p>
-    <w:p>
-      <w:pPr>
-        <w:rPr>
-          <w:b/>
-          <w:bCs/>
-          <w:sz w:val="28"/>
-          <w:szCs w:val="28"/>
-          <w:lang w:val="en-US"/>
-        </w:rPr>
-      </w:pPr>
-    </w:p>
-    <w:p>
-      <w:pPr>
-        <w:rPr>
-          <w:b/>
-          <w:bCs/>
-          <w:sz w:val="28"/>
-          <w:szCs w:val="28"/>
-          <w:lang w:val="en-US"/>
-        </w:rPr>
-      </w:pPr>
-    </w:p>
-    <w:p>
-      <w:pPr>
-        <w:rPr>
-          <w:b/>
-          <w:bCs/>
-          <w:sz w:val="28"/>
-          <w:szCs w:val="28"/>
-          <w:lang w:val="en-US"/>
-        </w:rPr>
-      </w:pPr>
-    </w:p>
-    <w:p>
-      <w:pPr>
-        <w:rPr>
-          <w:b/>
-          <w:bCs/>
-          <w:sz w:val="28"/>
-          <w:szCs w:val="28"/>
-          <w:lang w:val="en-US"/>
-        </w:rPr>
-      </w:pPr>
-    </w:p>
-    <w:p>
-      <w:pPr>
-        <w:rPr>
-          <w:b/>
-          <w:bCs/>
-          <w:sz w:val="28"/>
-          <w:szCs w:val="28"/>
-          <w:lang w:val="en-US"/>
-        </w:rPr>
-      </w:pPr>
-    </w:p>
-    <w:p>
-      <w:pPr>
-        <w:rPr>
-          <w:b/>
-          <w:bCs/>
-          <w:sz w:val="28"/>
-          <w:szCs w:val="28"/>
-          <w:lang w:val="en-US"/>
-        </w:rPr>
-      </w:pPr>
-    </w:p>
-    <w:p>
-      <w:pPr>
-        <w:rPr>
-          <w:b/>
-          <w:bCs/>
-          <w:sz w:val="28"/>
-          <w:szCs w:val="28"/>
-          <w:lang w:val="en-US"/>
-        </w:rPr>
-      </w:pPr>
-    </w:p>
-    <w:p>
-      <w:pPr>
-        <w:rPr>
-          <w:b/>
-          <w:bCs/>
-          <w:sz w:val="28"/>
-          <w:szCs w:val="28"/>
-          <w:lang w:val="en-US"/>
-        </w:rPr>
-      </w:pPr>
-    </w:p>
-    <w:p>
-      <w:pPr>
         <w:pStyle w:val="2"/>
         <w:ind w:firstLine="708"/>
         <w:rPr>
@@ -5356,52 +5048,30 @@
           <w:lang w:val="en-US"/>
         </w:rPr>
       </w:pPr>
-      <w:bookmarkStart w:id="9" w:name="_Toc153829294"/>
-      <w:r>
-        <w:rPr>
-          <w:b/>
-          <w:bCs/>
-          <w:sz w:val="36"/>
-          <w:szCs w:val="36"/>
+      <w:bookmarkStart w:id="8" w:name="_Toc154007918"/>
+      <w:r>
+        <w:rPr>
+          <w:b/>
+          <w:bCs/>
+          <w:noProof/>
+          <w:sz w:val="28"/>
+          <w:szCs w:val="28"/>
           <w:lang w:val="en-US"/>
         </w:rPr>
         <w:lastRenderedPageBreak/>
-        <w:t>Level 4: Class Diagram</w:t>
-      </w:r>
-      <w:bookmarkEnd w:id="9"/>
-    </w:p>
-    <w:p>
-      <w:pPr>
-        <w:rPr>
-          <w:b/>
-          <w:bCs/>
-          <w:sz w:val="28"/>
-          <w:szCs w:val="28"/>
-          <w:lang w:val="en-US"/>
-        </w:rPr>
-      </w:pPr>
-      <w:r>
-        <w:rPr>
-          <w:b/>
-          <w:bCs/>
-          <w:noProof/>
-          <w:sz w:val="28"/>
-          <w:szCs w:val="28"/>
-          <w:lang w:val="en-US"/>
-        </w:rPr>
         <w:drawing>
-          <wp:anchor distT="0" distB="0" distL="114300" distR="114300" simplePos="0" relativeHeight="251669504" behindDoc="0" locked="0" layoutInCell="1" allowOverlap="1" wp14:anchorId="73BEA7E7" wp14:editId="42E1B8BF">
+          <wp:anchor distT="0" distB="0" distL="114300" distR="114300" simplePos="0" relativeHeight="251671552" behindDoc="0" locked="0" layoutInCell="1" allowOverlap="1" wp14:anchorId="078F590A" wp14:editId="46C8D071">
             <wp:simplePos x="0" y="0"/>
             <wp:positionH relativeFrom="page">
-              <wp:posOffset>-12065</wp:posOffset>
+              <wp:posOffset>-123825</wp:posOffset>
             </wp:positionH>
             <wp:positionV relativeFrom="page">
-              <wp:posOffset>1442085</wp:posOffset>
+              <wp:posOffset>1333500</wp:posOffset>
             </wp:positionV>
-            <wp:extent cx="7553325" cy="6827520"/>
-            <wp:effectExtent l="0" t="0" r="9525" b="0"/>
+            <wp:extent cx="8150225" cy="8448675"/>
+            <wp:effectExtent l="0" t="0" r="3175" b="9525"/>
             <wp:wrapNone/>
-            <wp:docPr id="1235196603" name="Картина 2"/>
+            <wp:docPr id="244393816" name="Картина 1" descr="Картина, която съдържа текст, екранна снимка, диаграма, номер&#10;&#10;Описанието е генерирано автоматично"/>
             <wp:cNvGraphicFramePr>
               <a:graphicFrameLocks xmlns:a="http://schemas.openxmlformats.org/drawingml/2006/main" noChangeAspect="1"/>
             </wp:cNvGraphicFramePr>
@@ -5409,10 +5079,8 @@
               <a:graphicData uri="http://schemas.openxmlformats.org/drawingml/2006/picture">
                 <pic:pic xmlns:pic="http://schemas.openxmlformats.org/drawingml/2006/picture">
                   <pic:nvPicPr>
-                    <pic:cNvPr id="0" name="Picture 2"/>
-                    <pic:cNvPicPr>
-                      <a:picLocks noChangeAspect="1" noChangeArrowheads="1"/>
-                    </pic:cNvPicPr>
+                    <pic:cNvPr id="244393816" name="Картина 1" descr="Картина, която съдържа текст, екранна снимка, диаграма, номер&#10;&#10;Описанието е генерирано автоматично"/>
+                    <pic:cNvPicPr/>
                   </pic:nvPicPr>
                   <pic:blipFill>
                     <a:blip r:embed="rId18">
@@ -5422,23 +5090,406 @@
                         </a:ext>
                       </a:extLst>
                     </a:blip>
-                    <a:srcRect/>
                     <a:stretch>
                       <a:fillRect/>
                     </a:stretch>
                   </pic:blipFill>
-                  <pic:spPr bwMode="auto">
+                  <pic:spPr>
                     <a:xfrm>
                       <a:off x="0" y="0"/>
-                      <a:ext cx="7553325" cy="6827520"/>
+                      <a:ext cx="8150225" cy="8448675"/>
                     </a:xfrm>
                     <a:prstGeom prst="rect">
                       <a:avLst/>
                     </a:prstGeom>
-                    <a:noFill/>
-                    <a:ln>
-                      <a:noFill/>
-                    </a:ln>
+                  </pic:spPr>
+                </pic:pic>
+              </a:graphicData>
+            </a:graphic>
+            <wp14:sizeRelH relativeFrom="margin">
+              <wp14:pctWidth>0</wp14:pctWidth>
+            </wp14:sizeRelH>
+            <wp14:sizeRelV relativeFrom="margin">
+              <wp14:pctHeight>0</wp14:pctHeight>
+            </wp14:sizeRelV>
+          </wp:anchor>
+        </w:drawing>
+      </w:r>
+      <w:r>
+        <w:rPr>
+          <w:b/>
+          <w:bCs/>
+          <w:sz w:val="36"/>
+          <w:szCs w:val="36"/>
+          <w:lang w:val="en-US"/>
+        </w:rPr>
+        <w:t>CI Pipeline Diagram</w:t>
+      </w:r>
+      <w:bookmarkEnd w:id="8"/>
+    </w:p>
+    <w:p>
+      <w:pPr>
+        <w:rPr>
+          <w:b/>
+          <w:bCs/>
+          <w:sz w:val="28"/>
+          <w:szCs w:val="28"/>
+          <w:lang w:val="en-US"/>
+        </w:rPr>
+      </w:pPr>
+    </w:p>
+    <w:p>
+      <w:pPr>
+        <w:rPr>
+          <w:b/>
+          <w:bCs/>
+          <w:sz w:val="28"/>
+          <w:szCs w:val="28"/>
+          <w:lang w:val="en-US"/>
+        </w:rPr>
+      </w:pPr>
+    </w:p>
+    <w:p>
+      <w:pPr>
+        <w:rPr>
+          <w:b/>
+          <w:bCs/>
+          <w:sz w:val="28"/>
+          <w:szCs w:val="28"/>
+          <w:lang w:val="en-US"/>
+        </w:rPr>
+      </w:pPr>
+    </w:p>
+    <w:p>
+      <w:pPr>
+        <w:rPr>
+          <w:b/>
+          <w:bCs/>
+          <w:sz w:val="28"/>
+          <w:szCs w:val="28"/>
+          <w:lang w:val="en-US"/>
+        </w:rPr>
+      </w:pPr>
+    </w:p>
+    <w:p>
+      <w:pPr>
+        <w:rPr>
+          <w:b/>
+          <w:bCs/>
+          <w:sz w:val="28"/>
+          <w:szCs w:val="28"/>
+          <w:lang w:val="en-US"/>
+        </w:rPr>
+      </w:pPr>
+    </w:p>
+    <w:p>
+      <w:pPr>
+        <w:rPr>
+          <w:b/>
+          <w:bCs/>
+          <w:sz w:val="28"/>
+          <w:szCs w:val="28"/>
+          <w:lang w:val="en-US"/>
+        </w:rPr>
+      </w:pPr>
+    </w:p>
+    <w:p>
+      <w:pPr>
+        <w:rPr>
+          <w:b/>
+          <w:bCs/>
+          <w:sz w:val="28"/>
+          <w:szCs w:val="28"/>
+          <w:lang w:val="en-US"/>
+        </w:rPr>
+      </w:pPr>
+    </w:p>
+    <w:p>
+      <w:pPr>
+        <w:rPr>
+          <w:b/>
+          <w:bCs/>
+          <w:sz w:val="28"/>
+          <w:szCs w:val="28"/>
+          <w:lang w:val="en-US"/>
+        </w:rPr>
+      </w:pPr>
+    </w:p>
+    <w:p>
+      <w:pPr>
+        <w:rPr>
+          <w:b/>
+          <w:bCs/>
+          <w:sz w:val="28"/>
+          <w:szCs w:val="28"/>
+          <w:lang w:val="en-US"/>
+        </w:rPr>
+      </w:pPr>
+    </w:p>
+    <w:p>
+      <w:pPr>
+        <w:rPr>
+          <w:b/>
+          <w:bCs/>
+          <w:sz w:val="28"/>
+          <w:szCs w:val="28"/>
+          <w:lang w:val="en-US"/>
+        </w:rPr>
+      </w:pPr>
+    </w:p>
+    <w:p>
+      <w:pPr>
+        <w:rPr>
+          <w:b/>
+          <w:bCs/>
+          <w:sz w:val="28"/>
+          <w:szCs w:val="28"/>
+          <w:lang w:val="en-US"/>
+        </w:rPr>
+      </w:pPr>
+    </w:p>
+    <w:p>
+      <w:pPr>
+        <w:rPr>
+          <w:b/>
+          <w:bCs/>
+          <w:sz w:val="28"/>
+          <w:szCs w:val="28"/>
+          <w:lang w:val="en-US"/>
+        </w:rPr>
+      </w:pPr>
+    </w:p>
+    <w:p>
+      <w:pPr>
+        <w:rPr>
+          <w:b/>
+          <w:bCs/>
+          <w:sz w:val="28"/>
+          <w:szCs w:val="28"/>
+          <w:lang w:val="en-US"/>
+        </w:rPr>
+      </w:pPr>
+    </w:p>
+    <w:p>
+      <w:pPr>
+        <w:rPr>
+          <w:b/>
+          <w:bCs/>
+          <w:sz w:val="28"/>
+          <w:szCs w:val="28"/>
+          <w:lang w:val="en-US"/>
+        </w:rPr>
+      </w:pPr>
+    </w:p>
+    <w:p>
+      <w:pPr>
+        <w:rPr>
+          <w:b/>
+          <w:bCs/>
+          <w:sz w:val="28"/>
+          <w:szCs w:val="28"/>
+          <w:lang w:val="en-US"/>
+        </w:rPr>
+      </w:pPr>
+    </w:p>
+    <w:p>
+      <w:pPr>
+        <w:rPr>
+          <w:b/>
+          <w:bCs/>
+          <w:sz w:val="28"/>
+          <w:szCs w:val="28"/>
+          <w:lang w:val="en-US"/>
+        </w:rPr>
+      </w:pPr>
+    </w:p>
+    <w:p>
+      <w:pPr>
+        <w:rPr>
+          <w:b/>
+          <w:bCs/>
+          <w:sz w:val="28"/>
+          <w:szCs w:val="28"/>
+          <w:lang w:val="en-US"/>
+        </w:rPr>
+      </w:pPr>
+    </w:p>
+    <w:p>
+      <w:pPr>
+        <w:rPr>
+          <w:b/>
+          <w:bCs/>
+          <w:sz w:val="28"/>
+          <w:szCs w:val="28"/>
+          <w:lang w:val="en-US"/>
+        </w:rPr>
+      </w:pPr>
+    </w:p>
+    <w:p>
+      <w:pPr>
+        <w:rPr>
+          <w:b/>
+          <w:bCs/>
+          <w:sz w:val="28"/>
+          <w:szCs w:val="28"/>
+          <w:lang w:val="en-US"/>
+        </w:rPr>
+      </w:pPr>
+    </w:p>
+    <w:p>
+      <w:pPr>
+        <w:rPr>
+          <w:b/>
+          <w:bCs/>
+          <w:sz w:val="28"/>
+          <w:szCs w:val="28"/>
+          <w:lang w:val="en-US"/>
+        </w:rPr>
+      </w:pPr>
+    </w:p>
+    <w:p>
+      <w:pPr>
+        <w:rPr>
+          <w:b/>
+          <w:bCs/>
+          <w:sz w:val="28"/>
+          <w:szCs w:val="28"/>
+          <w:lang w:val="en-US"/>
+        </w:rPr>
+      </w:pPr>
+    </w:p>
+    <w:p>
+      <w:pPr>
+        <w:rPr>
+          <w:b/>
+          <w:bCs/>
+          <w:sz w:val="28"/>
+          <w:szCs w:val="28"/>
+          <w:lang w:val="en-US"/>
+        </w:rPr>
+      </w:pPr>
+    </w:p>
+    <w:p>
+      <w:pPr>
+        <w:rPr>
+          <w:b/>
+          <w:bCs/>
+          <w:sz w:val="28"/>
+          <w:szCs w:val="28"/>
+          <w:lang w:val="en-US"/>
+        </w:rPr>
+      </w:pPr>
+    </w:p>
+    <w:p>
+      <w:pPr>
+        <w:rPr>
+          <w:b/>
+          <w:bCs/>
+          <w:sz w:val="28"/>
+          <w:szCs w:val="28"/>
+          <w:lang w:val="en-US"/>
+        </w:rPr>
+      </w:pPr>
+    </w:p>
+    <w:p>
+      <w:pPr>
+        <w:rPr>
+          <w:b/>
+          <w:bCs/>
+          <w:sz w:val="28"/>
+          <w:szCs w:val="28"/>
+          <w:lang w:val="en-US"/>
+        </w:rPr>
+      </w:pPr>
+    </w:p>
+    <w:p>
+      <w:pPr>
+        <w:pStyle w:val="2"/>
+        <w:ind w:firstLine="708"/>
+        <w:rPr>
+          <w:b/>
+          <w:bCs/>
+          <w:sz w:val="36"/>
+          <w:szCs w:val="36"/>
+          <w:lang w:val="en-US"/>
+        </w:rPr>
+      </w:pPr>
+      <w:bookmarkStart w:id="9" w:name="_Toc154007919"/>
+      <w:r>
+        <w:rPr>
+          <w:b/>
+          <w:bCs/>
+          <w:sz w:val="36"/>
+          <w:szCs w:val="36"/>
+          <w:lang w:val="en-US"/>
+        </w:rPr>
+        <w:lastRenderedPageBreak/>
+        <w:t>Level 4: Class Diagram</w:t>
+      </w:r>
+      <w:bookmarkEnd w:id="9"/>
+    </w:p>
+    <w:p>
+      <w:pPr>
+        <w:rPr>
+          <w:b/>
+          <w:bCs/>
+          <w:sz w:val="28"/>
+          <w:szCs w:val="28"/>
+          <w:lang w:val="en-US"/>
+        </w:rPr>
+      </w:pPr>
+      <w:r>
+        <w:rPr>
+          <w:b/>
+          <w:bCs/>
+          <w:noProof/>
+          <w:sz w:val="28"/>
+          <w:szCs w:val="28"/>
+          <w:lang w:val="en-US"/>
+        </w:rPr>
+        <w:drawing>
+          <wp:anchor distT="0" distB="0" distL="114300" distR="114300" simplePos="0" relativeHeight="251672576" behindDoc="1" locked="0" layoutInCell="1" allowOverlap="1" wp14:anchorId="6186AAC5" wp14:editId="1B01D037">
+            <wp:simplePos x="0" y="0"/>
+            <wp:positionH relativeFrom="page">
+              <wp:align>left</wp:align>
+            </wp:positionH>
+            <wp:positionV relativeFrom="page">
+              <wp:posOffset>1371600</wp:posOffset>
+            </wp:positionV>
+            <wp:extent cx="7922405" cy="6667500"/>
+            <wp:effectExtent l="0" t="0" r="2540" b="0"/>
+            <wp:wrapNone/>
+            <wp:docPr id="1957842978" name="Картина 2" descr="Картина, която съдържа текст, диаграма, номер, Шрифт&#10;&#10;Описанието е генерирано автоматично"/>
+            <wp:cNvGraphicFramePr>
+              <a:graphicFrameLocks xmlns:a="http://schemas.openxmlformats.org/drawingml/2006/main" noChangeAspect="1"/>
+            </wp:cNvGraphicFramePr>
+            <a:graphic xmlns:a="http://schemas.openxmlformats.org/drawingml/2006/main">
+              <a:graphicData uri="http://schemas.openxmlformats.org/drawingml/2006/picture">
+                <pic:pic xmlns:pic="http://schemas.openxmlformats.org/drawingml/2006/picture">
+                  <pic:nvPicPr>
+                    <pic:cNvPr id="1957842978" name="Картина 2" descr="Картина, която съдържа текст, диаграма, номер, Шрифт&#10;&#10;Описанието е генерирано автоматично"/>
+                    <pic:cNvPicPr/>
+                  </pic:nvPicPr>
+                  <pic:blipFill>
+                    <a:blip r:embed="rId19">
+                      <a:extLst>
+                        <a:ext uri="{28A0092B-C50C-407E-A947-70E740481C1C}">
+                          <a14:useLocalDpi xmlns:a14="http://schemas.microsoft.com/office/drawing/2010/main" val="0"/>
+                        </a:ext>
+                      </a:extLst>
+                    </a:blip>
+                    <a:stretch>
+                      <a:fillRect/>
+                    </a:stretch>
+                  </pic:blipFill>
+                  <pic:spPr>
+                    <a:xfrm>
+                      <a:off x="0" y="0"/>
+                      <a:ext cx="7942288" cy="6684234"/>
+                    </a:xfrm>
+                    <a:prstGeom prst="rect">
+                      <a:avLst/>
+                    </a:prstGeom>
                   </pic:spPr>
                 </pic:pic>
               </a:graphicData>
@@ -5763,7 +5814,7 @@
                     </pic:cNvPicPr>
                   </pic:nvPicPr>
                   <pic:blipFill>
-                    <a:blip r:embed="rId19">
+                    <a:blip r:embed="rId20">
                       <a:extLst>
                         <a:ext uri="{28A0092B-C50C-407E-A947-70E740481C1C}">
                           <a14:useLocalDpi xmlns:a14="http://schemas.microsoft.com/office/drawing/2010/main" val="0"/>
@@ -6091,7 +6142,7 @@
           <w:lang w:val="en-US"/>
         </w:rPr>
       </w:pPr>
-      <w:bookmarkStart w:id="10" w:name="_Toc153829295"/>
+      <w:bookmarkStart w:id="10" w:name="_Toc154007920"/>
       <w:r>
         <w:rPr>
           <w:b/>
@@ -6584,7 +6635,7 @@
           <w:lang w:val="en-US"/>
         </w:rPr>
       </w:pPr>
-      <w:bookmarkStart w:id="11" w:name="_Toc153829296"/>
+      <w:bookmarkStart w:id="11" w:name="_Toc154007921"/>
       <w:r>
         <w:rPr>
           <w:b/>
@@ -6611,47 +6662,7 @@
           <w:szCs w:val="28"/>
           <w:lang w:val="en-US"/>
         </w:rPr>
-        <w:t xml:space="preserve">The OWASP Top 10 Security Risks represent the most critical risks to modern web applications. </w:t>
-      </w:r>
-      <w:r>
-        <w:rPr>
-          <w:sz w:val="28"/>
-          <w:szCs w:val="28"/>
-          <w:lang w:val="en-US"/>
-        </w:rPr>
-        <w:t>In th</w:t>
-      </w:r>
-      <w:r>
-        <w:rPr>
-          <w:sz w:val="28"/>
-          <w:szCs w:val="28"/>
-          <w:lang w:val="en-US"/>
-        </w:rPr>
-        <w:t>is</w:t>
-      </w:r>
-      <w:r>
-        <w:rPr>
-          <w:sz w:val="28"/>
-          <w:szCs w:val="28"/>
-          <w:lang w:val="en-US"/>
-        </w:rPr>
-        <w:t xml:space="preserve"> security report, it is described how the application deals (or does not deal) with th</w:t>
-      </w:r>
-      <w:r>
-        <w:rPr>
-          <w:sz w:val="28"/>
-          <w:szCs w:val="28"/>
-          <w:lang w:val="en-US"/>
-        </w:rPr>
-        <w:t>em</w:t>
-      </w:r>
-      <w:r>
-        <w:rPr>
-          <w:sz w:val="28"/>
-          <w:szCs w:val="28"/>
-          <w:lang w:val="en-US"/>
-        </w:rPr>
-        <w:t>.</w:t>
+        <w:t>The OWASP Top 10 Security Risks represent the most critical risks to modern web applications. In this security report, it is described how the application deals (or does not deal) with them.</w:t>
       </w:r>
     </w:p>
     <w:p>
@@ -6681,7 +6692,7 @@
           <w:lang w:val="en-US"/>
         </w:rPr>
       </w:pPr>
-      <w:bookmarkStart w:id="12" w:name="_Toc153829297"/>
+      <w:bookmarkStart w:id="12" w:name="_Toc154007922"/>
       <w:r>
         <w:rPr>
           <w:b/>
@@ -6768,7 +6779,7 @@
           <w:lang w:val="en-US"/>
         </w:rPr>
       </w:pPr>
-      <w:bookmarkStart w:id="13" w:name="_Toc153829298"/>
+      <w:bookmarkStart w:id="13" w:name="_Toc154007923"/>
       <w:r>
         <w:rPr>
           <w:b/>
@@ -6817,7 +6828,41 @@
           <w:szCs w:val="28"/>
           <w:lang w:val="en-US"/>
         </w:rPr>
-        <w:t xml:space="preserve">exposing data, including passwords and other personal information. For this purpose, </w:t>
+        <w:t>exposing data, including passwords and other personal information.</w:t>
+      </w:r>
+      <w:r>
+        <w:rPr>
+          <w:sz w:val="28"/>
+          <w:szCs w:val="28"/>
+          <w:lang w:val="en-US"/>
+        </w:rPr>
+        <w:t xml:space="preserve"> If the passwords in the database are stored without being hashed or encoded, </w:t>
+      </w:r>
+      <w:proofErr w:type="spellStart"/>
+      <w:r>
+        <w:rPr>
+          <w:sz w:val="28"/>
+          <w:szCs w:val="28"/>
+          <w:lang w:val="en-US"/>
+        </w:rPr>
+        <w:t>an</w:t>
+      </w:r>
+      <w:proofErr w:type="spellEnd"/>
+      <w:r>
+        <w:rPr>
+          <w:sz w:val="28"/>
+          <w:szCs w:val="28"/>
+          <w:lang w:val="en-US"/>
+        </w:rPr>
+        <w:t xml:space="preserve"> attacker can easily fetch them and distribute them online, exposing the data of millions of users.</w:t>
+      </w:r>
+      <w:r>
+        <w:rPr>
+          <w:sz w:val="28"/>
+          <w:szCs w:val="28"/>
+          <w:lang w:val="en-US"/>
+        </w:rPr>
+        <w:t xml:space="preserve"> For this purpose, </w:t>
       </w:r>
       <w:proofErr w:type="gramStart"/>
       <w:r>
@@ -6837,15 +6882,14 @@
         </w:rPr>
         <w:t xml:space="preserve"> the passwords in the database are hashed using a B Crypt Password Encoder, and then decoded when logging into the application. </w:t>
       </w:r>
-    </w:p>
-    <w:p>
-      <w:pPr>
-        <w:rPr>
-          <w:sz w:val="28"/>
-          <w:szCs w:val="28"/>
-          <w:lang w:val="en-US"/>
-        </w:rPr>
-      </w:pPr>
+      <w:r>
+        <w:rPr>
+          <w:sz w:val="28"/>
+          <w:szCs w:val="28"/>
+          <w:lang w:val="en-US"/>
+        </w:rPr>
+        <w:t>By doing this, even if the attacker obtains access to their vulnerable information, it will be complicated for them to encode the passwords.</w:t>
+      </w:r>
     </w:p>
     <w:p>
       <w:pPr>
@@ -6865,7 +6909,7 @@
           <w:lang w:val="en-US"/>
         </w:rPr>
       </w:pPr>
-      <w:bookmarkStart w:id="14" w:name="_Toc153829299"/>
+      <w:bookmarkStart w:id="14" w:name="_Toc154007924"/>
       <w:r>
         <w:rPr>
           <w:b/>
@@ -6899,7 +6943,89 @@
           <w:szCs w:val="28"/>
           <w:lang w:val="en-US"/>
         </w:rPr>
-        <w:t xml:space="preserve"> or OS commands. To protect the application, instead of using default SQL statements, the database is working only with parameterized queries, meaning that each field that should be filled from the user is read as a parameter. If a user tries to, for example, fill in an SQL query in the filter for the application, the statement will be recognized as a parameter, and the query will not be executed.</w:t>
+        <w:t xml:space="preserve"> or OS commands. </w:t>
+      </w:r>
+      <w:r>
+        <w:rPr>
+          <w:sz w:val="28"/>
+          <w:szCs w:val="28"/>
+          <w:lang w:val="en-US"/>
+        </w:rPr>
+        <w:t xml:space="preserve">For instance, in a filter statement, instead of writing a keyword, the attacker can write an SQL statement such as “DROP TABLE orders”, which, if not used in a parameterized query, will be read as an SQL </w:t>
+      </w:r>
+      <w:proofErr w:type="gramStart"/>
+      <w:r>
+        <w:rPr>
+          <w:sz w:val="28"/>
+          <w:szCs w:val="28"/>
+          <w:lang w:val="en-US"/>
+        </w:rPr>
+        <w:t>statement</w:t>
+      </w:r>
+      <w:proofErr w:type="gramEnd"/>
+      <w:r>
+        <w:rPr>
+          <w:sz w:val="28"/>
+          <w:szCs w:val="28"/>
+          <w:lang w:val="en-US"/>
+        </w:rPr>
+        <w:t xml:space="preserve"> and executed. </w:t>
+      </w:r>
+      <w:r>
+        <w:rPr>
+          <w:sz w:val="28"/>
+          <w:szCs w:val="28"/>
+          <w:lang w:val="en-US"/>
+        </w:rPr>
+        <w:t xml:space="preserve">To protect the application, instead of using default </w:t>
+      </w:r>
+      <w:r>
+        <w:rPr>
+          <w:sz w:val="28"/>
+          <w:szCs w:val="28"/>
+          <w:lang w:val="en-US"/>
+        </w:rPr>
+        <w:t>queries</w:t>
+      </w:r>
+      <w:r>
+        <w:rPr>
+          <w:sz w:val="28"/>
+          <w:szCs w:val="28"/>
+          <w:lang w:val="en-US"/>
+        </w:rPr>
+        <w:t>, the database is working only with parameterized queries, meaning that each field that should be filled from the user is read as a parameter. If a user tries to fill in a</w:t>
+      </w:r>
+      <w:r>
+        <w:rPr>
+          <w:sz w:val="28"/>
+          <w:szCs w:val="28"/>
+          <w:lang w:val="en-US"/>
+        </w:rPr>
+        <w:t xml:space="preserve">n </w:t>
+      </w:r>
+      <w:r>
+        <w:rPr>
+          <w:sz w:val="28"/>
+          <w:szCs w:val="28"/>
+          <w:lang w:val="en-US"/>
+        </w:rPr>
+        <w:t>SQL query</w:t>
+      </w:r>
+      <w:r>
+        <w:rPr>
+          <w:sz w:val="28"/>
+          <w:szCs w:val="28"/>
+          <w:lang w:val="en-US"/>
+        </w:rPr>
+        <w:t xml:space="preserve"> instead of a required parameter</w:t>
+      </w:r>
+      <w:r>
+        <w:rPr>
+          <w:sz w:val="28"/>
+          <w:szCs w:val="28"/>
+          <w:lang w:val="en-US"/>
+        </w:rPr>
+        <w:t>, the statement will be recognized as a parameter, and the query will not be executed.</w:t>
       </w:r>
     </w:p>
     <w:p>
@@ -6929,7 +7055,7 @@
           <w:lang w:val="en-US"/>
         </w:rPr>
       </w:pPr>
-      <w:bookmarkStart w:id="15" w:name="_Toc153829300"/>
+      <w:bookmarkStart w:id="15" w:name="_Toc154007925"/>
       <w:r>
         <w:rPr>
           <w:b/>
@@ -7010,7 +7136,7 @@
           <w:lang w:val="en-US"/>
         </w:rPr>
       </w:pPr>
-      <w:bookmarkStart w:id="16" w:name="_Toc153829301"/>
+      <w:bookmarkStart w:id="16" w:name="_Toc154007926"/>
       <w:r>
         <w:rPr>
           <w:b/>
@@ -7035,7 +7161,39 @@
           <w:szCs w:val="28"/>
           <w:lang w:val="en-US"/>
         </w:rPr>
-        <w:t xml:space="preserve">This risk can occur if unnecessary frameworks and features are enabled, or latest security features are not configured correctly. This is why </w:t>
+        <w:t xml:space="preserve">Security Misconfigurations </w:t>
+      </w:r>
+      <w:r>
+        <w:rPr>
+          <w:sz w:val="28"/>
+          <w:szCs w:val="28"/>
+          <w:lang w:val="en-US"/>
+        </w:rPr>
+        <w:t>are very common in software development, and many people are not paying enough attention to them. These breaches</w:t>
+      </w:r>
+      <w:r>
+        <w:rPr>
+          <w:sz w:val="28"/>
+          <w:szCs w:val="28"/>
+          <w:lang w:val="en-US"/>
+        </w:rPr>
+        <w:t xml:space="preserve"> can occur if unnecessary frameworks and features are enabled, or latest security features are not configured correctly.</w:t>
+      </w:r>
+      <w:r>
+        <w:rPr>
+          <w:sz w:val="28"/>
+          <w:szCs w:val="28"/>
+          <w:lang w:val="en-US"/>
+        </w:rPr>
+        <w:t xml:space="preserve"> </w:t>
+      </w:r>
+      <w:r>
+        <w:rPr>
+          <w:sz w:val="28"/>
+          <w:szCs w:val="28"/>
+          <w:lang w:val="en-US"/>
+        </w:rPr>
+        <w:t xml:space="preserve">This is why </w:t>
       </w:r>
       <w:r>
         <w:rPr>
@@ -7045,6 +7203,30 @@
         </w:rPr>
         <w:t>imports from unknown origin and/or missing knowledge are avoided and not present.</w:t>
       </w:r>
+      <w:r>
+        <w:rPr>
+          <w:sz w:val="28"/>
+          <w:szCs w:val="28"/>
+          <w:lang w:val="en-US"/>
+        </w:rPr>
+        <w:t xml:space="preserve"> Each import is </w:t>
+      </w:r>
+      <w:r>
+        <w:rPr>
+          <w:sz w:val="28"/>
+          <w:szCs w:val="28"/>
+          <w:lang w:val="en-US"/>
+        </w:rPr>
+        <w:t xml:space="preserve">analyzed </w:t>
+      </w:r>
+      <w:r>
+        <w:rPr>
+          <w:sz w:val="28"/>
+          <w:szCs w:val="28"/>
+          <w:lang w:val="en-US"/>
+        </w:rPr>
+        <w:t>before being connected to the project, so that the application stays at a protected level.</w:t>
+      </w:r>
     </w:p>
     <w:p>
       <w:pPr>
@@ -7073,13 +7255,14 @@
           <w:lang w:val="en-US"/>
         </w:rPr>
       </w:pPr>
-      <w:bookmarkStart w:id="17" w:name="_Toc153829302"/>
-      <w:r>
-        <w:rPr>
-          <w:b/>
-          <w:bCs/>
-          <w:lang w:val="en-US"/>
-        </w:rPr>
+      <w:bookmarkStart w:id="17" w:name="_Toc154007927"/>
+      <w:r>
+        <w:rPr>
+          <w:b/>
+          <w:bCs/>
+          <w:lang w:val="en-US"/>
+        </w:rPr>
+        <w:lastRenderedPageBreak/>
         <w:t>6: Vulnerable and outdated components</w:t>
       </w:r>
       <w:bookmarkEnd w:id="17"/>
@@ -7098,15 +7281,145 @@
           <w:szCs w:val="28"/>
           <w:lang w:val="en-US"/>
         </w:rPr>
-        <w:t>Vulnerable and outdated components might mean that some of the components used in the application are outdated, making them much more vulnerable and easier to exploit. This is why the components used are examined whether they are still supported or not.</w:t>
-      </w:r>
-      <w:r>
-        <w:rPr>
-          <w:sz w:val="28"/>
-          <w:szCs w:val="28"/>
-          <w:lang w:val="en-US"/>
-        </w:rPr>
-        <w:t xml:space="preserve"> Moreover, both Spring and React have mechanisms for handling unsupported components. </w:t>
+        <w:t xml:space="preserve">Vulnerable and outdated components </w:t>
+      </w:r>
+      <w:r>
+        <w:rPr>
+          <w:sz w:val="28"/>
+          <w:szCs w:val="28"/>
+          <w:lang w:val="en-US"/>
+        </w:rPr>
+        <w:t>are considered very simple to breach and attack, meaning that the importing and using of a portion of them can expose the application to many threats</w:t>
+      </w:r>
+      <w:r>
+        <w:rPr>
+          <w:sz w:val="28"/>
+          <w:szCs w:val="28"/>
+          <w:lang w:val="en-US"/>
+        </w:rPr>
+        <w:t>.</w:t>
+      </w:r>
+      <w:r>
+        <w:rPr>
+          <w:sz w:val="28"/>
+          <w:szCs w:val="28"/>
+          <w:lang w:val="en-US"/>
+        </w:rPr>
+        <w:t xml:space="preserve"> They are much easier to exploit, which might cause harm to the application and are not recommended to use.</w:t>
+      </w:r>
+      <w:r>
+        <w:rPr>
+          <w:sz w:val="28"/>
+          <w:szCs w:val="28"/>
+          <w:lang w:val="en-US"/>
+        </w:rPr>
+        <w:t xml:space="preserve"> This is why the components </w:t>
+      </w:r>
+      <w:r>
+        <w:rPr>
+          <w:sz w:val="28"/>
+          <w:szCs w:val="28"/>
+          <w:lang w:val="en-US"/>
+        </w:rPr>
+        <w:t>that are included in the application</w:t>
+      </w:r>
+      <w:r>
+        <w:rPr>
+          <w:sz w:val="28"/>
+          <w:szCs w:val="28"/>
+          <w:lang w:val="en-US"/>
+        </w:rPr>
+        <w:t xml:space="preserve"> are </w:t>
+      </w:r>
+      <w:r>
+        <w:rPr>
+          <w:sz w:val="28"/>
+          <w:szCs w:val="28"/>
+          <w:lang w:val="en-US"/>
+        </w:rPr>
+        <w:t xml:space="preserve">first </w:t>
+      </w:r>
+      <w:r>
+        <w:rPr>
+          <w:sz w:val="28"/>
+          <w:szCs w:val="28"/>
+          <w:lang w:val="en-US"/>
+        </w:rPr>
+        <w:t xml:space="preserve">examined whether they are </w:t>
+      </w:r>
+      <w:r>
+        <w:rPr>
+          <w:sz w:val="28"/>
+          <w:szCs w:val="28"/>
+          <w:lang w:val="en-US"/>
+        </w:rPr>
+        <w:t xml:space="preserve">not vulnerable and </w:t>
+      </w:r>
+      <w:r>
+        <w:rPr>
+          <w:sz w:val="28"/>
+          <w:szCs w:val="28"/>
+          <w:lang w:val="en-US"/>
+        </w:rPr>
+        <w:t>still supporte</w:t>
+      </w:r>
+      <w:r>
+        <w:rPr>
+          <w:sz w:val="28"/>
+          <w:szCs w:val="28"/>
+          <w:lang w:val="en-US"/>
+        </w:rPr>
+        <w:t>d</w:t>
+      </w:r>
+      <w:r>
+        <w:rPr>
+          <w:sz w:val="28"/>
+          <w:szCs w:val="28"/>
+          <w:lang w:val="en-US"/>
+        </w:rPr>
+        <w:t>.</w:t>
+      </w:r>
+      <w:r>
+        <w:rPr>
+          <w:sz w:val="28"/>
+          <w:szCs w:val="28"/>
+          <w:lang w:val="en-US"/>
+        </w:rPr>
+        <w:t xml:space="preserve"> </w:t>
+      </w:r>
+      <w:r>
+        <w:rPr>
+          <w:sz w:val="28"/>
+          <w:szCs w:val="28"/>
+          <w:lang w:val="en-US"/>
+        </w:rPr>
+        <w:t xml:space="preserve">After certainty that a following component is still supported, secure, and </w:t>
+      </w:r>
+      <w:proofErr w:type="gramStart"/>
+      <w:r>
+        <w:rPr>
+          <w:sz w:val="28"/>
+          <w:szCs w:val="28"/>
+          <w:lang w:val="en-US"/>
+        </w:rPr>
+        <w:t>up-to-date</w:t>
+      </w:r>
+      <w:proofErr w:type="gramEnd"/>
+      <w:r>
+        <w:rPr>
+          <w:sz w:val="28"/>
+          <w:szCs w:val="28"/>
+          <w:lang w:val="en-US"/>
+        </w:rPr>
+        <w:t xml:space="preserve">, it can safely be used in the application. </w:t>
+      </w:r>
+      <w:r>
+        <w:rPr>
+          <w:sz w:val="28"/>
+          <w:szCs w:val="28"/>
+          <w:lang w:val="en-US"/>
+        </w:rPr>
+        <w:t xml:space="preserve">Moreover, both Spring and React have mechanisms for handling unsupported components. </w:t>
       </w:r>
     </w:p>
     <w:p>
@@ -7136,7 +7449,7 @@
           <w:lang w:val="en-US"/>
         </w:rPr>
       </w:pPr>
-      <w:bookmarkStart w:id="18" w:name="_Toc153829303"/>
+      <w:bookmarkStart w:id="18" w:name="_Toc154007928"/>
       <w:r>
         <w:rPr>
           <w:b/>
@@ -7199,7 +7512,7 @@
           <w:lang w:val="en-US"/>
         </w:rPr>
       </w:pPr>
-      <w:bookmarkStart w:id="19" w:name="_Toc153829304"/>
+      <w:bookmarkStart w:id="19" w:name="_Toc154007929"/>
       <w:r>
         <w:rPr>
           <w:b/>
@@ -7224,7 +7537,23 @@
           <w:szCs w:val="28"/>
           <w:lang w:val="en-US"/>
         </w:rPr>
-        <w:t xml:space="preserve">These failures can be caused by plugins, </w:t>
+        <w:t>Software and data integrity failures</w:t>
+      </w:r>
+      <w:r>
+        <w:rPr>
+          <w:sz w:val="28"/>
+          <w:szCs w:val="28"/>
+          <w:lang w:val="en-US"/>
+        </w:rPr>
+        <w:t xml:space="preserve"> are mainly</w:t>
+      </w:r>
+      <w:r>
+        <w:rPr>
+          <w:sz w:val="28"/>
+          <w:szCs w:val="28"/>
+          <w:lang w:val="en-US"/>
+        </w:rPr>
+        <w:t xml:space="preserve"> caused by plugins, </w:t>
       </w:r>
       <w:proofErr w:type="gramStart"/>
       <w:r>
@@ -7242,7 +7571,23 @@
           <w:szCs w:val="28"/>
           <w:lang w:val="en-US"/>
         </w:rPr>
-        <w:t xml:space="preserve"> or modules from untrusted sources, which use insecure update mechanisms, or insecure deserialization. This is why only popular libraries are </w:t>
+        <w:t xml:space="preserve"> or modules from untrusted sources, which use insecure update mechanisms, or insecure deserialization. </w:t>
+      </w:r>
+      <w:r>
+        <w:rPr>
+          <w:sz w:val="28"/>
+          <w:szCs w:val="28"/>
+          <w:lang w:val="en-US"/>
+        </w:rPr>
+        <w:t xml:space="preserve">An attacker can take advantage of the usage of such components, having the ability to easily manipulate them and take control over the state of the application. </w:t>
+      </w:r>
+      <w:r>
+        <w:rPr>
+          <w:sz w:val="28"/>
+          <w:szCs w:val="28"/>
+          <w:lang w:val="en-US"/>
+        </w:rPr>
+        <w:t xml:space="preserve">This is why only popular libraries are </w:t>
       </w:r>
       <w:proofErr w:type="gramStart"/>
       <w:r>
@@ -7262,6 +7607,14 @@
         </w:rPr>
         <w:t xml:space="preserve"> they are considered to be more secure against such circumstances.</w:t>
       </w:r>
+      <w:r>
+        <w:rPr>
+          <w:sz w:val="28"/>
+          <w:szCs w:val="28"/>
+          <w:lang w:val="en-US"/>
+        </w:rPr>
+        <w:t xml:space="preserve"> By doing so, a user with malicious intentions will find it more difficult to exploit these libraries, and therefore gain access to vulnerable parts of the program.</w:t>
+      </w:r>
     </w:p>
     <w:p>
       <w:pPr>
@@ -7290,13 +7643,14 @@
           <w:lang w:val="en-US"/>
         </w:rPr>
       </w:pPr>
-      <w:bookmarkStart w:id="20" w:name="_Toc153829305"/>
-      <w:r>
-        <w:rPr>
-          <w:b/>
-          <w:bCs/>
-          <w:lang w:val="en-US"/>
-        </w:rPr>
+      <w:bookmarkStart w:id="20" w:name="_Toc154007930"/>
+      <w:r>
+        <w:rPr>
+          <w:b/>
+          <w:bCs/>
+          <w:lang w:val="en-US"/>
+        </w:rPr>
+        <w:lastRenderedPageBreak/>
         <w:t>9: Security logging and monitoring failures</w:t>
       </w:r>
       <w:bookmarkEnd w:id="20"/>
@@ -7315,7 +7669,75 @@
           <w:szCs w:val="28"/>
           <w:lang w:val="en-US"/>
         </w:rPr>
-        <w:t>This failure involves not monitoring suspicious behavior (e.g. failed logins or high-value transactions). For now, logs are only stored locally, however, if any suspicious activity is noticed, there is the possibility to ban the user involved. In case of a false ban, the user ban can also be reverted.</w:t>
+        <w:t>Security logging and monitoring failures</w:t>
+      </w:r>
+      <w:r>
+        <w:rPr>
+          <w:sz w:val="28"/>
+          <w:szCs w:val="28"/>
+          <w:lang w:val="en-US"/>
+        </w:rPr>
+        <w:t xml:space="preserve"> involves not monitoring suspicious behavior (e.g. failed logins or high-value transactions). </w:t>
+      </w:r>
+      <w:r>
+        <w:rPr>
+          <w:sz w:val="28"/>
+          <w:szCs w:val="28"/>
+          <w:lang w:val="en-US"/>
+        </w:rPr>
+        <w:t xml:space="preserve">Logs can notify an administrator that a user is conducting a suspicious activity or transaction, and from then </w:t>
+      </w:r>
+      <w:proofErr w:type="gramStart"/>
+      <w:r>
+        <w:rPr>
+          <w:sz w:val="28"/>
+          <w:szCs w:val="28"/>
+          <w:lang w:val="en-US"/>
+        </w:rPr>
+        <w:t>on</w:t>
+      </w:r>
+      <w:proofErr w:type="gramEnd"/>
+      <w:r>
+        <w:rPr>
+          <w:sz w:val="28"/>
+          <w:szCs w:val="28"/>
+          <w:lang w:val="en-US"/>
+        </w:rPr>
+        <w:t xml:space="preserve"> they may take action. At the current point in time</w:t>
+      </w:r>
+      <w:r>
+        <w:rPr>
+          <w:sz w:val="28"/>
+          <w:szCs w:val="28"/>
+          <w:lang w:val="en-US"/>
+        </w:rPr>
+        <w:t>, logs are only stored locally, however, if any suspicious activity is noticed, there is the possibility to ban the user involved. In case of a false ban, the user ban can also be reverted.</w:t>
+      </w:r>
+      <w:r>
+        <w:rPr>
+          <w:sz w:val="28"/>
+          <w:szCs w:val="28"/>
+          <w:lang w:val="en-US"/>
+        </w:rPr>
+        <w:t xml:space="preserve"> </w:t>
+      </w:r>
+      <w:proofErr w:type="gramStart"/>
+      <w:r>
+        <w:rPr>
+          <w:sz w:val="28"/>
+          <w:szCs w:val="28"/>
+          <w:lang w:val="en-US"/>
+        </w:rPr>
+        <w:t>In the near future</w:t>
+      </w:r>
+      <w:proofErr w:type="gramEnd"/>
+      <w:r>
+        <w:rPr>
+          <w:sz w:val="28"/>
+          <w:szCs w:val="28"/>
+          <w:lang w:val="en-US"/>
+        </w:rPr>
+        <w:t>, security logging may be considered.</w:t>
       </w:r>
     </w:p>
     <w:p>
@@ -7345,7 +7767,7 @@
           <w:lang w:val="en-US"/>
         </w:rPr>
       </w:pPr>
-      <w:bookmarkStart w:id="21" w:name="_Toc153829306"/>
+      <w:bookmarkStart w:id="21" w:name="_Toc154007931"/>
       <w:r>
         <w:rPr>
           <w:b/>
@@ -7370,7 +7792,31 @@
           <w:szCs w:val="28"/>
           <w:lang w:val="en-US"/>
         </w:rPr>
-        <w:t xml:space="preserve">SSRF allows attackers to make requests to separate resources. They can send a request to a destination that is not expected. </w:t>
+        <w:t>SSRF allows attackers to make requests to separate resources. They can send a</w:t>
+      </w:r>
+      <w:r>
+        <w:rPr>
+          <w:sz w:val="28"/>
+          <w:szCs w:val="28"/>
+          <w:lang w:val="en-US"/>
+        </w:rPr>
+        <w:t xml:space="preserve">n URL </w:t>
+      </w:r>
+      <w:r>
+        <w:rPr>
+          <w:sz w:val="28"/>
+          <w:szCs w:val="28"/>
+          <w:lang w:val="en-US"/>
+        </w:rPr>
+        <w:t>to a destination that is not expected</w:t>
+      </w:r>
+      <w:r>
+        <w:rPr>
+          <w:sz w:val="28"/>
+          <w:szCs w:val="28"/>
+          <w:lang w:val="en-US"/>
+        </w:rPr>
+        <w:t xml:space="preserve"> (e.g. a fake banking website that is a perfect copy of a legit one) and therefore scam website users into entering their credentials, from which the attacker can gain access to their accounts in the real platforms. Some of the recommended solutions to this security risk are using HTTPS configuration and scanning URL links for potential threats. </w:t>
       </w:r>
       <w:proofErr w:type="gramStart"/>
       <w:r>
@@ -7388,7 +7834,157 @@
           <w:szCs w:val="28"/>
           <w:lang w:val="en-US"/>
         </w:rPr>
-        <w:t>, no firewall preventing such attacks is present in the application.</w:t>
+        <w:t>, no firewall preventing such attacks is present in the application</w:t>
+      </w:r>
+      <w:r>
+        <w:rPr>
+          <w:sz w:val="28"/>
+          <w:szCs w:val="28"/>
+          <w:lang w:val="en-US"/>
+        </w:rPr>
+        <w:t>, but it will be considered in the upcoming versions of the platform.</w:t>
+      </w:r>
+    </w:p>
+    <w:p>
+      <w:pPr>
+        <w:rPr>
+          <w:sz w:val="28"/>
+          <w:szCs w:val="28"/>
+          <w:lang w:val="en-US"/>
+        </w:rPr>
+      </w:pPr>
+    </w:p>
+    <w:p>
+      <w:pPr>
+        <w:rPr>
+          <w:sz w:val="28"/>
+          <w:szCs w:val="28"/>
+          <w:lang w:val="en-US"/>
+        </w:rPr>
+      </w:pPr>
+    </w:p>
+    <w:p>
+      <w:pPr>
+        <w:rPr>
+          <w:rFonts w:asciiTheme="majorHAnsi" w:eastAsiaTheme="majorEastAsia" w:hAnsiTheme="majorHAnsi" w:cstheme="majorBidi"/>
+          <w:b/>
+          <w:bCs/>
+          <w:color w:val="2F5496" w:themeColor="accent1" w:themeShade="BF"/>
+          <w:sz w:val="26"/>
+          <w:szCs w:val="26"/>
+          <w:lang w:val="en-US"/>
+        </w:rPr>
+      </w:pPr>
+      <w:r>
+        <w:rPr>
+          <w:rFonts w:asciiTheme="majorHAnsi" w:eastAsiaTheme="majorEastAsia" w:hAnsiTheme="majorHAnsi" w:cstheme="majorBidi"/>
+          <w:b/>
+          <w:bCs/>
+          <w:color w:val="2F5496" w:themeColor="accent1" w:themeShade="BF"/>
+          <w:sz w:val="26"/>
+          <w:szCs w:val="26"/>
+          <w:lang w:val="en-US"/>
+        </w:rPr>
+        <w:t>Conclusion</w:t>
+      </w:r>
+    </w:p>
+    <w:p>
+      <w:pPr>
+        <w:rPr>
+          <w:sz w:val="28"/>
+          <w:szCs w:val="28"/>
+          <w:lang w:val="en-US"/>
+        </w:rPr>
+      </w:pPr>
+      <w:r>
+        <w:rPr>
+          <w:sz w:val="28"/>
+          <w:szCs w:val="28"/>
+          <w:lang w:val="en-US"/>
+        </w:rPr>
+        <w:t>Overall</w:t>
+      </w:r>
+      <w:r>
+        <w:rPr>
+          <w:sz w:val="28"/>
+          <w:szCs w:val="28"/>
+          <w:lang w:val="en-US"/>
+        </w:rPr>
+        <w:t>, the platform is in a secure state, where access tokens are used, passwords and</w:t>
+      </w:r>
+      <w:r>
+        <w:rPr>
+          <w:sz w:val="28"/>
+          <w:szCs w:val="28"/>
+          <w:lang w:val="en-US"/>
+        </w:rPr>
+        <w:t xml:space="preserve"> sensitive</w:t>
+      </w:r>
+      <w:r>
+        <w:rPr>
+          <w:sz w:val="28"/>
+          <w:szCs w:val="28"/>
+          <w:lang w:val="en-US"/>
+        </w:rPr>
+        <w:t xml:space="preserve"> information is hashed, and requests are safely controlled and difficult to execute unless the user is authorized to do so. Moreover, the </w:t>
+      </w:r>
+      <w:r>
+        <w:rPr>
+          <w:sz w:val="28"/>
+          <w:szCs w:val="28"/>
+          <w:lang w:val="en-US"/>
+        </w:rPr>
+        <w:t>program</w:t>
+      </w:r>
+      <w:r>
+        <w:rPr>
+          <w:sz w:val="28"/>
+          <w:szCs w:val="28"/>
+          <w:lang w:val="en-US"/>
+        </w:rPr>
+        <w:t xml:space="preserve"> is only using parameterized queries, making SQL Injection more difficult to be executed. However, the application is planning to transfer from HTTP to HTTPS </w:t>
+      </w:r>
+      <w:proofErr w:type="gramStart"/>
+      <w:r>
+        <w:rPr>
+          <w:sz w:val="28"/>
+          <w:szCs w:val="28"/>
+          <w:lang w:val="en-US"/>
+        </w:rPr>
+        <w:t>in the near future</w:t>
+      </w:r>
+      <w:proofErr w:type="gramEnd"/>
+      <w:r>
+        <w:rPr>
+          <w:sz w:val="28"/>
+          <w:szCs w:val="28"/>
+          <w:lang w:val="en-US"/>
+        </w:rPr>
+        <w:t xml:space="preserve">, as well as taking into account Software and data integrity failures, as well as SSRF (Server-side request forgery), which, at the current moment, the </w:t>
+      </w:r>
+      <w:r>
+        <w:rPr>
+          <w:sz w:val="28"/>
+          <w:szCs w:val="28"/>
+          <w:lang w:val="en-US"/>
+        </w:rPr>
+        <w:t>platform</w:t>
+      </w:r>
+      <w:r>
+        <w:rPr>
+          <w:sz w:val="28"/>
+          <w:szCs w:val="28"/>
+          <w:lang w:val="en-US"/>
+        </w:rPr>
+        <w:t xml:space="preserve"> is </w:t>
+      </w:r>
+      <w:r>
+        <w:rPr>
+          <w:sz w:val="28"/>
+          <w:szCs w:val="28"/>
+          <w:lang w:val="en-US"/>
+        </w:rPr>
+        <w:t>vulnerable to.</w:t>
       </w:r>
     </w:p>
     <w:p>
@@ -7426,7 +8022,7 @@
         <w:lastRenderedPageBreak/>
         <w:t xml:space="preserve">(Source: </w:t>
       </w:r>
-      <w:hyperlink r:id="rId20" w:history="1">
+      <w:hyperlink r:id="rId21" w:history="1">
         <w:r>
           <w:rPr>
             <w:rStyle w:val="a7"/>
@@ -7503,7 +8099,7 @@
           <w:lang w:val="en-US"/>
         </w:rPr>
       </w:pPr>
-      <w:bookmarkStart w:id="22" w:name="_Toc153829307"/>
+      <w:bookmarkStart w:id="22" w:name="_Toc154007932"/>
       <w:r>
         <w:rPr>
           <w:b/>
@@ -7535,7 +8131,7 @@
           <w:lang w:val="en-US"/>
         </w:rPr>
       </w:pPr>
-      <w:bookmarkStart w:id="23" w:name="_Toc153829308"/>
+      <w:bookmarkStart w:id="23" w:name="_Toc154007933"/>
       <w:r>
         <w:rPr>
           <w:b/>
@@ -7708,7 +8304,7 @@
           <w:lang w:val="en-US"/>
         </w:rPr>
       </w:pPr>
-      <w:bookmarkStart w:id="24" w:name="_Toc153829309"/>
+      <w:bookmarkStart w:id="24" w:name="_Toc154007934"/>
       <w:r>
         <w:rPr>
           <w:b/>
@@ -7851,7 +8447,7 @@
           <w:lang w:val="en-US"/>
         </w:rPr>
       </w:pPr>
-      <w:bookmarkStart w:id="25" w:name="_Toc153829310"/>
+      <w:bookmarkStart w:id="25" w:name="_Toc154007935"/>
       <w:r>
         <w:rPr>
           <w:b/>
@@ -8027,7 +8623,7 @@
           <w:lang w:val="en-US"/>
         </w:rPr>
       </w:pPr>
-      <w:bookmarkStart w:id="26" w:name="_Toc153829311"/>
+      <w:bookmarkStart w:id="26" w:name="_Toc154007936"/>
       <w:r>
         <w:rPr>
           <w:b/>
@@ -8665,7 +9261,7 @@
           <w:lang w:val="en-US"/>
         </w:rPr>
       </w:pPr>
-      <w:bookmarkStart w:id="27" w:name="_Toc153829312"/>
+      <w:bookmarkStart w:id="27" w:name="_Toc154007937"/>
       <w:r>
         <w:rPr>
           <w:b/>
@@ -8694,16 +9290,265 @@
     </w:p>
     <w:p>
       <w:pPr>
-        <w:rPr>
-          <w:lang w:val="en-US"/>
-        </w:rPr>
-      </w:pPr>
-      <w:r>
-        <w:rPr>
-          <w:lang w:val="en-US"/>
-        </w:rPr>
-        <w:t>-</w:t>
-      </w:r>
+        <w:pStyle w:val="a3"/>
+        <w:numPr>
+          <w:ilvl w:val="1"/>
+          <w:numId w:val="11"/>
+        </w:numPr>
+        <w:spacing w:before="0" w:beforeAutospacing="0" w:after="0" w:afterAutospacing="0"/>
+        <w:rPr>
+          <w:rFonts w:asciiTheme="minorHAnsi" w:eastAsiaTheme="minorHAnsi" w:hAnsiTheme="minorHAnsi" w:cstheme="minorBidi"/>
+          <w:kern w:val="2"/>
+          <w:sz w:val="28"/>
+          <w:szCs w:val="28"/>
+          <w:lang w:val="en-US" w:eastAsia="en-US"/>
+          <w14:ligatures w14:val="standardContextual"/>
+        </w:rPr>
+      </w:pPr>
+      <w:r>
+        <w:rPr>
+          <w:rFonts w:asciiTheme="minorHAnsi" w:eastAsiaTheme="minorHAnsi" w:hAnsiTheme="minorHAnsi" w:cstheme="minorBidi"/>
+          <w:kern w:val="2"/>
+          <w:sz w:val="28"/>
+          <w:szCs w:val="28"/>
+          <w:lang w:val="en-US" w:eastAsia="en-US"/>
+          <w14:ligatures w14:val="standardContextual"/>
+        </w:rPr>
+        <w:t>As an administrator, I want to have the ability to update concerts in case of a schedule change for a specific event so that the users are aware that the event will be held in a different day or venue.</w:t>
+      </w:r>
+    </w:p>
+    <w:p>
+      <w:pPr>
+        <w:pStyle w:val="a3"/>
+        <w:numPr>
+          <w:ilvl w:val="0"/>
+          <w:numId w:val="11"/>
+        </w:numPr>
+        <w:spacing w:before="0" w:beforeAutospacing="0" w:after="0" w:afterAutospacing="0"/>
+        <w:rPr>
+          <w:rFonts w:asciiTheme="minorHAnsi" w:eastAsiaTheme="minorHAnsi" w:hAnsiTheme="minorHAnsi" w:cstheme="minorBidi"/>
+          <w:kern w:val="2"/>
+          <w:sz w:val="28"/>
+          <w:szCs w:val="28"/>
+          <w:lang w:val="en-US" w:eastAsia="en-US"/>
+          <w14:ligatures w14:val="standardContextual"/>
+        </w:rPr>
+      </w:pPr>
+      <w:r>
+        <w:rPr>
+          <w:rFonts w:asciiTheme="minorHAnsi" w:eastAsiaTheme="minorHAnsi" w:hAnsiTheme="minorHAnsi" w:cstheme="minorBidi"/>
+          <w:kern w:val="2"/>
+          <w:sz w:val="28"/>
+          <w:szCs w:val="28"/>
+          <w:lang w:val="en-US" w:eastAsia="en-US"/>
+          <w14:ligatures w14:val="standardContextual"/>
+        </w:rPr>
+        <w:lastRenderedPageBreak/>
+        <w:t>Make a method that selects the specific concert from the database (by ID)</w:t>
+      </w:r>
+    </w:p>
+    <w:p>
+      <w:pPr>
+        <w:pStyle w:val="a3"/>
+        <w:numPr>
+          <w:ilvl w:val="0"/>
+          <w:numId w:val="11"/>
+        </w:numPr>
+        <w:spacing w:before="0" w:beforeAutospacing="0" w:after="0" w:afterAutospacing="0"/>
+        <w:rPr>
+          <w:rFonts w:asciiTheme="minorHAnsi" w:eastAsiaTheme="minorHAnsi" w:hAnsiTheme="minorHAnsi" w:cstheme="minorBidi"/>
+          <w:kern w:val="2"/>
+          <w:sz w:val="28"/>
+          <w:szCs w:val="28"/>
+          <w:lang w:val="en-US" w:eastAsia="en-US"/>
+          <w14:ligatures w14:val="standardContextual"/>
+        </w:rPr>
+      </w:pPr>
+      <w:r>
+        <w:rPr>
+          <w:rFonts w:asciiTheme="minorHAnsi" w:eastAsiaTheme="minorHAnsi" w:hAnsiTheme="minorHAnsi" w:cstheme="minorBidi"/>
+          <w:kern w:val="2"/>
+          <w:sz w:val="28"/>
+          <w:szCs w:val="28"/>
+          <w:lang w:val="en-US" w:eastAsia="en-US"/>
+          <w14:ligatures w14:val="standardContextual"/>
+        </w:rPr>
+        <w:t xml:space="preserve">Make a method that updates the required fields of the selected concert with newly provided </w:t>
+      </w:r>
+      <w:proofErr w:type="gramStart"/>
+      <w:r>
+        <w:rPr>
+          <w:rFonts w:asciiTheme="minorHAnsi" w:eastAsiaTheme="minorHAnsi" w:hAnsiTheme="minorHAnsi" w:cstheme="minorBidi"/>
+          <w:kern w:val="2"/>
+          <w:sz w:val="28"/>
+          <w:szCs w:val="28"/>
+          <w:lang w:val="en-US" w:eastAsia="en-US"/>
+          <w14:ligatures w14:val="standardContextual"/>
+        </w:rPr>
+        <w:t>information</w:t>
+      </w:r>
+      <w:proofErr w:type="gramEnd"/>
+    </w:p>
+    <w:p>
+      <w:pPr>
+        <w:pStyle w:val="a3"/>
+        <w:spacing w:before="0" w:beforeAutospacing="0" w:after="0" w:afterAutospacing="0"/>
+        <w:ind w:left="360"/>
+        <w:rPr>
+          <w:rFonts w:asciiTheme="minorHAnsi" w:eastAsiaTheme="minorHAnsi" w:hAnsiTheme="minorHAnsi" w:cstheme="minorBidi"/>
+          <w:kern w:val="2"/>
+          <w:sz w:val="28"/>
+          <w:szCs w:val="28"/>
+          <w:lang w:val="en-US" w:eastAsia="en-US"/>
+          <w14:ligatures w14:val="standardContextual"/>
+        </w:rPr>
+      </w:pPr>
+    </w:p>
+    <w:p>
+      <w:pPr>
+        <w:pStyle w:val="a3"/>
+        <w:numPr>
+          <w:ilvl w:val="0"/>
+          <w:numId w:val="10"/>
+        </w:numPr>
+        <w:spacing w:before="0" w:beforeAutospacing="0" w:after="0" w:afterAutospacing="0"/>
+        <w:rPr>
+          <w:rFonts w:asciiTheme="minorHAnsi" w:eastAsiaTheme="minorHAnsi" w:hAnsiTheme="minorHAnsi" w:cstheme="minorBidi"/>
+          <w:kern w:val="2"/>
+          <w:sz w:val="28"/>
+          <w:szCs w:val="28"/>
+          <w:lang w:val="en-US" w:eastAsia="en-US"/>
+          <w14:ligatures w14:val="standardContextual"/>
+        </w:rPr>
+      </w:pPr>
+      <w:r>
+        <w:rPr>
+          <w:rFonts w:asciiTheme="minorHAnsi" w:eastAsiaTheme="minorHAnsi" w:hAnsiTheme="minorHAnsi" w:cstheme="minorBidi"/>
+          <w:kern w:val="2"/>
+          <w:sz w:val="28"/>
+          <w:szCs w:val="28"/>
+          <w:lang w:val="en-US" w:eastAsia="en-US"/>
+          <w14:ligatures w14:val="standardContextual"/>
+        </w:rPr>
+        <w:t xml:space="preserve">As a user, I want to be able to search for specific genres, </w:t>
+      </w:r>
+      <w:proofErr w:type="gramStart"/>
+      <w:r>
+        <w:rPr>
+          <w:rFonts w:asciiTheme="minorHAnsi" w:eastAsiaTheme="minorHAnsi" w:hAnsiTheme="minorHAnsi" w:cstheme="minorBidi"/>
+          <w:kern w:val="2"/>
+          <w:sz w:val="28"/>
+          <w:szCs w:val="28"/>
+          <w:lang w:val="en-US" w:eastAsia="en-US"/>
+          <w14:ligatures w14:val="standardContextual"/>
+        </w:rPr>
+        <w:t>cities</w:t>
+      </w:r>
+      <w:proofErr w:type="gramEnd"/>
+      <w:r>
+        <w:rPr>
+          <w:rFonts w:asciiTheme="minorHAnsi" w:eastAsiaTheme="minorHAnsi" w:hAnsiTheme="minorHAnsi" w:cstheme="minorBidi"/>
+          <w:kern w:val="2"/>
+          <w:sz w:val="28"/>
+          <w:szCs w:val="28"/>
+          <w:lang w:val="en-US" w:eastAsia="en-US"/>
+          <w14:ligatures w14:val="standardContextual"/>
+        </w:rPr>
+        <w:t xml:space="preserve"> or artists, so that I know whether an artist I might like is performing in my area.</w:t>
+      </w:r>
+    </w:p>
+    <w:p>
+      <w:pPr>
+        <w:pStyle w:val="a3"/>
+        <w:numPr>
+          <w:ilvl w:val="0"/>
+          <w:numId w:val="23"/>
+        </w:numPr>
+        <w:spacing w:before="0" w:beforeAutospacing="0" w:after="0" w:afterAutospacing="0"/>
+        <w:rPr>
+          <w:rFonts w:asciiTheme="minorHAnsi" w:eastAsiaTheme="minorHAnsi" w:hAnsiTheme="minorHAnsi" w:cstheme="minorBidi"/>
+          <w:kern w:val="2"/>
+          <w:sz w:val="28"/>
+          <w:szCs w:val="28"/>
+          <w:lang w:val="en-US" w:eastAsia="en-US"/>
+          <w14:ligatures w14:val="standardContextual"/>
+        </w:rPr>
+      </w:pPr>
+      <w:r>
+        <w:rPr>
+          <w:rFonts w:asciiTheme="minorHAnsi" w:eastAsiaTheme="minorHAnsi" w:hAnsiTheme="minorHAnsi" w:cstheme="minorBidi"/>
+          <w:kern w:val="2"/>
+          <w:sz w:val="28"/>
+          <w:szCs w:val="28"/>
+          <w:lang w:val="en-US" w:eastAsia="en-US"/>
+          <w14:ligatures w14:val="standardContextual"/>
+        </w:rPr>
+        <w:t xml:space="preserve">An algorithm that filters concerts based on provided genre, city or artist should be </w:t>
+      </w:r>
+      <w:proofErr w:type="gramStart"/>
+      <w:r>
+        <w:rPr>
+          <w:rFonts w:asciiTheme="minorHAnsi" w:eastAsiaTheme="minorHAnsi" w:hAnsiTheme="minorHAnsi" w:cstheme="minorBidi"/>
+          <w:kern w:val="2"/>
+          <w:sz w:val="28"/>
+          <w:szCs w:val="28"/>
+          <w:lang w:val="en-US" w:eastAsia="en-US"/>
+          <w14:ligatures w14:val="standardContextual"/>
+        </w:rPr>
+        <w:t>created</w:t>
+      </w:r>
+      <w:proofErr w:type="gramEnd"/>
+    </w:p>
+    <w:p>
+      <w:pPr>
+        <w:pStyle w:val="a3"/>
+        <w:numPr>
+          <w:ilvl w:val="0"/>
+          <w:numId w:val="23"/>
+        </w:numPr>
+        <w:spacing w:before="0" w:beforeAutospacing="0" w:after="0" w:afterAutospacing="0"/>
+        <w:rPr>
+          <w:rFonts w:asciiTheme="minorHAnsi" w:eastAsiaTheme="minorHAnsi" w:hAnsiTheme="minorHAnsi" w:cstheme="minorBidi"/>
+          <w:kern w:val="2"/>
+          <w:sz w:val="28"/>
+          <w:szCs w:val="28"/>
+          <w:lang w:val="en-US" w:eastAsia="en-US"/>
+          <w14:ligatures w14:val="standardContextual"/>
+        </w:rPr>
+      </w:pPr>
+      <w:r>
+        <w:rPr>
+          <w:rFonts w:asciiTheme="minorHAnsi" w:eastAsiaTheme="minorHAnsi" w:hAnsiTheme="minorHAnsi" w:cstheme="minorBidi"/>
+          <w:kern w:val="2"/>
+          <w:sz w:val="28"/>
+          <w:szCs w:val="28"/>
+          <w:lang w:val="en-US" w:eastAsia="en-US"/>
+          <w14:ligatures w14:val="standardContextual"/>
+        </w:rPr>
+        <w:t xml:space="preserve">Only the filtered concerts must be displayed in the “Concerts” </w:t>
+      </w:r>
+      <w:proofErr w:type="gramStart"/>
+      <w:r>
+        <w:rPr>
+          <w:rFonts w:asciiTheme="minorHAnsi" w:eastAsiaTheme="minorHAnsi" w:hAnsiTheme="minorHAnsi" w:cstheme="minorBidi"/>
+          <w:kern w:val="2"/>
+          <w:sz w:val="28"/>
+          <w:szCs w:val="28"/>
+          <w:lang w:val="en-US" w:eastAsia="en-US"/>
+          <w14:ligatures w14:val="standardContextual"/>
+        </w:rPr>
+        <w:t>page</w:t>
+      </w:r>
+      <w:proofErr w:type="gramEnd"/>
+    </w:p>
+    <w:p>
+      <w:pPr>
+        <w:rPr>
+          <w:sz w:val="28"/>
+          <w:szCs w:val="28"/>
+          <w:lang w:val="en-US"/>
+        </w:rPr>
+      </w:pPr>
     </w:p>
     <w:p>
       <w:pPr>
@@ -8721,14 +9566,13 @@
           <w:lang w:val="en-US"/>
         </w:rPr>
       </w:pPr>
-      <w:bookmarkStart w:id="28" w:name="_Toc153829313"/>
-      <w:r>
-        <w:rPr>
-          <w:b/>
-          <w:bCs/>
-          <w:lang w:val="en-US"/>
-        </w:rPr>
-        <w:lastRenderedPageBreak/>
+      <w:bookmarkStart w:id="28" w:name="_Toc154007938"/>
+      <w:r>
+        <w:rPr>
+          <w:b/>
+          <w:bCs/>
+          <w:lang w:val="en-US"/>
+        </w:rPr>
         <w:t xml:space="preserve">Sprint </w:t>
       </w:r>
       <w:r>
@@ -8832,6 +9676,155 @@
 <file path=word/numbering.xml><?xml version="1.0" encoding="utf-8"?>
 <w:numbering xmlns:wpc="http://schemas.microsoft.com/office/word/2010/wordprocessingCanvas" xmlns:cx="http://schemas.microsoft.com/office/drawing/2014/chartex" xmlns:cx1="http://schemas.microsoft.com/office/drawing/2015/9/8/chartex" xmlns:cx2="http://schemas.microsoft.com/office/drawing/2015/10/21/chartex" xmlns:cx3="http://schemas.microsoft.com/office/drawing/2016/5/9/chartex" xmlns:cx4="http://schemas.microsoft.com/office/drawing/2016/5/10/chartex" xmlns:cx5="http://schemas.microsoft.com/office/drawing/2016/5/11/chartex" xmlns:cx6="http://schemas.microsoft.com/office/drawing/2016/5/12/chartex" xmlns:cx7="http://schemas.microsoft.com/office/drawing/2016/5/13/chartex" xmlns:cx8="http://schemas.microsoft.com/office/drawing/2016/5/14/chartex" xmlns:mc="http://schemas.openxmlformats.org/markup-compatibility/2006" xmlns:aink="http://schemas.microsoft.com/office/drawing/2016/ink" xmlns:am3d="http://schemas.microsoft.com/office/drawing/2017/model3d" xmlns:o="urn:schemas-microsoft-com:office:office" xmlns:oel="http://schemas.microsoft.com/office/2019/extlst" xmlns:r="http://schemas.openxmlformats.org/officeDocument/2006/relationships" xmlns:m="http://schemas.openxmlformats.org/officeDocument/2006/math" xmlns:v="urn:schemas-microsoft-com:vml" xmlns:wp14="http://schemas.microsoft.com/office/word/2010/wordprocessingDrawing" xmlns:wp="http://schemas.openxmlformats.org/drawingml/2006/wordprocessingDrawing" xmlns:w10="urn:schemas-microsoft-com:office:word" xmlns:w="http://schemas.openxmlformats.org/wordprocessingml/2006/main" xmlns:w14="http://schemas.microsoft.com/office/word/2010/wordml" xmlns:w15="http://schemas.microsoft.com/office/word/2012/wordml" xmlns:w16cex="http://schemas.microsoft.com/office/word/2018/wordml/cex" xmlns:w16cid="http://schemas.microsoft.com/office/word/2016/wordml/cid" xmlns:w16="http://schemas.microsoft.com/office/word/2018/wordml" xmlns:w16sdtdh="http://schemas.microsoft.com/office/word/2020/wordml/sdtdatahash" xmlns:w16se="http://schemas.microsoft.com/office/word/2015/wordml/symex" xmlns:wpg="http://schemas.microsoft.com/office/word/2010/wordprocessingGroup" xmlns:wpi="http://schemas.microsoft.com/office/word/2010/wordprocessingInk" xmlns:wne="http://schemas.microsoft.com/office/word/2006/wordml" xmlns:wps="http://schemas.microsoft.com/office/word/2010/wordprocessingShape" mc:Ignorable="w14 w15 w16se w16cid w16 w16cex w16sdtdh wp14">
   <w:abstractNum w:abstractNumId="0" w15:restartNumberingAfterBreak="0">
+    <w:nsid w:val="038C3317"/>
+    <w:multiLevelType w:val="multilevel"/>
+    <w:tmpl w:val="50FA17CE"/>
+    <w:lvl w:ilvl="0">
+      <w:start w:val="1"/>
+      <w:numFmt w:val="bullet"/>
+      <w:lvlText w:val=""/>
+      <w:lvlJc w:val="left"/>
+      <w:pPr>
+        <w:tabs>
+          <w:tab w:val="num" w:pos="720"/>
+        </w:tabs>
+        <w:ind w:left="720" w:hanging="360"/>
+      </w:pPr>
+      <w:rPr>
+        <w:rFonts w:ascii="Symbol" w:hAnsi="Symbol" w:hint="default"/>
+        <w:sz w:val="20"/>
+      </w:rPr>
+    </w:lvl>
+    <w:lvl w:ilvl="1" w:tentative="1">
+      <w:start w:val="1"/>
+      <w:numFmt w:val="bullet"/>
+      <w:lvlText w:val=""/>
+      <w:lvlJc w:val="left"/>
+      <w:pPr>
+        <w:tabs>
+          <w:tab w:val="num" w:pos="1440"/>
+        </w:tabs>
+        <w:ind w:left="1440" w:hanging="360"/>
+      </w:pPr>
+      <w:rPr>
+        <w:rFonts w:ascii="Symbol" w:hAnsi="Symbol" w:hint="default"/>
+        <w:sz w:val="20"/>
+      </w:rPr>
+    </w:lvl>
+    <w:lvl w:ilvl="2" w:tentative="1">
+      <w:start w:val="1"/>
+      <w:numFmt w:val="bullet"/>
+      <w:lvlText w:val=""/>
+      <w:lvlJc w:val="left"/>
+      <w:pPr>
+        <w:tabs>
+          <w:tab w:val="num" w:pos="2160"/>
+        </w:tabs>
+        <w:ind w:left="2160" w:hanging="360"/>
+      </w:pPr>
+      <w:rPr>
+        <w:rFonts w:ascii="Symbol" w:hAnsi="Symbol" w:hint="default"/>
+        <w:sz w:val="20"/>
+      </w:rPr>
+    </w:lvl>
+    <w:lvl w:ilvl="3" w:tentative="1">
+      <w:start w:val="1"/>
+      <w:numFmt w:val="bullet"/>
+      <w:lvlText w:val=""/>
+      <w:lvlJc w:val="left"/>
+      <w:pPr>
+        <w:tabs>
+          <w:tab w:val="num" w:pos="2880"/>
+        </w:tabs>
+        <w:ind w:left="2880" w:hanging="360"/>
+      </w:pPr>
+      <w:rPr>
+        <w:rFonts w:ascii="Symbol" w:hAnsi="Symbol" w:hint="default"/>
+        <w:sz w:val="20"/>
+      </w:rPr>
+    </w:lvl>
+    <w:lvl w:ilvl="4" w:tentative="1">
+      <w:start w:val="1"/>
+      <w:numFmt w:val="bullet"/>
+      <w:lvlText w:val=""/>
+      <w:lvlJc w:val="left"/>
+      <w:pPr>
+        <w:tabs>
+          <w:tab w:val="num" w:pos="3600"/>
+        </w:tabs>
+        <w:ind w:left="3600" w:hanging="360"/>
+      </w:pPr>
+      <w:rPr>
+        <w:rFonts w:ascii="Symbol" w:hAnsi="Symbol" w:hint="default"/>
+        <w:sz w:val="20"/>
+      </w:rPr>
+    </w:lvl>
+    <w:lvl w:ilvl="5" w:tentative="1">
+      <w:start w:val="1"/>
+      <w:numFmt w:val="bullet"/>
+      <w:lvlText w:val=""/>
+      <w:lvlJc w:val="left"/>
+      <w:pPr>
+        <w:tabs>
+          <w:tab w:val="num" w:pos="4320"/>
+        </w:tabs>
+        <w:ind w:left="4320" w:hanging="360"/>
+      </w:pPr>
+      <w:rPr>
+        <w:rFonts w:ascii="Symbol" w:hAnsi="Symbol" w:hint="default"/>
+        <w:sz w:val="20"/>
+      </w:rPr>
+    </w:lvl>
+    <w:lvl w:ilvl="6" w:tentative="1">
+      <w:start w:val="1"/>
+      <w:numFmt w:val="bullet"/>
+      <w:lvlText w:val=""/>
+      <w:lvlJc w:val="left"/>
+      <w:pPr>
+        <w:tabs>
+          <w:tab w:val="num" w:pos="5040"/>
+        </w:tabs>
+        <w:ind w:left="5040" w:hanging="360"/>
+      </w:pPr>
+      <w:rPr>
+        <w:rFonts w:ascii="Symbol" w:hAnsi="Symbol" w:hint="default"/>
+        <w:sz w:val="20"/>
+      </w:rPr>
+    </w:lvl>
+    <w:lvl w:ilvl="7" w:tentative="1">
+      <w:start w:val="1"/>
+      <w:numFmt w:val="bullet"/>
+      <w:lvlText w:val=""/>
+      <w:lvlJc w:val="left"/>
+      <w:pPr>
+        <w:tabs>
+          <w:tab w:val="num" w:pos="5760"/>
+        </w:tabs>
+        <w:ind w:left="5760" w:hanging="360"/>
+      </w:pPr>
+      <w:rPr>
+        <w:rFonts w:ascii="Symbol" w:hAnsi="Symbol" w:hint="default"/>
+        <w:sz w:val="20"/>
+      </w:rPr>
+    </w:lvl>
+    <w:lvl w:ilvl="8" w:tentative="1">
+      <w:start w:val="1"/>
+      <w:numFmt w:val="bullet"/>
+      <w:lvlText w:val=""/>
+      <w:lvlJc w:val="left"/>
+      <w:pPr>
+        <w:tabs>
+          <w:tab w:val="num" w:pos="6480"/>
+        </w:tabs>
+        <w:ind w:left="6480" w:hanging="360"/>
+      </w:pPr>
+      <w:rPr>
+        <w:rFonts w:ascii="Symbol" w:hAnsi="Symbol" w:hint="default"/>
+        <w:sz w:val="20"/>
+      </w:rPr>
+    </w:lvl>
+  </w:abstractNum>
+  <w:abstractNum w:abstractNumId="1" w15:restartNumberingAfterBreak="0">
     <w:nsid w:val="03D4128B"/>
     <w:multiLevelType w:val="hybridMultilevel"/>
     <w:tmpl w:val="233E5CCE"/>
@@ -8920,7 +9913,7 @@
       </w:pPr>
     </w:lvl>
   </w:abstractNum>
-  <w:abstractNum w:abstractNumId="1" w15:restartNumberingAfterBreak="0">
+  <w:abstractNum w:abstractNumId="2" w15:restartNumberingAfterBreak="0">
     <w:nsid w:val="060E74FC"/>
     <w:multiLevelType w:val="multilevel"/>
     <w:tmpl w:val="8AA68998"/>
@@ -9069,7 +10062,7 @@
       </w:rPr>
     </w:lvl>
   </w:abstractNum>
-  <w:abstractNum w:abstractNumId="2" w15:restartNumberingAfterBreak="0">
+  <w:abstractNum w:abstractNumId="3" w15:restartNumberingAfterBreak="0">
     <w:nsid w:val="088D497B"/>
     <w:multiLevelType w:val="multilevel"/>
     <w:tmpl w:val="63E6C51C"/>
@@ -9218,7 +10211,7 @@
       </w:rPr>
     </w:lvl>
   </w:abstractNum>
-  <w:abstractNum w:abstractNumId="3" w15:restartNumberingAfterBreak="0">
+  <w:abstractNum w:abstractNumId="4" w15:restartNumberingAfterBreak="0">
     <w:nsid w:val="08F83E78"/>
     <w:multiLevelType w:val="multilevel"/>
     <w:tmpl w:val="74E296CA"/>
@@ -9367,7 +10360,7 @@
       </w:rPr>
     </w:lvl>
   </w:abstractNum>
-  <w:abstractNum w:abstractNumId="4" w15:restartNumberingAfterBreak="0">
+  <w:abstractNum w:abstractNumId="5" w15:restartNumberingAfterBreak="0">
     <w:nsid w:val="09C75755"/>
     <w:multiLevelType w:val="multilevel"/>
     <w:tmpl w:val="1C101052"/>
@@ -9516,7 +10509,7 @@
       </w:rPr>
     </w:lvl>
   </w:abstractNum>
-  <w:abstractNum w:abstractNumId="5" w15:restartNumberingAfterBreak="0">
+  <w:abstractNum w:abstractNumId="6" w15:restartNumberingAfterBreak="0">
     <w:nsid w:val="165A25AC"/>
     <w:multiLevelType w:val="hybridMultilevel"/>
     <w:tmpl w:val="0344AF0C"/>
@@ -9609,7 +10602,122 @@
       </w:pPr>
     </w:lvl>
   </w:abstractNum>
-  <w:abstractNum w:abstractNumId="6" w15:restartNumberingAfterBreak="0">
+  <w:abstractNum w:abstractNumId="7" w15:restartNumberingAfterBreak="0">
+    <w:nsid w:val="167F2CB4"/>
+    <w:multiLevelType w:val="hybridMultilevel"/>
+    <w:tmpl w:val="D7289784"/>
+    <w:lvl w:ilvl="0" w:tplc="35C6414A">
+      <w:start w:val="1"/>
+      <w:numFmt w:val="bullet"/>
+      <w:lvlText w:val=""/>
+      <w:lvlJc w:val="left"/>
+      <w:pPr>
+        <w:ind w:left="1440" w:hanging="360"/>
+      </w:pPr>
+      <w:rPr>
+        <w:rFonts w:ascii="Symbol" w:hAnsi="Symbol" w:hint="default"/>
+        <w:sz w:val="20"/>
+        <w:szCs w:val="20"/>
+      </w:rPr>
+    </w:lvl>
+    <w:lvl w:ilvl="1" w:tplc="04020003" w:tentative="1">
+      <w:start w:val="1"/>
+      <w:numFmt w:val="bullet"/>
+      <w:lvlText w:val="o"/>
+      <w:lvlJc w:val="left"/>
+      <w:pPr>
+        <w:ind w:left="2160" w:hanging="360"/>
+      </w:pPr>
+      <w:rPr>
+        <w:rFonts w:ascii="Courier New" w:hAnsi="Courier New" w:cs="Courier New" w:hint="default"/>
+      </w:rPr>
+    </w:lvl>
+    <w:lvl w:ilvl="2" w:tplc="04020005" w:tentative="1">
+      <w:start w:val="1"/>
+      <w:numFmt w:val="bullet"/>
+      <w:lvlText w:val=""/>
+      <w:lvlJc w:val="left"/>
+      <w:pPr>
+        <w:ind w:left="2880" w:hanging="360"/>
+      </w:pPr>
+      <w:rPr>
+        <w:rFonts w:ascii="Wingdings" w:hAnsi="Wingdings" w:hint="default"/>
+      </w:rPr>
+    </w:lvl>
+    <w:lvl w:ilvl="3" w:tplc="04020001" w:tentative="1">
+      <w:start w:val="1"/>
+      <w:numFmt w:val="bullet"/>
+      <w:lvlText w:val=""/>
+      <w:lvlJc w:val="left"/>
+      <w:pPr>
+        <w:ind w:left="3600" w:hanging="360"/>
+      </w:pPr>
+      <w:rPr>
+        <w:rFonts w:ascii="Symbol" w:hAnsi="Symbol" w:hint="default"/>
+      </w:rPr>
+    </w:lvl>
+    <w:lvl w:ilvl="4" w:tplc="04020003" w:tentative="1">
+      <w:start w:val="1"/>
+      <w:numFmt w:val="bullet"/>
+      <w:lvlText w:val="o"/>
+      <w:lvlJc w:val="left"/>
+      <w:pPr>
+        <w:ind w:left="4320" w:hanging="360"/>
+      </w:pPr>
+      <w:rPr>
+        <w:rFonts w:ascii="Courier New" w:hAnsi="Courier New" w:cs="Courier New" w:hint="default"/>
+      </w:rPr>
+    </w:lvl>
+    <w:lvl w:ilvl="5" w:tplc="04020005" w:tentative="1">
+      <w:start w:val="1"/>
+      <w:numFmt w:val="bullet"/>
+      <w:lvlText w:val=""/>
+      <w:lvlJc w:val="left"/>
+      <w:pPr>
+        <w:ind w:left="5040" w:hanging="360"/>
+      </w:pPr>
+      <w:rPr>
+        <w:rFonts w:ascii="Wingdings" w:hAnsi="Wingdings" w:hint="default"/>
+      </w:rPr>
+    </w:lvl>
+    <w:lvl w:ilvl="6" w:tplc="04020001" w:tentative="1">
+      <w:start w:val="1"/>
+      <w:numFmt w:val="bullet"/>
+      <w:lvlText w:val=""/>
+      <w:lvlJc w:val="left"/>
+      <w:pPr>
+        <w:ind w:left="5760" w:hanging="360"/>
+      </w:pPr>
+      <w:rPr>
+        <w:rFonts w:ascii="Symbol" w:hAnsi="Symbol" w:hint="default"/>
+      </w:rPr>
+    </w:lvl>
+    <w:lvl w:ilvl="7" w:tplc="04020003" w:tentative="1">
+      <w:start w:val="1"/>
+      <w:numFmt w:val="bullet"/>
+      <w:lvlText w:val="o"/>
+      <w:lvlJc w:val="left"/>
+      <w:pPr>
+        <w:ind w:left="6480" w:hanging="360"/>
+      </w:pPr>
+      <w:rPr>
+        <w:rFonts w:ascii="Courier New" w:hAnsi="Courier New" w:cs="Courier New" w:hint="default"/>
+      </w:rPr>
+    </w:lvl>
+    <w:lvl w:ilvl="8" w:tplc="04020005" w:tentative="1">
+      <w:start w:val="1"/>
+      <w:numFmt w:val="bullet"/>
+      <w:lvlText w:val=""/>
+      <w:lvlJc w:val="left"/>
+      <w:pPr>
+        <w:ind w:left="7200" w:hanging="360"/>
+      </w:pPr>
+      <w:rPr>
+        <w:rFonts w:ascii="Wingdings" w:hAnsi="Wingdings" w:hint="default"/>
+      </w:rPr>
+    </w:lvl>
+  </w:abstractNum>
+  <w:abstractNum w:abstractNumId="8" w15:restartNumberingAfterBreak="0">
     <w:nsid w:val="186350A1"/>
     <w:multiLevelType w:val="hybridMultilevel"/>
     <w:tmpl w:val="0F8842A4"/>
@@ -9721,7 +10829,7 @@
       </w:rPr>
     </w:lvl>
   </w:abstractNum>
-  <w:abstractNum w:abstractNumId="7" w15:restartNumberingAfterBreak="0">
+  <w:abstractNum w:abstractNumId="9" w15:restartNumberingAfterBreak="0">
     <w:nsid w:val="274B2AD8"/>
     <w:multiLevelType w:val="multilevel"/>
     <w:tmpl w:val="D5D03610"/>
@@ -9870,7 +10978,7 @@
       </w:rPr>
     </w:lvl>
   </w:abstractNum>
-  <w:abstractNum w:abstractNumId="8" w15:restartNumberingAfterBreak="0">
+  <w:abstractNum w:abstractNumId="10" w15:restartNumberingAfterBreak="0">
     <w:nsid w:val="28F61A4F"/>
     <w:multiLevelType w:val="hybridMultilevel"/>
     <w:tmpl w:val="89040618"/>
@@ -9985,7 +11093,7 @@
       </w:rPr>
     </w:lvl>
   </w:abstractNum>
-  <w:abstractNum w:abstractNumId="9" w15:restartNumberingAfterBreak="0">
+  <w:abstractNum w:abstractNumId="11" w15:restartNumberingAfterBreak="0">
     <w:nsid w:val="2CD40993"/>
     <w:multiLevelType w:val="hybridMultilevel"/>
     <w:tmpl w:val="95C2A32A"/>
@@ -10074,7 +11182,7 @@
       </w:pPr>
     </w:lvl>
   </w:abstractNum>
-  <w:abstractNum w:abstractNumId="10" w15:restartNumberingAfterBreak="0">
+  <w:abstractNum w:abstractNumId="12" w15:restartNumberingAfterBreak="0">
     <w:nsid w:val="32650F8B"/>
     <w:multiLevelType w:val="multilevel"/>
     <w:tmpl w:val="669831F4"/>
@@ -10219,7 +11327,7 @@
       </w:rPr>
     </w:lvl>
   </w:abstractNum>
-  <w:abstractNum w:abstractNumId="11" w15:restartNumberingAfterBreak="0">
+  <w:abstractNum w:abstractNumId="13" w15:restartNumberingAfterBreak="0">
     <w:nsid w:val="43264F17"/>
     <w:multiLevelType w:val="multilevel"/>
     <w:tmpl w:val="F60CE958"/>
@@ -10368,7 +11476,7 @@
       </w:rPr>
     </w:lvl>
   </w:abstractNum>
-  <w:abstractNum w:abstractNumId="12" w15:restartNumberingAfterBreak="0">
+  <w:abstractNum w:abstractNumId="14" w15:restartNumberingAfterBreak="0">
     <w:nsid w:val="43E20478"/>
     <w:multiLevelType w:val="multilevel"/>
     <w:tmpl w:val="BB2ACD9C"/>
@@ -10493,7 +11601,7 @@
       </w:rPr>
     </w:lvl>
   </w:abstractNum>
-  <w:abstractNum w:abstractNumId="13" w15:restartNumberingAfterBreak="0">
+  <w:abstractNum w:abstractNumId="15" w15:restartNumberingAfterBreak="0">
     <w:nsid w:val="4697604F"/>
     <w:multiLevelType w:val="hybridMultilevel"/>
     <w:tmpl w:val="8B54AA12"/>
@@ -10608,7 +11716,7 @@
       </w:rPr>
     </w:lvl>
   </w:abstractNum>
-  <w:abstractNum w:abstractNumId="14" w15:restartNumberingAfterBreak="0">
+  <w:abstractNum w:abstractNumId="16" w15:restartNumberingAfterBreak="0">
     <w:nsid w:val="49FD3CC4"/>
     <w:multiLevelType w:val="multilevel"/>
     <w:tmpl w:val="C7CC71E0"/>
@@ -10757,7 +11865,7 @@
       </w:rPr>
     </w:lvl>
   </w:abstractNum>
-  <w:abstractNum w:abstractNumId="15" w15:restartNumberingAfterBreak="0">
+  <w:abstractNum w:abstractNumId="17" w15:restartNumberingAfterBreak="0">
     <w:nsid w:val="520D0433"/>
     <w:multiLevelType w:val="multilevel"/>
     <w:tmpl w:val="AD80B368"/>
@@ -10906,7 +12014,7 @@
       </w:rPr>
     </w:lvl>
   </w:abstractNum>
-  <w:abstractNum w:abstractNumId="16" w15:restartNumberingAfterBreak="0">
+  <w:abstractNum w:abstractNumId="18" w15:restartNumberingAfterBreak="0">
     <w:nsid w:val="5242706C"/>
     <w:multiLevelType w:val="multilevel"/>
     <w:tmpl w:val="7E0640DE"/>
@@ -11055,7 +12163,7 @@
       </w:rPr>
     </w:lvl>
   </w:abstractNum>
-  <w:abstractNum w:abstractNumId="17" w15:restartNumberingAfterBreak="0">
+  <w:abstractNum w:abstractNumId="19" w15:restartNumberingAfterBreak="0">
     <w:nsid w:val="5AC32351"/>
     <w:multiLevelType w:val="multilevel"/>
     <w:tmpl w:val="33CEC63A"/>
@@ -11204,7 +12312,7 @@
       </w:rPr>
     </w:lvl>
   </w:abstractNum>
-  <w:abstractNum w:abstractNumId="18" w15:restartNumberingAfterBreak="0">
+  <w:abstractNum w:abstractNumId="20" w15:restartNumberingAfterBreak="0">
     <w:nsid w:val="6BC813EC"/>
     <w:multiLevelType w:val="hybridMultilevel"/>
     <w:tmpl w:val="29368148"/>
@@ -11319,7 +12427,7 @@
       </w:rPr>
     </w:lvl>
   </w:abstractNum>
-  <w:abstractNum w:abstractNumId="19" w15:restartNumberingAfterBreak="0">
+  <w:abstractNum w:abstractNumId="21" w15:restartNumberingAfterBreak="0">
     <w:nsid w:val="6DF21A89"/>
     <w:multiLevelType w:val="hybridMultilevel"/>
     <w:tmpl w:val="6CD0EEA4"/>
@@ -11408,65 +12516,223 @@
       </w:pPr>
     </w:lvl>
   </w:abstractNum>
+  <w:abstractNum w:abstractNumId="22" w15:restartNumberingAfterBreak="0">
+    <w:nsid w:val="76683C82"/>
+    <w:multiLevelType w:val="multilevel"/>
+    <w:tmpl w:val="0AE8AD0C"/>
+    <w:lvl w:ilvl="0">
+      <w:start w:val="1"/>
+      <w:numFmt w:val="bullet"/>
+      <w:lvlText w:val=""/>
+      <w:lvlJc w:val="left"/>
+      <w:pPr>
+        <w:tabs>
+          <w:tab w:val="num" w:pos="720"/>
+        </w:tabs>
+        <w:ind w:left="720" w:hanging="360"/>
+      </w:pPr>
+      <w:rPr>
+        <w:rFonts w:ascii="Symbol" w:hAnsi="Symbol" w:hint="default"/>
+        <w:sz w:val="20"/>
+      </w:rPr>
+    </w:lvl>
+    <w:lvl w:ilvl="1" w:tentative="1">
+      <w:start w:val="1"/>
+      <w:numFmt w:val="bullet"/>
+      <w:lvlText w:val=""/>
+      <w:lvlJc w:val="left"/>
+      <w:pPr>
+        <w:tabs>
+          <w:tab w:val="num" w:pos="1440"/>
+        </w:tabs>
+        <w:ind w:left="1440" w:hanging="360"/>
+      </w:pPr>
+      <w:rPr>
+        <w:rFonts w:ascii="Symbol" w:hAnsi="Symbol" w:hint="default"/>
+        <w:sz w:val="20"/>
+      </w:rPr>
+    </w:lvl>
+    <w:lvl w:ilvl="2" w:tentative="1">
+      <w:start w:val="1"/>
+      <w:numFmt w:val="bullet"/>
+      <w:lvlText w:val=""/>
+      <w:lvlJc w:val="left"/>
+      <w:pPr>
+        <w:tabs>
+          <w:tab w:val="num" w:pos="2160"/>
+        </w:tabs>
+        <w:ind w:left="2160" w:hanging="360"/>
+      </w:pPr>
+      <w:rPr>
+        <w:rFonts w:ascii="Symbol" w:hAnsi="Symbol" w:hint="default"/>
+        <w:sz w:val="20"/>
+      </w:rPr>
+    </w:lvl>
+    <w:lvl w:ilvl="3" w:tentative="1">
+      <w:start w:val="1"/>
+      <w:numFmt w:val="bullet"/>
+      <w:lvlText w:val=""/>
+      <w:lvlJc w:val="left"/>
+      <w:pPr>
+        <w:tabs>
+          <w:tab w:val="num" w:pos="2880"/>
+        </w:tabs>
+        <w:ind w:left="2880" w:hanging="360"/>
+      </w:pPr>
+      <w:rPr>
+        <w:rFonts w:ascii="Symbol" w:hAnsi="Symbol" w:hint="default"/>
+        <w:sz w:val="20"/>
+      </w:rPr>
+    </w:lvl>
+    <w:lvl w:ilvl="4" w:tentative="1">
+      <w:start w:val="1"/>
+      <w:numFmt w:val="bullet"/>
+      <w:lvlText w:val=""/>
+      <w:lvlJc w:val="left"/>
+      <w:pPr>
+        <w:tabs>
+          <w:tab w:val="num" w:pos="3600"/>
+        </w:tabs>
+        <w:ind w:left="3600" w:hanging="360"/>
+      </w:pPr>
+      <w:rPr>
+        <w:rFonts w:ascii="Symbol" w:hAnsi="Symbol" w:hint="default"/>
+        <w:sz w:val="20"/>
+      </w:rPr>
+    </w:lvl>
+    <w:lvl w:ilvl="5" w:tentative="1">
+      <w:start w:val="1"/>
+      <w:numFmt w:val="bullet"/>
+      <w:lvlText w:val=""/>
+      <w:lvlJc w:val="left"/>
+      <w:pPr>
+        <w:tabs>
+          <w:tab w:val="num" w:pos="4320"/>
+        </w:tabs>
+        <w:ind w:left="4320" w:hanging="360"/>
+      </w:pPr>
+      <w:rPr>
+        <w:rFonts w:ascii="Symbol" w:hAnsi="Symbol" w:hint="default"/>
+        <w:sz w:val="20"/>
+      </w:rPr>
+    </w:lvl>
+    <w:lvl w:ilvl="6" w:tentative="1">
+      <w:start w:val="1"/>
+      <w:numFmt w:val="bullet"/>
+      <w:lvlText w:val=""/>
+      <w:lvlJc w:val="left"/>
+      <w:pPr>
+        <w:tabs>
+          <w:tab w:val="num" w:pos="5040"/>
+        </w:tabs>
+        <w:ind w:left="5040" w:hanging="360"/>
+      </w:pPr>
+      <w:rPr>
+        <w:rFonts w:ascii="Symbol" w:hAnsi="Symbol" w:hint="default"/>
+        <w:sz w:val="20"/>
+      </w:rPr>
+    </w:lvl>
+    <w:lvl w:ilvl="7" w:tentative="1">
+      <w:start w:val="1"/>
+      <w:numFmt w:val="bullet"/>
+      <w:lvlText w:val=""/>
+      <w:lvlJc w:val="left"/>
+      <w:pPr>
+        <w:tabs>
+          <w:tab w:val="num" w:pos="5760"/>
+        </w:tabs>
+        <w:ind w:left="5760" w:hanging="360"/>
+      </w:pPr>
+      <w:rPr>
+        <w:rFonts w:ascii="Symbol" w:hAnsi="Symbol" w:hint="default"/>
+        <w:sz w:val="20"/>
+      </w:rPr>
+    </w:lvl>
+    <w:lvl w:ilvl="8" w:tentative="1">
+      <w:start w:val="1"/>
+      <w:numFmt w:val="bullet"/>
+      <w:lvlText w:val=""/>
+      <w:lvlJc w:val="left"/>
+      <w:pPr>
+        <w:tabs>
+          <w:tab w:val="num" w:pos="6480"/>
+        </w:tabs>
+        <w:ind w:left="6480" w:hanging="360"/>
+      </w:pPr>
+      <w:rPr>
+        <w:rFonts w:ascii="Symbol" w:hAnsi="Symbol" w:hint="default"/>
+        <w:sz w:val="20"/>
+      </w:rPr>
+    </w:lvl>
+  </w:abstractNum>
   <w:num w:numId="1" w16cid:durableId="19821794">
+    <w:abstractNumId w:val="2"/>
+  </w:num>
+  <w:num w:numId="2" w16cid:durableId="136800732">
+    <w:abstractNumId w:val="16"/>
+  </w:num>
+  <w:num w:numId="3" w16cid:durableId="207184322">
+    <w:abstractNumId w:val="19"/>
+  </w:num>
+  <w:num w:numId="4" w16cid:durableId="568153520">
+    <w:abstractNumId w:val="4"/>
+  </w:num>
+  <w:num w:numId="5" w16cid:durableId="1090733668">
+    <w:abstractNumId w:val="5"/>
+  </w:num>
+  <w:num w:numId="6" w16cid:durableId="1426074120">
+    <w:abstractNumId w:val="14"/>
+  </w:num>
+  <w:num w:numId="7" w16cid:durableId="1099061470">
+    <w:abstractNumId w:val="6"/>
+  </w:num>
+  <w:num w:numId="8" w16cid:durableId="2096631095">
+    <w:abstractNumId w:val="18"/>
+  </w:num>
+  <w:num w:numId="9" w16cid:durableId="249584429">
+    <w:abstractNumId w:val="17"/>
+  </w:num>
+  <w:num w:numId="10" w16cid:durableId="1237202361">
+    <w:abstractNumId w:val="11"/>
+  </w:num>
+  <w:num w:numId="11" w16cid:durableId="2044860616">
+    <w:abstractNumId w:val="12"/>
+  </w:num>
+  <w:num w:numId="12" w16cid:durableId="2121487236">
+    <w:abstractNumId w:val="21"/>
+  </w:num>
+  <w:num w:numId="13" w16cid:durableId="711881071">
     <w:abstractNumId w:val="1"/>
   </w:num>
-  <w:num w:numId="2" w16cid:durableId="136800732">
-    <w:abstractNumId w:val="14"/>
+  <w:num w:numId="14" w16cid:durableId="833301968">
+    <w:abstractNumId w:val="15"/>
   </w:num>
-  <w:num w:numId="3" w16cid:durableId="207184322">
-    <w:abstractNumId w:val="17"/>
+  <w:num w:numId="15" w16cid:durableId="867254732">
+    <w:abstractNumId w:val="9"/>
   </w:num>
-  <w:num w:numId="4" w16cid:durableId="568153520">
+  <w:num w:numId="16" w16cid:durableId="690035541">
     <w:abstractNumId w:val="3"/>
   </w:num>
-  <w:num w:numId="5" w16cid:durableId="1090733668">
-    <w:abstractNumId w:val="4"/>
-  </w:num>
-  <w:num w:numId="6" w16cid:durableId="1426074120">
-    <w:abstractNumId w:val="12"/>
-  </w:num>
-  <w:num w:numId="7" w16cid:durableId="1099061470">
-    <w:abstractNumId w:val="5"/>
-  </w:num>
-  <w:num w:numId="8" w16cid:durableId="2096631095">
-    <w:abstractNumId w:val="16"/>
-  </w:num>
-  <w:num w:numId="9" w16cid:durableId="249584429">
-    <w:abstractNumId w:val="15"/>
-  </w:num>
-  <w:num w:numId="10" w16cid:durableId="1237202361">
-    <w:abstractNumId w:val="9"/>
-  </w:num>
-  <w:num w:numId="11" w16cid:durableId="2044860616">
+  <w:num w:numId="17" w16cid:durableId="1940984773">
     <w:abstractNumId w:val="10"/>
   </w:num>
-  <w:num w:numId="12" w16cid:durableId="2121487236">
-    <w:abstractNumId w:val="19"/>
+  <w:num w:numId="18" w16cid:durableId="1056778063">
+    <w:abstractNumId w:val="13"/>
   </w:num>
-  <w:num w:numId="13" w16cid:durableId="711881071">
+  <w:num w:numId="19" w16cid:durableId="1004092051">
+    <w:abstractNumId w:val="20"/>
+  </w:num>
+  <w:num w:numId="20" w16cid:durableId="2090423895">
+    <w:abstractNumId w:val="8"/>
+  </w:num>
+  <w:num w:numId="21" w16cid:durableId="594484132">
+    <w:abstractNumId w:val="22"/>
+  </w:num>
+  <w:num w:numId="22" w16cid:durableId="1486897790">
     <w:abstractNumId w:val="0"/>
   </w:num>
-  <w:num w:numId="14" w16cid:durableId="833301968">
-    <w:abstractNumId w:val="13"/>
-  </w:num>
-  <w:num w:numId="15" w16cid:durableId="867254732">
+  <w:num w:numId="23" w16cid:durableId="401753426">
     <w:abstractNumId w:val="7"/>
-  </w:num>
-  <w:num w:numId="16" w16cid:durableId="690035541">
-    <w:abstractNumId w:val="2"/>
-  </w:num>
-  <w:num w:numId="17" w16cid:durableId="1940984773">
-    <w:abstractNumId w:val="8"/>
-  </w:num>
-  <w:num w:numId="18" w16cid:durableId="1056778063">
-    <w:abstractNumId w:val="11"/>
-  </w:num>
-  <w:num w:numId="19" w16cid:durableId="1004092051">
-    <w:abstractNumId w:val="18"/>
-  </w:num>
-  <w:num w:numId="20" w16cid:durableId="2090423895">
-    <w:abstractNumId w:val="6"/>
   </w:num>
 </w:numbering>
 </file>

</xml_diff>

<commit_message>
all pipelines should be passing
</commit_message>
<xml_diff>
--- a/Documentation/Design Document - Hristo Ganchev.docx
+++ b/Documentation/Design Document - Hristo Ganchev.docx
@@ -83,7 +83,6 @@
           <w:lang w:val="en-US"/>
         </w:rPr>
       </w:pPr>
-      <w:proofErr w:type="spellStart"/>
       <w:r>
         <w:rPr>
           <w:b/>
@@ -94,7 +93,6 @@
         </w:rPr>
         <w:t>Ticketpass</w:t>
       </w:r>
-      <w:proofErr w:type="spellEnd"/>
     </w:p>
     <w:p>
       <w:pPr>
@@ -2695,23 +2693,21 @@
           <w:lang w:val="en-US"/>
         </w:rPr>
       </w:pPr>
-      <w:proofErr w:type="spellStart"/>
-      <w:r>
-        <w:rPr>
-          <w:sz w:val="28"/>
-          <w:szCs w:val="28"/>
-          <w:lang w:val="en-US"/>
-        </w:rPr>
-        <w:t>Ticketpass</w:t>
-      </w:r>
-      <w:proofErr w:type="spellEnd"/>
-      <w:r>
-        <w:rPr>
-          <w:sz w:val="28"/>
-          <w:szCs w:val="28"/>
-          <w:lang w:val="en-US"/>
-        </w:rPr>
-        <w:t xml:space="preserve"> is a platform that provides the user with a wide range of concerts. They can select a concert they would like to attend, purchase tickets for the selected event and gain access to it at the entrance of the venue.</w:t>
+      <w:r>
+        <w:rPr>
+          <w:sz w:val="28"/>
+          <w:szCs w:val="28"/>
+          <w:lang w:val="en-US"/>
+        </w:rPr>
+        <w:t>Ticketpass is a platform that provides the user with a wide range of concerts. They can select a concert they would like to attend, purchase tickets for the selected event and gain access to it at the entrance of the venue.</w:t>
+      </w:r>
+      <w:r>
+        <w:rPr>
+          <w:sz w:val="28"/>
+          <w:szCs w:val="28"/>
+          <w:lang w:val="en-US"/>
+        </w:rPr>
+        <w:t xml:space="preserve"> </w:t>
       </w:r>
     </w:p>
     <w:p>
@@ -2836,25 +2832,7 @@
           <w:szCs w:val="28"/>
           <w:lang w:val="en-US"/>
         </w:rPr>
-        <w:t xml:space="preserve">services/repositories throughout the application. The Single-Responsibility Principle and the YAGNI (You Aren’t </w:t>
-      </w:r>
-      <w:proofErr w:type="spellStart"/>
-      <w:r>
-        <w:rPr>
-          <w:sz w:val="28"/>
-          <w:szCs w:val="28"/>
-          <w:lang w:val="en-US"/>
-        </w:rPr>
-        <w:t>Gonna</w:t>
-      </w:r>
-      <w:proofErr w:type="spellEnd"/>
-      <w:r>
-        <w:rPr>
-          <w:sz w:val="28"/>
-          <w:szCs w:val="28"/>
-          <w:lang w:val="en-US"/>
-        </w:rPr>
-        <w:t xml:space="preserve"> Need It) Principle will also be followed.</w:t>
+        <w:t>services/repositories throughout the application. The Single-Responsibility Principle and the YAGNI (You Aren’t Gonna Need It) Principle will also be followed.</w:t>
       </w:r>
     </w:p>
     <w:p>
@@ -6418,25 +6396,7 @@
           <w:szCs w:val="28"/>
           <w:lang w:val="en-US"/>
         </w:rPr>
-        <w:t xml:space="preserve"> is implemented using Java Spring Boot. It is responsible for all the logic behind the application. It is separated into 4 different categories (User, Ticket, Order, Concert). Each category consists of a REST Controller that is responsible for managing the HTTP requests, a Service layer where </w:t>
-      </w:r>
-      <w:proofErr w:type="gramStart"/>
-      <w:r>
-        <w:rPr>
-          <w:sz w:val="28"/>
-          <w:szCs w:val="28"/>
-          <w:lang w:val="en-US"/>
-        </w:rPr>
-        <w:t>all of</w:t>
-      </w:r>
-      <w:proofErr w:type="gramEnd"/>
-      <w:r>
-        <w:rPr>
-          <w:sz w:val="28"/>
-          <w:szCs w:val="28"/>
-          <w:lang w:val="en-US"/>
-        </w:rPr>
-        <w:t xml:space="preserve"> the logic is managed, and a Repository that assists with the retrieval and updating of information to/from the database.</w:t>
+        <w:t xml:space="preserve"> is implemented using Java Spring Boot. It is responsible for all the logic behind the application. It is separated into 4 different categories (User, Ticket, Order, Concert). Each category consists of a REST Controller that is responsible for managing the HTTP requests, a Service layer where all of the logic is managed, and a Repository that assists with the retrieval and updating of information to/from the database.</w:t>
       </w:r>
     </w:p>
     <w:p>
@@ -6454,51 +6414,15 @@
           <w:szCs w:val="28"/>
           <w:lang w:val="en-US"/>
         </w:rPr>
-        <w:t xml:space="preserve">The database is where </w:t>
-      </w:r>
-      <w:proofErr w:type="gramStart"/>
-      <w:r>
-        <w:rPr>
-          <w:sz w:val="28"/>
-          <w:szCs w:val="28"/>
-          <w:lang w:val="en-US"/>
-        </w:rPr>
-        <w:t>all of</w:t>
-      </w:r>
-      <w:proofErr w:type="gramEnd"/>
-      <w:r>
-        <w:rPr>
-          <w:sz w:val="28"/>
-          <w:szCs w:val="28"/>
-          <w:lang w:val="en-US"/>
-        </w:rPr>
-        <w:t xml:space="preserve"> the information is store</w:t>
-      </w:r>
-      <w:r>
-        <w:rPr>
-          <w:sz w:val="28"/>
-          <w:szCs w:val="28"/>
-          <w:lang w:val="en-US"/>
-        </w:rPr>
-        <w:t xml:space="preserve">d. Measures will be taken </w:t>
-      </w:r>
-      <w:proofErr w:type="gramStart"/>
-      <w:r>
-        <w:rPr>
-          <w:sz w:val="28"/>
-          <w:szCs w:val="28"/>
-          <w:lang w:val="en-US"/>
-        </w:rPr>
-        <w:t>in order to</w:t>
-      </w:r>
-      <w:proofErr w:type="gramEnd"/>
-      <w:r>
-        <w:rPr>
-          <w:sz w:val="28"/>
-          <w:szCs w:val="28"/>
-          <w:lang w:val="en-US"/>
-        </w:rPr>
-        <w:t xml:space="preserve"> keep sensitive information (e.g. passwords) hidden in case of data leaks.</w:t>
+        <w:t>The database is where all of the information is store</w:t>
+      </w:r>
+      <w:r>
+        <w:rPr>
+          <w:sz w:val="28"/>
+          <w:szCs w:val="28"/>
+          <w:lang w:val="en-US"/>
+        </w:rPr>
+        <w:t>d. Measures will be taken in order to keep sensitive information (e.g. passwords) hidden in case of data leaks.</w:t>
       </w:r>
     </w:p>
     <w:p>
@@ -6526,51 +6450,15 @@
           <w:szCs w:val="28"/>
           <w:lang w:val="en-US"/>
         </w:rPr>
-        <w:t xml:space="preserve">The repository where the backend application is stored is connected to three CI Pipelines: build, test, and </w:t>
-      </w:r>
-      <w:proofErr w:type="spellStart"/>
-      <w:r>
-        <w:rPr>
-          <w:sz w:val="28"/>
-          <w:szCs w:val="28"/>
-          <w:lang w:val="en-US"/>
-        </w:rPr>
-        <w:t>sonarqube</w:t>
-      </w:r>
-      <w:proofErr w:type="spellEnd"/>
-      <w:r>
-        <w:rPr>
-          <w:sz w:val="28"/>
-          <w:szCs w:val="28"/>
-          <w:lang w:val="en-US"/>
-        </w:rPr>
-        <w:t xml:space="preserve">-check. </w:t>
-      </w:r>
-      <w:r>
-        <w:rPr>
-          <w:sz w:val="28"/>
-          <w:szCs w:val="28"/>
-          <w:lang w:val="en-US"/>
-        </w:rPr>
-        <w:t xml:space="preserve">If the pipeline prior to the current one fails, </w:t>
-      </w:r>
-      <w:proofErr w:type="gramStart"/>
-      <w:r>
-        <w:rPr>
-          <w:sz w:val="28"/>
-          <w:szCs w:val="28"/>
-          <w:lang w:val="en-US"/>
-        </w:rPr>
-        <w:t>all of</w:t>
-      </w:r>
-      <w:proofErr w:type="gramEnd"/>
-      <w:r>
-        <w:rPr>
-          <w:sz w:val="28"/>
-          <w:szCs w:val="28"/>
-          <w:lang w:val="en-US"/>
-        </w:rPr>
-        <w:t xml:space="preserve"> the other pipelines are skipped in order to not run faulty code.</w:t>
+        <w:t xml:space="preserve">The repository where the backend application is stored is connected to three CI Pipelines: build, test, and sonarqube-check. </w:t>
+      </w:r>
+      <w:r>
+        <w:rPr>
+          <w:sz w:val="28"/>
+          <w:szCs w:val="28"/>
+          <w:lang w:val="en-US"/>
+        </w:rPr>
+        <w:t>If the pipeline prior to the current one fails, all of the other pipelines are skipped in order to not run faulty code.</w:t>
       </w:r>
     </w:p>
     <w:p>
@@ -6607,25 +6495,7 @@
           <w:szCs w:val="28"/>
           <w:lang w:val="en-US"/>
         </w:rPr>
-        <w:t xml:space="preserve">The second pipeline is responsible for running the tests in the application. First, it compiles the application, and then runs </w:t>
-      </w:r>
-      <w:proofErr w:type="gramStart"/>
-      <w:r>
-        <w:rPr>
-          <w:sz w:val="28"/>
-          <w:szCs w:val="28"/>
-          <w:lang w:val="en-US"/>
-        </w:rPr>
-        <w:t>all of</w:t>
-      </w:r>
-      <w:proofErr w:type="gramEnd"/>
-      <w:r>
-        <w:rPr>
-          <w:sz w:val="28"/>
-          <w:szCs w:val="28"/>
-          <w:lang w:val="en-US"/>
-        </w:rPr>
-        <w:t xml:space="preserve"> the tests in the program. If at least one tests fails, the pipeline fails, too.</w:t>
+        <w:t>The second pipeline is responsible for running the tests in the application. First, it compiles the application, and then runs all of the tests in the program. If at least one tests fails, the pipeline fails, too.</w:t>
       </w:r>
     </w:p>
     <w:p>
@@ -6643,25 +6513,7 @@
           <w:szCs w:val="28"/>
           <w:lang w:val="en-US"/>
         </w:rPr>
-        <w:t xml:space="preserve">The last pipeline in the flow is </w:t>
-      </w:r>
-      <w:proofErr w:type="spellStart"/>
-      <w:r>
-        <w:rPr>
-          <w:sz w:val="28"/>
-          <w:szCs w:val="28"/>
-          <w:lang w:val="en-US"/>
-        </w:rPr>
-        <w:t>sonarqube</w:t>
-      </w:r>
-      <w:proofErr w:type="spellEnd"/>
-      <w:r>
-        <w:rPr>
-          <w:sz w:val="28"/>
-          <w:szCs w:val="28"/>
-          <w:lang w:val="en-US"/>
-        </w:rPr>
-        <w:t>-check. It will not run unless the application successfully compiles. It is responsible for giving more insight into the application. By “scanning” through the code, it recommends pieces of code being changed, which code blocks are duplicate, and what percentage of the application do the tests cover. It is only applied in branches, such as main and master.</w:t>
+        <w:t>The last pipeline in the flow is sonarqube-check. It will not run unless the application successfully compiles. It is responsible for giving more insight into the application. By “scanning” through the code, it recommends pieces of code being changed, which code blocks are duplicate, and what percentage of the application do the tests cover. It is only applied in branches, such as main and master.</w:t>
       </w:r>
     </w:p>
     <w:p>
@@ -6897,25 +6749,7 @@
           <w:szCs w:val="28"/>
           <w:lang w:val="en-US"/>
         </w:rPr>
-        <w:t xml:space="preserve"> For this purpose, </w:t>
-      </w:r>
-      <w:proofErr w:type="gramStart"/>
-      <w:r>
-        <w:rPr>
-          <w:sz w:val="28"/>
-          <w:szCs w:val="28"/>
-          <w:lang w:val="en-US"/>
-        </w:rPr>
-        <w:t>all of</w:t>
-      </w:r>
-      <w:proofErr w:type="gramEnd"/>
-      <w:r>
-        <w:rPr>
-          <w:sz w:val="28"/>
-          <w:szCs w:val="28"/>
-          <w:lang w:val="en-US"/>
-        </w:rPr>
-        <w:t xml:space="preserve"> the </w:t>
+        <w:t xml:space="preserve"> For this purpose, all of the </w:t>
       </w:r>
       <w:r>
         <w:rPr>
@@ -6994,25 +6828,7 @@
           <w:szCs w:val="28"/>
           <w:lang w:val="en-US"/>
         </w:rPr>
-        <w:t xml:space="preserve">For instance, in a filter statement, instead of writing a keyword, the attacker can write an SQL statement such as “DROP TABLE orders”, which, if not used in a parameterized query, will be read as an SQL </w:t>
-      </w:r>
-      <w:proofErr w:type="gramStart"/>
-      <w:r>
-        <w:rPr>
-          <w:sz w:val="28"/>
-          <w:szCs w:val="28"/>
-          <w:lang w:val="en-US"/>
-        </w:rPr>
-        <w:t>statement</w:t>
-      </w:r>
-      <w:proofErr w:type="gramEnd"/>
-      <w:r>
-        <w:rPr>
-          <w:sz w:val="28"/>
-          <w:szCs w:val="28"/>
-          <w:lang w:val="en-US"/>
-        </w:rPr>
-        <w:t xml:space="preserve"> and executed. </w:t>
+        <w:t xml:space="preserve">For instance, in a filter statement, instead of writing a keyword, the attacker can write an SQL statement such as “DROP TABLE orders”, which, if not used in a parameterized query, will be read as an SQL statement and executed. </w:t>
       </w:r>
       <w:r>
         <w:rPr>
@@ -7131,25 +6947,7 @@
           <w:szCs w:val="28"/>
           <w:lang w:val="en-US"/>
         </w:rPr>
-        <w:t xml:space="preserve"> If proper security controls are not created in the application, it is vulnerable to attacks. However, the security of the product is taken into consideration, and measures are taken to protect the website. One example is the generation of access tokens. </w:t>
-      </w:r>
-      <w:proofErr w:type="gramStart"/>
-      <w:r>
-        <w:rPr>
-          <w:sz w:val="28"/>
-          <w:szCs w:val="28"/>
-          <w:lang w:val="en-US"/>
-        </w:rPr>
-        <w:t>In order to</w:t>
-      </w:r>
-      <w:proofErr w:type="gramEnd"/>
-      <w:r>
-        <w:rPr>
-          <w:sz w:val="28"/>
-          <w:szCs w:val="28"/>
-          <w:lang w:val="en-US"/>
-        </w:rPr>
-        <w:t xml:space="preserve"> encode a token, a signature key is used. The key is stored in an .env file outside of the repository, meaning that only the website owner has access to it, and no one else. Other measures are the hashing of passwords, parameterized queries, methods accessible only to authorized users, and ID checks.</w:t>
+        <w:t xml:space="preserve"> If proper security controls are not created in the application, it is vulnerable to attacks. However, the security of the product is taken into consideration, and measures are taken to protect the website. One example is the generation of access tokens. In order to encode a token, a signature key is used. The key is stored in an .env file outside of the repository, meaning that only the website owner has access to it, and no one else. Other measures are the hashing of passwords, parameterized queries, methods accessible only to authorized users, and ID checks.</w:t>
       </w:r>
     </w:p>
     <w:p>
@@ -7444,25 +7242,7 @@
           <w:szCs w:val="28"/>
           <w:lang w:val="en-US"/>
         </w:rPr>
-        <w:t xml:space="preserve">After certainty that a following component is still supported, secure, and </w:t>
-      </w:r>
-      <w:proofErr w:type="gramStart"/>
-      <w:r>
-        <w:rPr>
-          <w:sz w:val="28"/>
-          <w:szCs w:val="28"/>
-          <w:lang w:val="en-US"/>
-        </w:rPr>
-        <w:t>up-to-date</w:t>
-      </w:r>
-      <w:proofErr w:type="gramEnd"/>
-      <w:r>
-        <w:rPr>
-          <w:sz w:val="28"/>
-          <w:szCs w:val="28"/>
-          <w:lang w:val="en-US"/>
-        </w:rPr>
-        <w:t xml:space="preserve">, it can safely be used in the application. </w:t>
+        <w:t xml:space="preserve">After certainty that a following component is still supported, secure, and up-to-date, it can safely be used in the application. </w:t>
       </w:r>
       <w:r>
         <w:rPr>
@@ -7604,25 +7384,7 @@
           <w:szCs w:val="28"/>
           <w:lang w:val="en-US"/>
         </w:rPr>
-        <w:t xml:space="preserve"> caused by plugins, </w:t>
-      </w:r>
-      <w:proofErr w:type="gramStart"/>
-      <w:r>
-        <w:rPr>
-          <w:sz w:val="28"/>
-          <w:szCs w:val="28"/>
-          <w:lang w:val="en-US"/>
-        </w:rPr>
-        <w:t>libraries</w:t>
-      </w:r>
-      <w:proofErr w:type="gramEnd"/>
-      <w:r>
-        <w:rPr>
-          <w:sz w:val="28"/>
-          <w:szCs w:val="28"/>
-          <w:lang w:val="en-US"/>
-        </w:rPr>
-        <w:t xml:space="preserve"> or modules from untrusted sources, which use insecure update mechanisms, or insecure deserialization. </w:t>
+        <w:t xml:space="preserve"> caused by plugins, libraries or modules from untrusted sources, which use insecure update mechanisms, or insecure deserialization. </w:t>
       </w:r>
       <w:r>
         <w:rPr>
@@ -7638,25 +7400,7 @@
           <w:szCs w:val="28"/>
           <w:lang w:val="en-US"/>
         </w:rPr>
-        <w:t xml:space="preserve">This is why only popular libraries are </w:t>
-      </w:r>
-      <w:proofErr w:type="gramStart"/>
-      <w:r>
-        <w:rPr>
-          <w:sz w:val="28"/>
-          <w:szCs w:val="28"/>
-          <w:lang w:val="en-US"/>
-        </w:rPr>
-        <w:t>used, since</w:t>
-      </w:r>
-      <w:proofErr w:type="gramEnd"/>
-      <w:r>
-        <w:rPr>
-          <w:sz w:val="28"/>
-          <w:szCs w:val="28"/>
-          <w:lang w:val="en-US"/>
-        </w:rPr>
-        <w:t xml:space="preserve"> they are considered to be more secure against such circumstances.</w:t>
+        <w:t>This is why only popular libraries are used, since they are considered to be more secure against such circumstances.</w:t>
       </w:r>
       <w:r>
         <w:rPr>
@@ -7744,25 +7488,7 @@
           <w:szCs w:val="28"/>
           <w:lang w:val="en-US"/>
         </w:rPr>
-        <w:t xml:space="preserve">Logs can notify an administrator that a user is conducting a suspicious activity or transaction, and from then </w:t>
-      </w:r>
-      <w:proofErr w:type="gramStart"/>
-      <w:r>
-        <w:rPr>
-          <w:sz w:val="28"/>
-          <w:szCs w:val="28"/>
-          <w:lang w:val="en-US"/>
-        </w:rPr>
-        <w:t>on</w:t>
-      </w:r>
-      <w:proofErr w:type="gramEnd"/>
-      <w:r>
-        <w:rPr>
-          <w:sz w:val="28"/>
-          <w:szCs w:val="28"/>
-          <w:lang w:val="en-US"/>
-        </w:rPr>
-        <w:t xml:space="preserve"> they may take action. At the current point in time</w:t>
+        <w:t>Logs can notify an administrator that a user is conducting a suspicious activity or transaction, and from then on they may take action. At the current point in time</w:t>
       </w:r>
       <w:r>
         <w:rPr>
@@ -7778,25 +7504,7 @@
           <w:szCs w:val="28"/>
           <w:lang w:val="en-US"/>
         </w:rPr>
-        <w:t xml:space="preserve"> </w:t>
-      </w:r>
-      <w:proofErr w:type="gramStart"/>
-      <w:r>
-        <w:rPr>
-          <w:sz w:val="28"/>
-          <w:szCs w:val="28"/>
-          <w:lang w:val="en-US"/>
-        </w:rPr>
-        <w:t>In the near future</w:t>
-      </w:r>
-      <w:proofErr w:type="gramEnd"/>
-      <w:r>
-        <w:rPr>
-          <w:sz w:val="28"/>
-          <w:szCs w:val="28"/>
-          <w:lang w:val="en-US"/>
-        </w:rPr>
-        <w:t>, security logging may be considered.</w:t>
+        <w:t xml:space="preserve"> In the near future, security logging may be considered.</w:t>
       </w:r>
     </w:p>
     <w:p>
@@ -7877,23 +7585,13 @@
         </w:rPr>
         <w:t xml:space="preserve"> (e.g. a fake banking website that is a perfect copy of a legit one) and therefore scam website users into entering their credentials, from which the attacker can gain access to their accounts in the real platforms. Some of the recommended solutions to this security risk are using HTTPS configuration and scanning URL links for potential threats. </w:t>
       </w:r>
-      <w:proofErr w:type="gramStart"/>
-      <w:r>
-        <w:rPr>
-          <w:sz w:val="28"/>
-          <w:szCs w:val="28"/>
-          <w:lang w:val="en-US"/>
-        </w:rPr>
-        <w:t>At the moment</w:t>
-      </w:r>
-      <w:proofErr w:type="gramEnd"/>
-      <w:r>
-        <w:rPr>
-          <w:sz w:val="28"/>
-          <w:szCs w:val="28"/>
-          <w:lang w:val="en-US"/>
-        </w:rPr>
-        <w:t>, no firewall preventing such attacks is present in the application</w:t>
+      <w:r>
+        <w:rPr>
+          <w:sz w:val="28"/>
+          <w:szCs w:val="28"/>
+          <w:lang w:val="en-US"/>
+        </w:rPr>
+        <w:t>At the moment, no firewall preventing such attacks is present in the application</w:t>
       </w:r>
       <w:r>
         <w:rPr>
@@ -8001,25 +7699,7 @@
           <w:szCs w:val="28"/>
           <w:lang w:val="en-US"/>
         </w:rPr>
-        <w:t xml:space="preserve"> is only using parameterized queries, making SQL Injection more difficult to be executed. However, the application is planning to transfer from HTTP to HTTPS </w:t>
-      </w:r>
-      <w:proofErr w:type="gramStart"/>
-      <w:r>
-        <w:rPr>
-          <w:sz w:val="28"/>
-          <w:szCs w:val="28"/>
-          <w:lang w:val="en-US"/>
-        </w:rPr>
-        <w:t>in the near future</w:t>
-      </w:r>
-      <w:proofErr w:type="gramEnd"/>
-      <w:r>
-        <w:rPr>
-          <w:sz w:val="28"/>
-          <w:szCs w:val="28"/>
-          <w:lang w:val="en-US"/>
-        </w:rPr>
-        <w:t xml:space="preserve">, as well as taking into account </w:t>
+        <w:t xml:space="preserve"> is only using parameterized queries, making SQL Injection more difficult to be executed. However, the application is planning to transfer from HTTP to HTTPS in the near future, as well as taking into account </w:t>
       </w:r>
       <w:r>
         <w:rPr>
@@ -8326,21 +8006,8 @@
           <w:lang w:val="en-US" w:eastAsia="en-US"/>
           <w14:ligatures w14:val="standardContextual"/>
         </w:rPr>
-        <w:t xml:space="preserve">A method that adds concerts to the database should be </w:t>
-      </w:r>
-      <w:proofErr w:type="gramStart"/>
-      <w:r>
-        <w:rPr>
-          <w:rFonts w:asciiTheme="minorHAnsi" w:eastAsiaTheme="minorHAnsi" w:hAnsiTheme="minorHAnsi" w:cstheme="minorBidi"/>
-          <w:kern w:val="2"/>
-          <w:sz w:val="28"/>
-          <w:szCs w:val="28"/>
-          <w:lang w:val="en-US" w:eastAsia="en-US"/>
-          <w14:ligatures w14:val="standardContextual"/>
-        </w:rPr>
-        <w:t>implemented</w:t>
-      </w:r>
-      <w:proofErr w:type="gramEnd"/>
+        <w:t>A method that adds concerts to the database should be implemented</w:t>
+      </w:r>
     </w:p>
     <w:p>
       <w:pPr>
@@ -8435,21 +8102,8 @@
           <w:lang w:val="en-US" w:eastAsia="en-US"/>
           <w14:ligatures w14:val="standardContextual"/>
         </w:rPr>
-        <w:t xml:space="preserve">A page where concerts are retrieved from a database should be </w:t>
-      </w:r>
-      <w:proofErr w:type="gramStart"/>
-      <w:r>
-        <w:rPr>
-          <w:rFonts w:asciiTheme="minorHAnsi" w:eastAsiaTheme="minorHAnsi" w:hAnsiTheme="minorHAnsi" w:cstheme="minorBidi"/>
-          <w:kern w:val="2"/>
-          <w:sz w:val="28"/>
-          <w:szCs w:val="28"/>
-          <w:lang w:val="en-US" w:eastAsia="en-US"/>
-          <w14:ligatures w14:val="standardContextual"/>
-        </w:rPr>
-        <w:t>created</w:t>
-      </w:r>
-      <w:proofErr w:type="gramEnd"/>
+        <w:t>A page where concerts are retrieved from a database should be created</w:t>
+      </w:r>
     </w:p>
     <w:p>
       <w:pPr>
@@ -8476,21 +8130,8 @@
           <w:lang w:val="en-US" w:eastAsia="en-US"/>
           <w14:ligatures w14:val="standardContextual"/>
         </w:rPr>
-        <w:t xml:space="preserve">Each concert should be displayed with their name, photo, and description in the “Concerts” </w:t>
-      </w:r>
-      <w:proofErr w:type="gramStart"/>
-      <w:r>
-        <w:rPr>
-          <w:rFonts w:asciiTheme="minorHAnsi" w:eastAsiaTheme="minorHAnsi" w:hAnsiTheme="minorHAnsi" w:cstheme="minorBidi"/>
-          <w:kern w:val="2"/>
-          <w:sz w:val="28"/>
-          <w:szCs w:val="28"/>
-          <w:lang w:val="en-US" w:eastAsia="en-US"/>
-          <w14:ligatures w14:val="standardContextual"/>
-        </w:rPr>
-        <w:t>page</w:t>
-      </w:r>
-      <w:proofErr w:type="gramEnd"/>
+        <w:t>Each concert should be displayed with their name, photo, and description in the “Concerts” page</w:t>
+      </w:r>
     </w:p>
     <w:p>
       <w:pPr>
@@ -8760,31 +8401,7 @@
           <w:lang w:val="en-US" w:eastAsia="en-US"/>
           <w14:ligatures w14:val="standardContextual"/>
         </w:rPr>
-        <w:t xml:space="preserve">As an administrator, I want to have all of my </w:t>
-      </w:r>
-      <w:proofErr w:type="gramStart"/>
-      <w:r>
-        <w:rPr>
-          <w:rFonts w:asciiTheme="minorHAnsi" w:eastAsiaTheme="minorHAnsi" w:hAnsiTheme="minorHAnsi" w:cstheme="minorBidi"/>
-          <w:kern w:val="2"/>
-          <w:sz w:val="28"/>
-          <w:szCs w:val="28"/>
-          <w:lang w:val="en-US" w:eastAsia="en-US"/>
-          <w14:ligatures w14:val="standardContextual"/>
-        </w:rPr>
-        <w:t>users</w:t>
-      </w:r>
-      <w:proofErr w:type="gramEnd"/>
-      <w:r>
-        <w:rPr>
-          <w:rFonts w:asciiTheme="minorHAnsi" w:eastAsiaTheme="minorHAnsi" w:hAnsiTheme="minorHAnsi" w:cstheme="minorBidi"/>
-          <w:kern w:val="2"/>
-          <w:sz w:val="28"/>
-          <w:szCs w:val="28"/>
-          <w:lang w:val="en-US" w:eastAsia="en-US"/>
-          <w14:ligatures w14:val="standardContextual"/>
-        </w:rPr>
-        <w:t xml:space="preserve"> passwords hashed, so that in case of a data leak their personal information will not be available to the public.</w:t>
+        <w:t>As an administrator, I want to have all of my users passwords hashed, so that in case of a data leak their personal information will not be available to the public.</w:t>
       </w:r>
     </w:p>
     <w:p>
@@ -8904,21 +8521,8 @@
           <w:lang w:val="en-US" w:eastAsia="en-US"/>
           <w14:ligatures w14:val="standardContextual"/>
         </w:rPr>
-        <w:t xml:space="preserve">Create a method for generating an access </w:t>
-      </w:r>
-      <w:proofErr w:type="gramStart"/>
-      <w:r>
-        <w:rPr>
-          <w:rFonts w:asciiTheme="minorHAnsi" w:eastAsiaTheme="minorHAnsi" w:hAnsiTheme="minorHAnsi" w:cstheme="minorBidi"/>
-          <w:kern w:val="2"/>
-          <w:sz w:val="28"/>
-          <w:szCs w:val="28"/>
-          <w:lang w:val="en-US" w:eastAsia="en-US"/>
-          <w14:ligatures w14:val="standardContextual"/>
-        </w:rPr>
-        <w:t>token</w:t>
-      </w:r>
-      <w:proofErr w:type="gramEnd"/>
+        <w:t>Create a method for generating an access token</w:t>
+      </w:r>
     </w:p>
     <w:p>
       <w:pPr>
@@ -9009,31 +8613,7 @@
           <w:lang w:val="en-US" w:eastAsia="en-US"/>
           <w14:ligatures w14:val="standardContextual"/>
         </w:rPr>
-        <w:t xml:space="preserve">As a user, I want to be able to see </w:t>
-      </w:r>
-      <w:proofErr w:type="gramStart"/>
-      <w:r>
-        <w:rPr>
-          <w:rFonts w:asciiTheme="minorHAnsi" w:eastAsiaTheme="minorHAnsi" w:hAnsiTheme="minorHAnsi" w:cstheme="minorBidi"/>
-          <w:kern w:val="2"/>
-          <w:sz w:val="28"/>
-          <w:szCs w:val="28"/>
-          <w:lang w:val="en-US" w:eastAsia="en-US"/>
-          <w14:ligatures w14:val="standardContextual"/>
-        </w:rPr>
-        <w:t>all of</w:t>
-      </w:r>
-      <w:proofErr w:type="gramEnd"/>
-      <w:r>
-        <w:rPr>
-          <w:rFonts w:asciiTheme="minorHAnsi" w:eastAsiaTheme="minorHAnsi" w:hAnsiTheme="minorHAnsi" w:cstheme="minorBidi"/>
-          <w:kern w:val="2"/>
-          <w:sz w:val="28"/>
-          <w:szCs w:val="28"/>
-          <w:lang w:val="en-US" w:eastAsia="en-US"/>
-          <w14:ligatures w14:val="standardContextual"/>
-        </w:rPr>
-        <w:t xml:space="preserve"> my tickets for a specific concert in one place, so that it is easier for me and my friends to show them at the entrance of the venue. </w:t>
+        <w:t xml:space="preserve">As a user, I want to be able to see all of my tickets for a specific concert in one place, so that it is easier for me and my friends to show them at the entrance of the venue. </w:t>
       </w:r>
     </w:p>
     <w:p>
@@ -9063,21 +8643,8 @@
           <w:lang w:val="en-US" w:eastAsia="en-US"/>
           <w14:ligatures w14:val="standardContextual"/>
         </w:rPr>
-        <w:t xml:space="preserve">A “Tickets” page should be </w:t>
-      </w:r>
-      <w:proofErr w:type="gramStart"/>
-      <w:r>
-        <w:rPr>
-          <w:rFonts w:asciiTheme="minorHAnsi" w:eastAsiaTheme="minorHAnsi" w:hAnsiTheme="minorHAnsi" w:cstheme="minorBidi"/>
-          <w:kern w:val="2"/>
-          <w:sz w:val="28"/>
-          <w:szCs w:val="28"/>
-          <w:lang w:val="en-US" w:eastAsia="en-US"/>
-          <w14:ligatures w14:val="standardContextual"/>
-        </w:rPr>
-        <w:t>created</w:t>
-      </w:r>
-      <w:proofErr w:type="gramEnd"/>
+        <w:t>A “Tickets” page should be created</w:t>
+      </w:r>
     </w:p>
     <w:p>
       <w:pPr>
@@ -9106,21 +8673,8 @@
           <w:lang w:val="en-US" w:eastAsia="en-US"/>
           <w14:ligatures w14:val="standardContextual"/>
         </w:rPr>
-        <w:t xml:space="preserve">All tickets should be stored in the </w:t>
-      </w:r>
-      <w:proofErr w:type="gramStart"/>
-      <w:r>
-        <w:rPr>
-          <w:rFonts w:asciiTheme="minorHAnsi" w:eastAsiaTheme="minorHAnsi" w:hAnsiTheme="minorHAnsi" w:cstheme="minorBidi"/>
-          <w:kern w:val="2"/>
-          <w:sz w:val="28"/>
-          <w:szCs w:val="28"/>
-          <w:lang w:val="en-US" w:eastAsia="en-US"/>
-          <w14:ligatures w14:val="standardContextual"/>
-        </w:rPr>
-        <w:t>database</w:t>
-      </w:r>
-      <w:proofErr w:type="gramEnd"/>
+        <w:t>All tickets should be stored in the database</w:t>
+      </w:r>
     </w:p>
     <w:p>
       <w:pPr>
@@ -9149,31 +8703,7 @@
           <w:lang w:val="en-US" w:eastAsia="en-US"/>
           <w14:ligatures w14:val="standardContextual"/>
         </w:rPr>
-        <w:t xml:space="preserve">Each ticket that is equal to a specific order ID should be displayed on the page with </w:t>
-      </w:r>
-      <w:proofErr w:type="gramStart"/>
-      <w:r>
-        <w:rPr>
-          <w:rFonts w:asciiTheme="minorHAnsi" w:eastAsiaTheme="minorHAnsi" w:hAnsiTheme="minorHAnsi" w:cstheme="minorBidi"/>
-          <w:kern w:val="2"/>
-          <w:sz w:val="28"/>
-          <w:szCs w:val="28"/>
-          <w:lang w:val="en-US" w:eastAsia="en-US"/>
-          <w14:ligatures w14:val="standardContextual"/>
-        </w:rPr>
-        <w:t>an</w:t>
-      </w:r>
-      <w:proofErr w:type="gramEnd"/>
-      <w:r>
-        <w:rPr>
-          <w:rFonts w:asciiTheme="minorHAnsi" w:eastAsiaTheme="minorHAnsi" w:hAnsiTheme="minorHAnsi" w:cstheme="minorBidi"/>
-          <w:kern w:val="2"/>
-          <w:sz w:val="28"/>
-          <w:szCs w:val="28"/>
-          <w:lang w:val="en-US" w:eastAsia="en-US"/>
-          <w14:ligatures w14:val="standardContextual"/>
-        </w:rPr>
-        <w:t xml:space="preserve"> unique QR code</w:t>
+        <w:t>Each ticket that is equal to a specific order ID should be displayed on the page with an unique QR code</w:t>
       </w:r>
     </w:p>
     <w:p>
@@ -9275,21 +8805,8 @@
           <w:lang w:val="en-US" w:eastAsia="en-US"/>
           <w14:ligatures w14:val="standardContextual"/>
         </w:rPr>
-        <w:t xml:space="preserve">All orders made by all users should be displayed in the “All orders” </w:t>
-      </w:r>
-      <w:proofErr w:type="gramStart"/>
-      <w:r>
-        <w:rPr>
-          <w:rFonts w:asciiTheme="minorHAnsi" w:eastAsiaTheme="minorHAnsi" w:hAnsiTheme="minorHAnsi" w:cstheme="minorBidi"/>
-          <w:kern w:val="2"/>
-          <w:sz w:val="28"/>
-          <w:szCs w:val="28"/>
-          <w:lang w:val="en-US" w:eastAsia="en-US"/>
-          <w14:ligatures w14:val="standardContextual"/>
-        </w:rPr>
-        <w:t>page</w:t>
-      </w:r>
-      <w:proofErr w:type="gramEnd"/>
+        <w:t>All orders made by all users should be displayed in the “All orders” page</w:t>
+      </w:r>
     </w:p>
     <w:p>
       <w:pPr>
@@ -9440,21 +8957,8 @@
           <w:lang w:val="en-US" w:eastAsia="en-US"/>
           <w14:ligatures w14:val="standardContextual"/>
         </w:rPr>
-        <w:t xml:space="preserve">Make a method that updates the required fields of the selected concert with newly provided </w:t>
-      </w:r>
-      <w:proofErr w:type="gramStart"/>
-      <w:r>
-        <w:rPr>
-          <w:rFonts w:asciiTheme="minorHAnsi" w:eastAsiaTheme="minorHAnsi" w:hAnsiTheme="minorHAnsi" w:cstheme="minorBidi"/>
-          <w:kern w:val="2"/>
-          <w:sz w:val="28"/>
-          <w:szCs w:val="28"/>
-          <w:lang w:val="en-US" w:eastAsia="en-US"/>
-          <w14:ligatures w14:val="standardContextual"/>
-        </w:rPr>
-        <w:t>information</w:t>
-      </w:r>
-      <w:proofErr w:type="gramEnd"/>
+        <w:t>Make a method that updates the required fields of the selected concert with newly provided information</w:t>
+      </w:r>
     </w:p>
     <w:p>
       <w:pPr>
@@ -9497,31 +9001,7 @@
           <w:lang w:val="en-US" w:eastAsia="en-US"/>
           <w14:ligatures w14:val="standardContextual"/>
         </w:rPr>
-        <w:t xml:space="preserve">As a user, I want to be able to search for specific genres, </w:t>
-      </w:r>
-      <w:proofErr w:type="gramStart"/>
-      <w:r>
-        <w:rPr>
-          <w:rFonts w:asciiTheme="minorHAnsi" w:eastAsiaTheme="minorHAnsi" w:hAnsiTheme="minorHAnsi" w:cstheme="minorBidi"/>
-          <w:kern w:val="2"/>
-          <w:sz w:val="28"/>
-          <w:szCs w:val="28"/>
-          <w:lang w:val="en-US" w:eastAsia="en-US"/>
-          <w14:ligatures w14:val="standardContextual"/>
-        </w:rPr>
-        <w:t>cities</w:t>
-      </w:r>
-      <w:proofErr w:type="gramEnd"/>
-      <w:r>
-        <w:rPr>
-          <w:rFonts w:asciiTheme="minorHAnsi" w:eastAsiaTheme="minorHAnsi" w:hAnsiTheme="minorHAnsi" w:cstheme="minorBidi"/>
-          <w:kern w:val="2"/>
-          <w:sz w:val="28"/>
-          <w:szCs w:val="28"/>
-          <w:lang w:val="en-US" w:eastAsia="en-US"/>
-          <w14:ligatures w14:val="standardContextual"/>
-        </w:rPr>
-        <w:t xml:space="preserve"> or artists, so that I know whether an artist I might like is performing in my area.</w:t>
+        <w:t>As a user, I want to be able to search for specific genres, cities or artists, so that I know whether an artist I might like is performing in my area.</w:t>
       </w:r>
     </w:p>
     <w:p>
@@ -9550,21 +9030,8 @@
           <w:lang w:val="en-US" w:eastAsia="en-US"/>
           <w14:ligatures w14:val="standardContextual"/>
         </w:rPr>
-        <w:t xml:space="preserve">An algorithm that filters concerts based on provided genre, city or artist should be </w:t>
-      </w:r>
-      <w:proofErr w:type="gramStart"/>
-      <w:r>
-        <w:rPr>
-          <w:rFonts w:asciiTheme="minorHAnsi" w:eastAsiaTheme="minorHAnsi" w:hAnsiTheme="minorHAnsi" w:cstheme="minorBidi"/>
-          <w:kern w:val="2"/>
-          <w:sz w:val="28"/>
-          <w:szCs w:val="28"/>
-          <w:lang w:val="en-US" w:eastAsia="en-US"/>
-          <w14:ligatures w14:val="standardContextual"/>
-        </w:rPr>
-        <w:t>created</w:t>
-      </w:r>
-      <w:proofErr w:type="gramEnd"/>
+        <w:t>An algorithm that filters concerts based on provided genre, city or artist should be created</w:t>
+      </w:r>
     </w:p>
     <w:p>
       <w:pPr>
@@ -9592,21 +9059,8 @@
           <w:lang w:val="en-US" w:eastAsia="en-US"/>
           <w14:ligatures w14:val="standardContextual"/>
         </w:rPr>
-        <w:t xml:space="preserve">Only the filtered concerts must be displayed in the “Concerts” </w:t>
-      </w:r>
-      <w:proofErr w:type="gramStart"/>
-      <w:r>
-        <w:rPr>
-          <w:rFonts w:asciiTheme="minorHAnsi" w:eastAsiaTheme="minorHAnsi" w:hAnsiTheme="minorHAnsi" w:cstheme="minorBidi"/>
-          <w:kern w:val="2"/>
-          <w:sz w:val="28"/>
-          <w:szCs w:val="28"/>
-          <w:lang w:val="en-US" w:eastAsia="en-US"/>
-          <w14:ligatures w14:val="standardContextual"/>
-        </w:rPr>
-        <w:t>page</w:t>
-      </w:r>
-      <w:proofErr w:type="gramEnd"/>
+        <w:t>Only the filtered concerts must be displayed in the “Concerts” page</w:t>
+      </w:r>
     </w:p>
     <w:p>
       <w:pPr>
@@ -9682,25 +9136,7 @@
           <w:szCs w:val="28"/>
           <w:lang w:val="en-US"/>
         </w:rPr>
-        <w:t xml:space="preserve">As a user, I want to see </w:t>
-      </w:r>
-      <w:proofErr w:type="gramStart"/>
-      <w:r>
-        <w:rPr>
-          <w:sz w:val="28"/>
-          <w:szCs w:val="28"/>
-          <w:lang w:val="en-US"/>
-        </w:rPr>
-        <w:t>all of</w:t>
-      </w:r>
-      <w:proofErr w:type="gramEnd"/>
-      <w:r>
-        <w:rPr>
-          <w:sz w:val="28"/>
-          <w:szCs w:val="28"/>
-          <w:lang w:val="en-US"/>
-        </w:rPr>
-        <w:t xml:space="preserve"> my previous and upcoming orders, so that I know which concerts exactly I have been to and which ones I am going to next. </w:t>
+        <w:t xml:space="preserve">As a user, I want to see all of my previous and upcoming orders, so that I know which concerts exactly I have been to and which ones I am going to next. </w:t>
       </w:r>
     </w:p>
     <w:p>
@@ -9744,18 +9180,8 @@
           <w:szCs w:val="28"/>
           <w:lang w:val="en-US"/>
         </w:rPr>
-        <w:t xml:space="preserve">“Upcoming concerts” and “Previous concerts” pages should be </w:t>
-      </w:r>
-      <w:proofErr w:type="gramStart"/>
-      <w:r>
-        <w:rPr>
-          <w:sz w:val="28"/>
-          <w:szCs w:val="28"/>
-          <w:lang w:val="en-US"/>
-        </w:rPr>
-        <w:t>implemented</w:t>
-      </w:r>
-      <w:proofErr w:type="gramEnd"/>
+        <w:t>“Upcoming concerts” and “Previous concerts” pages should be implemented</w:t>
+      </w:r>
     </w:p>
     <w:p>
       <w:pPr>
@@ -9776,18 +9202,8 @@
           <w:szCs w:val="28"/>
           <w:lang w:val="en-US"/>
         </w:rPr>
-        <w:t xml:space="preserve">Concerts should be displayed in each page </w:t>
-      </w:r>
-      <w:proofErr w:type="gramStart"/>
-      <w:r>
-        <w:rPr>
-          <w:sz w:val="28"/>
-          <w:szCs w:val="28"/>
-          <w:lang w:val="en-US"/>
-        </w:rPr>
-        <w:t>accordingly</w:t>
-      </w:r>
-      <w:proofErr w:type="gramEnd"/>
+        <w:t>Concerts should be displayed in each page accordingly</w:t>
+      </w:r>
     </w:p>
     <w:p>
       <w:pPr>
@@ -9843,25 +9259,7 @@
           <w:szCs w:val="28"/>
           <w:lang w:val="en-US"/>
         </w:rPr>
-        <w:t xml:space="preserve">After a concert is updated, </w:t>
-      </w:r>
-      <w:proofErr w:type="gramStart"/>
-      <w:r>
-        <w:rPr>
-          <w:sz w:val="28"/>
-          <w:szCs w:val="28"/>
-          <w:lang w:val="en-US"/>
-        </w:rPr>
-        <w:t>all of</w:t>
-      </w:r>
-      <w:proofErr w:type="gramEnd"/>
-      <w:r>
-        <w:rPr>
-          <w:sz w:val="28"/>
-          <w:szCs w:val="28"/>
-          <w:lang w:val="en-US"/>
-        </w:rPr>
-        <w:t xml:space="preserve"> the tickets for the concert should also be updated.</w:t>
+        <w:t>After a concert is updated, all of the tickets for the concert should also be updated.</w:t>
       </w:r>
     </w:p>
     <w:p>
@@ -9883,18 +9281,8 @@
           <w:szCs w:val="28"/>
           <w:lang w:val="en-US"/>
         </w:rPr>
-        <w:t xml:space="preserve">A system for sending real-time notifications should be </w:t>
-      </w:r>
-      <w:proofErr w:type="gramStart"/>
-      <w:r>
-        <w:rPr>
-          <w:sz w:val="28"/>
-          <w:szCs w:val="28"/>
-          <w:lang w:val="en-US"/>
-        </w:rPr>
-        <w:t>implemented</w:t>
-      </w:r>
-      <w:proofErr w:type="gramEnd"/>
+        <w:t>A system for sending real-time notifications should be implemented</w:t>
+      </w:r>
     </w:p>
     <w:p>
       <w:pPr>

</xml_diff>